<commit_message>
Update disposal and trial templates
</commit_message>
<xml_diff>
--- a/docker/docmosis/templates/CV-UNS-DEC-ENG-01133.docx
+++ b/docker/docmosis/templates/CV-UNS-DEC-ENG-01133.docx
@@ -231,7 +231,7 @@
         <w:ind w:left="0" w:right="333" w:firstLine="720"/>
       </w:pPr>
       <w:r>
-        <w:t>District Judge Smith</w:t>
+        <w:t>&lt;&lt;judgeNameTitle&gt;&gt;</w:t>
       </w:r>
     </w:p>
     <w:p>
@@ -1199,6 +1199,7 @@
         <w:spacing w:line="256" w:lineRule="auto"/>
         <w:rPr>
           <w:rFonts w:ascii="Arial" w:hAnsi="Arial" w:cs="Arial"/>
+          <w:b/>
         </w:rPr>
       </w:pPr>
       <w:r>
@@ -1252,15 +1253,79 @@
           <w:b/>
           <w:bCs/>
         </w:rPr>
-        <w:t>&lt;&lt; trialHearingDisclosureOfDocumentsDJ.date1&gt;&gt;</w:t>
-      </w:r>
-      <w:r>
-        <w:rPr>
-          <w:rFonts w:ascii="Arial" w:hAnsi="Arial" w:cs="Arial"/>
-          <w:b/>
-          <w:bCs/>
-        </w:rPr>
-        <w:t>.</w:t>
+        <w:t>&lt;&lt; {</w:t>
+      </w:r>
+      <w:proofErr w:type="spellStart"/>
+      <w:proofErr w:type="gramStart"/>
+      <w:r>
+        <w:rPr>
+          <w:rFonts w:ascii="Arial" w:hAnsi="Arial" w:cs="Arial"/>
+          <w:b/>
+          <w:bCs/>
+        </w:rPr>
+        <w:t>dateFormat</w:t>
+      </w:r>
+      <w:proofErr w:type="spellEnd"/>
+      <w:r>
+        <w:rPr>
+          <w:rFonts w:ascii="Arial" w:hAnsi="Arial" w:cs="Arial"/>
+          <w:b/>
+          <w:bCs/>
+        </w:rPr>
+        <w:t>(</w:t>
+      </w:r>
+      <w:proofErr w:type="gramEnd"/>
+      <w:r>
+        <w:rPr>
+          <w:rFonts w:ascii="Arial" w:hAnsi="Arial" w:cs="Arial"/>
+          <w:b/>
+          <w:bCs/>
+        </w:rPr>
+        <w:t>trialHearingDisclosureOfDocumentsDJ.date1</w:t>
+      </w:r>
+      <w:r>
+        <w:rPr>
+          <w:rFonts w:ascii="Arial" w:hAnsi="Arial" w:cs="Arial"/>
+          <w:b/>
+          <w:bCs/>
+        </w:rPr>
+        <w:t xml:space="preserve">, ‘dd MMMM </w:t>
+      </w:r>
+      <w:proofErr w:type="spellStart"/>
+      <w:r>
+        <w:rPr>
+          <w:rFonts w:ascii="Arial" w:hAnsi="Arial" w:cs="Arial"/>
+          <w:b/>
+          <w:bCs/>
+        </w:rPr>
+        <w:t>yyyy</w:t>
+      </w:r>
+      <w:proofErr w:type="spellEnd"/>
+      <w:r>
+        <w:rPr>
+          <w:rFonts w:ascii="Arial" w:hAnsi="Arial" w:cs="Arial"/>
+          <w:b/>
+          <w:bCs/>
+        </w:rPr>
+        <w:t>’, ‘</w:t>
+      </w:r>
+      <w:proofErr w:type="spellStart"/>
+      <w:r>
+        <w:rPr>
+          <w:rFonts w:ascii="Arial" w:hAnsi="Arial" w:cs="Arial"/>
+          <w:b/>
+          <w:bCs/>
+        </w:rPr>
+        <w:t>yyyy</w:t>
+      </w:r>
+      <w:proofErr w:type="spellEnd"/>
+      <w:r>
+        <w:rPr>
+          <w:rFonts w:ascii="Arial" w:hAnsi="Arial" w:cs="Arial"/>
+          <w:b/>
+          <w:bCs/>
+        </w:rPr>
+        <w:t>-MM-dd’)}&gt;&gt;.</w:t>
       </w:r>
     </w:p>
     <w:p>
@@ -1300,7 +1365,35 @@
           <w:b/>
           <w:bCs/>
         </w:rPr>
-        <w:t>&lt;&lt; trialHearingDisclosureOfDocumentsDJ.date</w:t>
+        <w:t>&lt;&lt; {</w:t>
+      </w:r>
+      <w:proofErr w:type="spellStart"/>
+      <w:proofErr w:type="gramStart"/>
+      <w:r>
+        <w:rPr>
+          <w:rFonts w:ascii="Arial" w:hAnsi="Arial" w:cs="Arial"/>
+          <w:b/>
+          <w:bCs/>
+        </w:rPr>
+        <w:t>dateFormat</w:t>
+      </w:r>
+      <w:proofErr w:type="spellEnd"/>
+      <w:r>
+        <w:rPr>
+          <w:rFonts w:ascii="Arial" w:hAnsi="Arial" w:cs="Arial"/>
+          <w:b/>
+          <w:bCs/>
+        </w:rPr>
+        <w:t>(</w:t>
+      </w:r>
+      <w:proofErr w:type="gramEnd"/>
+      <w:r>
+        <w:rPr>
+          <w:rFonts w:ascii="Arial" w:hAnsi="Arial" w:cs="Arial"/>
+          <w:b/>
+          <w:bCs/>
+        </w:rPr>
+        <w:t>trialHearingDisclosureOfDocumentsDJ.date</w:t>
       </w:r>
       <w:r>
         <w:rPr>
@@ -1316,15 +1409,43 @@
           <w:b/>
           <w:bCs/>
         </w:rPr>
-        <w:t>&gt;&gt;.</w:t>
-      </w:r>
-      <w:r>
-        <w:rPr>
-          <w:rFonts w:ascii="Arial" w:hAnsi="Arial" w:cs="Arial"/>
-          <w:b/>
-          <w:bCs/>
-        </w:rPr>
-        <w:t xml:space="preserve"> </w:t>
+        <w:t xml:space="preserve">, ‘dd MMMM </w:t>
+      </w:r>
+      <w:proofErr w:type="spellStart"/>
+      <w:r>
+        <w:rPr>
+          <w:rFonts w:ascii="Arial" w:hAnsi="Arial" w:cs="Arial"/>
+          <w:b/>
+          <w:bCs/>
+        </w:rPr>
+        <w:t>yyyy</w:t>
+      </w:r>
+      <w:proofErr w:type="spellEnd"/>
+      <w:r>
+        <w:rPr>
+          <w:rFonts w:ascii="Arial" w:hAnsi="Arial" w:cs="Arial"/>
+          <w:b/>
+          <w:bCs/>
+        </w:rPr>
+        <w:t>’, ‘</w:t>
+      </w:r>
+      <w:proofErr w:type="spellStart"/>
+      <w:r>
+        <w:rPr>
+          <w:rFonts w:ascii="Arial" w:hAnsi="Arial" w:cs="Arial"/>
+          <w:b/>
+          <w:bCs/>
+        </w:rPr>
+        <w:t>yyyy</w:t>
+      </w:r>
+      <w:proofErr w:type="spellEnd"/>
+      <w:r>
+        <w:rPr>
+          <w:rFonts w:ascii="Arial" w:hAnsi="Arial" w:cs="Arial"/>
+          <w:b/>
+          <w:bCs/>
+        </w:rPr>
+        <w:t>-MM-dd’)}&gt;&gt;.</w:t>
       </w:r>
       <w:r>
         <w:rPr>
@@ -1394,7 +1515,35 @@
           <w:b/>
           <w:bCs/>
         </w:rPr>
-        <w:t>&lt;&lt; trialHearingDisclosureOfDocumentsDJ.date</w:t>
+        <w:t>&lt;&lt; {</w:t>
+      </w:r>
+      <w:proofErr w:type="spellStart"/>
+      <w:proofErr w:type="gramStart"/>
+      <w:r>
+        <w:rPr>
+          <w:rFonts w:ascii="Arial" w:hAnsi="Arial" w:cs="Arial"/>
+          <w:b/>
+          <w:bCs/>
+        </w:rPr>
+        <w:t>dateFormat</w:t>
+      </w:r>
+      <w:proofErr w:type="spellEnd"/>
+      <w:r>
+        <w:rPr>
+          <w:rFonts w:ascii="Arial" w:hAnsi="Arial" w:cs="Arial"/>
+          <w:b/>
+          <w:bCs/>
+        </w:rPr>
+        <w:t>(</w:t>
+      </w:r>
+      <w:proofErr w:type="gramEnd"/>
+      <w:r>
+        <w:rPr>
+          <w:rFonts w:ascii="Arial" w:hAnsi="Arial" w:cs="Arial"/>
+          <w:b/>
+          <w:bCs/>
+        </w:rPr>
+        <w:t>trialHearingDisclosureOfDocumentsDJ.date</w:t>
       </w:r>
       <w:r>
         <w:rPr>
@@ -1410,13 +1559,43 @@
           <w:b/>
           <w:bCs/>
         </w:rPr>
-        <w:t>&gt;&gt;</w:t>
-      </w:r>
-      <w:r>
-        <w:rPr>
-          <w:rFonts w:ascii="Arial" w:hAnsi="Arial" w:cs="Arial"/>
-        </w:rPr>
-        <w:t>.</w:t>
+        <w:t xml:space="preserve">, ‘dd MMMM </w:t>
+      </w:r>
+      <w:proofErr w:type="spellStart"/>
+      <w:r>
+        <w:rPr>
+          <w:rFonts w:ascii="Arial" w:hAnsi="Arial" w:cs="Arial"/>
+          <w:b/>
+          <w:bCs/>
+        </w:rPr>
+        <w:t>yyyy</w:t>
+      </w:r>
+      <w:proofErr w:type="spellEnd"/>
+      <w:r>
+        <w:rPr>
+          <w:rFonts w:ascii="Arial" w:hAnsi="Arial" w:cs="Arial"/>
+          <w:b/>
+          <w:bCs/>
+        </w:rPr>
+        <w:t>’, ‘</w:t>
+      </w:r>
+      <w:proofErr w:type="spellStart"/>
+      <w:r>
+        <w:rPr>
+          <w:rFonts w:ascii="Arial" w:hAnsi="Arial" w:cs="Arial"/>
+          <w:b/>
+          <w:bCs/>
+        </w:rPr>
+        <w:t>yyyy</w:t>
+      </w:r>
+      <w:proofErr w:type="spellEnd"/>
+      <w:r>
+        <w:rPr>
+          <w:rFonts w:ascii="Arial" w:hAnsi="Arial" w:cs="Arial"/>
+          <w:b/>
+          <w:bCs/>
+        </w:rPr>
+        <w:t>-MM-dd’)}&gt;&gt;.</w:t>
       </w:r>
     </w:p>
     <w:p>
@@ -1717,22 +1896,87 @@
           <w:b/>
           <w:bCs/>
         </w:rPr>
-        <w:t>&lt;&lt;trialHearingWitnessOfFactDJ.</w:t>
-      </w:r>
-      <w:r>
-        <w:rPr>
-          <w:rFonts w:ascii="Arial" w:hAnsi="Arial" w:cs="Arial"/>
-          <w:b/>
-          <w:bCs/>
-        </w:rPr>
-        <w:t>date1&gt;&gt;</w:t>
-      </w:r>
-      <w:r>
-        <w:rPr>
-          <w:rFonts w:ascii="Arial" w:hAnsi="Arial" w:cs="Arial"/>
-          <w:bCs/>
-        </w:rPr>
-        <w:t>.</w:t>
+        <w:t>&lt;&lt; {</w:t>
+      </w:r>
+      <w:proofErr w:type="spellStart"/>
+      <w:proofErr w:type="gramStart"/>
+      <w:r>
+        <w:rPr>
+          <w:rFonts w:ascii="Arial" w:hAnsi="Arial" w:cs="Arial"/>
+          <w:b/>
+          <w:bCs/>
+        </w:rPr>
+        <w:t>dateFormat</w:t>
+      </w:r>
+      <w:proofErr w:type="spellEnd"/>
+      <w:r>
+        <w:rPr>
+          <w:rFonts w:ascii="Arial" w:hAnsi="Arial" w:cs="Arial"/>
+          <w:b/>
+          <w:bCs/>
+        </w:rPr>
+        <w:t>(</w:t>
+      </w:r>
+      <w:proofErr w:type="gramEnd"/>
+      <w:r>
+        <w:rPr>
+          <w:rFonts w:ascii="Arial" w:hAnsi="Arial" w:cs="Arial"/>
+          <w:b/>
+          <w:bCs/>
+        </w:rPr>
+        <w:t>trialHearingWitnessOfFactDJ.</w:t>
+      </w:r>
+      <w:r>
+        <w:rPr>
+          <w:rFonts w:ascii="Arial" w:hAnsi="Arial" w:cs="Arial"/>
+          <w:b/>
+          <w:bCs/>
+        </w:rPr>
+        <w:t>date1</w:t>
+      </w:r>
+      <w:r>
+        <w:rPr>
+          <w:rFonts w:ascii="Arial" w:hAnsi="Arial" w:cs="Arial"/>
+          <w:b/>
+          <w:bCs/>
+        </w:rPr>
+        <w:t xml:space="preserve">, ‘dd MMMM </w:t>
+      </w:r>
+      <w:proofErr w:type="spellStart"/>
+      <w:r>
+        <w:rPr>
+          <w:rFonts w:ascii="Arial" w:hAnsi="Arial" w:cs="Arial"/>
+          <w:b/>
+          <w:bCs/>
+        </w:rPr>
+        <w:t>yyyy</w:t>
+      </w:r>
+      <w:proofErr w:type="spellEnd"/>
+      <w:r>
+        <w:rPr>
+          <w:rFonts w:ascii="Arial" w:hAnsi="Arial" w:cs="Arial"/>
+          <w:b/>
+          <w:bCs/>
+        </w:rPr>
+        <w:t>’, ‘</w:t>
+      </w:r>
+      <w:proofErr w:type="spellStart"/>
+      <w:r>
+        <w:rPr>
+          <w:rFonts w:ascii="Arial" w:hAnsi="Arial" w:cs="Arial"/>
+          <w:b/>
+          <w:bCs/>
+        </w:rPr>
+        <w:t>yyyy</w:t>
+      </w:r>
+      <w:proofErr w:type="spellEnd"/>
+      <w:r>
+        <w:rPr>
+          <w:rFonts w:ascii="Arial" w:hAnsi="Arial" w:cs="Arial"/>
+          <w:b/>
+          <w:bCs/>
+        </w:rPr>
+        <w:t>-MM-dd’)}&gt;&gt;.</w:t>
       </w:r>
     </w:p>
     <w:p>
@@ -1879,15 +2123,79 @@
           <w:b/>
           <w:bCs/>
         </w:rPr>
-        <w:t>&lt;&lt; trialHearingSchedulesOfLossDJ.date1&gt;&gt;</w:t>
-      </w:r>
-      <w:r>
-        <w:rPr>
-          <w:rFonts w:ascii="Arial" w:hAnsi="Arial" w:cs="Arial"/>
-          <w:b/>
-          <w:bCs/>
-        </w:rPr>
-        <w:t>.</w:t>
+        <w:t>&lt;&lt; {</w:t>
+      </w:r>
+      <w:proofErr w:type="spellStart"/>
+      <w:proofErr w:type="gramStart"/>
+      <w:r>
+        <w:rPr>
+          <w:rFonts w:ascii="Arial" w:hAnsi="Arial" w:cs="Arial"/>
+          <w:b/>
+          <w:bCs/>
+        </w:rPr>
+        <w:t>dateFormat</w:t>
+      </w:r>
+      <w:proofErr w:type="spellEnd"/>
+      <w:r>
+        <w:rPr>
+          <w:rFonts w:ascii="Arial" w:hAnsi="Arial" w:cs="Arial"/>
+          <w:b/>
+          <w:bCs/>
+        </w:rPr>
+        <w:t>(</w:t>
+      </w:r>
+      <w:proofErr w:type="gramEnd"/>
+      <w:r>
+        <w:rPr>
+          <w:rFonts w:ascii="Arial" w:hAnsi="Arial" w:cs="Arial"/>
+          <w:b/>
+          <w:bCs/>
+        </w:rPr>
+        <w:t xml:space="preserve"> trialHearingSchedulesOfLossDJ.date1</w:t>
+      </w:r>
+      <w:r>
+        <w:rPr>
+          <w:rFonts w:ascii="Arial" w:hAnsi="Arial" w:cs="Arial"/>
+          <w:b/>
+          <w:bCs/>
+        </w:rPr>
+        <w:t xml:space="preserve">, ‘dd MMMM </w:t>
+      </w:r>
+      <w:proofErr w:type="spellStart"/>
+      <w:r>
+        <w:rPr>
+          <w:rFonts w:ascii="Arial" w:hAnsi="Arial" w:cs="Arial"/>
+          <w:b/>
+          <w:bCs/>
+        </w:rPr>
+        <w:t>yyyy</w:t>
+      </w:r>
+      <w:proofErr w:type="spellEnd"/>
+      <w:r>
+        <w:rPr>
+          <w:rFonts w:ascii="Arial" w:hAnsi="Arial" w:cs="Arial"/>
+          <w:b/>
+          <w:bCs/>
+        </w:rPr>
+        <w:t>’, ‘</w:t>
+      </w:r>
+      <w:proofErr w:type="spellStart"/>
+      <w:r>
+        <w:rPr>
+          <w:rFonts w:ascii="Arial" w:hAnsi="Arial" w:cs="Arial"/>
+          <w:b/>
+          <w:bCs/>
+        </w:rPr>
+        <w:t>yyyy</w:t>
+      </w:r>
+      <w:proofErr w:type="spellEnd"/>
+      <w:r>
+        <w:rPr>
+          <w:rFonts w:ascii="Arial" w:hAnsi="Arial" w:cs="Arial"/>
+          <w:b/>
+          <w:bCs/>
+        </w:rPr>
+        <w:t>-MM-dd’)}&gt;&gt;.</w:t>
       </w:r>
     </w:p>
     <w:p>
@@ -1933,7 +2241,35 @@
           <w:b/>
           <w:bCs/>
         </w:rPr>
-        <w:t>&lt;&lt; trialHearingSchedulesOfLossDJ.date</w:t>
+        <w:t>&lt;&lt; {</w:t>
+      </w:r>
+      <w:proofErr w:type="spellStart"/>
+      <w:proofErr w:type="gramStart"/>
+      <w:r>
+        <w:rPr>
+          <w:rFonts w:ascii="Arial" w:hAnsi="Arial" w:cs="Arial"/>
+          <w:b/>
+          <w:bCs/>
+        </w:rPr>
+        <w:t>dateFormat</w:t>
+      </w:r>
+      <w:proofErr w:type="spellEnd"/>
+      <w:r>
+        <w:rPr>
+          <w:rFonts w:ascii="Arial" w:hAnsi="Arial" w:cs="Arial"/>
+          <w:b/>
+          <w:bCs/>
+        </w:rPr>
+        <w:t>(</w:t>
+      </w:r>
+      <w:proofErr w:type="gramEnd"/>
+      <w:r>
+        <w:rPr>
+          <w:rFonts w:ascii="Arial" w:hAnsi="Arial" w:cs="Arial"/>
+          <w:b/>
+          <w:bCs/>
+        </w:rPr>
+        <w:t xml:space="preserve"> trialHearingSchedulesOfLossDJ.date</w:t>
       </w:r>
       <w:r>
         <w:rPr>
@@ -1949,7 +2285,43 @@
           <w:b/>
           <w:bCs/>
         </w:rPr>
-        <w:t>&gt;&gt;.</w:t>
+        <w:t xml:space="preserve">, ‘dd MMMM </w:t>
+      </w:r>
+      <w:proofErr w:type="spellStart"/>
+      <w:r>
+        <w:rPr>
+          <w:rFonts w:ascii="Arial" w:hAnsi="Arial" w:cs="Arial"/>
+          <w:b/>
+          <w:bCs/>
+        </w:rPr>
+        <w:t>yyyy</w:t>
+      </w:r>
+      <w:proofErr w:type="spellEnd"/>
+      <w:r>
+        <w:rPr>
+          <w:rFonts w:ascii="Arial" w:hAnsi="Arial" w:cs="Arial"/>
+          <w:b/>
+          <w:bCs/>
+        </w:rPr>
+        <w:t>’, ‘</w:t>
+      </w:r>
+      <w:proofErr w:type="spellStart"/>
+      <w:r>
+        <w:rPr>
+          <w:rFonts w:ascii="Arial" w:hAnsi="Arial" w:cs="Arial"/>
+          <w:b/>
+          <w:bCs/>
+        </w:rPr>
+        <w:t>yyyy</w:t>
+      </w:r>
+      <w:proofErr w:type="spellEnd"/>
+      <w:r>
+        <w:rPr>
+          <w:rFonts w:ascii="Arial" w:hAnsi="Arial" w:cs="Arial"/>
+          <w:b/>
+          <w:bCs/>
+        </w:rPr>
+        <w:t>-MM-dd’)}&gt;&gt;.</w:t>
       </w:r>
     </w:p>
     <w:p>
@@ -2033,7 +2405,35 @@
           <w:b/>
           <w:bCs/>
         </w:rPr>
-        <w:t>&lt;&lt; trialHearingSchedulesOfLossDJ.date</w:t>
+        <w:t>&lt;&lt; {</w:t>
+      </w:r>
+      <w:proofErr w:type="spellStart"/>
+      <w:proofErr w:type="gramStart"/>
+      <w:r>
+        <w:rPr>
+          <w:rFonts w:ascii="Arial" w:hAnsi="Arial" w:cs="Arial"/>
+          <w:b/>
+          <w:bCs/>
+        </w:rPr>
+        <w:t>dateFormat</w:t>
+      </w:r>
+      <w:proofErr w:type="spellEnd"/>
+      <w:r>
+        <w:rPr>
+          <w:rFonts w:ascii="Arial" w:hAnsi="Arial" w:cs="Arial"/>
+          <w:b/>
+          <w:bCs/>
+        </w:rPr>
+        <w:t>(</w:t>
+      </w:r>
+      <w:proofErr w:type="gramEnd"/>
+      <w:r>
+        <w:rPr>
+          <w:rFonts w:ascii="Arial" w:hAnsi="Arial" w:cs="Arial"/>
+          <w:b/>
+          <w:bCs/>
+        </w:rPr>
+        <w:t xml:space="preserve"> trialHearingSchedulesOfLossDJ.date</w:t>
       </w:r>
       <w:r>
         <w:rPr>
@@ -2049,7 +2449,43 @@
           <w:b/>
           <w:bCs/>
         </w:rPr>
-        <w:t>&gt;&gt;.</w:t>
+        <w:t xml:space="preserve">, ‘dd MMMM </w:t>
+      </w:r>
+      <w:proofErr w:type="spellStart"/>
+      <w:r>
+        <w:rPr>
+          <w:rFonts w:ascii="Arial" w:hAnsi="Arial" w:cs="Arial"/>
+          <w:b/>
+          <w:bCs/>
+        </w:rPr>
+        <w:t>yyyy</w:t>
+      </w:r>
+      <w:proofErr w:type="spellEnd"/>
+      <w:r>
+        <w:rPr>
+          <w:rFonts w:ascii="Arial" w:hAnsi="Arial" w:cs="Arial"/>
+          <w:b/>
+          <w:bCs/>
+        </w:rPr>
+        <w:t>’, ‘</w:t>
+      </w:r>
+      <w:proofErr w:type="spellStart"/>
+      <w:r>
+        <w:rPr>
+          <w:rFonts w:ascii="Arial" w:hAnsi="Arial" w:cs="Arial"/>
+          <w:b/>
+          <w:bCs/>
+        </w:rPr>
+        <w:t>yyyy</w:t>
+      </w:r>
+      <w:proofErr w:type="spellEnd"/>
+      <w:r>
+        <w:rPr>
+          <w:rFonts w:ascii="Arial" w:hAnsi="Arial" w:cs="Arial"/>
+          <w:b/>
+          <w:bCs/>
+        </w:rPr>
+        <w:t>-MM-dd’)}&gt;&gt;.</w:t>
       </w:r>
     </w:p>
     <w:p>
@@ -2122,6 +2558,7 @@
           <w:rFonts w:ascii="Arial" w:hAnsi="Arial" w:cs="Arial"/>
           <w:b/>
         </w:rPr>
+        <w:lastRenderedPageBreak/>
         <w:t>Costs</w:t>
       </w:r>
     </w:p>
@@ -2160,7 +2597,6 @@
         <w:rPr>
           <w:rFonts w:ascii="Arial" w:hAnsi="Arial" w:cs="Arial"/>
         </w:rPr>
-        <w:lastRenderedPageBreak/>
         <w:t xml:space="preserve">&lt;&lt; </w:t>
       </w:r>
       <w:proofErr w:type="spellStart"/>
@@ -2263,32 +2699,6 @@
       <w:r>
         <w:rPr>
           <w:rFonts w:ascii="Arial" w:hAnsi="Arial" w:cs="Arial"/>
-          <w:b/>
-          <w:bCs/>
-        </w:rPr>
-        <w:t xml:space="preserve"> &lt;&lt;</w:t>
-      </w:r>
-      <w:proofErr w:type="spellStart"/>
-      <w:r>
-        <w:rPr>
-          <w:rFonts w:ascii="Arial" w:hAnsi="Arial" w:cs="Arial"/>
-          <w:b/>
-          <w:bCs/>
-        </w:rPr>
-        <w:t>trialDays</w:t>
-      </w:r>
-      <w:proofErr w:type="spellEnd"/>
-      <w:r>
-        <w:rPr>
-          <w:rFonts w:ascii="Arial" w:hAnsi="Arial" w:cs="Arial"/>
-          <w:b/>
-          <w:bCs/>
-        </w:rPr>
-        <w:t>&gt;&gt;</w:t>
-      </w:r>
-      <w:r>
-        <w:rPr>
-          <w:rFonts w:ascii="Arial" w:hAnsi="Arial" w:cs="Arial"/>
         </w:rPr>
         <w:t>. T</w:t>
       </w:r>
@@ -2304,7 +2714,51 @@
           <w:b/>
           <w:bCs/>
         </w:rPr>
-        <w:t>&lt;&lt;trialHearingTrialDJ.date1&gt;&gt;</w:t>
+        <w:t>&lt;&lt; {</w:t>
+      </w:r>
+      <w:proofErr w:type="spellStart"/>
+      <w:proofErr w:type="gramStart"/>
+      <w:r>
+        <w:rPr>
+          <w:rFonts w:ascii="Arial" w:hAnsi="Arial" w:cs="Arial"/>
+          <w:b/>
+          <w:bCs/>
+        </w:rPr>
+        <w:t>dateFormat</w:t>
+      </w:r>
+      <w:proofErr w:type="spellEnd"/>
+      <w:r>
+        <w:rPr>
+          <w:rFonts w:ascii="Arial" w:hAnsi="Arial" w:cs="Arial"/>
+          <w:b/>
+          <w:bCs/>
+        </w:rPr>
+        <w:t>(</w:t>
+      </w:r>
+      <w:proofErr w:type="gramEnd"/>
+      <w:r>
+        <w:rPr>
+          <w:rFonts w:ascii="Arial" w:hAnsi="Arial" w:cs="Arial"/>
+          <w:b/>
+          <w:bCs/>
+        </w:rPr>
+        <w:t>trialHearingTrialDJ.date</w:t>
+      </w:r>
+      <w:r>
+        <w:rPr>
+          <w:rFonts w:ascii="Arial" w:hAnsi="Arial" w:cs="Arial"/>
+          <w:b/>
+          <w:bCs/>
+        </w:rPr>
+        <w:t>1</w:t>
+      </w:r>
+      <w:r>
+        <w:rPr>
+          <w:rFonts w:ascii="Arial" w:hAnsi="Arial" w:cs="Arial"/>
+          <w:b/>
+          <w:bCs/>
+        </w:rPr>
+        <w:t>,</w:t>
       </w:r>
       <w:r>
         <w:rPr>
@@ -2317,16 +2771,100 @@
       <w:r>
         <w:rPr>
           <w:rFonts w:ascii="Arial" w:hAnsi="Arial" w:cs="Arial"/>
-        </w:rPr>
-        <w:t xml:space="preserve">and </w:t>
-      </w:r>
-      <w:r>
-        <w:rPr>
-          <w:rFonts w:ascii="Arial" w:hAnsi="Arial" w:cs="Arial"/>
-          <w:b/>
-          <w:bCs/>
-        </w:rPr>
-        <w:t>&lt;&lt;trialHearingTrialDJ.date</w:t>
+          <w:b/>
+          <w:bCs/>
+        </w:rPr>
+        <w:t xml:space="preserve">‘dd MMMM </w:t>
+      </w:r>
+      <w:proofErr w:type="spellStart"/>
+      <w:r>
+        <w:rPr>
+          <w:rFonts w:ascii="Arial" w:hAnsi="Arial" w:cs="Arial"/>
+          <w:b/>
+          <w:bCs/>
+        </w:rPr>
+        <w:t>yyyy</w:t>
+      </w:r>
+      <w:proofErr w:type="spellEnd"/>
+      <w:r>
+        <w:rPr>
+          <w:rFonts w:ascii="Arial" w:hAnsi="Arial" w:cs="Arial"/>
+          <w:b/>
+          <w:bCs/>
+        </w:rPr>
+        <w:t>’, ‘</w:t>
+      </w:r>
+      <w:proofErr w:type="spellStart"/>
+      <w:r>
+        <w:rPr>
+          <w:rFonts w:ascii="Arial" w:hAnsi="Arial" w:cs="Arial"/>
+          <w:b/>
+          <w:bCs/>
+        </w:rPr>
+        <w:t>yyyy</w:t>
+      </w:r>
+      <w:proofErr w:type="spellEnd"/>
+      <w:r>
+        <w:rPr>
+          <w:rFonts w:ascii="Arial" w:hAnsi="Arial" w:cs="Arial"/>
+          <w:b/>
+          <w:bCs/>
+        </w:rPr>
+        <w:t>-MM-dd’)}&gt;&gt;</w:t>
+      </w:r>
+      <w:r>
+        <w:rPr>
+          <w:rFonts w:ascii="Arial" w:hAnsi="Arial" w:cs="Arial"/>
+          <w:b/>
+          <w:bCs/>
+        </w:rPr>
+        <w:t xml:space="preserve"> </w:t>
+      </w:r>
+      <w:r>
+        <w:rPr>
+          <w:rFonts w:ascii="Arial" w:hAnsi="Arial" w:cs="Arial"/>
+        </w:rPr>
+        <w:t>and</w:t>
+      </w:r>
+      <w:r>
+        <w:rPr>
+          <w:rFonts w:ascii="Arial" w:hAnsi="Arial" w:cs="Arial"/>
+        </w:rPr>
+        <w:t xml:space="preserve"> </w:t>
+      </w:r>
+      <w:r>
+        <w:rPr>
+          <w:rFonts w:ascii="Arial" w:hAnsi="Arial" w:cs="Arial"/>
+          <w:b/>
+          <w:bCs/>
+        </w:rPr>
+        <w:t>&lt;&lt;{</w:t>
+      </w:r>
+      <w:proofErr w:type="spellStart"/>
+      <w:r>
+        <w:rPr>
+          <w:rFonts w:ascii="Arial" w:hAnsi="Arial" w:cs="Arial"/>
+          <w:b/>
+          <w:bCs/>
+        </w:rPr>
+        <w:t>dateFormat</w:t>
+      </w:r>
+      <w:proofErr w:type="spellEnd"/>
+      <w:r>
+        <w:rPr>
+          <w:rFonts w:ascii="Arial" w:hAnsi="Arial" w:cs="Arial"/>
+          <w:b/>
+          <w:bCs/>
+        </w:rPr>
+        <w:t>(</w:t>
+      </w:r>
+      <w:r>
+        <w:rPr>
+          <w:rFonts w:ascii="Arial" w:hAnsi="Arial" w:cs="Arial"/>
+          <w:b/>
+          <w:bCs/>
+        </w:rPr>
+        <w:t>trialHearingTrialDJ.date</w:t>
       </w:r>
       <w:r>
         <w:rPr>
@@ -2342,15 +2880,51 @@
           <w:b/>
           <w:bCs/>
         </w:rPr>
-        <w:t>&gt;&gt;</w:t>
-      </w:r>
-      <w:r>
-        <w:rPr>
-          <w:rFonts w:ascii="Arial" w:hAnsi="Arial" w:cs="Arial"/>
-          <w:b/>
-          <w:bCs/>
-        </w:rPr>
-        <w:t>.</w:t>
+        <w:t>,</w:t>
+      </w:r>
+      <w:r>
+        <w:rPr>
+          <w:rFonts w:ascii="Arial" w:hAnsi="Arial" w:cs="Arial"/>
+          <w:b/>
+          <w:bCs/>
+        </w:rPr>
+        <w:t xml:space="preserve"> ‘dd MMMM </w:t>
+      </w:r>
+      <w:proofErr w:type="spellStart"/>
+      <w:r>
+        <w:rPr>
+          <w:rFonts w:ascii="Arial" w:hAnsi="Arial" w:cs="Arial"/>
+          <w:b/>
+          <w:bCs/>
+        </w:rPr>
+        <w:t>yyyy</w:t>
+      </w:r>
+      <w:proofErr w:type="spellEnd"/>
+      <w:r>
+        <w:rPr>
+          <w:rFonts w:ascii="Arial" w:hAnsi="Arial" w:cs="Arial"/>
+          <w:b/>
+          <w:bCs/>
+        </w:rPr>
+        <w:t>’, ‘</w:t>
+      </w:r>
+      <w:proofErr w:type="spellStart"/>
+      <w:r>
+        <w:rPr>
+          <w:rFonts w:ascii="Arial" w:hAnsi="Arial" w:cs="Arial"/>
+          <w:b/>
+          <w:bCs/>
+        </w:rPr>
+        <w:t>yyyy</w:t>
+      </w:r>
+      <w:proofErr w:type="spellEnd"/>
+      <w:r>
+        <w:rPr>
+          <w:rFonts w:ascii="Arial" w:hAnsi="Arial" w:cs="Arial"/>
+          <w:b/>
+          <w:bCs/>
+        </w:rPr>
+        <w:t>-MM-dd’)}&gt;&gt;.</w:t>
       </w:r>
     </w:p>
     <w:p>
@@ -2419,51 +2993,8 @@
         <w:rPr>
           <w:rFonts w:ascii="Arial" w:hAnsi="Arial" w:cs="Arial"/>
         </w:rPr>
-        <w:t>&lt;&lt;</w:t>
-      </w:r>
-      <w:proofErr w:type="spellStart"/>
-      <w:r>
-        <w:rPr>
-          <w:rFonts w:ascii="Arial" w:hAnsi="Arial" w:cs="Arial"/>
-        </w:rPr>
-        <w:t>trialHearingTrialDJ</w:t>
-      </w:r>
-      <w:r>
-        <w:rPr>
-          <w:rFonts w:ascii="Arial" w:hAnsi="Arial" w:cs="Arial"/>
-        </w:rPr>
-        <w:t>.</w:t>
-      </w:r>
-      <w:r>
-        <w:rPr>
-          <w:rFonts w:ascii="Arial" w:hAnsi="Arial" w:cs="Arial"/>
-        </w:rPr>
-        <w:t>type</w:t>
-      </w:r>
-      <w:proofErr w:type="spellEnd"/>
-      <w:r>
-        <w:rPr>
-          <w:rFonts w:ascii="Arial" w:hAnsi="Arial" w:cs="Arial"/>
-        </w:rPr>
-        <w:t>&gt;&gt;</w:t>
-      </w:r>
-    </w:p>
-    <w:p>
-      <w:pPr>
-        <w:pStyle w:val="ListParagraph"/>
-        <w:spacing w:line="256" w:lineRule="auto"/>
-        <w:ind w:left="851"/>
-        <w:rPr>
-          <w:rFonts w:ascii="Arial" w:hAnsi="Arial" w:cs="Arial"/>
-        </w:rPr>
-      </w:pPr>
-    </w:p>
-    <w:p>
-      <w:pPr>
-        <w:rPr>
-          <w:rFonts w:ascii="Arial" w:hAnsi="Arial" w:cs="Arial"/>
-        </w:rPr>
-      </w:pPr>
+        <w:t xml:space="preserve"> </w:t>
+      </w:r>
       <w:r>
         <w:rPr>
           <w:rFonts w:ascii="Arial" w:hAnsi="Arial" w:cs="Arial"/>
@@ -2475,6 +3006,33 @@
         <w:rPr>
           <w:rFonts w:ascii="Arial" w:hAnsi="Arial" w:cs="Arial"/>
         </w:rPr>
+        <w:t>typeBundleInfo</w:t>
+      </w:r>
+      <w:proofErr w:type="spellEnd"/>
+      <w:r>
+        <w:rPr>
+          <w:rFonts w:ascii="Arial" w:hAnsi="Arial" w:cs="Arial"/>
+        </w:rPr>
+        <w:t xml:space="preserve"> &gt;&gt;</w:t>
+      </w:r>
+    </w:p>
+    <w:p>
+      <w:pPr>
+        <w:rPr>
+          <w:rFonts w:ascii="Arial" w:hAnsi="Arial" w:cs="Arial"/>
+        </w:rPr>
+      </w:pPr>
+      <w:r>
+        <w:rPr>
+          <w:rFonts w:ascii="Arial" w:hAnsi="Arial" w:cs="Arial"/>
+        </w:rPr>
+        <w:t xml:space="preserve">&lt;&lt; </w:t>
+      </w:r>
+      <w:proofErr w:type="spellStart"/>
+      <w:r>
+        <w:rPr>
+          <w:rFonts w:ascii="Arial" w:hAnsi="Arial" w:cs="Arial"/>
+        </w:rPr>
         <w:t>e</w:t>
       </w:r>
       <w:r>
@@ -2482,45 +3040,6 @@
           <w:rFonts w:ascii="Arial" w:hAnsi="Arial" w:cs="Arial"/>
         </w:rPr>
         <w:t>s_trialHearingTrialDJAddSection</w:t>
-      </w:r>
-      <w:proofErr w:type="spellEnd"/>
-      <w:r>
-        <w:rPr>
-          <w:rFonts w:ascii="Arial" w:hAnsi="Arial" w:cs="Arial"/>
-        </w:rPr>
-        <w:t>&gt;&gt;</w:t>
-      </w:r>
-    </w:p>
-    <w:p>
-      <w:pPr>
-        <w:rPr>
-          <w:rFonts w:ascii="Arial" w:hAnsi="Arial" w:cs="Arial"/>
-        </w:rPr>
-      </w:pPr>
-      <w:r>
-        <w:rPr>
-          <w:rFonts w:ascii="Arial" w:hAnsi="Arial" w:cs="Arial"/>
-        </w:rPr>
-        <w:t xml:space="preserve">&lt;&lt; </w:t>
-      </w:r>
-      <w:proofErr w:type="spellStart"/>
-      <w:r>
-        <w:rPr>
-          <w:rFonts w:ascii="Arial" w:hAnsi="Arial" w:cs="Arial"/>
-        </w:rPr>
-        <w:t>cs</w:t>
-      </w:r>
-      <w:r>
-        <w:rPr>
-          <w:rFonts w:ascii="Arial" w:hAnsi="Arial" w:cs="Arial"/>
-        </w:rPr>
-        <w:t>_</w:t>
-      </w:r>
-      <w:r>
-        <w:rPr>
-          <w:rFonts w:ascii="Arial" w:hAnsi="Arial" w:cs="Arial"/>
-        </w:rPr>
-        <w:t>trialHearingMethodInPersonAddSection</w:t>
       </w:r>
       <w:proofErr w:type="spellEnd"/>
       <w:r>
@@ -2566,201 +3085,377 @@
       <w:r>
         <w:rPr>
           <w:rFonts w:ascii="Arial" w:eastAsia="Times New Roman" w:hAnsi="Arial" w:cs="Arial"/>
+          <w:color w:val="000000"/>
           <w:lang w:eastAsia="en-GB"/>
         </w:rPr>
-        <w:t xml:space="preserve">This trial will take place </w:t>
-      </w:r>
+        <w:t>&lt;&lt;cs_{</w:t>
+      </w:r>
+      <w:proofErr w:type="spellStart"/>
       <w:r>
         <w:rPr>
           <w:rFonts w:ascii="Arial" w:eastAsia="Times New Roman" w:hAnsi="Arial" w:cs="Arial"/>
-          <w:b/>
-          <w:bCs/>
+          <w:color w:val="000000"/>
           <w:lang w:eastAsia="en-GB"/>
         </w:rPr>
-        <w:t>&lt;&lt;</w:t>
-      </w:r>
-      <w:proofErr w:type="spellStart"/>
+        <w:t>trialHearingMethodDJ</w:t>
+      </w:r>
+      <w:proofErr w:type="spellEnd"/>
+      <w:proofErr w:type="gramStart"/>
       <w:r>
         <w:rPr>
           <w:rFonts w:ascii="Arial" w:eastAsia="Times New Roman" w:hAnsi="Arial" w:cs="Arial"/>
-          <w:b/>
-          <w:bCs/>
+          <w:color w:val="000000"/>
           <w:lang w:eastAsia="en-GB"/>
         </w:rPr>
-        <w:t>trialHearingLocation</w:t>
-      </w:r>
-      <w:proofErr w:type="spellEnd"/>
+        <w:t>=</w:t>
+      </w:r>
+      <w:r>
+        <w:t>‘</w:t>
+      </w:r>
+      <w:proofErr w:type="spellStart"/>
+      <w:proofErr w:type="gramEnd"/>
       <w:r>
         <w:rPr>
           <w:rFonts w:ascii="Arial" w:eastAsia="Times New Roman" w:hAnsi="Arial" w:cs="Arial"/>
-          <w:b/>
-          <w:bCs/>
+          <w:color w:val="000000"/>
           <w:lang w:eastAsia="en-GB"/>
         </w:rPr>
-        <w:t>&gt;&gt;</w:t>
+        <w:t>disposalHearingMethodInPerson</w:t>
+      </w:r>
+      <w:proofErr w:type="spellEnd"/>
+      <w:r>
+        <w:rPr>
+          <w:rFonts w:ascii="Arial" w:eastAsia="Times New Roman" w:hAnsi="Arial" w:cs="Arial"/>
+          <w:color w:val="000000"/>
+          <w:lang w:eastAsia="en-GB"/>
+        </w:rPr>
+        <w:t>’}&gt;&gt;</w:t>
+      </w:r>
+      <w:r>
+        <w:t xml:space="preserve"> </w:t>
       </w:r>
       <w:r>
         <w:rPr>
           <w:rFonts w:ascii="Arial" w:eastAsia="Times New Roman" w:hAnsi="Arial" w:cs="Arial"/>
           <w:lang w:eastAsia="en-GB"/>
         </w:rPr>
-        <w:t xml:space="preserve"> and will be </w:t>
-      </w:r>
-      <w:r>
-        <w:rPr>
-          <w:rFonts w:ascii="Arial" w:hAnsi="Arial" w:cs="Arial"/>
-          <w:b/>
-          <w:bCs/>
+        <w:t xml:space="preserve">This trial will take place </w:t>
+      </w:r>
+      <w:r>
+        <w:rPr>
+          <w:rFonts w:ascii="Arial" w:eastAsia="Times New Roman" w:hAnsi="Arial" w:cs="Arial"/>
+          <w:b/>
+          <w:bCs/>
+          <w:lang w:eastAsia="en-GB"/>
         </w:rPr>
         <w:t>&lt;&lt;</w:t>
       </w:r>
       <w:proofErr w:type="spellStart"/>
       <w:r>
         <w:rPr>
-          <w:rFonts w:ascii="Arial" w:hAnsi="Arial" w:cs="Arial"/>
-          <w:b/>
-          <w:bCs/>
-        </w:rPr>
-        <w:t>trialHearingMethod</w:t>
-      </w:r>
-      <w:proofErr w:type="spellEnd"/>
-      <w:r>
-        <w:rPr>
-          <w:rFonts w:ascii="Arial" w:hAnsi="Arial" w:cs="Arial"/>
-          <w:b/>
-          <w:bCs/>
+          <w:rFonts w:ascii="Arial" w:eastAsia="Times New Roman" w:hAnsi="Arial" w:cs="Arial"/>
+          <w:b/>
+          <w:bCs/>
+          <w:lang w:eastAsia="en-GB"/>
+        </w:rPr>
+        <w:t>trialHearingLocation</w:t>
+      </w:r>
+      <w:proofErr w:type="spellEnd"/>
+      <w:r>
+        <w:rPr>
+          <w:rFonts w:ascii="Arial" w:eastAsia="Times New Roman" w:hAnsi="Arial" w:cs="Arial"/>
+          <w:b/>
+          <w:bCs/>
+          <w:lang w:eastAsia="en-GB"/>
         </w:rPr>
         <w:t>&gt;&gt;</w:t>
       </w:r>
-      <w:r>
-        <w:rPr>
-          <w:rFonts w:ascii="Arial" w:hAnsi="Arial" w:cs="Arial"/>
-          <w:b/>
-          <w:bCs/>
-        </w:rPr>
-        <w:t>.</w:t>
-      </w:r>
-    </w:p>
-    <w:p>
-      <w:pPr>
-        <w:spacing w:after="0" w:line="240" w:lineRule="auto"/>
-        <w:rPr>
-          <w:rFonts w:ascii="Arial" w:hAnsi="Arial" w:cs="Arial"/>
-          <w:bCs/>
-        </w:rPr>
-      </w:pPr>
-      <w:r>
-        <w:rPr>
-          <w:rFonts w:ascii="Arial" w:hAnsi="Arial" w:cs="Arial"/>
-          <w:bCs/>
-        </w:rPr>
-        <w:t>&lt;&lt;else&gt;&gt;</w:t>
-      </w:r>
-    </w:p>
-    <w:p>
-      <w:pPr>
-        <w:rPr>
-          <w:rFonts w:ascii="Arial" w:eastAsia="Times New Roman" w:hAnsi="Arial" w:cs="Arial"/>
-          <w:b/>
-          <w:bCs/>
-          <w:lang w:eastAsia="en-GB"/>
-        </w:rPr>
-      </w:pPr>
-      <w:r>
-        <w:rPr>
-          <w:rFonts w:ascii="Arial" w:eastAsia="Times New Roman" w:hAnsi="Arial" w:cs="Arial"/>
-          <w:b/>
-          <w:bCs/>
-          <w:lang w:eastAsia="en-GB"/>
-        </w:rPr>
-        <w:t>Hearing method</w:t>
-      </w:r>
-    </w:p>
-    <w:p>
-      <w:pPr>
-        <w:pStyle w:val="ListParagraph"/>
-        <w:numPr>
-          <w:ilvl w:val="0"/>
-          <w:numId w:val="1"/>
-        </w:numPr>
-        <w:spacing w:after="0" w:line="240" w:lineRule="auto"/>
-        <w:rPr>
-          <w:rFonts w:ascii="Arial" w:hAnsi="Arial" w:cs="Arial"/>
-          <w:bCs/>
-        </w:rPr>
-      </w:pPr>
       <w:r>
         <w:rPr>
           <w:rFonts w:ascii="Arial" w:eastAsia="Times New Roman" w:hAnsi="Arial" w:cs="Arial"/>
           <w:lang w:eastAsia="en-GB"/>
         </w:rPr>
-        <w:t xml:space="preserve">This trial will be </w:t>
-      </w:r>
-      <w:r>
-        <w:rPr>
-          <w:rFonts w:ascii="Arial" w:hAnsi="Arial" w:cs="Arial"/>
-          <w:b/>
-          <w:bCs/>
+        <w:t xml:space="preserve"> and will be</w:t>
+      </w:r>
+      <w:r>
+        <w:rPr>
+          <w:rFonts w:ascii="Arial" w:eastAsia="Times New Roman" w:hAnsi="Arial" w:cs="Arial"/>
+          <w:color w:val="000000"/>
+          <w:lang w:eastAsia="en-GB"/>
+        </w:rPr>
+        <w:t xml:space="preserve"> </w:t>
+      </w:r>
+      <w:r>
+        <w:rPr>
+          <w:rFonts w:ascii="Arial" w:eastAsia="Times New Roman" w:hAnsi="Arial" w:cs="Arial"/>
+          <w:color w:val="000000"/>
+          <w:lang w:eastAsia="en-GB"/>
+        </w:rPr>
+        <w:t xml:space="preserve">and will be in </w:t>
+      </w:r>
+      <w:r>
+        <w:rPr>
+          <w:rFonts w:ascii="Arial" w:eastAsia="Times New Roman" w:hAnsi="Arial" w:cs="Arial"/>
+          <w:b/>
+          <w:bCs/>
+          <w:color w:val="000000"/>
+          <w:lang w:eastAsia="en-GB"/>
+        </w:rPr>
+        <w:t>person</w:t>
+      </w:r>
+      <w:r>
+        <w:rPr>
+          <w:rFonts w:ascii="Arial" w:eastAsia="Times New Roman" w:hAnsi="Arial" w:cs="Arial"/>
+          <w:color w:val="000000"/>
+          <w:lang w:eastAsia="en-GB"/>
+        </w:rPr>
+        <w:t>.</w:t>
+      </w:r>
+      <w:r>
+        <w:rPr>
+          <w:rFonts w:ascii="Arial" w:eastAsia="Times New Roman" w:hAnsi="Arial" w:cs="Arial"/>
+          <w:color w:val="000000"/>
+          <w:lang w:eastAsia="en-GB"/>
         </w:rPr>
         <w:t>&lt;&lt;</w:t>
       </w:r>
-      <w:proofErr w:type="spellStart"/>
-      <w:r>
-        <w:rPr>
-          <w:rFonts w:ascii="Arial" w:hAnsi="Arial" w:cs="Arial"/>
-          <w:b/>
-          <w:bCs/>
-        </w:rPr>
-        <w:t>trialHearingMethod</w:t>
-      </w:r>
-      <w:proofErr w:type="spellEnd"/>
-      <w:r>
-        <w:rPr>
-          <w:rFonts w:ascii="Arial" w:hAnsi="Arial" w:cs="Arial"/>
-          <w:b/>
-          <w:bCs/>
-        </w:rPr>
-        <w:t>&gt;&gt;.</w:t>
-      </w:r>
-    </w:p>
-    <w:p>
-      <w:pPr>
-        <w:rPr>
-          <w:rFonts w:ascii="Arial" w:hAnsi="Arial" w:cs="Arial"/>
-        </w:rPr>
-      </w:pPr>
-      <w:r>
-        <w:rPr>
-          <w:rFonts w:ascii="Arial" w:hAnsi="Arial" w:cs="Arial"/>
-        </w:rPr>
-        <w:t>&lt;&lt;</w:t>
-      </w:r>
-      <w:r>
-        <w:rPr>
-          <w:rFonts w:ascii="Arial" w:hAnsi="Arial" w:cs="Arial"/>
-        </w:rPr>
+      <w:r>
+        <w:rPr>
+          <w:rFonts w:ascii="Arial" w:eastAsia="Times New Roman" w:hAnsi="Arial" w:cs="Arial"/>
+          <w:color w:val="000000"/>
+          <w:lang w:eastAsia="en-GB"/>
+        </w:rPr>
+        <w:t>es_&gt;&gt;</w:t>
+      </w:r>
+      <w:r>
+        <w:rPr>
+          <w:rFonts w:ascii="Arial" w:eastAsia="Times New Roman" w:hAnsi="Arial" w:cs="Arial"/>
+          <w:color w:val="000000"/>
+          <w:lang w:eastAsia="en-GB"/>
+        </w:rPr>
+        <w:t>&lt;&lt;cs_{trialHearingMethodDJ=’disposalHearingMethodTelephoneHearing’}&gt;&gt;</w:t>
+      </w:r>
+      <w:r>
         <w:t xml:space="preserve"> </w:t>
       </w:r>
-      <w:proofErr w:type="spellStart"/>
-      <w:r>
-        <w:rPr>
-          <w:rFonts w:ascii="Arial" w:hAnsi="Arial" w:cs="Arial"/>
-        </w:rPr>
-        <w:t>e</w:t>
-      </w:r>
-      <w:r>
-        <w:rPr>
-          <w:rFonts w:ascii="Arial" w:hAnsi="Arial" w:cs="Arial"/>
-        </w:rPr>
-        <w:t>s_trialHearingMethodInPersonAddSection</w:t>
-      </w:r>
-      <w:proofErr w:type="spellEnd"/>
-      <w:r>
-        <w:rPr>
-          <w:rFonts w:ascii="Arial" w:hAnsi="Arial" w:cs="Arial"/>
-        </w:rPr>
-        <w:t>&gt;&gt;</w:t>
-      </w:r>
+      <w:r>
+        <w:rPr>
+          <w:rFonts w:ascii="Arial" w:eastAsia="Times New Roman" w:hAnsi="Arial" w:cs="Arial"/>
+          <w:color w:val="000000"/>
+          <w:lang w:eastAsia="en-GB"/>
+        </w:rPr>
+        <w:t xml:space="preserve">This </w:t>
+      </w:r>
+      <w:r>
+        <w:rPr>
+          <w:rFonts w:ascii="Arial" w:eastAsia="Times New Roman" w:hAnsi="Arial" w:cs="Arial"/>
+          <w:color w:val="000000"/>
+          <w:lang w:eastAsia="en-GB"/>
+        </w:rPr>
+        <w:t>trial</w:t>
+      </w:r>
+      <w:r>
+        <w:rPr>
+          <w:rFonts w:ascii="Arial" w:eastAsia="Times New Roman" w:hAnsi="Arial" w:cs="Arial"/>
+          <w:color w:val="000000"/>
+          <w:lang w:eastAsia="en-GB"/>
+        </w:rPr>
+        <w:t xml:space="preserve"> will be attended by </w:t>
+      </w:r>
+      <w:r>
+        <w:rPr>
+          <w:rFonts w:ascii="Arial" w:eastAsia="Times New Roman" w:hAnsi="Arial" w:cs="Arial"/>
+          <w:b/>
+          <w:bCs/>
+          <w:color w:val="000000"/>
+          <w:lang w:eastAsia="en-GB"/>
+        </w:rPr>
+        <w:t>telephone</w:t>
+      </w:r>
+      <w:r>
+        <w:rPr>
+          <w:rFonts w:ascii="Arial" w:eastAsia="Times New Roman" w:hAnsi="Arial" w:cs="Arial"/>
+          <w:color w:val="000000"/>
+          <w:lang w:eastAsia="en-GB"/>
+        </w:rPr>
+        <w:t xml:space="preserve"> with &lt;&lt;</w:t>
+      </w:r>
+      <w:proofErr w:type="spellStart"/>
+      <w:r>
+        <w:rPr>
+          <w:rFonts w:ascii="Arial" w:eastAsia="Times New Roman" w:hAnsi="Arial" w:cs="Arial"/>
+          <w:color w:val="000000"/>
+          <w:lang w:eastAsia="en-GB"/>
+        </w:rPr>
+        <w:t>telephoneOrganisedBy</w:t>
+      </w:r>
+      <w:proofErr w:type="spellEnd"/>
+      <w:r>
+        <w:rPr>
+          <w:rFonts w:ascii="Arial" w:eastAsia="Times New Roman" w:hAnsi="Arial" w:cs="Arial"/>
+          <w:color w:val="000000"/>
+          <w:lang w:eastAsia="en-GB"/>
+        </w:rPr>
+        <w:t>&gt;&gt; to</w:t>
+      </w:r>
+      <w:r>
+        <w:rPr>
+          <w:rFonts w:ascii="Arial" w:eastAsia="Times New Roman" w:hAnsi="Arial" w:cs="Arial"/>
+          <w:color w:val="000000"/>
+          <w:lang w:eastAsia="en-GB"/>
+        </w:rPr>
+        <w:t xml:space="preserve"> </w:t>
+      </w:r>
+      <w:r>
+        <w:rPr>
+          <w:rFonts w:ascii="Arial" w:eastAsia="Times New Roman" w:hAnsi="Arial" w:cs="Arial"/>
+          <w:color w:val="000000"/>
+          <w:lang w:eastAsia="en-GB"/>
+        </w:rPr>
+        <w:t>arrange</w:t>
+      </w:r>
+      <w:r>
+        <w:rPr>
+          <w:rFonts w:ascii="Arial" w:eastAsia="Times New Roman" w:hAnsi="Arial" w:cs="Arial"/>
+          <w:color w:val="000000"/>
+          <w:lang w:eastAsia="en-GB"/>
+        </w:rPr>
+        <w:t>.</w:t>
+      </w:r>
+      <w:r>
+        <w:rPr>
+          <w:rFonts w:ascii="Arial" w:eastAsia="Times New Roman" w:hAnsi="Arial" w:cs="Arial"/>
+          <w:color w:val="000000"/>
+          <w:lang w:eastAsia="en-GB"/>
+        </w:rPr>
+        <w:t>&lt;&lt;es_&gt;&gt;</w:t>
+      </w:r>
+      <w:r>
+        <w:rPr>
+          <w:rFonts w:ascii="Arial" w:eastAsia="Times New Roman" w:hAnsi="Arial" w:cs="Arial"/>
+          <w:color w:val="000000"/>
+          <w:lang w:eastAsia="en-GB"/>
+        </w:rPr>
+        <w:t>&lt;&lt;cs_{trialHearingMethodDJ=’disposalHearingMethodVideoConferenceHearing’}&gt;&gt;</w:t>
+      </w:r>
+      <w:r>
+        <w:t xml:space="preserve"> </w:t>
+      </w:r>
+      <w:r>
+        <w:rPr>
+          <w:rFonts w:ascii="Arial" w:eastAsia="Times New Roman" w:hAnsi="Arial" w:cs="Arial"/>
+          <w:color w:val="000000"/>
+          <w:lang w:eastAsia="en-GB"/>
+        </w:rPr>
+        <w:t xml:space="preserve">This </w:t>
+      </w:r>
+      <w:r>
+        <w:rPr>
+          <w:rFonts w:ascii="Arial" w:eastAsia="Times New Roman" w:hAnsi="Arial" w:cs="Arial"/>
+          <w:color w:val="000000"/>
+          <w:lang w:eastAsia="en-GB"/>
+        </w:rPr>
+        <w:t>trial</w:t>
+      </w:r>
+      <w:r>
+        <w:rPr>
+          <w:rFonts w:ascii="Arial" w:eastAsia="Times New Roman" w:hAnsi="Arial" w:cs="Arial"/>
+          <w:color w:val="000000"/>
+          <w:lang w:eastAsia="en-GB"/>
+        </w:rPr>
+        <w:t xml:space="preserve"> will be attended by </w:t>
+      </w:r>
+      <w:r>
+        <w:rPr>
+          <w:rFonts w:ascii="Arial" w:eastAsia="Times New Roman" w:hAnsi="Arial" w:cs="Arial"/>
+          <w:b/>
+          <w:bCs/>
+          <w:color w:val="000000"/>
+          <w:lang w:eastAsia="en-GB"/>
+        </w:rPr>
+        <w:t>video conference</w:t>
+      </w:r>
+      <w:r>
+        <w:rPr>
+          <w:rFonts w:ascii="Arial" w:eastAsia="Times New Roman" w:hAnsi="Arial" w:cs="Arial"/>
+          <w:color w:val="000000"/>
+          <w:lang w:eastAsia="en-GB"/>
+        </w:rPr>
+        <w:t xml:space="preserve"> with the &lt;&lt;</w:t>
+      </w:r>
+      <w:proofErr w:type="spellStart"/>
+      <w:r>
+        <w:rPr>
+          <w:rFonts w:ascii="Arial" w:eastAsia="Times New Roman" w:hAnsi="Arial" w:cs="Arial"/>
+          <w:color w:val="000000"/>
+          <w:lang w:eastAsia="en-GB"/>
+        </w:rPr>
+        <w:t>videoConferenceOrganisedBy</w:t>
+      </w:r>
+      <w:proofErr w:type="spellEnd"/>
+      <w:r>
+        <w:rPr>
+          <w:rFonts w:ascii="Arial" w:eastAsia="Times New Roman" w:hAnsi="Arial" w:cs="Arial"/>
+          <w:color w:val="000000"/>
+          <w:lang w:eastAsia="en-GB"/>
+        </w:rPr>
+        <w:t>&gt;&gt; to arrange</w:t>
+      </w:r>
+      <w:r>
+        <w:rPr>
+          <w:rFonts w:ascii="Arial" w:eastAsia="Times New Roman" w:hAnsi="Arial" w:cs="Arial"/>
+          <w:color w:val="000000"/>
+          <w:lang w:eastAsia="en-GB"/>
+        </w:rPr>
+        <w:t>.</w:t>
+      </w:r>
+      <w:r>
+        <w:rPr>
+          <w:rFonts w:ascii="Arial" w:eastAsia="Times New Roman" w:hAnsi="Arial" w:cs="Arial"/>
+          <w:color w:val="000000"/>
+          <w:lang w:eastAsia="en-GB"/>
+        </w:rPr>
+        <w:t xml:space="preserve"> </w:t>
+      </w:r>
+      <w:r>
+        <w:rPr>
+          <w:rFonts w:ascii="Arial" w:eastAsia="Times New Roman" w:hAnsi="Arial" w:cs="Arial"/>
+          <w:color w:val="000000"/>
+          <w:lang w:eastAsia="en-GB"/>
+        </w:rPr>
+        <w:t>&lt;&lt;es_&gt;&gt;</w:t>
+      </w:r>
+    </w:p>
+    <w:p>
+      <w:pPr>
+        <w:pStyle w:val="ListParagraph"/>
+        <w:spacing w:after="0" w:line="240" w:lineRule="auto"/>
+        <w:ind w:left="851"/>
+        <w:rPr>
+          <w:rFonts w:ascii="Arial" w:hAnsi="Arial" w:cs="Arial"/>
+          <w:bCs/>
+        </w:rPr>
+      </w:pPr>
+    </w:p>
+    <w:p>
+      <w:pPr>
+        <w:pStyle w:val="ListParagraph"/>
+        <w:spacing w:after="0" w:line="240" w:lineRule="auto"/>
+        <w:ind w:left="851"/>
+        <w:rPr>
+          <w:rFonts w:ascii="Arial" w:hAnsi="Arial" w:cs="Arial"/>
+          <w:bCs/>
+        </w:rPr>
+      </w:pPr>
+    </w:p>
+    <w:p>
+      <w:pPr>
+        <w:spacing w:after="0" w:line="240" w:lineRule="auto"/>
+        <w:rPr>
+          <w:rFonts w:ascii="Arial" w:hAnsi="Arial" w:cs="Arial"/>
+          <w:bCs/>
+        </w:rPr>
+      </w:pPr>
     </w:p>
     <w:p>
       <w:pPr>
@@ -2819,12 +3514,49 @@
       </w:r>
       <w:r>
         <w:rPr>
+          <w:rFonts w:ascii="Arial" w:hAnsi="Arial" w:cs="Arial"/>
+          <w:b/>
+          <w:bCs/>
+        </w:rPr>
+        <w:t>&lt;</w:t>
+      </w:r>
+      <w:proofErr w:type="gramStart"/>
+      <w:r>
+        <w:rPr>
+          <w:rFonts w:ascii="Arial" w:hAnsi="Arial" w:cs="Arial"/>
+          <w:b/>
+          <w:bCs/>
+        </w:rPr>
+        <w:t>&lt;{</w:t>
+      </w:r>
+      <w:proofErr w:type="spellStart"/>
+      <w:proofErr w:type="gramEnd"/>
+      <w:r>
+        <w:rPr>
+          <w:rFonts w:ascii="Arial" w:hAnsi="Arial" w:cs="Arial"/>
+          <w:b/>
+          <w:bCs/>
+        </w:rPr>
+        <w:t>dateFormat</w:t>
+      </w:r>
+      <w:proofErr w:type="spellEnd"/>
+      <w:r>
+        <w:rPr>
+          <w:rFonts w:ascii="Arial" w:hAnsi="Arial" w:cs="Arial"/>
+          <w:b/>
+          <w:bCs/>
+        </w:rPr>
+        <w:t>(</w:t>
+      </w:r>
+      <w:proofErr w:type="spellStart"/>
+      <w:r>
+        <w:rPr>
           <w:rFonts w:ascii="Arial" w:eastAsia="Times New Roman" w:hAnsi="Arial" w:cs="Arial"/>
           <w:b/>
           <w:bCs/>
           <w:lang w:eastAsia="en-GB"/>
         </w:rPr>
-        <w:t>&lt;&lt;</w:t>
+        <w:t>trialHearingNotesDJ</w:t>
       </w:r>
       <w:r>
         <w:rPr>
@@ -2833,44 +3565,61 @@
           <w:bCs/>
           <w:lang w:eastAsia="en-GB"/>
         </w:rPr>
-        <w:t xml:space="preserve"> </w:t>
-      </w:r>
-      <w:proofErr w:type="spellStart"/>
-      <w:r>
-        <w:rPr>
-          <w:rFonts w:ascii="Arial" w:eastAsia="Times New Roman" w:hAnsi="Arial" w:cs="Arial"/>
-          <w:b/>
-          <w:bCs/>
-          <w:lang w:eastAsia="en-GB"/>
-        </w:rPr>
-        <w:t>trialHearingNotesDJ.date</w:t>
-      </w:r>
-      <w:proofErr w:type="spellEnd"/>
-      <w:r>
-        <w:rPr>
-          <w:rFonts w:ascii="Arial" w:eastAsia="Times New Roman" w:hAnsi="Arial" w:cs="Arial"/>
-          <w:b/>
-          <w:bCs/>
-          <w:lang w:eastAsia="en-GB"/>
-        </w:rPr>
-        <w:t>&gt;&gt;</w:t>
-      </w:r>
-      <w:r>
-        <w:rPr>
-          <w:rFonts w:ascii="Arial" w:eastAsia="Times New Roman" w:hAnsi="Arial" w:cs="Arial"/>
-          <w:lang w:eastAsia="en-GB"/>
-        </w:rPr>
-        <w:t>.</w:t>
-      </w:r>
-    </w:p>
-    <w:p>
-      <w:pPr>
-        <w:spacing w:after="0" w:line="240" w:lineRule="auto"/>
-        <w:rPr>
-          <w:rFonts w:ascii="Arial" w:eastAsia="Times New Roman" w:hAnsi="Arial" w:cs="Arial"/>
-          <w:lang w:eastAsia="en-GB"/>
-        </w:rPr>
-      </w:pPr>
+        <w:t>.date</w:t>
+      </w:r>
+      <w:proofErr w:type="spellEnd"/>
+      <w:r>
+        <w:rPr>
+          <w:rFonts w:ascii="Arial" w:hAnsi="Arial" w:cs="Arial"/>
+          <w:b/>
+          <w:bCs/>
+        </w:rPr>
+        <w:t>,</w:t>
+      </w:r>
+      <w:r>
+        <w:rPr>
+          <w:rFonts w:ascii="Arial" w:hAnsi="Arial" w:cs="Arial"/>
+          <w:b/>
+          <w:bCs/>
+        </w:rPr>
+        <w:t xml:space="preserve"> ‘dd MMMM </w:t>
+      </w:r>
+      <w:proofErr w:type="spellStart"/>
+      <w:r>
+        <w:rPr>
+          <w:rFonts w:ascii="Arial" w:hAnsi="Arial" w:cs="Arial"/>
+          <w:b/>
+          <w:bCs/>
+        </w:rPr>
+        <w:t>yyyy</w:t>
+      </w:r>
+      <w:proofErr w:type="spellEnd"/>
+      <w:r>
+        <w:rPr>
+          <w:rFonts w:ascii="Arial" w:hAnsi="Arial" w:cs="Arial"/>
+          <w:b/>
+          <w:bCs/>
+        </w:rPr>
+        <w:t>’, ‘</w:t>
+      </w:r>
+      <w:proofErr w:type="spellStart"/>
+      <w:r>
+        <w:rPr>
+          <w:rFonts w:ascii="Arial" w:hAnsi="Arial" w:cs="Arial"/>
+          <w:b/>
+          <w:bCs/>
+        </w:rPr>
+        <w:t>yyyy</w:t>
+      </w:r>
+      <w:proofErr w:type="spellEnd"/>
+      <w:r>
+        <w:rPr>
+          <w:rFonts w:ascii="Arial" w:hAnsi="Arial" w:cs="Arial"/>
+          <w:b/>
+          <w:bCs/>
+        </w:rPr>
+        <w:t>-MM-dd’)}&gt;&gt;.</w:t>
+      </w:r>
     </w:p>
     <w:p>
       <w:r>
@@ -3083,35 +3832,359 @@
         <w:rPr>
           <w:rFonts w:ascii="Arial" w:hAnsi="Arial" w:cs="Arial"/>
         </w:rPr>
-        <w:t>&lt;&lt;</w:t>
-      </w:r>
-      <w:r>
-        <w:rPr>
-          <w:rFonts w:ascii="Arial" w:hAnsi="Arial" w:cs="Arial"/>
-        </w:rPr>
-        <w:t>trialBuildingDispute</w:t>
-      </w:r>
-      <w:r>
-        <w:rPr>
-          <w:rFonts w:ascii="Arial" w:hAnsi="Arial" w:cs="Arial"/>
-        </w:rPr>
-        <w:t xml:space="preserve">.input3&gt;&gt; </w:t>
-      </w:r>
-      <w:r>
-        <w:rPr>
-          <w:rFonts w:ascii="Arial" w:hAnsi="Arial" w:cs="Arial"/>
-          <w:b/>
-          <w:bCs/>
-        </w:rPr>
-        <w:t>&lt;&lt;trialBuildingDispute.date1&gt;&gt;</w:t>
-      </w:r>
-      <w:r>
-        <w:rPr>
-          <w:rFonts w:ascii="Arial" w:hAnsi="Arial" w:cs="Arial"/>
-          <w:b/>
-          <w:bCs/>
-        </w:rPr>
-        <w:t>.</w:t>
+        <w:t xml:space="preserve">&lt;&lt;trialBuildingDispute.input3&gt;&gt; </w:t>
+      </w:r>
+      <w:r>
+        <w:rPr>
+          <w:rFonts w:ascii="Arial" w:hAnsi="Arial" w:cs="Arial"/>
+          <w:b/>
+          <w:bCs/>
+        </w:rPr>
+        <w:t>&lt;</w:t>
+      </w:r>
+      <w:proofErr w:type="gramStart"/>
+      <w:r>
+        <w:rPr>
+          <w:rFonts w:ascii="Arial" w:hAnsi="Arial" w:cs="Arial"/>
+          <w:b/>
+          <w:bCs/>
+        </w:rPr>
+        <w:t>&lt;{</w:t>
+      </w:r>
+      <w:proofErr w:type="spellStart"/>
+      <w:proofErr w:type="gramEnd"/>
+      <w:r>
+        <w:rPr>
+          <w:rFonts w:ascii="Arial" w:hAnsi="Arial" w:cs="Arial"/>
+          <w:b/>
+          <w:bCs/>
+        </w:rPr>
+        <w:t>dateFormat</w:t>
+      </w:r>
+      <w:proofErr w:type="spellEnd"/>
+      <w:r>
+        <w:rPr>
+          <w:rFonts w:ascii="Arial" w:hAnsi="Arial" w:cs="Arial"/>
+          <w:b/>
+          <w:bCs/>
+        </w:rPr>
+        <w:t>(</w:t>
+      </w:r>
+      <w:r>
+        <w:rPr>
+          <w:rFonts w:ascii="Arial" w:hAnsi="Arial" w:cs="Arial"/>
+          <w:b/>
+          <w:bCs/>
+        </w:rPr>
+        <w:t>trialBuildingDispute.date</w:t>
+      </w:r>
+      <w:r>
+        <w:rPr>
+          <w:rFonts w:ascii="Arial" w:hAnsi="Arial" w:cs="Arial"/>
+          <w:b/>
+          <w:bCs/>
+        </w:rPr>
+        <w:t>1</w:t>
+      </w:r>
+      <w:r>
+        <w:rPr>
+          <w:rFonts w:ascii="Arial" w:hAnsi="Arial" w:cs="Arial"/>
+          <w:b/>
+          <w:bCs/>
+        </w:rPr>
+        <w:t>,</w:t>
+      </w:r>
+      <w:r>
+        <w:rPr>
+          <w:rFonts w:ascii="Arial" w:hAnsi="Arial" w:cs="Arial"/>
+          <w:b/>
+          <w:bCs/>
+        </w:rPr>
+        <w:t xml:space="preserve"> ‘dd MMMM </w:t>
+      </w:r>
+      <w:proofErr w:type="spellStart"/>
+      <w:r>
+        <w:rPr>
+          <w:rFonts w:ascii="Arial" w:hAnsi="Arial" w:cs="Arial"/>
+          <w:b/>
+          <w:bCs/>
+        </w:rPr>
+        <w:t>yyyy</w:t>
+      </w:r>
+      <w:proofErr w:type="spellEnd"/>
+      <w:r>
+        <w:rPr>
+          <w:rFonts w:ascii="Arial" w:hAnsi="Arial" w:cs="Arial"/>
+          <w:b/>
+          <w:bCs/>
+        </w:rPr>
+        <w:t>’, ‘</w:t>
+      </w:r>
+      <w:proofErr w:type="spellStart"/>
+      <w:r>
+        <w:rPr>
+          <w:rFonts w:ascii="Arial" w:hAnsi="Arial" w:cs="Arial"/>
+          <w:b/>
+          <w:bCs/>
+        </w:rPr>
+        <w:t>yyyy</w:t>
+      </w:r>
+      <w:proofErr w:type="spellEnd"/>
+      <w:r>
+        <w:rPr>
+          <w:rFonts w:ascii="Arial" w:hAnsi="Arial" w:cs="Arial"/>
+          <w:b/>
+          <w:bCs/>
+        </w:rPr>
+        <w:t>-MM-dd’)}&gt;&gt;.</w:t>
+      </w:r>
+      <w:r>
+        <w:rPr>
+          <w:rFonts w:ascii="Arial" w:hAnsi="Arial" w:cs="Arial"/>
+          <w:b/>
+          <w:bCs/>
+        </w:rPr>
+        <w:t xml:space="preserve"> </w:t>
+      </w:r>
+      <w:r>
+        <w:rPr>
+          <w:rFonts w:ascii="Arial" w:hAnsi="Arial" w:cs="Arial"/>
+        </w:rPr>
+        <w:t>&lt;&lt;trialBuildingDispute.input4&gt;</w:t>
+      </w:r>
+      <w:proofErr w:type="gramStart"/>
+      <w:r>
+        <w:rPr>
+          <w:rFonts w:ascii="Arial" w:hAnsi="Arial" w:cs="Arial"/>
+        </w:rPr>
+        <w:t xml:space="preserve">&gt; </w:t>
+      </w:r>
+      <w:r>
+        <w:rPr>
+          <w:rFonts w:ascii="Arial" w:hAnsi="Arial" w:cs="Arial"/>
+        </w:rPr>
+        <w:t xml:space="preserve"> </w:t>
+      </w:r>
+      <w:r>
+        <w:rPr>
+          <w:rFonts w:ascii="Arial" w:hAnsi="Arial" w:cs="Arial"/>
+          <w:b/>
+          <w:bCs/>
+        </w:rPr>
+        <w:t>&lt;</w:t>
+      </w:r>
+      <w:proofErr w:type="gramEnd"/>
+      <w:r>
+        <w:rPr>
+          <w:rFonts w:ascii="Arial" w:hAnsi="Arial" w:cs="Arial"/>
+          <w:b/>
+          <w:bCs/>
+        </w:rPr>
+        <w:t>&lt;{</w:t>
+      </w:r>
+      <w:proofErr w:type="spellStart"/>
+      <w:r>
+        <w:rPr>
+          <w:rFonts w:ascii="Arial" w:hAnsi="Arial" w:cs="Arial"/>
+          <w:b/>
+          <w:bCs/>
+        </w:rPr>
+        <w:t>dateFormat</w:t>
+      </w:r>
+      <w:proofErr w:type="spellEnd"/>
+      <w:r>
+        <w:rPr>
+          <w:rFonts w:ascii="Arial" w:hAnsi="Arial" w:cs="Arial"/>
+          <w:b/>
+          <w:bCs/>
+        </w:rPr>
+        <w:t>(</w:t>
+      </w:r>
+      <w:r>
+        <w:rPr>
+          <w:rFonts w:ascii="Arial" w:hAnsi="Arial" w:cs="Arial"/>
+          <w:b/>
+          <w:bCs/>
+        </w:rPr>
+        <w:t>trialBuildingDispute.date</w:t>
+      </w:r>
+      <w:r>
+        <w:rPr>
+          <w:rFonts w:ascii="Arial" w:hAnsi="Arial" w:cs="Arial"/>
+          <w:b/>
+          <w:bCs/>
+        </w:rPr>
+        <w:t>2</w:t>
+      </w:r>
+      <w:r>
+        <w:rPr>
+          <w:rFonts w:ascii="Arial" w:hAnsi="Arial" w:cs="Arial"/>
+          <w:b/>
+          <w:bCs/>
+        </w:rPr>
+        <w:t>,</w:t>
+      </w:r>
+      <w:r>
+        <w:rPr>
+          <w:rFonts w:ascii="Arial" w:hAnsi="Arial" w:cs="Arial"/>
+          <w:b/>
+          <w:bCs/>
+        </w:rPr>
+        <w:t xml:space="preserve"> ‘dd MMMM </w:t>
+      </w:r>
+      <w:proofErr w:type="spellStart"/>
+      <w:r>
+        <w:rPr>
+          <w:rFonts w:ascii="Arial" w:hAnsi="Arial" w:cs="Arial"/>
+          <w:b/>
+          <w:bCs/>
+        </w:rPr>
+        <w:t>yyyy</w:t>
+      </w:r>
+      <w:proofErr w:type="spellEnd"/>
+      <w:r>
+        <w:rPr>
+          <w:rFonts w:ascii="Arial" w:hAnsi="Arial" w:cs="Arial"/>
+          <w:b/>
+          <w:bCs/>
+        </w:rPr>
+        <w:t>’, ‘</w:t>
+      </w:r>
+      <w:proofErr w:type="spellStart"/>
+      <w:r>
+        <w:rPr>
+          <w:rFonts w:ascii="Arial" w:hAnsi="Arial" w:cs="Arial"/>
+          <w:b/>
+          <w:bCs/>
+        </w:rPr>
+        <w:t>yyyy</w:t>
+      </w:r>
+      <w:proofErr w:type="spellEnd"/>
+      <w:r>
+        <w:rPr>
+          <w:rFonts w:ascii="Arial" w:hAnsi="Arial" w:cs="Arial"/>
+          <w:b/>
+          <w:bCs/>
+        </w:rPr>
+        <w:t>-MM-dd’)}&gt;&gt;.</w:t>
+      </w:r>
+    </w:p>
+    <w:p>
+      <w:pPr>
+        <w:rPr>
+          <w:rFonts w:ascii="Arial" w:hAnsi="Arial" w:cs="Arial"/>
+        </w:rPr>
+      </w:pPr>
+      <w:r>
+        <w:rPr>
+          <w:rFonts w:ascii="Arial" w:hAnsi="Arial" w:cs="Arial"/>
+        </w:rPr>
+        <w:t xml:space="preserve">&lt;&lt; </w:t>
+      </w:r>
+      <w:proofErr w:type="spellStart"/>
+      <w:r>
+        <w:rPr>
+          <w:rFonts w:ascii="Arial" w:hAnsi="Arial" w:cs="Arial"/>
+        </w:rPr>
+        <w:t>e</w:t>
+      </w:r>
+      <w:r>
+        <w:rPr>
+          <w:rFonts w:ascii="Arial" w:hAnsi="Arial" w:cs="Arial"/>
+        </w:rPr>
+        <w:t>s_trialBuildingDisputeAddSection</w:t>
+      </w:r>
+      <w:proofErr w:type="spellEnd"/>
+      <w:r>
+        <w:rPr>
+          <w:rFonts w:ascii="Arial" w:hAnsi="Arial" w:cs="Arial"/>
+        </w:rPr>
+        <w:t>&gt;&gt;</w:t>
+      </w:r>
+    </w:p>
+    <w:p>
+      <w:pPr>
+        <w:rPr>
+          <w:rFonts w:ascii="Arial" w:hAnsi="Arial" w:cs="Arial"/>
+        </w:rPr>
+      </w:pPr>
+      <w:r>
+        <w:rPr>
+          <w:rFonts w:ascii="Arial" w:hAnsi="Arial" w:cs="Arial"/>
+        </w:rPr>
+        <w:t xml:space="preserve">&lt;&lt; </w:t>
+      </w:r>
+      <w:proofErr w:type="spellStart"/>
+      <w:r>
+        <w:rPr>
+          <w:rFonts w:ascii="Arial" w:hAnsi="Arial" w:cs="Arial"/>
+        </w:rPr>
+        <w:t>c</w:t>
+      </w:r>
+      <w:r>
+        <w:rPr>
+          <w:rFonts w:ascii="Arial" w:hAnsi="Arial" w:cs="Arial"/>
+        </w:rPr>
+        <w:t>s_</w:t>
+      </w:r>
+      <w:r>
+        <w:rPr>
+          <w:rFonts w:ascii="Arial" w:hAnsi="Arial" w:cs="Arial"/>
+        </w:rPr>
+        <w:t>trialClinicalNegligenceAddSection</w:t>
+      </w:r>
+      <w:proofErr w:type="spellEnd"/>
+      <w:r>
+        <w:rPr>
+          <w:rFonts w:ascii="Arial" w:hAnsi="Arial" w:cs="Arial"/>
+        </w:rPr>
+        <w:t>&gt;&gt;</w:t>
+      </w:r>
+    </w:p>
+    <w:p>
+      <w:pPr>
+        <w:rPr>
+          <w:rFonts w:ascii="Arial" w:hAnsi="Arial" w:cs="Arial"/>
+          <w:b/>
+          <w:bCs/>
+        </w:rPr>
+      </w:pPr>
+      <w:r>
+        <w:rPr>
+          <w:rFonts w:ascii="Arial" w:hAnsi="Arial" w:cs="Arial"/>
+          <w:b/>
+          <w:bCs/>
+        </w:rPr>
+        <w:t>Clinical negligence</w:t>
+      </w:r>
+    </w:p>
+    <w:p>
+      <w:pPr>
+        <w:rPr>
+          <w:rFonts w:ascii="Arial" w:hAnsi="Arial" w:cs="Arial"/>
+          <w:b/>
+          <w:bCs/>
+        </w:rPr>
+      </w:pPr>
+      <w:r>
+        <w:rPr>
+          <w:rFonts w:ascii="Arial" w:hAnsi="Arial" w:cs="Arial"/>
+          <w:b/>
+          <w:bCs/>
+        </w:rPr>
+        <w:tab/>
+      </w:r>
+      <w:r>
+        <w:rPr>
+          <w:rFonts w:ascii="Arial" w:hAnsi="Arial" w:cs="Arial"/>
+        </w:rPr>
+        <w:t>Retention of documents</w:t>
+      </w:r>
+      <w:r>
+        <w:rPr>
+          <w:rFonts w:ascii="Arial" w:hAnsi="Arial" w:cs="Arial"/>
+        </w:rPr>
+        <w:t>:</w:t>
       </w:r>
     </w:p>
     <w:p>
@@ -3130,43 +4203,152 @@
         <w:rPr>
           <w:rFonts w:ascii="Arial" w:hAnsi="Arial" w:cs="Arial"/>
         </w:rPr>
+        <w:lastRenderedPageBreak/>
         <w:t>&lt;&lt;</w:t>
       </w:r>
       <w:r>
         <w:rPr>
           <w:rFonts w:ascii="Arial" w:hAnsi="Arial" w:cs="Arial"/>
         </w:rPr>
-        <w:t>trialBuildingDispute</w:t>
-      </w:r>
-      <w:r>
-        <w:rPr>
-          <w:rFonts w:ascii="Arial" w:hAnsi="Arial" w:cs="Arial"/>
-        </w:rPr>
-        <w:t xml:space="preserve">.input4&gt;&gt; </w:t>
-      </w:r>
-      <w:r>
-        <w:rPr>
-          <w:rFonts w:ascii="Arial" w:hAnsi="Arial" w:cs="Arial"/>
-          <w:b/>
-          <w:bCs/>
-        </w:rPr>
-        <w:t>&lt;&lt;trialBuildingDispute.date</w:t>
-      </w:r>
-      <w:r>
-        <w:rPr>
-          <w:rFonts w:ascii="Arial" w:hAnsi="Arial" w:cs="Arial"/>
-          <w:b/>
-          <w:bCs/>
+        <w:t>trialClinicalNegligence</w:t>
+      </w:r>
+      <w:r>
+        <w:rPr>
+          <w:rFonts w:ascii="Arial" w:hAnsi="Arial" w:cs="Arial"/>
+        </w:rPr>
+        <w:t>.input1&gt;&gt;</w:t>
+      </w:r>
+    </w:p>
+    <w:p>
+      <w:pPr>
+        <w:pStyle w:val="ListParagraph"/>
+        <w:numPr>
+          <w:ilvl w:val="0"/>
+          <w:numId w:val="7"/>
+        </w:numPr>
+        <w:ind w:left="1134" w:hanging="414"/>
+        <w:rPr>
+          <w:rFonts w:ascii="Arial" w:hAnsi="Arial" w:cs="Arial"/>
+        </w:rPr>
+      </w:pPr>
+      <w:r>
+        <w:rPr>
+          <w:rFonts w:ascii="Arial" w:hAnsi="Arial" w:cs="Arial"/>
+        </w:rPr>
+        <w:t>&lt;&lt;</w:t>
+      </w:r>
+      <w:r>
+        <w:rPr>
+          <w:rFonts w:ascii="Arial" w:hAnsi="Arial" w:cs="Arial"/>
+        </w:rPr>
+        <w:t>trialClinicalNegligence</w:t>
+      </w:r>
+      <w:r>
+        <w:rPr>
+          <w:rFonts w:ascii="Arial" w:hAnsi="Arial" w:cs="Arial"/>
+        </w:rPr>
+        <w:t>.input</w:t>
+      </w:r>
+      <w:r>
+        <w:rPr>
+          <w:rFonts w:ascii="Arial" w:hAnsi="Arial" w:cs="Arial"/>
         </w:rPr>
         <w:t>2</w:t>
       </w:r>
       <w:r>
         <w:rPr>
           <w:rFonts w:ascii="Arial" w:hAnsi="Arial" w:cs="Arial"/>
-          <w:b/>
-          <w:bCs/>
-        </w:rPr>
-        <w:t>&gt;&gt;.</w:t>
+        </w:rPr>
+        <w:t>&gt;&gt;</w:t>
+      </w:r>
+    </w:p>
+    <w:p>
+      <w:pPr>
+        <w:pStyle w:val="ListParagraph"/>
+        <w:numPr>
+          <w:ilvl w:val="0"/>
+          <w:numId w:val="7"/>
+        </w:numPr>
+        <w:ind w:left="1134" w:hanging="414"/>
+        <w:rPr>
+          <w:rStyle w:val="apple-converted-space"/>
+          <w:rFonts w:ascii="Arial" w:hAnsi="Arial" w:cs="Arial"/>
+        </w:rPr>
+      </w:pPr>
+      <w:r>
+        <w:rPr>
+          <w:rFonts w:ascii="Arial" w:hAnsi="Arial" w:cs="Arial"/>
+          <w:color w:val="000000"/>
+        </w:rPr>
+        <w:t>&lt;&lt;</w:t>
+      </w:r>
+      <w:r>
+        <w:rPr>
+          <w:rFonts w:ascii="Arial" w:hAnsi="Arial" w:cs="Arial"/>
+        </w:rPr>
+        <w:t>trialClinicalNegligence</w:t>
+      </w:r>
+      <w:r>
+        <w:rPr>
+          <w:rFonts w:ascii="Arial" w:hAnsi="Arial" w:cs="Arial"/>
+        </w:rPr>
+        <w:t>.input</w:t>
+      </w:r>
+      <w:r>
+        <w:rPr>
+          <w:rFonts w:ascii="Arial" w:hAnsi="Arial" w:cs="Arial"/>
+        </w:rPr>
+        <w:t>3</w:t>
+      </w:r>
+      <w:r>
+        <w:rPr>
+          <w:rFonts w:ascii="Arial" w:hAnsi="Arial" w:cs="Arial"/>
+        </w:rPr>
+        <w:t>&gt;&gt;</w:t>
+      </w:r>
+    </w:p>
+    <w:p>
+      <w:pPr>
+        <w:pStyle w:val="ListParagraph"/>
+        <w:numPr>
+          <w:ilvl w:val="0"/>
+          <w:numId w:val="7"/>
+        </w:numPr>
+        <w:ind w:left="1134" w:hanging="414"/>
+        <w:rPr>
+          <w:rFonts w:ascii="Arial" w:hAnsi="Arial" w:cs="Arial"/>
+        </w:rPr>
+      </w:pPr>
+      <w:r>
+        <w:rPr>
+          <w:rFonts w:ascii="Arial" w:hAnsi="Arial" w:cs="Arial"/>
+          <w:color w:val="000000"/>
+        </w:rPr>
+        <w:t>&lt;&lt;</w:t>
+      </w:r>
+      <w:r>
+        <w:rPr>
+          <w:rFonts w:ascii="Arial" w:hAnsi="Arial" w:cs="Arial"/>
+        </w:rPr>
+        <w:t>trialClinicalNegligence</w:t>
+      </w:r>
+      <w:r>
+        <w:rPr>
+          <w:rFonts w:ascii="Arial" w:hAnsi="Arial" w:cs="Arial"/>
+        </w:rPr>
+        <w:t>.input</w:t>
+      </w:r>
+      <w:r>
+        <w:rPr>
+          <w:rFonts w:ascii="Arial" w:hAnsi="Arial" w:cs="Arial"/>
+        </w:rPr>
+        <w:t>4</w:t>
+      </w:r>
+      <w:r>
+        <w:rPr>
+          <w:rFonts w:ascii="Arial" w:hAnsi="Arial" w:cs="Arial"/>
+        </w:rPr>
+        <w:t>&gt;&gt;</w:t>
       </w:r>
     </w:p>
     <w:p>
@@ -3186,13 +4368,7 @@
         <w:rPr>
           <w:rFonts w:ascii="Arial" w:hAnsi="Arial" w:cs="Arial"/>
         </w:rPr>
-        <w:t>e</w:t>
-      </w:r>
-      <w:r>
-        <w:rPr>
-          <w:rFonts w:ascii="Arial" w:hAnsi="Arial" w:cs="Arial"/>
-        </w:rPr>
-        <w:t>s_trialBuildingDisputeAddSection</w:t>
+        <w:t>es_trialClinicalNegligenceAddSection</w:t>
       </w:r>
       <w:proofErr w:type="spellEnd"/>
       <w:r>
@@ -3231,7 +4407,7 @@
         <w:rPr>
           <w:rFonts w:ascii="Arial" w:hAnsi="Arial" w:cs="Arial"/>
         </w:rPr>
-        <w:t>trialClinicalNegligenceAddSection</w:t>
+        <w:t>trialCreditHireAddSection</w:t>
       </w:r>
       <w:proofErr w:type="spellEnd"/>
       <w:r>
@@ -3255,36 +4431,7 @@
           <w:b/>
           <w:bCs/>
         </w:rPr>
-        <w:t>Clinical negligence</w:t>
-      </w:r>
-    </w:p>
-    <w:p>
-      <w:pPr>
-        <w:rPr>
-          <w:rFonts w:ascii="Arial" w:hAnsi="Arial" w:cs="Arial"/>
-          <w:b/>
-          <w:bCs/>
-        </w:rPr>
-      </w:pPr>
-      <w:r>
-        <w:rPr>
-          <w:rFonts w:ascii="Arial" w:hAnsi="Arial" w:cs="Arial"/>
-          <w:b/>
-          <w:bCs/>
-        </w:rPr>
-        <w:tab/>
-      </w:r>
-      <w:r>
-        <w:rPr>
-          <w:rFonts w:ascii="Arial" w:hAnsi="Arial" w:cs="Arial"/>
-        </w:rPr>
-        <w:t>Retention of documents</w:t>
-      </w:r>
-      <w:r>
-        <w:rPr>
-          <w:rFonts w:ascii="Arial" w:hAnsi="Arial" w:cs="Arial"/>
-        </w:rPr>
-        <w:t>:</w:t>
+        <w:t>Credit hire</w:t>
       </w:r>
     </w:p>
     <w:p>
@@ -3309,7 +4456,7 @@
         <w:rPr>
           <w:rFonts w:ascii="Arial" w:hAnsi="Arial" w:cs="Arial"/>
         </w:rPr>
-        <w:t>trialClinicalNegligence</w:t>
+        <w:t>trialCreditHire</w:t>
       </w:r>
       <w:r>
         <w:rPr>
@@ -3317,221 +4464,11 @@
         </w:rPr>
         <w:t>.input1&gt;&gt;</w:t>
       </w:r>
-    </w:p>
-    <w:p>
-      <w:pPr>
-        <w:pStyle w:val="ListParagraph"/>
-        <w:numPr>
-          <w:ilvl w:val="0"/>
-          <w:numId w:val="7"/>
-        </w:numPr>
-        <w:ind w:left="1134" w:hanging="414"/>
-        <w:rPr>
-          <w:rFonts w:ascii="Arial" w:hAnsi="Arial" w:cs="Arial"/>
-        </w:rPr>
-      </w:pPr>
-      <w:r>
-        <w:rPr>
-          <w:rFonts w:ascii="Arial" w:hAnsi="Arial" w:cs="Arial"/>
-        </w:rPr>
-        <w:t>&lt;&lt;</w:t>
-      </w:r>
-      <w:r>
-        <w:rPr>
-          <w:rFonts w:ascii="Arial" w:hAnsi="Arial" w:cs="Arial"/>
-        </w:rPr>
-        <w:t>trialClinicalNegligence</w:t>
-      </w:r>
-      <w:r>
-        <w:rPr>
-          <w:rFonts w:ascii="Arial" w:hAnsi="Arial" w:cs="Arial"/>
-        </w:rPr>
-        <w:t>.input</w:t>
-      </w:r>
-      <w:r>
-        <w:rPr>
-          <w:rFonts w:ascii="Arial" w:hAnsi="Arial" w:cs="Arial"/>
-        </w:rPr>
-        <w:t>2</w:t>
-      </w:r>
-      <w:r>
-        <w:rPr>
-          <w:rFonts w:ascii="Arial" w:hAnsi="Arial" w:cs="Arial"/>
-        </w:rPr>
-        <w:t>&gt;&gt;</w:t>
-      </w:r>
-    </w:p>
-    <w:p>
-      <w:pPr>
-        <w:pStyle w:val="ListParagraph"/>
-        <w:numPr>
-          <w:ilvl w:val="0"/>
-          <w:numId w:val="7"/>
-        </w:numPr>
-        <w:ind w:left="1134" w:hanging="414"/>
-        <w:rPr>
-          <w:rStyle w:val="apple-converted-space"/>
-          <w:rFonts w:ascii="Arial" w:hAnsi="Arial" w:cs="Arial"/>
-        </w:rPr>
-      </w:pPr>
-      <w:r>
-        <w:rPr>
-          <w:rFonts w:ascii="Arial" w:hAnsi="Arial" w:cs="Arial"/>
-          <w:color w:val="000000"/>
-        </w:rPr>
-        <w:t>&lt;&lt;</w:t>
-      </w:r>
-      <w:r>
-        <w:rPr>
-          <w:rFonts w:ascii="Arial" w:hAnsi="Arial" w:cs="Arial"/>
-        </w:rPr>
-        <w:t>trialClinicalNegligence</w:t>
-      </w:r>
-      <w:r>
-        <w:rPr>
-          <w:rFonts w:ascii="Arial" w:hAnsi="Arial" w:cs="Arial"/>
-        </w:rPr>
-        <w:t>.input</w:t>
-      </w:r>
-      <w:r>
-        <w:rPr>
-          <w:rFonts w:ascii="Arial" w:hAnsi="Arial" w:cs="Arial"/>
-        </w:rPr>
-        <w:t>3</w:t>
-      </w:r>
-      <w:r>
-        <w:rPr>
-          <w:rFonts w:ascii="Arial" w:hAnsi="Arial" w:cs="Arial"/>
-        </w:rPr>
-        <w:t>&gt;&gt;</w:t>
-      </w:r>
-    </w:p>
-    <w:p>
-      <w:pPr>
-        <w:pStyle w:val="ListParagraph"/>
-        <w:numPr>
-          <w:ilvl w:val="0"/>
-          <w:numId w:val="7"/>
-        </w:numPr>
-        <w:ind w:left="1134" w:hanging="414"/>
-        <w:rPr>
-          <w:rFonts w:ascii="Arial" w:hAnsi="Arial" w:cs="Arial"/>
-        </w:rPr>
-      </w:pPr>
-      <w:r>
-        <w:rPr>
-          <w:rFonts w:ascii="Arial" w:hAnsi="Arial" w:cs="Arial"/>
-          <w:color w:val="000000"/>
-        </w:rPr>
-        <w:t>&lt;&lt;</w:t>
-      </w:r>
-      <w:r>
-        <w:rPr>
-          <w:rFonts w:ascii="Arial" w:hAnsi="Arial" w:cs="Arial"/>
-        </w:rPr>
-        <w:t>trialClinicalNegligence</w:t>
-      </w:r>
-      <w:r>
-        <w:rPr>
-          <w:rFonts w:ascii="Arial" w:hAnsi="Arial" w:cs="Arial"/>
-        </w:rPr>
-        <w:t>.input</w:t>
-      </w:r>
-      <w:r>
-        <w:rPr>
-          <w:rFonts w:ascii="Arial" w:hAnsi="Arial" w:cs="Arial"/>
-        </w:rPr>
-        <w:t>4</w:t>
-      </w:r>
-      <w:r>
-        <w:rPr>
-          <w:rFonts w:ascii="Arial" w:hAnsi="Arial" w:cs="Arial"/>
-        </w:rPr>
-        <w:t>&gt;&gt;</w:t>
-      </w:r>
-    </w:p>
-    <w:p>
-      <w:pPr>
-        <w:rPr>
-          <w:rFonts w:ascii="Arial" w:hAnsi="Arial" w:cs="Arial"/>
-        </w:rPr>
-      </w:pPr>
-      <w:r>
-        <w:rPr>
-          <w:rFonts w:ascii="Arial" w:hAnsi="Arial" w:cs="Arial"/>
-        </w:rPr>
-        <w:t xml:space="preserve">&lt;&lt; </w:t>
-      </w:r>
-      <w:proofErr w:type="spellStart"/>
-      <w:r>
-        <w:rPr>
-          <w:rFonts w:ascii="Arial" w:hAnsi="Arial" w:cs="Arial"/>
-        </w:rPr>
-        <w:t>es_trialClinicalNegligenceAddSection</w:t>
-      </w:r>
-      <w:proofErr w:type="spellEnd"/>
-      <w:r>
-        <w:rPr>
-          <w:rFonts w:ascii="Arial" w:hAnsi="Arial" w:cs="Arial"/>
-        </w:rPr>
-        <w:t>&gt;&gt;</w:t>
-      </w:r>
-    </w:p>
-    <w:p>
-      <w:pPr>
-        <w:rPr>
-          <w:rFonts w:ascii="Arial" w:hAnsi="Arial" w:cs="Arial"/>
-        </w:rPr>
-      </w:pPr>
-      <w:r>
-        <w:rPr>
-          <w:rFonts w:ascii="Arial" w:hAnsi="Arial" w:cs="Arial"/>
-        </w:rPr>
-        <w:t xml:space="preserve">&lt;&lt; </w:t>
-      </w:r>
-      <w:proofErr w:type="spellStart"/>
-      <w:r>
-        <w:rPr>
-          <w:rFonts w:ascii="Arial" w:hAnsi="Arial" w:cs="Arial"/>
-        </w:rPr>
-        <w:t>c</w:t>
-      </w:r>
-      <w:r>
-        <w:rPr>
-          <w:rFonts w:ascii="Arial" w:hAnsi="Arial" w:cs="Arial"/>
-        </w:rPr>
-        <w:t>s_</w:t>
-      </w:r>
-      <w:r>
-        <w:rPr>
-          <w:rFonts w:ascii="Arial" w:hAnsi="Arial" w:cs="Arial"/>
-        </w:rPr>
-        <w:t>trialCreditHireAddSection</w:t>
-      </w:r>
-      <w:proofErr w:type="spellEnd"/>
-      <w:r>
-        <w:rPr>
-          <w:rFonts w:ascii="Arial" w:hAnsi="Arial" w:cs="Arial"/>
-        </w:rPr>
-        <w:t>&gt;&gt;</w:t>
-      </w:r>
-    </w:p>
-    <w:p>
-      <w:pPr>
-        <w:rPr>
-          <w:rFonts w:ascii="Arial" w:hAnsi="Arial" w:cs="Arial"/>
-          <w:b/>
-          <w:bCs/>
-        </w:rPr>
-      </w:pPr>
-      <w:r>
-        <w:rPr>
-          <w:rFonts w:ascii="Arial" w:hAnsi="Arial" w:cs="Arial"/>
-          <w:b/>
-          <w:bCs/>
-        </w:rPr>
-        <w:lastRenderedPageBreak/>
-        <w:t>Credit hire</w:t>
+      <w:r>
+        <w:rPr>
+          <w:rFonts w:ascii="Arial" w:hAnsi="Arial" w:cs="Arial"/>
+        </w:rPr>
+        <w:t>.</w:t>
       </w:r>
     </w:p>
     <w:p>
@@ -3550,25 +4487,7 @@
         <w:rPr>
           <w:rFonts w:ascii="Arial" w:hAnsi="Arial" w:cs="Arial"/>
         </w:rPr>
-        <w:t>&lt;&lt;</w:t>
-      </w:r>
-      <w:r>
-        <w:rPr>
-          <w:rFonts w:ascii="Arial" w:hAnsi="Arial" w:cs="Arial"/>
-        </w:rPr>
-        <w:t>trialCreditHire</w:t>
-      </w:r>
-      <w:r>
-        <w:rPr>
-          <w:rFonts w:ascii="Arial" w:hAnsi="Arial" w:cs="Arial"/>
-        </w:rPr>
-        <w:t>.input1&gt;&gt;</w:t>
-      </w:r>
-      <w:r>
-        <w:rPr>
-          <w:rFonts w:ascii="Arial" w:hAnsi="Arial" w:cs="Arial"/>
-        </w:rPr>
-        <w:t>.</w:t>
+        <w:t>A failure to comply with the paragraph above will result in the claimant being debarred from asserting impecuniosity at the final hearing.</w:t>
       </w:r>
     </w:p>
     <w:p>
@@ -3587,7 +4506,161 @@
         <w:rPr>
           <w:rFonts w:ascii="Arial" w:hAnsi="Arial" w:cs="Arial"/>
         </w:rPr>
-        <w:t>A failure to comply with the paragraph above will result in the claimant being debarred from asserting impecuniosity at the final hearing.</w:t>
+        <w:t>&lt;&lt; trialCreditHire.input2&gt;&gt;</w:t>
+      </w:r>
+      <w:r>
+        <w:rPr>
+          <w:rFonts w:ascii="Arial" w:hAnsi="Arial" w:cs="Arial"/>
+        </w:rPr>
+        <w:t xml:space="preserve"> </w:t>
+      </w:r>
+      <w:r>
+        <w:rPr>
+          <w:rFonts w:ascii="Arial" w:hAnsi="Arial" w:cs="Arial"/>
+        </w:rPr>
+        <w:t>&lt;&lt; trialCreditHire.input</w:t>
+      </w:r>
+      <w:r>
+        <w:rPr>
+          <w:rFonts w:ascii="Arial" w:hAnsi="Arial" w:cs="Arial"/>
+        </w:rPr>
+        <w:t>3</w:t>
+      </w:r>
+      <w:r>
+        <w:rPr>
+          <w:rFonts w:ascii="Arial" w:hAnsi="Arial" w:cs="Arial"/>
+        </w:rPr>
+        <w:t>&gt;</w:t>
+      </w:r>
+      <w:proofErr w:type="gramStart"/>
+      <w:r>
+        <w:rPr>
+          <w:rFonts w:ascii="Arial" w:hAnsi="Arial" w:cs="Arial"/>
+        </w:rPr>
+        <w:t>&gt;</w:t>
+      </w:r>
+      <w:r>
+        <w:rPr>
+          <w:rFonts w:ascii="Arial" w:hAnsi="Arial" w:cs="Arial"/>
+        </w:rPr>
+        <w:t xml:space="preserve"> </w:t>
+      </w:r>
+      <w:r>
+        <w:rPr>
+          <w:rFonts w:ascii="Arial" w:hAnsi="Arial" w:cs="Arial"/>
+        </w:rPr>
+        <w:t xml:space="preserve"> </w:t>
+      </w:r>
+      <w:r>
+        <w:rPr>
+          <w:rFonts w:ascii="Arial" w:hAnsi="Arial" w:cs="Arial"/>
+          <w:b/>
+          <w:bCs/>
+        </w:rPr>
+        <w:t>&lt;</w:t>
+      </w:r>
+      <w:proofErr w:type="gramEnd"/>
+      <w:r>
+        <w:rPr>
+          <w:rFonts w:ascii="Arial" w:hAnsi="Arial" w:cs="Arial"/>
+          <w:b/>
+          <w:bCs/>
+        </w:rPr>
+        <w:t>&lt;{</w:t>
+      </w:r>
+      <w:proofErr w:type="spellStart"/>
+      <w:r>
+        <w:rPr>
+          <w:rFonts w:ascii="Arial" w:hAnsi="Arial" w:cs="Arial"/>
+          <w:b/>
+          <w:bCs/>
+        </w:rPr>
+        <w:t>dateFormat</w:t>
+      </w:r>
+      <w:proofErr w:type="spellEnd"/>
+      <w:r>
+        <w:rPr>
+          <w:rFonts w:ascii="Arial" w:hAnsi="Arial" w:cs="Arial"/>
+          <w:b/>
+          <w:bCs/>
+        </w:rPr>
+        <w:t>(</w:t>
+      </w:r>
+      <w:r>
+        <w:rPr>
+          <w:rFonts w:ascii="Arial" w:hAnsi="Arial" w:cs="Arial"/>
+          <w:b/>
+          <w:bCs/>
+        </w:rPr>
+        <w:t>trialCreditHire.date</w:t>
+      </w:r>
+      <w:r>
+        <w:rPr>
+          <w:rFonts w:ascii="Arial" w:hAnsi="Arial" w:cs="Arial"/>
+          <w:b/>
+          <w:bCs/>
+        </w:rPr>
+        <w:t>1</w:t>
+      </w:r>
+      <w:r>
+        <w:rPr>
+          <w:rFonts w:ascii="Arial" w:hAnsi="Arial" w:cs="Arial"/>
+          <w:b/>
+          <w:bCs/>
+        </w:rPr>
+        <w:t>,</w:t>
+      </w:r>
+      <w:r>
+        <w:rPr>
+          <w:rFonts w:ascii="Arial" w:hAnsi="Arial" w:cs="Arial"/>
+          <w:b/>
+          <w:bCs/>
+        </w:rPr>
+        <w:t xml:space="preserve"> ‘dd MMMM </w:t>
+      </w:r>
+      <w:proofErr w:type="spellStart"/>
+      <w:r>
+        <w:rPr>
+          <w:rFonts w:ascii="Arial" w:hAnsi="Arial" w:cs="Arial"/>
+          <w:b/>
+          <w:bCs/>
+        </w:rPr>
+        <w:t>yyyy</w:t>
+      </w:r>
+      <w:proofErr w:type="spellEnd"/>
+      <w:r>
+        <w:rPr>
+          <w:rFonts w:ascii="Arial" w:hAnsi="Arial" w:cs="Arial"/>
+          <w:b/>
+          <w:bCs/>
+        </w:rPr>
+        <w:t>’, ‘</w:t>
+      </w:r>
+      <w:proofErr w:type="spellStart"/>
+      <w:r>
+        <w:rPr>
+          <w:rFonts w:ascii="Arial" w:hAnsi="Arial" w:cs="Arial"/>
+          <w:b/>
+          <w:bCs/>
+        </w:rPr>
+        <w:t>yyyy</w:t>
+      </w:r>
+      <w:proofErr w:type="spellEnd"/>
+      <w:r>
+        <w:rPr>
+          <w:rFonts w:ascii="Arial" w:hAnsi="Arial" w:cs="Arial"/>
+          <w:b/>
+          <w:bCs/>
+        </w:rPr>
+        <w:t>-MM-dd’)}&gt;&gt;.</w:t>
+      </w:r>
+      <w:r>
+        <w:rPr>
+          <w:rFonts w:ascii="Arial" w:hAnsi="Arial" w:cs="Arial"/>
+          <w:b/>
+          <w:bCs/>
+        </w:rPr>
+        <w:t xml:space="preserve"> </w:t>
       </w:r>
     </w:p>
     <w:p>
@@ -3606,53 +4679,31 @@
         <w:rPr>
           <w:rFonts w:ascii="Arial" w:hAnsi="Arial" w:cs="Arial"/>
         </w:rPr>
-        <w:t>&lt;&lt; trialCreditHire.input2&gt;&gt;</w:t>
+        <w:t>&lt;&lt;</w:t>
+      </w:r>
+      <w:r>
+        <w:rPr>
+          <w:rFonts w:ascii="Arial" w:hAnsi="Arial" w:cs="Arial"/>
+        </w:rPr>
+        <w:t xml:space="preserve"> trialCreditHire.input</w:t>
+      </w:r>
+      <w:r>
+        <w:rPr>
+          <w:rFonts w:ascii="Arial" w:hAnsi="Arial" w:cs="Arial"/>
+        </w:rPr>
+        <w:t>4</w:t>
+      </w:r>
+      <w:r>
+        <w:rPr>
+          <w:rFonts w:ascii="Arial" w:hAnsi="Arial" w:cs="Arial"/>
+        </w:rPr>
+        <w:t>&gt;&gt;</w:t>
       </w:r>
       <w:r>
         <w:rPr>
           <w:rFonts w:ascii="Arial" w:hAnsi="Arial" w:cs="Arial"/>
         </w:rPr>
         <w:t xml:space="preserve"> </w:t>
-      </w:r>
-      <w:r>
-        <w:rPr>
-          <w:rFonts w:ascii="Arial" w:hAnsi="Arial" w:cs="Arial"/>
-          <w:b/>
-          <w:bCs/>
-        </w:rPr>
-        <w:t>&lt;&lt; trialCreditHire.date1&gt;&gt;</w:t>
-      </w:r>
-      <w:r>
-        <w:rPr>
-          <w:rFonts w:ascii="Arial" w:hAnsi="Arial" w:cs="Arial"/>
-          <w:b/>
-          <w:bCs/>
-        </w:rPr>
-        <w:t>.</w:t>
-      </w:r>
-      <w:r>
-        <w:rPr>
-          <w:rFonts w:ascii="Arial" w:hAnsi="Arial" w:cs="Arial"/>
-        </w:rPr>
-        <w:t xml:space="preserve"> </w:t>
-      </w:r>
-      <w:r>
-        <w:rPr>
-          <w:rFonts w:ascii="Arial" w:hAnsi="Arial" w:cs="Arial"/>
-        </w:rPr>
-        <w:t>&lt;&lt; trialCreditHire.input</w:t>
-      </w:r>
-      <w:r>
-        <w:rPr>
-          <w:rFonts w:ascii="Arial" w:hAnsi="Arial" w:cs="Arial"/>
-        </w:rPr>
-        <w:t>3</w:t>
-      </w:r>
-      <w:r>
-        <w:rPr>
-          <w:rFonts w:ascii="Arial" w:hAnsi="Arial" w:cs="Arial"/>
-        </w:rPr>
-        <w:t>&gt;&gt;</w:t>
       </w:r>
     </w:p>
     <w:p>
@@ -3683,27 +4734,57 @@
         <w:rPr>
           <w:rFonts w:ascii="Arial" w:hAnsi="Arial" w:cs="Arial"/>
         </w:rPr>
-        <w:t>4</w:t>
-      </w:r>
-      <w:r>
-        <w:rPr>
-          <w:rFonts w:ascii="Arial" w:hAnsi="Arial" w:cs="Arial"/>
-        </w:rPr>
-        <w:t>&gt;&gt;</w:t>
-      </w:r>
-      <w:r>
-        <w:rPr>
-          <w:rFonts w:ascii="Arial" w:hAnsi="Arial" w:cs="Arial"/>
-        </w:rPr>
-        <w:t xml:space="preserve"> </w:t>
-      </w:r>
-      <w:r>
-        <w:rPr>
-          <w:rFonts w:ascii="Arial" w:hAnsi="Arial" w:cs="Arial"/>
-          <w:b/>
-          <w:bCs/>
-        </w:rPr>
-        <w:t>&lt;&lt; trialCreditHire.date</w:t>
+        <w:t>5</w:t>
+      </w:r>
+      <w:r>
+        <w:rPr>
+          <w:rFonts w:ascii="Arial" w:hAnsi="Arial" w:cs="Arial"/>
+        </w:rPr>
+        <w:t xml:space="preserve">&gt;&gt; </w:t>
+      </w:r>
+      <w:r>
+        <w:rPr>
+          <w:rFonts w:ascii="Arial" w:hAnsi="Arial" w:cs="Arial"/>
+          <w:b/>
+          <w:bCs/>
+        </w:rPr>
+        <w:t>&lt;</w:t>
+      </w:r>
+      <w:proofErr w:type="gramStart"/>
+      <w:r>
+        <w:rPr>
+          <w:rFonts w:ascii="Arial" w:hAnsi="Arial" w:cs="Arial"/>
+          <w:b/>
+          <w:bCs/>
+        </w:rPr>
+        <w:t>&lt;{</w:t>
+      </w:r>
+      <w:proofErr w:type="spellStart"/>
+      <w:proofErr w:type="gramEnd"/>
+      <w:r>
+        <w:rPr>
+          <w:rFonts w:ascii="Arial" w:hAnsi="Arial" w:cs="Arial"/>
+          <w:b/>
+          <w:bCs/>
+        </w:rPr>
+        <w:t>dateFormat</w:t>
+      </w:r>
+      <w:proofErr w:type="spellEnd"/>
+      <w:r>
+        <w:rPr>
+          <w:rFonts w:ascii="Arial" w:hAnsi="Arial" w:cs="Arial"/>
+          <w:b/>
+          <w:bCs/>
+        </w:rPr>
+        <w:t>(</w:t>
+      </w:r>
+      <w:r>
+        <w:rPr>
+          <w:rFonts w:ascii="Arial" w:hAnsi="Arial" w:cs="Arial"/>
+          <w:b/>
+          <w:bCs/>
+        </w:rPr>
+        <w:t>trialCreditHire.date</w:t>
       </w:r>
       <w:r>
         <w:rPr>
@@ -3719,15 +4800,51 @@
           <w:b/>
           <w:bCs/>
         </w:rPr>
-        <w:t>&gt;&gt;.</w:t>
-      </w:r>
-      <w:r>
-        <w:rPr>
-          <w:rFonts w:ascii="Arial" w:hAnsi="Arial" w:cs="Arial"/>
-          <w:b/>
-          <w:bCs/>
-        </w:rPr>
-        <w:t xml:space="preserve"> </w:t>
+        <w:t>,</w:t>
+      </w:r>
+      <w:r>
+        <w:rPr>
+          <w:rFonts w:ascii="Arial" w:hAnsi="Arial" w:cs="Arial"/>
+          <w:b/>
+          <w:bCs/>
+        </w:rPr>
+        <w:t xml:space="preserve"> ‘dd MMMM </w:t>
+      </w:r>
+      <w:proofErr w:type="spellStart"/>
+      <w:r>
+        <w:rPr>
+          <w:rFonts w:ascii="Arial" w:hAnsi="Arial" w:cs="Arial"/>
+          <w:b/>
+          <w:bCs/>
+        </w:rPr>
+        <w:t>yyyy</w:t>
+      </w:r>
+      <w:proofErr w:type="spellEnd"/>
+      <w:r>
+        <w:rPr>
+          <w:rFonts w:ascii="Arial" w:hAnsi="Arial" w:cs="Arial"/>
+          <w:b/>
+          <w:bCs/>
+        </w:rPr>
+        <w:t>’, ‘</w:t>
+      </w:r>
+      <w:proofErr w:type="spellStart"/>
+      <w:r>
+        <w:rPr>
+          <w:rFonts w:ascii="Arial" w:hAnsi="Arial" w:cs="Arial"/>
+          <w:b/>
+          <w:bCs/>
+        </w:rPr>
+        <w:t>yyyy</w:t>
+      </w:r>
+      <w:proofErr w:type="spellEnd"/>
+      <w:r>
+        <w:rPr>
+          <w:rFonts w:ascii="Arial" w:hAnsi="Arial" w:cs="Arial"/>
+          <w:b/>
+          <w:bCs/>
+        </w:rPr>
+        <w:t>-MM-dd’)}&gt;&gt;.</w:t>
       </w:r>
     </w:p>
     <w:p>
@@ -3758,21 +4875,63 @@
         <w:rPr>
           <w:rFonts w:ascii="Arial" w:hAnsi="Arial" w:cs="Arial"/>
         </w:rPr>
-        <w:t>5</w:t>
-      </w:r>
-      <w:r>
-        <w:rPr>
-          <w:rFonts w:ascii="Arial" w:hAnsi="Arial" w:cs="Arial"/>
-        </w:rPr>
-        <w:t xml:space="preserve">&gt;&gt; </w:t>
-      </w:r>
-      <w:r>
-        <w:rPr>
-          <w:rFonts w:ascii="Arial" w:hAnsi="Arial" w:cs="Arial"/>
-          <w:b/>
-          <w:bCs/>
-        </w:rPr>
-        <w:t>&lt;&lt; trialCreditHire.date</w:t>
+        <w:t>6</w:t>
+      </w:r>
+      <w:r>
+        <w:rPr>
+          <w:rFonts w:ascii="Arial" w:hAnsi="Arial" w:cs="Arial"/>
+        </w:rPr>
+        <w:t>&gt;&gt;</w:t>
+      </w:r>
+      <w:r>
+        <w:rPr>
+          <w:rFonts w:ascii="Arial" w:hAnsi="Arial" w:cs="Arial"/>
+        </w:rPr>
+        <w:t xml:space="preserve"> </w:t>
+      </w:r>
+      <w:r>
+        <w:rPr>
+          <w:rFonts w:ascii="Arial" w:hAnsi="Arial" w:cs="Arial"/>
+          <w:b/>
+          <w:bCs/>
+        </w:rPr>
+        <w:t>&lt;</w:t>
+      </w:r>
+      <w:proofErr w:type="gramStart"/>
+      <w:r>
+        <w:rPr>
+          <w:rFonts w:ascii="Arial" w:hAnsi="Arial" w:cs="Arial"/>
+          <w:b/>
+          <w:bCs/>
+        </w:rPr>
+        <w:t>&lt;{</w:t>
+      </w:r>
+      <w:proofErr w:type="spellStart"/>
+      <w:proofErr w:type="gramEnd"/>
+      <w:r>
+        <w:rPr>
+          <w:rFonts w:ascii="Arial" w:hAnsi="Arial" w:cs="Arial"/>
+          <w:b/>
+          <w:bCs/>
+        </w:rPr>
+        <w:t>dateFormat</w:t>
+      </w:r>
+      <w:proofErr w:type="spellEnd"/>
+      <w:r>
+        <w:rPr>
+          <w:rFonts w:ascii="Arial" w:hAnsi="Arial" w:cs="Arial"/>
+          <w:b/>
+          <w:bCs/>
+        </w:rPr>
+        <w:t>(</w:t>
+      </w:r>
+      <w:r>
+        <w:rPr>
+          <w:rFonts w:ascii="Arial" w:hAnsi="Arial" w:cs="Arial"/>
+          <w:b/>
+          <w:bCs/>
+        </w:rPr>
+        <w:t>trialCreditHire.date</w:t>
       </w:r>
       <w:r>
         <w:rPr>
@@ -3788,53 +4947,280 @@
           <w:b/>
           <w:bCs/>
         </w:rPr>
+        <w:t>,</w:t>
+      </w:r>
+      <w:r>
+        <w:rPr>
+          <w:rFonts w:ascii="Arial" w:hAnsi="Arial" w:cs="Arial"/>
+          <w:b/>
+          <w:bCs/>
+        </w:rPr>
+        <w:t xml:space="preserve"> ‘dd MMMM </w:t>
+      </w:r>
+      <w:proofErr w:type="spellStart"/>
+      <w:r>
+        <w:rPr>
+          <w:rFonts w:ascii="Arial" w:hAnsi="Arial" w:cs="Arial"/>
+          <w:b/>
+          <w:bCs/>
+        </w:rPr>
+        <w:t>yyyy</w:t>
+      </w:r>
+      <w:proofErr w:type="spellEnd"/>
+      <w:r>
+        <w:rPr>
+          <w:rFonts w:ascii="Arial" w:hAnsi="Arial" w:cs="Arial"/>
+          <w:b/>
+          <w:bCs/>
+        </w:rPr>
+        <w:t>’, ‘</w:t>
+      </w:r>
+      <w:proofErr w:type="spellStart"/>
+      <w:r>
+        <w:rPr>
+          <w:rFonts w:ascii="Arial" w:hAnsi="Arial" w:cs="Arial"/>
+          <w:b/>
+          <w:bCs/>
+        </w:rPr>
+        <w:t>yyyy</w:t>
+      </w:r>
+      <w:proofErr w:type="spellEnd"/>
+      <w:r>
+        <w:rPr>
+          <w:rFonts w:ascii="Arial" w:hAnsi="Arial" w:cs="Arial"/>
+          <w:b/>
+          <w:bCs/>
+        </w:rPr>
+        <w:t xml:space="preserve">-MM-dd’)}&gt;&gt;. </w:t>
+      </w:r>
+      <w:r>
+        <w:rPr>
+          <w:rFonts w:ascii="Arial" w:hAnsi="Arial" w:cs="Arial"/>
+        </w:rPr>
+        <w:t>&lt;&lt;</w:t>
+      </w:r>
+      <w:r>
+        <w:rPr>
+          <w:rFonts w:ascii="Arial" w:hAnsi="Arial" w:cs="Arial"/>
+        </w:rPr>
+        <w:t xml:space="preserve"> trialCreditHire.input</w:t>
+      </w:r>
+      <w:r>
+        <w:rPr>
+          <w:rFonts w:ascii="Arial" w:hAnsi="Arial" w:cs="Arial"/>
+        </w:rPr>
+        <w:t>7</w:t>
+      </w:r>
+      <w:r>
+        <w:rPr>
+          <w:rFonts w:ascii="Arial" w:hAnsi="Arial" w:cs="Arial"/>
+        </w:rPr>
         <w:t>&gt;&gt;</w:t>
       </w:r>
       <w:r>
         <w:rPr>
           <w:rFonts w:ascii="Arial" w:hAnsi="Arial" w:cs="Arial"/>
-          <w:b/>
-          <w:bCs/>
         </w:rPr>
         <w:t xml:space="preserve"> </w:t>
       </w:r>
       <w:r>
         <w:rPr>
           <w:rFonts w:ascii="Arial" w:hAnsi="Arial" w:cs="Arial"/>
-        </w:rPr>
-        <w:t>&lt;&lt;</w:t>
-      </w:r>
-      <w:r>
-        <w:rPr>
-          <w:rFonts w:ascii="Arial" w:hAnsi="Arial" w:cs="Arial"/>
-        </w:rPr>
-        <w:t xml:space="preserve"> trialCreditHire.input</w:t>
-      </w:r>
-      <w:r>
-        <w:rPr>
-          <w:rFonts w:ascii="Arial" w:hAnsi="Arial" w:cs="Arial"/>
-        </w:rPr>
-        <w:t>6</w:t>
-      </w:r>
-      <w:r>
-        <w:rPr>
-          <w:rFonts w:ascii="Arial" w:hAnsi="Arial" w:cs="Arial"/>
-        </w:rPr>
-        <w:t xml:space="preserve">&gt;&gt; </w:t>
-      </w:r>
-      <w:r>
-        <w:rPr>
-          <w:rFonts w:ascii="Arial" w:hAnsi="Arial" w:cs="Arial"/>
-          <w:b/>
-          <w:bCs/>
-        </w:rPr>
-        <w:t>1 August 2022</w:t>
-      </w:r>
-      <w:r>
-        <w:rPr>
-          <w:rFonts w:ascii="Arial" w:hAnsi="Arial" w:cs="Arial"/>
-        </w:rPr>
-        <w:t>.</w:t>
+          <w:b/>
+          <w:bCs/>
+        </w:rPr>
+        <w:t>&lt;</w:t>
+      </w:r>
+      <w:proofErr w:type="gramStart"/>
+      <w:r>
+        <w:rPr>
+          <w:rFonts w:ascii="Arial" w:hAnsi="Arial" w:cs="Arial"/>
+          <w:b/>
+          <w:bCs/>
+        </w:rPr>
+        <w:t>&lt;{</w:t>
+      </w:r>
+      <w:proofErr w:type="spellStart"/>
+      <w:proofErr w:type="gramEnd"/>
+      <w:r>
+        <w:rPr>
+          <w:rFonts w:ascii="Arial" w:hAnsi="Arial" w:cs="Arial"/>
+          <w:b/>
+          <w:bCs/>
+        </w:rPr>
+        <w:t>dateFormat</w:t>
+      </w:r>
+      <w:proofErr w:type="spellEnd"/>
+      <w:r>
+        <w:rPr>
+          <w:rFonts w:ascii="Arial" w:hAnsi="Arial" w:cs="Arial"/>
+          <w:b/>
+          <w:bCs/>
+        </w:rPr>
+        <w:t>(</w:t>
+      </w:r>
+      <w:r>
+        <w:rPr>
+          <w:rFonts w:ascii="Arial" w:hAnsi="Arial" w:cs="Arial"/>
+          <w:b/>
+          <w:bCs/>
+        </w:rPr>
+        <w:t>trialCreditHire.date</w:t>
+      </w:r>
+      <w:r>
+        <w:rPr>
+          <w:rFonts w:ascii="Arial" w:hAnsi="Arial" w:cs="Arial"/>
+          <w:b/>
+          <w:bCs/>
+        </w:rPr>
+        <w:t>4</w:t>
+      </w:r>
+      <w:r>
+        <w:rPr>
+          <w:rFonts w:ascii="Arial" w:hAnsi="Arial" w:cs="Arial"/>
+          <w:b/>
+          <w:bCs/>
+        </w:rPr>
+        <w:t>,</w:t>
+      </w:r>
+      <w:r>
+        <w:rPr>
+          <w:rFonts w:ascii="Arial" w:hAnsi="Arial" w:cs="Arial"/>
+          <w:b/>
+          <w:bCs/>
+        </w:rPr>
+        <w:t xml:space="preserve"> ‘dd MMMM </w:t>
+      </w:r>
+      <w:proofErr w:type="spellStart"/>
+      <w:r>
+        <w:rPr>
+          <w:rFonts w:ascii="Arial" w:hAnsi="Arial" w:cs="Arial"/>
+          <w:b/>
+          <w:bCs/>
+        </w:rPr>
+        <w:t>yyyy</w:t>
+      </w:r>
+      <w:proofErr w:type="spellEnd"/>
+      <w:r>
+        <w:rPr>
+          <w:rFonts w:ascii="Arial" w:hAnsi="Arial" w:cs="Arial"/>
+          <w:b/>
+          <w:bCs/>
+        </w:rPr>
+        <w:t>’, ‘</w:t>
+      </w:r>
+      <w:proofErr w:type="spellStart"/>
+      <w:r>
+        <w:rPr>
+          <w:rFonts w:ascii="Arial" w:hAnsi="Arial" w:cs="Arial"/>
+          <w:b/>
+          <w:bCs/>
+        </w:rPr>
+        <w:t>yyyy</w:t>
+      </w:r>
+      <w:proofErr w:type="spellEnd"/>
+      <w:r>
+        <w:rPr>
+          <w:rFonts w:ascii="Arial" w:hAnsi="Arial" w:cs="Arial"/>
+          <w:b/>
+          <w:bCs/>
+        </w:rPr>
+        <w:t xml:space="preserve">-MM-dd’)}&gt;&gt;. </w:t>
+      </w:r>
+      <w:r>
+        <w:rPr>
+          <w:rFonts w:ascii="Arial" w:hAnsi="Arial" w:cs="Arial"/>
+        </w:rPr>
+        <w:t>&lt;&lt; trialCreditHire.input8&gt;&gt;</w:t>
+      </w:r>
+    </w:p>
+    <w:p>
+      <w:pPr>
+        <w:rPr>
+          <w:rFonts w:ascii="Arial" w:hAnsi="Arial" w:cs="Arial"/>
+        </w:rPr>
+      </w:pPr>
+      <w:r>
+        <w:rPr>
+          <w:rFonts w:ascii="Arial" w:hAnsi="Arial" w:cs="Arial"/>
+        </w:rPr>
+        <w:t xml:space="preserve">&lt;&lt; </w:t>
+      </w:r>
+      <w:proofErr w:type="spellStart"/>
+      <w:r>
+        <w:rPr>
+          <w:rFonts w:ascii="Arial" w:hAnsi="Arial" w:cs="Arial"/>
+        </w:rPr>
+        <w:t>es_trialCreditHireAddSection</w:t>
+      </w:r>
+      <w:proofErr w:type="spellEnd"/>
+      <w:r>
+        <w:rPr>
+          <w:rFonts w:ascii="Arial" w:hAnsi="Arial" w:cs="Arial"/>
+        </w:rPr>
+        <w:t>&gt;&gt;</w:t>
+      </w:r>
+    </w:p>
+    <w:p>
+      <w:pPr>
+        <w:rPr>
+          <w:rFonts w:ascii="Arial" w:hAnsi="Arial" w:cs="Arial"/>
+        </w:rPr>
+      </w:pPr>
+      <w:r>
+        <w:rPr>
+          <w:rFonts w:ascii="Arial" w:hAnsi="Arial" w:cs="Arial"/>
+        </w:rPr>
+        <w:t xml:space="preserve">&lt;&lt; </w:t>
+      </w:r>
+      <w:proofErr w:type="spellStart"/>
+      <w:r>
+        <w:rPr>
+          <w:rFonts w:ascii="Arial" w:hAnsi="Arial" w:cs="Arial"/>
+        </w:rPr>
+        <w:t>c</w:t>
+      </w:r>
+      <w:r>
+        <w:rPr>
+          <w:rFonts w:ascii="Arial" w:hAnsi="Arial" w:cs="Arial"/>
+        </w:rPr>
+        <w:t>s_</w:t>
+      </w:r>
+      <w:r>
+        <w:rPr>
+          <w:rFonts w:ascii="Arial" w:hAnsi="Arial" w:cs="Arial"/>
+        </w:rPr>
+        <w:t>trialEmployerLiability</w:t>
+      </w:r>
+      <w:r>
+        <w:rPr>
+          <w:rFonts w:ascii="Arial" w:hAnsi="Arial" w:cs="Arial"/>
+        </w:rPr>
+        <w:t>AddSection</w:t>
+      </w:r>
+      <w:proofErr w:type="spellEnd"/>
+      <w:r>
+        <w:rPr>
+          <w:rFonts w:ascii="Arial" w:hAnsi="Arial" w:cs="Arial"/>
+        </w:rPr>
+        <w:t>&gt;&gt;</w:t>
+      </w:r>
+    </w:p>
+    <w:p>
+      <w:pPr>
+        <w:rPr>
+          <w:rFonts w:ascii="Arial" w:hAnsi="Arial" w:cs="Arial"/>
+          <w:b/>
+          <w:bCs/>
+        </w:rPr>
+      </w:pPr>
+      <w:r>
+        <w:rPr>
+          <w:rFonts w:ascii="Arial" w:hAnsi="Arial" w:cs="Arial"/>
+          <w:b/>
+          <w:bCs/>
+        </w:rPr>
+        <w:t>Employers’ liability</w:t>
       </w:r>
     </w:p>
     <w:p>
@@ -3853,20 +5239,35 @@
         <w:rPr>
           <w:rFonts w:ascii="Arial" w:hAnsi="Arial" w:cs="Arial"/>
         </w:rPr>
-        <w:t>&lt;&lt;</w:t>
-      </w:r>
-      <w:r>
-        <w:rPr>
-          <w:rFonts w:ascii="Arial" w:hAnsi="Arial" w:cs="Arial"/>
-        </w:rPr>
-        <w:t xml:space="preserve"> trialCreditHire.input</w:t>
-      </w:r>
-      <w:r>
-        <w:rPr>
-          <w:rFonts w:ascii="Arial" w:hAnsi="Arial" w:cs="Arial"/>
-        </w:rPr>
-        <w:t>7</w:t>
-      </w:r>
+        <w:t>Subject to any direction, ruling, or finding of the trial judge, any employer’s accident report and Health and Safety Executive report with witness statements will be admissible in evidence.</w:t>
+      </w:r>
+    </w:p>
+    <w:p>
+      <w:pPr>
+        <w:rPr>
+          <w:rFonts w:ascii="Arial" w:hAnsi="Arial" w:cs="Arial"/>
+        </w:rPr>
+      </w:pPr>
+      <w:r>
+        <w:rPr>
+          <w:rFonts w:ascii="Arial" w:hAnsi="Arial" w:cs="Arial"/>
+        </w:rPr>
+        <w:t xml:space="preserve">&lt;&lt; </w:t>
+      </w:r>
+      <w:proofErr w:type="spellStart"/>
+      <w:r>
+        <w:rPr>
+          <w:rFonts w:ascii="Arial" w:hAnsi="Arial" w:cs="Arial"/>
+        </w:rPr>
+        <w:t>es_trialEmployerLiability</w:t>
+      </w:r>
+      <w:r>
+        <w:rPr>
+          <w:rFonts w:ascii="Arial" w:hAnsi="Arial" w:cs="Arial"/>
+        </w:rPr>
+        <w:t>AddSection</w:t>
+      </w:r>
+      <w:proofErr w:type="spellEnd"/>
       <w:r>
         <w:rPr>
           <w:rFonts w:ascii="Arial" w:hAnsi="Arial" w:cs="Arial"/>
@@ -3891,7 +5292,19 @@
         <w:rPr>
           <w:rFonts w:ascii="Arial" w:hAnsi="Arial" w:cs="Arial"/>
         </w:rPr>
-        <w:t>es_trialCreditHireAddSection</w:t>
+        <w:t>c</w:t>
+      </w:r>
+      <w:r>
+        <w:rPr>
+          <w:rFonts w:ascii="Arial" w:hAnsi="Arial" w:cs="Arial"/>
+        </w:rPr>
+        <w:t>s_</w:t>
+      </w:r>
+      <w:r>
+        <w:rPr>
+          <w:rFonts w:ascii="Arial" w:hAnsi="Arial" w:cs="Arial"/>
+        </w:rPr>
+        <w:t>trialHousingDisrepairAddSection</w:t>
       </w:r>
       <w:proofErr w:type="spellEnd"/>
       <w:r>
@@ -3905,62 +5318,31 @@
       <w:pPr>
         <w:rPr>
           <w:rFonts w:ascii="Arial" w:hAnsi="Arial" w:cs="Arial"/>
-        </w:rPr>
-      </w:pPr>
-      <w:r>
-        <w:rPr>
-          <w:rFonts w:ascii="Arial" w:hAnsi="Arial" w:cs="Arial"/>
-        </w:rPr>
-        <w:t xml:space="preserve">&lt;&lt; </w:t>
-      </w:r>
-      <w:proofErr w:type="spellStart"/>
-      <w:r>
-        <w:rPr>
-          <w:rFonts w:ascii="Arial" w:hAnsi="Arial" w:cs="Arial"/>
-        </w:rPr>
-        <w:t>c</w:t>
-      </w:r>
-      <w:r>
-        <w:rPr>
-          <w:rFonts w:ascii="Arial" w:hAnsi="Arial" w:cs="Arial"/>
-        </w:rPr>
-        <w:t>s_</w:t>
-      </w:r>
-      <w:r>
-        <w:rPr>
-          <w:rFonts w:ascii="Arial" w:hAnsi="Arial" w:cs="Arial"/>
-        </w:rPr>
-        <w:t>trialEmployerLiability</w:t>
-      </w:r>
-      <w:r>
-        <w:rPr>
-          <w:rFonts w:ascii="Arial" w:hAnsi="Arial" w:cs="Arial"/>
-        </w:rPr>
-        <w:t>AddSection</w:t>
-      </w:r>
-      <w:proofErr w:type="spellEnd"/>
-      <w:r>
-        <w:rPr>
-          <w:rFonts w:ascii="Arial" w:hAnsi="Arial" w:cs="Arial"/>
-        </w:rPr>
-        <w:t>&gt;&gt;</w:t>
-      </w:r>
-    </w:p>
-    <w:p>
-      <w:pPr>
-        <w:rPr>
-          <w:rFonts w:ascii="Arial" w:hAnsi="Arial" w:cs="Arial"/>
-          <w:b/>
-          <w:bCs/>
-        </w:rPr>
-      </w:pPr>
-      <w:r>
-        <w:rPr>
-          <w:rFonts w:ascii="Arial" w:hAnsi="Arial" w:cs="Arial"/>
-          <w:b/>
-          <w:bCs/>
-        </w:rPr>
-        <w:t>Employers’ liability</w:t>
+          <w:b/>
+          <w:bCs/>
+        </w:rPr>
+      </w:pPr>
+      <w:r>
+        <w:rPr>
+          <w:rFonts w:ascii="Arial" w:hAnsi="Arial" w:cs="Arial"/>
+          <w:b/>
+          <w:bCs/>
+        </w:rPr>
+        <w:t>Housing disrepair</w:t>
+      </w:r>
+    </w:p>
+    <w:p>
+      <w:pPr>
+        <w:ind w:firstLine="720"/>
+        <w:rPr>
+          <w:rFonts w:ascii="Arial" w:hAnsi="Arial" w:cs="Arial"/>
+        </w:rPr>
+      </w:pPr>
+      <w:r>
+        <w:rPr>
+          <w:rFonts w:ascii="Arial" w:hAnsi="Arial" w:cs="Arial"/>
+        </w:rPr>
+        <w:t>Scott schedule:</w:t>
       </w:r>
     </w:p>
     <w:p>
@@ -3973,116 +5355,21 @@
         <w:ind w:left="851" w:hanging="491"/>
         <w:rPr>
           <w:rFonts w:ascii="Arial" w:hAnsi="Arial" w:cs="Arial"/>
-        </w:rPr>
-      </w:pPr>
-      <w:r>
-        <w:rPr>
-          <w:rFonts w:ascii="Arial" w:hAnsi="Arial" w:cs="Arial"/>
-        </w:rPr>
-        <w:t>Subject to any direction, ruling, or finding of the trial judge, any employer’s accident report and Health and Safety Executive report with witness statements will be admissible in evidence.</w:t>
-      </w:r>
-    </w:p>
-    <w:p>
-      <w:pPr>
-        <w:rPr>
-          <w:rFonts w:ascii="Arial" w:hAnsi="Arial" w:cs="Arial"/>
-        </w:rPr>
-      </w:pPr>
-      <w:r>
-        <w:rPr>
-          <w:rFonts w:ascii="Arial" w:hAnsi="Arial" w:cs="Arial"/>
-        </w:rPr>
-        <w:t xml:space="preserve">&lt;&lt; </w:t>
-      </w:r>
-      <w:proofErr w:type="spellStart"/>
-      <w:r>
-        <w:rPr>
-          <w:rFonts w:ascii="Arial" w:hAnsi="Arial" w:cs="Arial"/>
-        </w:rPr>
-        <w:t>es_trialEmployerLiability</w:t>
-      </w:r>
-      <w:r>
-        <w:rPr>
-          <w:rFonts w:ascii="Arial" w:hAnsi="Arial" w:cs="Arial"/>
-        </w:rPr>
-        <w:t>AddSection</w:t>
-      </w:r>
-      <w:proofErr w:type="spellEnd"/>
-      <w:r>
-        <w:rPr>
-          <w:rFonts w:ascii="Arial" w:hAnsi="Arial" w:cs="Arial"/>
-        </w:rPr>
-        <w:t>&gt;&gt;</w:t>
-      </w:r>
-    </w:p>
-    <w:p>
-      <w:pPr>
-        <w:rPr>
-          <w:rFonts w:ascii="Arial" w:hAnsi="Arial" w:cs="Arial"/>
-        </w:rPr>
-      </w:pPr>
-      <w:r>
-        <w:rPr>
-          <w:rFonts w:ascii="Arial" w:hAnsi="Arial" w:cs="Arial"/>
-        </w:rPr>
-        <w:t xml:space="preserve">&lt;&lt; </w:t>
-      </w:r>
-      <w:proofErr w:type="spellStart"/>
-      <w:r>
-        <w:rPr>
-          <w:rFonts w:ascii="Arial" w:hAnsi="Arial" w:cs="Arial"/>
-        </w:rPr>
-        <w:t>c</w:t>
-      </w:r>
-      <w:r>
-        <w:rPr>
-          <w:rFonts w:ascii="Arial" w:hAnsi="Arial" w:cs="Arial"/>
-        </w:rPr>
-        <w:t>s_</w:t>
-      </w:r>
-      <w:r>
-        <w:rPr>
-          <w:rFonts w:ascii="Arial" w:hAnsi="Arial" w:cs="Arial"/>
-        </w:rPr>
-        <w:t>trialHousingDisrepairAddSection</w:t>
-      </w:r>
-      <w:proofErr w:type="spellEnd"/>
-      <w:r>
-        <w:rPr>
-          <w:rFonts w:ascii="Arial" w:hAnsi="Arial" w:cs="Arial"/>
-        </w:rPr>
-        <w:t>&gt;&gt;</w:t>
-      </w:r>
-    </w:p>
-    <w:p>
-      <w:pPr>
-        <w:rPr>
-          <w:rFonts w:ascii="Arial" w:hAnsi="Arial" w:cs="Arial"/>
-          <w:b/>
-          <w:bCs/>
-        </w:rPr>
-      </w:pPr>
-      <w:r>
-        <w:rPr>
-          <w:rFonts w:ascii="Arial" w:hAnsi="Arial" w:cs="Arial"/>
-          <w:b/>
-          <w:bCs/>
-        </w:rPr>
-        <w:t>Housing disrepair</w:t>
-      </w:r>
-    </w:p>
-    <w:p>
-      <w:pPr>
-        <w:ind w:firstLine="720"/>
-        <w:rPr>
-          <w:rFonts w:ascii="Arial" w:hAnsi="Arial" w:cs="Arial"/>
-        </w:rPr>
-      </w:pPr>
-      <w:r>
-        <w:rPr>
-          <w:rFonts w:ascii="Arial" w:hAnsi="Arial" w:cs="Arial"/>
-        </w:rPr>
-        <w:t>Scott schedule:</w:t>
+          <w:b/>
+          <w:bCs/>
+        </w:rPr>
+      </w:pPr>
+      <w:r>
+        <w:rPr>
+          <w:rFonts w:ascii="Arial" w:hAnsi="Arial" w:cs="Arial"/>
+        </w:rPr>
+        <w:t>&lt;&lt;trialHousingDisrepair.input1&gt;&gt;</w:t>
+      </w:r>
+      <w:r>
+        <w:rPr>
+          <w:rFonts w:ascii="Arial" w:hAnsi="Arial" w:cs="Arial"/>
+        </w:rPr>
+        <w:t>.</w:t>
       </w:r>
     </w:p>
     <w:p>
@@ -4103,7 +5390,7 @@
         <w:rPr>
           <w:rFonts w:ascii="Arial" w:hAnsi="Arial" w:cs="Arial"/>
         </w:rPr>
-        <w:t>&lt;&lt;trialHousingDisrepair.input1&gt;&gt;</w:t>
+        <w:t>&lt;&lt;trialHousingDisrepair.input2&gt;&gt;</w:t>
       </w:r>
       <w:r>
         <w:rPr>
@@ -4130,13 +5417,111 @@
         <w:rPr>
           <w:rFonts w:ascii="Arial" w:hAnsi="Arial" w:cs="Arial"/>
         </w:rPr>
-        <w:t>&lt;&lt;trialHousingDisrepair.input2&gt;&gt;</w:t>
-      </w:r>
-      <w:r>
-        <w:rPr>
-          <w:rFonts w:ascii="Arial" w:hAnsi="Arial" w:cs="Arial"/>
-        </w:rPr>
-        <w:t>.</w:t>
+        <w:t xml:space="preserve">&lt;&lt;trialHousingDisrepair.input3&gt;&gt; </w:t>
+      </w:r>
+      <w:r>
+        <w:rPr>
+          <w:rFonts w:ascii="Arial" w:hAnsi="Arial" w:cs="Arial"/>
+          <w:b/>
+          <w:bCs/>
+        </w:rPr>
+        <w:t>&lt;</w:t>
+      </w:r>
+      <w:proofErr w:type="gramStart"/>
+      <w:r>
+        <w:rPr>
+          <w:rFonts w:ascii="Arial" w:hAnsi="Arial" w:cs="Arial"/>
+          <w:b/>
+          <w:bCs/>
+        </w:rPr>
+        <w:t>&lt;{</w:t>
+      </w:r>
+      <w:proofErr w:type="spellStart"/>
+      <w:proofErr w:type="gramEnd"/>
+      <w:r>
+        <w:rPr>
+          <w:rFonts w:ascii="Arial" w:hAnsi="Arial" w:cs="Arial"/>
+          <w:b/>
+          <w:bCs/>
+        </w:rPr>
+        <w:t>dateFormat</w:t>
+      </w:r>
+      <w:proofErr w:type="spellEnd"/>
+      <w:r>
+        <w:rPr>
+          <w:rFonts w:ascii="Arial" w:hAnsi="Arial" w:cs="Arial"/>
+          <w:b/>
+          <w:bCs/>
+        </w:rPr>
+        <w:t>(</w:t>
+      </w:r>
+      <w:r>
+        <w:rPr>
+          <w:rFonts w:ascii="Arial" w:hAnsi="Arial" w:cs="Arial"/>
+          <w:b/>
+          <w:bCs/>
+        </w:rPr>
+        <w:t>trialHousingDisrepair.date</w:t>
+      </w:r>
+      <w:r>
+        <w:rPr>
+          <w:rFonts w:ascii="Arial" w:hAnsi="Arial" w:cs="Arial"/>
+          <w:b/>
+          <w:bCs/>
+        </w:rPr>
+        <w:t>1</w:t>
+      </w:r>
+      <w:r>
+        <w:rPr>
+          <w:rFonts w:ascii="Arial" w:hAnsi="Arial" w:cs="Arial"/>
+          <w:b/>
+          <w:bCs/>
+        </w:rPr>
+        <w:t>,</w:t>
+      </w:r>
+      <w:r>
+        <w:rPr>
+          <w:rFonts w:ascii="Arial" w:hAnsi="Arial" w:cs="Arial"/>
+          <w:b/>
+          <w:bCs/>
+        </w:rPr>
+        <w:t xml:space="preserve"> ‘dd MMMM </w:t>
+      </w:r>
+      <w:proofErr w:type="spellStart"/>
+      <w:r>
+        <w:rPr>
+          <w:rFonts w:ascii="Arial" w:hAnsi="Arial" w:cs="Arial"/>
+          <w:b/>
+          <w:bCs/>
+        </w:rPr>
+        <w:t>yyyy</w:t>
+      </w:r>
+      <w:proofErr w:type="spellEnd"/>
+      <w:r>
+        <w:rPr>
+          <w:rFonts w:ascii="Arial" w:hAnsi="Arial" w:cs="Arial"/>
+          <w:b/>
+          <w:bCs/>
+        </w:rPr>
+        <w:t>’, ‘</w:t>
+      </w:r>
+      <w:proofErr w:type="spellStart"/>
+      <w:r>
+        <w:rPr>
+          <w:rFonts w:ascii="Arial" w:hAnsi="Arial" w:cs="Arial"/>
+          <w:b/>
+          <w:bCs/>
+        </w:rPr>
+        <w:t>yyyy</w:t>
+      </w:r>
+      <w:proofErr w:type="spellEnd"/>
+      <w:r>
+        <w:rPr>
+          <w:rFonts w:ascii="Arial" w:hAnsi="Arial" w:cs="Arial"/>
+          <w:b/>
+          <w:bCs/>
+        </w:rPr>
+        <w:t>-MM-dd’)}&gt;&gt;.</w:t>
       </w:r>
     </w:p>
     <w:p>
@@ -4157,23 +5542,200 @@
         <w:rPr>
           <w:rFonts w:ascii="Arial" w:hAnsi="Arial" w:cs="Arial"/>
         </w:rPr>
-        <w:t xml:space="preserve">&lt;&lt;trialHousingDisrepair.input3&gt;&gt; </w:t>
-      </w:r>
-      <w:r>
-        <w:rPr>
-          <w:rFonts w:ascii="Arial" w:hAnsi="Arial" w:cs="Arial"/>
-          <w:b/>
-          <w:bCs/>
-        </w:rPr>
-        <w:t>&lt;&lt;trialHousingDisrepair.date1&gt;&gt;</w:t>
-      </w:r>
-      <w:r>
-        <w:rPr>
-          <w:rFonts w:ascii="Arial" w:hAnsi="Arial" w:cs="Arial"/>
-          <w:b/>
-          <w:bCs/>
-        </w:rPr>
-        <w:t>.</w:t>
+        <w:t xml:space="preserve">&lt;&lt;trialHousingDisrepair.input4&gt;&gt; </w:t>
+      </w:r>
+      <w:r>
+        <w:rPr>
+          <w:rFonts w:ascii="Arial" w:hAnsi="Arial" w:cs="Arial"/>
+          <w:b/>
+          <w:bCs/>
+        </w:rPr>
+        <w:t>&lt;</w:t>
+      </w:r>
+      <w:proofErr w:type="gramStart"/>
+      <w:r>
+        <w:rPr>
+          <w:rFonts w:ascii="Arial" w:hAnsi="Arial" w:cs="Arial"/>
+          <w:b/>
+          <w:bCs/>
+        </w:rPr>
+        <w:t>&lt;{</w:t>
+      </w:r>
+      <w:proofErr w:type="spellStart"/>
+      <w:proofErr w:type="gramEnd"/>
+      <w:r>
+        <w:rPr>
+          <w:rFonts w:ascii="Arial" w:hAnsi="Arial" w:cs="Arial"/>
+          <w:b/>
+          <w:bCs/>
+        </w:rPr>
+        <w:t>dateFormat</w:t>
+      </w:r>
+      <w:proofErr w:type="spellEnd"/>
+      <w:r>
+        <w:rPr>
+          <w:rFonts w:ascii="Arial" w:hAnsi="Arial" w:cs="Arial"/>
+          <w:b/>
+          <w:bCs/>
+        </w:rPr>
+        <w:t>(</w:t>
+      </w:r>
+      <w:r>
+        <w:rPr>
+          <w:rFonts w:ascii="Arial" w:hAnsi="Arial" w:cs="Arial"/>
+          <w:b/>
+          <w:bCs/>
+        </w:rPr>
+        <w:t>trialHousingDisrepair.date</w:t>
+      </w:r>
+      <w:r>
+        <w:rPr>
+          <w:rFonts w:ascii="Arial" w:hAnsi="Arial" w:cs="Arial"/>
+          <w:b/>
+          <w:bCs/>
+        </w:rPr>
+        <w:t>2</w:t>
+      </w:r>
+      <w:r>
+        <w:rPr>
+          <w:rFonts w:ascii="Arial" w:hAnsi="Arial" w:cs="Arial"/>
+          <w:b/>
+          <w:bCs/>
+        </w:rPr>
+        <w:t>,</w:t>
+      </w:r>
+      <w:r>
+        <w:rPr>
+          <w:rFonts w:ascii="Arial" w:hAnsi="Arial" w:cs="Arial"/>
+          <w:b/>
+          <w:bCs/>
+        </w:rPr>
+        <w:t xml:space="preserve"> ‘dd MMMM </w:t>
+      </w:r>
+      <w:proofErr w:type="spellStart"/>
+      <w:r>
+        <w:rPr>
+          <w:rFonts w:ascii="Arial" w:hAnsi="Arial" w:cs="Arial"/>
+          <w:b/>
+          <w:bCs/>
+        </w:rPr>
+        <w:t>yyyy</w:t>
+      </w:r>
+      <w:proofErr w:type="spellEnd"/>
+      <w:r>
+        <w:rPr>
+          <w:rFonts w:ascii="Arial" w:hAnsi="Arial" w:cs="Arial"/>
+          <w:b/>
+          <w:bCs/>
+        </w:rPr>
+        <w:t>’, ‘</w:t>
+      </w:r>
+      <w:proofErr w:type="spellStart"/>
+      <w:r>
+        <w:rPr>
+          <w:rFonts w:ascii="Arial" w:hAnsi="Arial" w:cs="Arial"/>
+          <w:b/>
+          <w:bCs/>
+        </w:rPr>
+        <w:t>yyyy</w:t>
+      </w:r>
+      <w:proofErr w:type="spellEnd"/>
+      <w:r>
+        <w:rPr>
+          <w:rFonts w:ascii="Arial" w:hAnsi="Arial" w:cs="Arial"/>
+          <w:b/>
+          <w:bCs/>
+        </w:rPr>
+        <w:t>-MM-dd’)}&gt;&gt;.</w:t>
+      </w:r>
+    </w:p>
+    <w:p>
+      <w:pPr>
+        <w:rPr>
+          <w:rFonts w:ascii="Arial" w:hAnsi="Arial" w:cs="Arial"/>
+        </w:rPr>
+      </w:pPr>
+      <w:r>
+        <w:rPr>
+          <w:rFonts w:ascii="Arial" w:hAnsi="Arial" w:cs="Arial"/>
+        </w:rPr>
+        <w:t xml:space="preserve">&lt;&lt; </w:t>
+      </w:r>
+      <w:proofErr w:type="spellStart"/>
+      <w:r>
+        <w:rPr>
+          <w:rFonts w:ascii="Arial" w:hAnsi="Arial" w:cs="Arial"/>
+        </w:rPr>
+        <w:t>e</w:t>
+      </w:r>
+      <w:r>
+        <w:rPr>
+          <w:rFonts w:ascii="Arial" w:hAnsi="Arial" w:cs="Arial"/>
+        </w:rPr>
+        <w:t>s_trialHousingDisrepairAddSection</w:t>
+      </w:r>
+      <w:proofErr w:type="spellEnd"/>
+      <w:r>
+        <w:rPr>
+          <w:rFonts w:ascii="Arial" w:hAnsi="Arial" w:cs="Arial"/>
+        </w:rPr>
+        <w:t>&gt;&gt;</w:t>
+      </w:r>
+    </w:p>
+    <w:p>
+      <w:pPr>
+        <w:rPr>
+          <w:rFonts w:ascii="Arial" w:hAnsi="Arial" w:cs="Arial"/>
+        </w:rPr>
+      </w:pPr>
+      <w:r>
+        <w:rPr>
+          <w:rFonts w:ascii="Arial" w:hAnsi="Arial" w:cs="Arial"/>
+        </w:rPr>
+        <w:t xml:space="preserve">&lt;&lt; </w:t>
+      </w:r>
+      <w:proofErr w:type="spellStart"/>
+      <w:r>
+        <w:rPr>
+          <w:rFonts w:ascii="Arial" w:hAnsi="Arial" w:cs="Arial"/>
+        </w:rPr>
+        <w:t>c</w:t>
+      </w:r>
+      <w:r>
+        <w:rPr>
+          <w:rFonts w:ascii="Arial" w:hAnsi="Arial" w:cs="Arial"/>
+        </w:rPr>
+        <w:t>s_</w:t>
+      </w:r>
+      <w:r>
+        <w:rPr>
+          <w:rFonts w:ascii="Arial" w:hAnsi="Arial" w:cs="Arial"/>
+        </w:rPr>
+        <w:t>trialPersonalInjuryAddSection</w:t>
+      </w:r>
+      <w:proofErr w:type="spellEnd"/>
+      <w:r>
+        <w:rPr>
+          <w:rFonts w:ascii="Arial" w:hAnsi="Arial" w:cs="Arial"/>
+        </w:rPr>
+        <w:t>&gt;&gt;</w:t>
+      </w:r>
+    </w:p>
+    <w:p>
+      <w:pPr>
+        <w:rPr>
+          <w:rFonts w:ascii="Arial" w:hAnsi="Arial" w:cs="Arial"/>
+          <w:b/>
+          <w:bCs/>
+        </w:rPr>
+      </w:pPr>
+      <w:r>
+        <w:rPr>
+          <w:rFonts w:ascii="Arial" w:hAnsi="Arial" w:cs="Arial"/>
+          <w:b/>
+          <w:bCs/>
+        </w:rPr>
+        <w:t>Personal injury</w:t>
       </w:r>
     </w:p>
     <w:p>
@@ -4186,132 +5748,6 @@
         <w:ind w:left="851" w:hanging="491"/>
         <w:rPr>
           <w:rFonts w:ascii="Arial" w:hAnsi="Arial" w:cs="Arial"/>
-          <w:b/>
-          <w:bCs/>
-        </w:rPr>
-      </w:pPr>
-      <w:r>
-        <w:rPr>
-          <w:rFonts w:ascii="Arial" w:hAnsi="Arial" w:cs="Arial"/>
-        </w:rPr>
-        <w:t xml:space="preserve">&lt;&lt;trialHousingDisrepair.input4&gt;&gt; </w:t>
-      </w:r>
-      <w:r>
-        <w:rPr>
-          <w:rFonts w:ascii="Arial" w:hAnsi="Arial" w:cs="Arial"/>
-          <w:b/>
-          <w:bCs/>
-        </w:rPr>
-        <w:t>&lt;&lt;trialHousingDisrepair.date2&gt;&gt;</w:t>
-      </w:r>
-      <w:r>
-        <w:rPr>
-          <w:rFonts w:ascii="Arial" w:hAnsi="Arial" w:cs="Arial"/>
-          <w:b/>
-          <w:bCs/>
-        </w:rPr>
-        <w:t>.</w:t>
-      </w:r>
-    </w:p>
-    <w:p>
-      <w:pPr>
-        <w:rPr>
-          <w:rFonts w:ascii="Arial" w:hAnsi="Arial" w:cs="Arial"/>
-        </w:rPr>
-      </w:pPr>
-      <w:r>
-        <w:rPr>
-          <w:rFonts w:ascii="Arial" w:hAnsi="Arial" w:cs="Arial"/>
-        </w:rPr>
-        <w:t xml:space="preserve">&lt;&lt; </w:t>
-      </w:r>
-      <w:proofErr w:type="spellStart"/>
-      <w:r>
-        <w:rPr>
-          <w:rFonts w:ascii="Arial" w:hAnsi="Arial" w:cs="Arial"/>
-        </w:rPr>
-        <w:t>e</w:t>
-      </w:r>
-      <w:r>
-        <w:rPr>
-          <w:rFonts w:ascii="Arial" w:hAnsi="Arial" w:cs="Arial"/>
-        </w:rPr>
-        <w:t>s_trialHousingDisrepairAddSection</w:t>
-      </w:r>
-      <w:proofErr w:type="spellEnd"/>
-      <w:r>
-        <w:rPr>
-          <w:rFonts w:ascii="Arial" w:hAnsi="Arial" w:cs="Arial"/>
-        </w:rPr>
-        <w:t>&gt;&gt;</w:t>
-      </w:r>
-    </w:p>
-    <w:p>
-      <w:pPr>
-        <w:rPr>
-          <w:rFonts w:ascii="Arial" w:hAnsi="Arial" w:cs="Arial"/>
-        </w:rPr>
-      </w:pPr>
-      <w:r>
-        <w:rPr>
-          <w:rFonts w:ascii="Arial" w:hAnsi="Arial" w:cs="Arial"/>
-        </w:rPr>
-        <w:t xml:space="preserve">&lt;&lt; </w:t>
-      </w:r>
-      <w:proofErr w:type="spellStart"/>
-      <w:r>
-        <w:rPr>
-          <w:rFonts w:ascii="Arial" w:hAnsi="Arial" w:cs="Arial"/>
-        </w:rPr>
-        <w:t>c</w:t>
-      </w:r>
-      <w:r>
-        <w:rPr>
-          <w:rFonts w:ascii="Arial" w:hAnsi="Arial" w:cs="Arial"/>
-        </w:rPr>
-        <w:t>s_</w:t>
-      </w:r>
-      <w:r>
-        <w:rPr>
-          <w:rFonts w:ascii="Arial" w:hAnsi="Arial" w:cs="Arial"/>
-        </w:rPr>
-        <w:t>trialPersonalInjuryAddSection</w:t>
-      </w:r>
-      <w:proofErr w:type="spellEnd"/>
-      <w:r>
-        <w:rPr>
-          <w:rFonts w:ascii="Arial" w:hAnsi="Arial" w:cs="Arial"/>
-        </w:rPr>
-        <w:t>&gt;&gt;</w:t>
-      </w:r>
-    </w:p>
-    <w:p>
-      <w:pPr>
-        <w:rPr>
-          <w:rFonts w:ascii="Arial" w:hAnsi="Arial" w:cs="Arial"/>
-          <w:b/>
-          <w:bCs/>
-        </w:rPr>
-      </w:pPr>
-      <w:r>
-        <w:rPr>
-          <w:rFonts w:ascii="Arial" w:hAnsi="Arial" w:cs="Arial"/>
-          <w:b/>
-          <w:bCs/>
-        </w:rPr>
-        <w:t>Personal injury</w:t>
-      </w:r>
-    </w:p>
-    <w:p>
-      <w:pPr>
-        <w:pStyle w:val="ListParagraph"/>
-        <w:numPr>
-          <w:ilvl w:val="0"/>
-          <w:numId w:val="1"/>
-        </w:numPr>
-        <w:ind w:left="851" w:hanging="491"/>
-        <w:rPr>
-          <w:rFonts w:ascii="Arial" w:hAnsi="Arial" w:cs="Arial"/>
         </w:rPr>
       </w:pPr>
       <w:r>
@@ -4332,7 +5768,111 @@
           <w:b/>
           <w:bCs/>
         </w:rPr>
-        <w:t xml:space="preserve">&lt;&lt;trialPersonalInjury.date1&gt;&gt; </w:t>
+        <w:t>&lt;</w:t>
+      </w:r>
+      <w:proofErr w:type="gramStart"/>
+      <w:r>
+        <w:rPr>
+          <w:rFonts w:ascii="Arial" w:hAnsi="Arial" w:cs="Arial"/>
+          <w:b/>
+          <w:bCs/>
+        </w:rPr>
+        <w:t>&lt;{</w:t>
+      </w:r>
+      <w:proofErr w:type="spellStart"/>
+      <w:proofErr w:type="gramEnd"/>
+      <w:r>
+        <w:rPr>
+          <w:rFonts w:ascii="Arial" w:hAnsi="Arial" w:cs="Arial"/>
+          <w:b/>
+          <w:bCs/>
+        </w:rPr>
+        <w:t>dateFormat</w:t>
+      </w:r>
+      <w:proofErr w:type="spellEnd"/>
+      <w:r>
+        <w:rPr>
+          <w:rFonts w:ascii="Arial" w:hAnsi="Arial" w:cs="Arial"/>
+          <w:b/>
+          <w:bCs/>
+        </w:rPr>
+        <w:t>(</w:t>
+      </w:r>
+      <w:r>
+        <w:rPr>
+          <w:rFonts w:ascii="Arial" w:hAnsi="Arial" w:cs="Arial"/>
+          <w:b/>
+          <w:bCs/>
+        </w:rPr>
+        <w:t>trialPersonalInjury.date</w:t>
+      </w:r>
+      <w:r>
+        <w:rPr>
+          <w:rFonts w:ascii="Arial" w:hAnsi="Arial" w:cs="Arial"/>
+          <w:b/>
+          <w:bCs/>
+        </w:rPr>
+        <w:t>1</w:t>
+      </w:r>
+      <w:r>
+        <w:rPr>
+          <w:rFonts w:ascii="Arial" w:hAnsi="Arial" w:cs="Arial"/>
+          <w:b/>
+          <w:bCs/>
+        </w:rPr>
+        <w:t>,</w:t>
+      </w:r>
+      <w:r>
+        <w:rPr>
+          <w:rFonts w:ascii="Arial" w:hAnsi="Arial" w:cs="Arial"/>
+          <w:b/>
+          <w:bCs/>
+        </w:rPr>
+        <w:t xml:space="preserve"> ‘dd MMMM </w:t>
+      </w:r>
+      <w:proofErr w:type="spellStart"/>
+      <w:r>
+        <w:rPr>
+          <w:rFonts w:ascii="Arial" w:hAnsi="Arial" w:cs="Arial"/>
+          <w:b/>
+          <w:bCs/>
+        </w:rPr>
+        <w:t>yyyy</w:t>
+      </w:r>
+      <w:proofErr w:type="spellEnd"/>
+      <w:r>
+        <w:rPr>
+          <w:rFonts w:ascii="Arial" w:hAnsi="Arial" w:cs="Arial"/>
+          <w:b/>
+          <w:bCs/>
+        </w:rPr>
+        <w:t>’, ‘</w:t>
+      </w:r>
+      <w:proofErr w:type="spellStart"/>
+      <w:r>
+        <w:rPr>
+          <w:rFonts w:ascii="Arial" w:hAnsi="Arial" w:cs="Arial"/>
+          <w:b/>
+          <w:bCs/>
+        </w:rPr>
+        <w:t>yyyy</w:t>
+      </w:r>
+      <w:proofErr w:type="spellEnd"/>
+      <w:r>
+        <w:rPr>
+          <w:rFonts w:ascii="Arial" w:hAnsi="Arial" w:cs="Arial"/>
+          <w:b/>
+          <w:bCs/>
+        </w:rPr>
+        <w:t>-MM-dd’)}&gt;&gt;.</w:t>
+      </w:r>
+      <w:r>
+        <w:rPr>
+          <w:rFonts w:ascii="Arial" w:hAnsi="Arial" w:cs="Arial"/>
+          <w:b/>
+          <w:bCs/>
+        </w:rPr>
+        <w:t xml:space="preserve"> </w:t>
       </w:r>
       <w:r>
         <w:rPr>
@@ -4346,15 +5886,103 @@
           <w:b/>
           <w:bCs/>
         </w:rPr>
-        <w:t>&lt;&lt;trialPersonalInjury.date2&gt;&gt;</w:t>
-      </w:r>
-      <w:r>
-        <w:rPr>
-          <w:rFonts w:ascii="Arial" w:hAnsi="Arial" w:cs="Arial"/>
-          <w:b/>
-          <w:bCs/>
-        </w:rPr>
-        <w:t>.</w:t>
+        <w:t>&lt;</w:t>
+      </w:r>
+      <w:proofErr w:type="gramStart"/>
+      <w:r>
+        <w:rPr>
+          <w:rFonts w:ascii="Arial" w:hAnsi="Arial" w:cs="Arial"/>
+          <w:b/>
+          <w:bCs/>
+        </w:rPr>
+        <w:t>&lt;{</w:t>
+      </w:r>
+      <w:proofErr w:type="spellStart"/>
+      <w:proofErr w:type="gramEnd"/>
+      <w:r>
+        <w:rPr>
+          <w:rFonts w:ascii="Arial" w:hAnsi="Arial" w:cs="Arial"/>
+          <w:b/>
+          <w:bCs/>
+        </w:rPr>
+        <w:t>dateFormat</w:t>
+      </w:r>
+      <w:proofErr w:type="spellEnd"/>
+      <w:r>
+        <w:rPr>
+          <w:rFonts w:ascii="Arial" w:hAnsi="Arial" w:cs="Arial"/>
+          <w:b/>
+          <w:bCs/>
+        </w:rPr>
+        <w:t>(</w:t>
+      </w:r>
+      <w:r>
+        <w:rPr>
+          <w:rFonts w:ascii="Arial" w:hAnsi="Arial" w:cs="Arial"/>
+          <w:b/>
+          <w:bCs/>
+        </w:rPr>
+        <w:t>trialPersonalInjury.date</w:t>
+      </w:r>
+      <w:r>
+        <w:rPr>
+          <w:rFonts w:ascii="Arial" w:hAnsi="Arial" w:cs="Arial"/>
+          <w:b/>
+          <w:bCs/>
+        </w:rPr>
+        <w:t>2</w:t>
+      </w:r>
+      <w:r>
+        <w:rPr>
+          <w:rFonts w:ascii="Arial" w:hAnsi="Arial" w:cs="Arial"/>
+          <w:b/>
+          <w:bCs/>
+        </w:rPr>
+        <w:t>,</w:t>
+      </w:r>
+      <w:r>
+        <w:rPr>
+          <w:rFonts w:ascii="Arial" w:hAnsi="Arial" w:cs="Arial"/>
+          <w:b/>
+          <w:bCs/>
+        </w:rPr>
+        <w:t xml:space="preserve"> ‘dd MMMM </w:t>
+      </w:r>
+      <w:proofErr w:type="spellStart"/>
+      <w:r>
+        <w:rPr>
+          <w:rFonts w:ascii="Arial" w:hAnsi="Arial" w:cs="Arial"/>
+          <w:b/>
+          <w:bCs/>
+        </w:rPr>
+        <w:t>yyyy</w:t>
+      </w:r>
+      <w:proofErr w:type="spellEnd"/>
+      <w:r>
+        <w:rPr>
+          <w:rFonts w:ascii="Arial" w:hAnsi="Arial" w:cs="Arial"/>
+          <w:b/>
+          <w:bCs/>
+        </w:rPr>
+        <w:t>’, ‘</w:t>
+      </w:r>
+      <w:proofErr w:type="spellStart"/>
+      <w:r>
+        <w:rPr>
+          <w:rFonts w:ascii="Arial" w:hAnsi="Arial" w:cs="Arial"/>
+          <w:b/>
+          <w:bCs/>
+        </w:rPr>
+        <w:t>yyyy</w:t>
+      </w:r>
+      <w:proofErr w:type="spellEnd"/>
+      <w:r>
+        <w:rPr>
+          <w:rFonts w:ascii="Arial" w:hAnsi="Arial" w:cs="Arial"/>
+          <w:b/>
+          <w:bCs/>
+        </w:rPr>
+        <w:t>-MM-dd’)}&gt;&gt;.</w:t>
       </w:r>
     </w:p>
     <w:p>
@@ -4374,6 +6002,7 @@
         <w:rPr>
           <w:rFonts w:ascii="Arial" w:hAnsi="Arial" w:cs="Arial"/>
         </w:rPr>
+        <w:lastRenderedPageBreak/>
         <w:t>&lt;&lt;</w:t>
       </w:r>
       <w:r>
@@ -4388,6 +6017,116 @@
         </w:rPr>
         <w:t>.input3&gt;&gt;</w:t>
       </w:r>
+      <w:r>
+        <w:rPr>
+          <w:rFonts w:ascii="Arial" w:hAnsi="Arial" w:cs="Arial"/>
+        </w:rPr>
+        <w:t xml:space="preserve"> </w:t>
+      </w:r>
+      <w:r>
+        <w:rPr>
+          <w:rFonts w:ascii="Arial" w:hAnsi="Arial" w:cs="Arial"/>
+          <w:b/>
+          <w:bCs/>
+        </w:rPr>
+        <w:t>&lt;</w:t>
+      </w:r>
+      <w:proofErr w:type="gramStart"/>
+      <w:r>
+        <w:rPr>
+          <w:rFonts w:ascii="Arial" w:hAnsi="Arial" w:cs="Arial"/>
+          <w:b/>
+          <w:bCs/>
+        </w:rPr>
+        <w:t>&lt;{</w:t>
+      </w:r>
+      <w:proofErr w:type="spellStart"/>
+      <w:proofErr w:type="gramEnd"/>
+      <w:r>
+        <w:rPr>
+          <w:rFonts w:ascii="Arial" w:hAnsi="Arial" w:cs="Arial"/>
+          <w:b/>
+          <w:bCs/>
+        </w:rPr>
+        <w:t>dateFormat</w:t>
+      </w:r>
+      <w:proofErr w:type="spellEnd"/>
+      <w:r>
+        <w:rPr>
+          <w:rFonts w:ascii="Arial" w:hAnsi="Arial" w:cs="Arial"/>
+          <w:b/>
+          <w:bCs/>
+        </w:rPr>
+        <w:t>(</w:t>
+      </w:r>
+      <w:r>
+        <w:rPr>
+          <w:rFonts w:ascii="Arial" w:hAnsi="Arial" w:cs="Arial"/>
+          <w:b/>
+          <w:bCs/>
+        </w:rPr>
+        <w:t>trialPersonalInjury.date</w:t>
+      </w:r>
+      <w:r>
+        <w:rPr>
+          <w:rFonts w:ascii="Arial" w:hAnsi="Arial" w:cs="Arial"/>
+          <w:b/>
+          <w:bCs/>
+        </w:rPr>
+        <w:t>3</w:t>
+      </w:r>
+      <w:r>
+        <w:rPr>
+          <w:rFonts w:ascii="Arial" w:hAnsi="Arial" w:cs="Arial"/>
+          <w:b/>
+          <w:bCs/>
+        </w:rPr>
+        <w:t>,</w:t>
+      </w:r>
+      <w:r>
+        <w:rPr>
+          <w:rFonts w:ascii="Arial" w:hAnsi="Arial" w:cs="Arial"/>
+          <w:b/>
+          <w:bCs/>
+        </w:rPr>
+        <w:t xml:space="preserve"> ‘dd MMMM </w:t>
+      </w:r>
+      <w:proofErr w:type="spellStart"/>
+      <w:r>
+        <w:rPr>
+          <w:rFonts w:ascii="Arial" w:hAnsi="Arial" w:cs="Arial"/>
+          <w:b/>
+          <w:bCs/>
+        </w:rPr>
+        <w:t>yyyy</w:t>
+      </w:r>
+      <w:proofErr w:type="spellEnd"/>
+      <w:r>
+        <w:rPr>
+          <w:rFonts w:ascii="Arial" w:hAnsi="Arial" w:cs="Arial"/>
+          <w:b/>
+          <w:bCs/>
+        </w:rPr>
+        <w:t>’, ‘</w:t>
+      </w:r>
+      <w:proofErr w:type="spellStart"/>
+      <w:r>
+        <w:rPr>
+          <w:rFonts w:ascii="Arial" w:hAnsi="Arial" w:cs="Arial"/>
+          <w:b/>
+          <w:bCs/>
+        </w:rPr>
+        <w:t>yyyy</w:t>
+      </w:r>
+      <w:proofErr w:type="spellEnd"/>
+      <w:r>
+        <w:rPr>
+          <w:rFonts w:ascii="Arial" w:hAnsi="Arial" w:cs="Arial"/>
+          <w:b/>
+          <w:bCs/>
+        </w:rPr>
+        <w:t>-MM-dd’)}&gt;&gt;.</w:t>
+      </w:r>
     </w:p>
     <w:p>
       <w:pPr>
@@ -4421,13 +6160,6 @@
         </w:rPr>
         <w:t>&gt;&gt;</w:t>
       </w:r>
-    </w:p>
-    <w:p>
-      <w:pPr>
-        <w:rPr>
-          <w:rFonts w:ascii="Arial" w:hAnsi="Arial" w:cs="Arial"/>
-        </w:rPr>
-      </w:pPr>
     </w:p>
     <w:p>
       <w:pPr>
@@ -4515,9 +6247,106 @@
         </w:rPr>
         <w:t>&gt;&gt;</w:t>
       </w:r>
-    </w:p>
-    <w:p>
-      <w:pPr>
+      <w:r>
+        <w:rPr>
+          <w:rFonts w:ascii="Arial" w:hAnsi="Arial" w:cs="Arial"/>
+        </w:rPr>
+        <w:t xml:space="preserve"> </w:t>
+      </w:r>
+      <w:r>
+        <w:rPr>
+          <w:rFonts w:ascii="Arial" w:hAnsi="Arial" w:cs="Arial"/>
+          <w:b/>
+          <w:bCs/>
+        </w:rPr>
+        <w:t>&lt;</w:t>
+      </w:r>
+      <w:proofErr w:type="gramStart"/>
+      <w:r>
+        <w:rPr>
+          <w:rFonts w:ascii="Arial" w:hAnsi="Arial" w:cs="Arial"/>
+          <w:b/>
+          <w:bCs/>
+        </w:rPr>
+        <w:t>&lt;{</w:t>
+      </w:r>
+      <w:proofErr w:type="spellStart"/>
+      <w:proofErr w:type="gramEnd"/>
+      <w:r>
+        <w:rPr>
+          <w:rFonts w:ascii="Arial" w:hAnsi="Arial" w:cs="Arial"/>
+          <w:b/>
+          <w:bCs/>
+        </w:rPr>
+        <w:t>dateFormat</w:t>
+      </w:r>
+      <w:proofErr w:type="spellEnd"/>
+      <w:r>
+        <w:rPr>
+          <w:rFonts w:ascii="Arial" w:hAnsi="Arial" w:cs="Arial"/>
+          <w:b/>
+          <w:bCs/>
+        </w:rPr>
+        <w:t>(trialRoadTrafficAccident.</w:t>
+      </w:r>
+      <w:r>
+        <w:rPr>
+          <w:rFonts w:ascii="Arial" w:hAnsi="Arial" w:cs="Arial"/>
+          <w:b/>
+          <w:bCs/>
+        </w:rPr>
+        <w:t>date1</w:t>
+      </w:r>
+      <w:r>
+        <w:rPr>
+          <w:rFonts w:ascii="Arial" w:hAnsi="Arial" w:cs="Arial"/>
+          <w:b/>
+          <w:bCs/>
+        </w:rPr>
+        <w:t xml:space="preserve">, ‘dd MMMM </w:t>
+      </w:r>
+      <w:proofErr w:type="spellStart"/>
+      <w:r>
+        <w:rPr>
+          <w:rFonts w:ascii="Arial" w:hAnsi="Arial" w:cs="Arial"/>
+          <w:b/>
+          <w:bCs/>
+        </w:rPr>
+        <w:t>yyyy</w:t>
+      </w:r>
+      <w:proofErr w:type="spellEnd"/>
+      <w:r>
+        <w:rPr>
+          <w:rFonts w:ascii="Arial" w:hAnsi="Arial" w:cs="Arial"/>
+          <w:b/>
+          <w:bCs/>
+        </w:rPr>
+        <w:t>’, ‘</w:t>
+      </w:r>
+      <w:proofErr w:type="spellStart"/>
+      <w:r>
+        <w:rPr>
+          <w:rFonts w:ascii="Arial" w:hAnsi="Arial" w:cs="Arial"/>
+          <w:b/>
+          <w:bCs/>
+        </w:rPr>
+        <w:t>yyyy</w:t>
+      </w:r>
+      <w:proofErr w:type="spellEnd"/>
+      <w:r>
+        <w:rPr>
+          <w:rFonts w:ascii="Arial" w:hAnsi="Arial" w:cs="Arial"/>
+          <w:b/>
+          <w:bCs/>
+        </w:rPr>
+        <w:t>-MM-dd’)}&gt;&gt;.</w:t>
+      </w:r>
+    </w:p>
+    <w:p>
+      <w:pPr>
+        <w:tabs>
+          <w:tab w:val="left" w:pos="4884"/>
+        </w:tabs>
         <w:rPr>
           <w:rFonts w:ascii="Arial" w:hAnsi="Arial" w:cs="Arial"/>
         </w:rPr>
@@ -4542,6 +6371,259 @@
         </w:rPr>
         <w:t>&gt;&gt;</w:t>
       </w:r>
+      <w:r>
+        <w:rPr>
+          <w:rFonts w:ascii="Arial" w:hAnsi="Arial" w:cs="Arial"/>
+        </w:rPr>
+        <w:tab/>
+      </w:r>
+    </w:p>
+    <w:p>
+      <w:pPr>
+        <w:pStyle w:val="NormalWeb"/>
+        <w:rPr>
+          <w:rFonts w:ascii="Arial" w:hAnsi="Arial" w:cs="Arial"/>
+          <w:color w:val="000000"/>
+          <w:sz w:val="22"/>
+          <w:szCs w:val="22"/>
+        </w:rPr>
+      </w:pPr>
+      <w:r>
+        <w:rPr>
+          <w:rFonts w:ascii="Arial" w:hAnsi="Arial" w:cs="Arial"/>
+          <w:color w:val="000000"/>
+          <w:sz w:val="22"/>
+          <w:szCs w:val="22"/>
+        </w:rPr>
+        <w:t>&lt;&lt;cs_{</w:t>
+      </w:r>
+      <w:proofErr w:type="spellStart"/>
+      <w:r>
+        <w:rPr>
+          <w:rFonts w:ascii="Arial" w:hAnsi="Arial" w:cs="Arial"/>
+          <w:color w:val="000000"/>
+          <w:sz w:val="22"/>
+          <w:szCs w:val="22"/>
+        </w:rPr>
+        <w:t>hasNewDirections</w:t>
+      </w:r>
+      <w:proofErr w:type="spellEnd"/>
+      <w:r>
+        <w:rPr>
+          <w:rFonts w:ascii="Arial" w:hAnsi="Arial" w:cs="Arial"/>
+          <w:color w:val="000000"/>
+          <w:sz w:val="22"/>
+          <w:szCs w:val="22"/>
+        </w:rPr>
+        <w:t xml:space="preserve">=true}&gt;&gt; </w:t>
+      </w:r>
+    </w:p>
+    <w:p>
+      <w:pPr>
+        <w:pStyle w:val="NormalWeb"/>
+        <w:rPr>
+          <w:rFonts w:ascii="Arial" w:hAnsi="Arial" w:cs="Arial"/>
+          <w:b/>
+          <w:bCs/>
+          <w:color w:val="000000"/>
+          <w:sz w:val="22"/>
+          <w:szCs w:val="22"/>
+        </w:rPr>
+      </w:pPr>
+      <w:r>
+        <w:rPr>
+          <w:rFonts w:ascii="Arial" w:hAnsi="Arial" w:cs="Arial"/>
+          <w:b/>
+          <w:bCs/>
+          <w:color w:val="000000"/>
+          <w:sz w:val="22"/>
+          <w:szCs w:val="22"/>
+        </w:rPr>
+        <w:t>Additional directions</w:t>
+      </w:r>
+    </w:p>
+    <w:p>
+      <w:pPr>
+        <w:pStyle w:val="NormalWeb"/>
+        <w:rPr>
+          <w:rFonts w:ascii="Arial" w:hAnsi="Arial" w:cs="Arial"/>
+          <w:color w:val="000000"/>
+          <w:sz w:val="22"/>
+          <w:szCs w:val="22"/>
+        </w:rPr>
+      </w:pPr>
+      <w:r>
+        <w:rPr>
+          <w:rFonts w:ascii="Arial" w:hAnsi="Arial" w:cs="Arial"/>
+          <w:color w:val="000000"/>
+          <w:sz w:val="22"/>
+          <w:szCs w:val="22"/>
+        </w:rPr>
+        <w:t>&lt;&lt;</w:t>
+      </w:r>
+      <w:proofErr w:type="spellStart"/>
+      <w:r>
+        <w:rPr>
+          <w:rFonts w:ascii="Arial" w:hAnsi="Arial" w:cs="Arial"/>
+          <w:color w:val="000000"/>
+          <w:sz w:val="22"/>
+          <w:szCs w:val="22"/>
+        </w:rPr>
+        <w:t>rs_</w:t>
+      </w:r>
+      <w:r>
+        <w:rPr>
+          <w:rFonts w:ascii="Arial" w:hAnsi="Arial" w:cs="Arial"/>
+          <w:color w:val="000000"/>
+          <w:sz w:val="22"/>
+          <w:szCs w:val="22"/>
+        </w:rPr>
+        <w:t>trial</w:t>
+      </w:r>
+      <w:r>
+        <w:rPr>
+          <w:rFonts w:ascii="Arial" w:hAnsi="Arial" w:cs="Arial"/>
+          <w:color w:val="000000"/>
+          <w:sz w:val="22"/>
+          <w:szCs w:val="22"/>
+        </w:rPr>
+        <w:t>HearingAddNewDirectionsDJ</w:t>
+      </w:r>
+      <w:proofErr w:type="spellEnd"/>
+      <w:r>
+        <w:rPr>
+          <w:rFonts w:ascii="Arial" w:hAnsi="Arial" w:cs="Arial"/>
+          <w:color w:val="000000"/>
+          <w:sz w:val="22"/>
+          <w:szCs w:val="22"/>
+        </w:rPr>
+        <w:t>&gt;&gt;</w:t>
+      </w:r>
+    </w:p>
+    <w:p>
+      <w:pPr>
+        <w:pStyle w:val="NormalWeb"/>
+        <w:rPr>
+          <w:rFonts w:ascii="Arial" w:hAnsi="Arial" w:cs="Arial"/>
+          <w:color w:val="000000"/>
+          <w:sz w:val="22"/>
+          <w:szCs w:val="22"/>
+        </w:rPr>
+      </w:pPr>
+      <w:r>
+        <w:rPr>
+          <w:rFonts w:ascii="Arial" w:hAnsi="Arial" w:cs="Arial"/>
+          <w:color w:val="000000"/>
+          <w:sz w:val="22"/>
+          <w:szCs w:val="22"/>
+        </w:rPr>
+        <w:t>&lt;&lt;</w:t>
+      </w:r>
+      <w:proofErr w:type="spellStart"/>
+      <w:proofErr w:type="gramStart"/>
+      <w:r>
+        <w:rPr>
+          <w:rFonts w:ascii="Arial" w:hAnsi="Arial" w:cs="Arial"/>
+          <w:color w:val="000000"/>
+          <w:sz w:val="22"/>
+          <w:szCs w:val="22"/>
+        </w:rPr>
+        <w:t>value.directionComment</w:t>
+      </w:r>
+      <w:proofErr w:type="spellEnd"/>
+      <w:proofErr w:type="gramEnd"/>
+      <w:r>
+        <w:rPr>
+          <w:rFonts w:ascii="Arial" w:hAnsi="Arial" w:cs="Arial"/>
+          <w:color w:val="000000"/>
+          <w:sz w:val="22"/>
+          <w:szCs w:val="22"/>
+        </w:rPr>
+        <w:t>&gt;&gt;</w:t>
+      </w:r>
+    </w:p>
+    <w:p>
+      <w:pPr>
+        <w:pStyle w:val="NormalWeb"/>
+        <w:rPr>
+          <w:rFonts w:ascii="Arial" w:hAnsi="Arial" w:cs="Arial"/>
+          <w:color w:val="000000"/>
+          <w:sz w:val="22"/>
+          <w:szCs w:val="22"/>
+        </w:rPr>
+      </w:pPr>
+      <w:r>
+        <w:rPr>
+          <w:rFonts w:ascii="Arial" w:hAnsi="Arial" w:cs="Arial"/>
+          <w:color w:val="000000"/>
+          <w:sz w:val="22"/>
+          <w:szCs w:val="22"/>
+        </w:rPr>
+        <w:t>&lt;&lt;</w:t>
+      </w:r>
+      <w:proofErr w:type="spellStart"/>
+      <w:r>
+        <w:rPr>
+          <w:rFonts w:ascii="Arial" w:hAnsi="Arial" w:cs="Arial"/>
+          <w:color w:val="000000"/>
+          <w:sz w:val="22"/>
+          <w:szCs w:val="22"/>
+        </w:rPr>
+        <w:t>es_</w:t>
+      </w:r>
+      <w:r>
+        <w:rPr>
+          <w:rFonts w:ascii="Arial" w:hAnsi="Arial" w:cs="Arial"/>
+          <w:color w:val="000000"/>
+          <w:sz w:val="22"/>
+          <w:szCs w:val="22"/>
+        </w:rPr>
+        <w:t>trial</w:t>
+      </w:r>
+      <w:r>
+        <w:rPr>
+          <w:rFonts w:ascii="Arial" w:hAnsi="Arial" w:cs="Arial"/>
+          <w:color w:val="000000"/>
+          <w:sz w:val="22"/>
+          <w:szCs w:val="22"/>
+        </w:rPr>
+        <w:t>HearingAddNewDirectionsDJ</w:t>
+      </w:r>
+      <w:proofErr w:type="spellEnd"/>
+      <w:r>
+        <w:rPr>
+          <w:rFonts w:ascii="Arial" w:hAnsi="Arial" w:cs="Arial"/>
+          <w:color w:val="000000"/>
+          <w:sz w:val="22"/>
+          <w:szCs w:val="22"/>
+        </w:rPr>
+        <w:t>&gt;&gt;</w:t>
+      </w:r>
+    </w:p>
+    <w:p>
+      <w:pPr>
+        <w:rPr>
+          <w:rFonts w:ascii="Arial" w:hAnsi="Arial" w:cs="Arial"/>
+          <w:color w:val="000000"/>
+        </w:rPr>
+      </w:pPr>
+      <w:r>
+        <w:rPr>
+          <w:rFonts w:ascii="Arial" w:hAnsi="Arial" w:cs="Arial"/>
+          <w:color w:val="000000"/>
+        </w:rPr>
+        <w:t>&lt;&lt;es_&gt;&gt;</w:t>
+      </w:r>
+    </w:p>
+    <w:p>
+      <w:pPr>
+        <w:tabs>
+          <w:tab w:val="left" w:pos="4884"/>
+        </w:tabs>
+        <w:rPr>
+          <w:rFonts w:ascii="Arial" w:hAnsi="Arial" w:cs="Arial"/>
+        </w:rPr>
+      </w:pPr>
     </w:p>
     <w:p>
       <w:pPr>
@@ -6039,6 +8121,36 @@
   </w:num>
   <w:num w:numId="17">
     <w:abstractNumId w:val="8"/>
+  </w:num>
+  <w:num w:numId="18">
+    <w:abstractNumId w:val="14"/>
+    <w:lvlOverride w:ilvl="0">
+      <w:startOverride w:val="1"/>
+    </w:lvlOverride>
+    <w:lvlOverride w:ilvl="1">
+      <w:startOverride w:val="1"/>
+    </w:lvlOverride>
+    <w:lvlOverride w:ilvl="2">
+      <w:startOverride w:val="1"/>
+    </w:lvlOverride>
+    <w:lvlOverride w:ilvl="3">
+      <w:startOverride w:val="1"/>
+    </w:lvlOverride>
+    <w:lvlOverride w:ilvl="4">
+      <w:startOverride w:val="1"/>
+    </w:lvlOverride>
+    <w:lvlOverride w:ilvl="5">
+      <w:startOverride w:val="1"/>
+    </w:lvlOverride>
+    <w:lvlOverride w:ilvl="6">
+      <w:startOverride w:val="1"/>
+    </w:lvlOverride>
+    <w:lvlOverride w:ilvl="7">
+      <w:startOverride w:val="1"/>
+    </w:lvlOverride>
+    <w:lvlOverride w:ilvl="8">
+      <w:startOverride w:val="1"/>
+    </w:lvlOverride>
   </w:num>
 </w:numbering>
 </file>
@@ -6469,7 +8581,6 @@
   <w:style w:type="character" w:default="1" w:styleId="DefaultParagraphFont">
     <w:name w:val="Default Paragraph Font"/>
     <w:uiPriority w:val="1"/>
-    <w:semiHidden/>
     <w:unhideWhenUsed/>
   </w:style>
   <w:style w:type="table" w:default="1" w:styleId="TableNormal">
@@ -6562,6 +8673,23 @@
     <w:name w:val="apple-converted-space"/>
     <w:basedOn w:val="DefaultParagraphFont"/>
     <w:rsid w:val="0084799F"/>
+  </w:style>
+  <w:style w:type="paragraph" w:styleId="NormalWeb">
+    <w:name w:val="Normal (Web)"/>
+    <w:basedOn w:val="Normal"/>
+    <w:uiPriority w:val="99"/>
+    <w:semiHidden/>
+    <w:unhideWhenUsed/>
+    <w:rsid w:val="002568E1"/>
+    <w:pPr>
+      <w:spacing w:before="100" w:beforeAutospacing="1" w:after="100" w:afterAutospacing="1" w:line="240" w:lineRule="auto"/>
+    </w:pPr>
+    <w:rPr>
+      <w:rFonts w:ascii="Times New Roman" w:eastAsia="Times New Roman" w:hAnsi="Times New Roman" w:cs="Times New Roman"/>
+      <w:sz w:val="24"/>
+      <w:szCs w:val="24"/>
+      <w:lang w:eastAsia="en-GB"/>
+    </w:rPr>
   </w:style>
 </w:styles>
 </file>

</xml_diff>

<commit_message>
Changes for templates, and updated tests
</commit_message>
<xml_diff>
--- a/docker/docmosis/templates/CV-UNS-DEC-ENG-01133.docx
+++ b/docker/docmosis/templates/CV-UNS-DEC-ENG-01133.docx
@@ -269,7 +269,7 @@
                           <pic:cNvPicPr/>
                         </pic:nvPicPr>
                         <pic:blipFill>
-                          <a:blip r:embed="rId8"/>
+                          <a:blip r:embed="rId10"/>
                           <a:stretch>
                             <a:fillRect/>
                           </a:stretch>
@@ -380,10 +380,10 @@
               </wp:inline>
             </w:drawing>
           </mc:Choice>
-          <mc:Fallback xmlns:oel="http://schemas.microsoft.com/office/2019/extlst">
-            <w:pict>
-              <v:group w14:anchorId="1BF5B1C5" id="Group 2791" o:spid="_x0000_s1026" style="width:467.95pt;height:68.75pt;mso-position-horizontal-relative:char;mso-position-vertical-relative:line" coordsize="59429,8731" o:gfxdata="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">
-                <v:shapetype id="_x0000_t75" coordsize="21600,21600" o:spt="75" o:preferrelative="t" path="m@4@5l@4@11@9@11@9@5xe" filled="f" stroked="f">
+          <mc:Fallback xmlns:oel="http://schemas.microsoft.com/office/2019/extlst" xmlns:pic="http://schemas.openxmlformats.org/drawingml/2006/picture" xmlns:a="http://schemas.openxmlformats.org/drawingml/2006/main">
+            <w:pict w14:anchorId="3CF58BE4">
+              <v:group id="Group 2791" style="width:467.95pt;height:68.75pt;mso-position-horizontal-relative:char;mso-position-vertical-relative:line" coordsize="59429,8731" o:spid="_x0000_s1026" w14:anchorId="1BF5B1C5" o:gfxdata="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">
+                <v:shapetype id="_x0000_t75" coordsize="21600,21600" filled="f" stroked="f" o:spt="75" o:preferrelative="t" path="m@4@5l@4@11@9@11@9@5xe">
                   <v:stroke joinstyle="miter"/>
                   <v:formulas>
                     <v:f eqn="if lineDrawn pixelLineWidth 0"/>
@@ -399,17 +399,17 @@
                     <v:f eqn="prod @7 21600 pixelHeight"/>
                     <v:f eqn="sum @10 21600 0"/>
                   </v:formulas>
-                  <v:path o:extrusionok="f" gradientshapeok="t" o:connecttype="rect"/>
+                  <v:path gradientshapeok="t" o:connecttype="rect" o:extrusionok="f"/>
                   <o:lock v:ext="edit" aspectratio="t"/>
                 </v:shapetype>
-                <v:shape id="Picture 16" o:spid="_x0000_s1027" type="#_x0000_t75" style="position:absolute;left:50292;width:6858;height:6858;visibility:visible;mso-wrap-style:square" o:gfxdata="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">
-                  <v:imagedata r:id="rId9" o:title=""/>
+                <v:shape id="Picture 16" style="position:absolute;left:50292;width:6858;height:6858;visibility:visible;mso-wrap-style:square" o:spid="_x0000_s1027" type="#_x0000_t75" o:gfxdata="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">
+                  <v:imagedata o:title="" r:id="rId11"/>
                 </v:shape>
-                <v:shape id="Shape 90" o:spid="_x0000_s1028" style="position:absolute;top:8731;width:59429;height:0;visibility:visible;mso-wrap-style:square;v-text-anchor:top" coordsize="5942965,0" o:gfxdata="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" path="m5942965,l,e" filled="f">
-                  <v:path arrowok="t" textboxrect="0,0,5942965,0"/>
+                <v:shape id="Shape 90" style="position:absolute;top:8731;width:59429;height:0;visibility:visible;mso-wrap-style:square;v-text-anchor:top" coordsize="5942965,0" o:spid="_x0000_s1028" filled="f" path="m5942965,l,e" o:gfxdata="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">
+                  <v:path textboxrect="0,0,5942965,0" arrowok="t"/>
                 </v:shape>
-                <v:shape id="Shape 92" o:spid="_x0000_s1029" style="position:absolute;top:8731;width:59429;height:0;visibility:visible;mso-wrap-style:square;v-text-anchor:top" coordsize="5942965,0" o:gfxdata="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" path="m5942965,l,e" filled="f">
-                  <v:path arrowok="t" textboxrect="0,0,5942965,0"/>
+                <v:shape id="Shape 92" style="position:absolute;top:8731;width:59429;height:0;visibility:visible;mso-wrap-style:square;v-text-anchor:top" coordsize="5942965,0" o:spid="_x0000_s1029" filled="f" path="m5942965,l,e" o:gfxdata="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">
+                  <v:path textboxrect="0,0,5942965,0" arrowok="t"/>
                 </v:shape>
                 <w10:anchorlock/>
               </v:group>
@@ -597,14 +597,14 @@
               </wp:inline>
             </w:drawing>
           </mc:Choice>
-          <mc:Fallback xmlns:oel="http://schemas.microsoft.com/office/2019/extlst">
-            <w:pict>
-              <v:group w14:anchorId="14BA9070" id="Group 2792" o:spid="_x0000_s1026" style="width:467.95pt;height:.75pt;mso-position-horizontal-relative:char;mso-position-vertical-relative:line" coordsize="59429,95" o:gfxdata="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">
-                <v:shape id="Shape 91" o:spid="_x0000_s1027" style="position:absolute;width:59429;height:0;visibility:visible;mso-wrap-style:square;v-text-anchor:top" coordsize="5942965,0" o:gfxdata="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" path="m5942965,l,e" filled="f">
-                  <v:path arrowok="t" textboxrect="0,0,5942965,0"/>
+          <mc:Fallback xmlns:oel="http://schemas.microsoft.com/office/2019/extlst" xmlns:pic="http://schemas.openxmlformats.org/drawingml/2006/picture" xmlns:a="http://schemas.openxmlformats.org/drawingml/2006/main">
+            <w:pict w14:anchorId="7A721B36">
+              <v:group id="Group 2792" style="width:467.95pt;height:.75pt;mso-position-horizontal-relative:char;mso-position-vertical-relative:line" coordsize="59429,95" o:spid="_x0000_s1026" w14:anchorId="14BA9070" o:gfxdata="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">
+                <v:shape id="Shape 91" style="position:absolute;width:59429;height:0;visibility:visible;mso-wrap-style:square;v-text-anchor:top" coordsize="5942965,0" o:spid="_x0000_s1027" filled="f" path="m5942965,l,e" o:gfxdata="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">
+                  <v:path textboxrect="0,0,5942965,0" arrowok="t"/>
                 </v:shape>
-                <v:shape id="Shape 93" o:spid="_x0000_s1028" style="position:absolute;width:59429;height:0;visibility:visible;mso-wrap-style:square;v-text-anchor:top" coordsize="5942965,0" o:gfxdata="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" path="m5942965,l,e" filled="f">
-                  <v:path arrowok="t" textboxrect="0,0,5942965,0"/>
+                <v:shape id="Shape 93" style="position:absolute;width:59429;height:0;visibility:visible;mso-wrap-style:square;v-text-anchor:top" coordsize="5942965,0" o:spid="_x0000_s1028" filled="f" path="m5942965,l,e" o:gfxdata="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">
+                  <v:path textboxrect="0,0,5942965,0" arrowok="t"/>
                 </v:shape>
                 <w10:anchorlock/>
               </v:group>
@@ -1442,6 +1442,14 @@
       <w:r>
         <w:rPr>
           <w:rFonts w:ascii="Arial" w:hAnsi="Arial" w:cs="Arial"/>
+          <w:b/>
+          <w:bCs/>
+        </w:rPr>
+        <w:t xml:space="preserve"> </w:t>
+      </w:r>
+      <w:r>
+        <w:rPr>
+          <w:rFonts w:ascii="Arial" w:hAnsi="Arial" w:cs="Arial"/>
         </w:rPr>
         <w:t>&lt;&lt;</w:t>
       </w:r>
@@ -1706,14 +1714,7 @@
           <w:rFonts w:ascii="Arial" w:hAnsi="Arial" w:cs="Arial"/>
           <w:shd w:val="clear" w:color="auto" w:fill="FFFFFF"/>
         </w:rPr>
-        <w:t>The claimant will be limited to</w:t>
-      </w:r>
-      <w:r>
-        <w:rPr>
-          <w:rFonts w:ascii="Arial" w:hAnsi="Arial" w:cs="Arial"/>
-          <w:shd w:val="clear" w:color="auto" w:fill="FFFFFF"/>
-        </w:rPr>
-        <w:t xml:space="preserve"> </w:t>
+        <w:t xml:space="preserve">The claimant will be limited to </w:t>
       </w:r>
       <w:r>
         <w:rPr>
@@ -1722,14 +1723,6 @@
           <w:bCs/>
         </w:rPr>
         <w:t>&lt;&lt;trialHearingWitnessOfFactDJ.input2&gt;&gt;</w:t>
-      </w:r>
-      <w:r>
-        <w:rPr>
-          <w:rFonts w:ascii="Arial" w:hAnsi="Arial" w:cs="Arial"/>
-          <w:b/>
-          <w:bCs/>
-        </w:rPr>
-        <w:t>,</w:t>
       </w:r>
       <w:r>
         <w:rPr>
@@ -1809,19 +1802,7 @@
         <w:rPr>
           <w:rFonts w:ascii="Arial" w:hAnsi="Arial" w:cs="Arial"/>
         </w:rPr>
-        <w:t>&lt;&lt;trialHearingWitnessOfFactDJ.input</w:t>
-      </w:r>
-      <w:r>
-        <w:rPr>
-          <w:rFonts w:ascii="Arial" w:hAnsi="Arial" w:cs="Arial"/>
-        </w:rPr>
-        <w:t>5</w:t>
-      </w:r>
-      <w:r>
-        <w:rPr>
-          <w:rFonts w:ascii="Arial" w:hAnsi="Arial" w:cs="Arial"/>
-        </w:rPr>
-        <w:t>&gt;&gt;</w:t>
+        <w:t>&lt;&lt;trialHearingWitnessOfFactDJ.input5&gt;&gt;</w:t>
       </w:r>
       <w:r>
         <w:rPr>
@@ -3867,247 +3848,7 @@
           <w:b/>
           <w:bCs/>
         </w:rPr>
-        <w:t xml:space="preserve">-MM-dd’)}&gt;&gt;. </w:t>
-      </w:r>
-      <w:r>
-        <w:rPr>
-          <w:rFonts w:ascii="Arial" w:hAnsi="Arial" w:cs="Arial"/>
-        </w:rPr>
-        <w:t>&lt;&lt;trialBuildingDispute.input4&gt;</w:t>
-      </w:r>
-      <w:proofErr w:type="gramStart"/>
-      <w:r>
-        <w:rPr>
-          <w:rFonts w:ascii="Arial" w:hAnsi="Arial" w:cs="Arial"/>
-        </w:rPr>
-        <w:t xml:space="preserve">&gt; </w:t>
-      </w:r>
-      <w:r>
-        <w:rPr>
-          <w:rFonts w:ascii="Arial" w:hAnsi="Arial" w:cs="Arial"/>
-        </w:rPr>
-        <w:t xml:space="preserve"> </w:t>
-      </w:r>
-      <w:r>
-        <w:rPr>
-          <w:rFonts w:ascii="Arial" w:hAnsi="Arial" w:cs="Arial"/>
-          <w:b/>
-          <w:bCs/>
-        </w:rPr>
-        <w:t>&lt;</w:t>
-      </w:r>
-      <w:proofErr w:type="gramEnd"/>
-      <w:r>
-        <w:rPr>
-          <w:rFonts w:ascii="Arial" w:hAnsi="Arial" w:cs="Arial"/>
-          <w:b/>
-          <w:bCs/>
-        </w:rPr>
-        <w:t>&lt;{</w:t>
-      </w:r>
-      <w:proofErr w:type="spellStart"/>
-      <w:r>
-        <w:rPr>
-          <w:rFonts w:ascii="Arial" w:hAnsi="Arial" w:cs="Arial"/>
-          <w:b/>
-          <w:bCs/>
-        </w:rPr>
-        <w:t>dateFormat</w:t>
-      </w:r>
-      <w:proofErr w:type="spellEnd"/>
-      <w:r>
-        <w:rPr>
-          <w:rFonts w:ascii="Arial" w:hAnsi="Arial" w:cs="Arial"/>
-          <w:b/>
-          <w:bCs/>
-        </w:rPr>
-        <w:t>(</w:t>
-      </w:r>
-      <w:r>
-        <w:rPr>
-          <w:rFonts w:ascii="Arial" w:hAnsi="Arial" w:cs="Arial"/>
-          <w:b/>
-          <w:bCs/>
-        </w:rPr>
-        <w:t>trialBuildingDispute.date</w:t>
-      </w:r>
-      <w:r>
-        <w:rPr>
-          <w:rFonts w:ascii="Arial" w:hAnsi="Arial" w:cs="Arial"/>
-          <w:b/>
-          <w:bCs/>
-        </w:rPr>
-        <w:t>2</w:t>
-      </w:r>
-      <w:r>
-        <w:rPr>
-          <w:rFonts w:ascii="Arial" w:hAnsi="Arial" w:cs="Arial"/>
-          <w:b/>
-          <w:bCs/>
-        </w:rPr>
-        <w:t>,</w:t>
-      </w:r>
-      <w:r>
-        <w:rPr>
-          <w:rFonts w:ascii="Arial" w:hAnsi="Arial" w:cs="Arial"/>
-          <w:b/>
-          <w:bCs/>
-        </w:rPr>
-        <w:t xml:space="preserve"> ‘dd MMMM </w:t>
-      </w:r>
-      <w:proofErr w:type="spellStart"/>
-      <w:r>
-        <w:rPr>
-          <w:rFonts w:ascii="Arial" w:hAnsi="Arial" w:cs="Arial"/>
-          <w:b/>
-          <w:bCs/>
-        </w:rPr>
-        <w:t>yyyy</w:t>
-      </w:r>
-      <w:proofErr w:type="spellEnd"/>
-      <w:r>
-        <w:rPr>
-          <w:rFonts w:ascii="Arial" w:hAnsi="Arial" w:cs="Arial"/>
-          <w:b/>
-          <w:bCs/>
-        </w:rPr>
-        <w:t>’, ‘</w:t>
-      </w:r>
-      <w:proofErr w:type="spellStart"/>
-      <w:r>
-        <w:rPr>
-          <w:rFonts w:ascii="Arial" w:hAnsi="Arial" w:cs="Arial"/>
-          <w:b/>
-          <w:bCs/>
-        </w:rPr>
-        <w:t>yyyy</w:t>
-      </w:r>
-      <w:proofErr w:type="spellEnd"/>
-      <w:r>
-        <w:rPr>
-          <w:rFonts w:ascii="Arial" w:hAnsi="Arial" w:cs="Arial"/>
-          <w:b/>
-          <w:bCs/>
-        </w:rPr>
         <w:t>-MM-dd’)}&gt;&gt;.</w:t>
-      </w:r>
-    </w:p>
-    <w:p>
-      <w:pPr>
-        <w:rPr>
-          <w:rFonts w:ascii="Arial" w:hAnsi="Arial" w:cs="Arial"/>
-        </w:rPr>
-      </w:pPr>
-      <w:r>
-        <w:rPr>
-          <w:rFonts w:ascii="Arial" w:hAnsi="Arial" w:cs="Arial"/>
-        </w:rPr>
-        <w:t xml:space="preserve">&lt;&lt; </w:t>
-      </w:r>
-      <w:proofErr w:type="spellStart"/>
-      <w:r>
-        <w:rPr>
-          <w:rFonts w:ascii="Arial" w:hAnsi="Arial" w:cs="Arial"/>
-        </w:rPr>
-        <w:t>e</w:t>
-      </w:r>
-      <w:r>
-        <w:rPr>
-          <w:rFonts w:ascii="Arial" w:hAnsi="Arial" w:cs="Arial"/>
-        </w:rPr>
-        <w:t>s_trialBuildingDisputeAddSection</w:t>
-      </w:r>
-      <w:proofErr w:type="spellEnd"/>
-      <w:r>
-        <w:rPr>
-          <w:rFonts w:ascii="Arial" w:hAnsi="Arial" w:cs="Arial"/>
-        </w:rPr>
-        <w:t>&gt;&gt;</w:t>
-      </w:r>
-    </w:p>
-    <w:p>
-      <w:pPr>
-        <w:rPr>
-          <w:rFonts w:ascii="Arial" w:hAnsi="Arial" w:cs="Arial"/>
-        </w:rPr>
-      </w:pPr>
-      <w:r>
-        <w:rPr>
-          <w:rFonts w:ascii="Arial" w:hAnsi="Arial" w:cs="Arial"/>
-        </w:rPr>
-        <w:t xml:space="preserve">&lt;&lt; </w:t>
-      </w:r>
-      <w:proofErr w:type="spellStart"/>
-      <w:r>
-        <w:rPr>
-          <w:rFonts w:ascii="Arial" w:hAnsi="Arial" w:cs="Arial"/>
-        </w:rPr>
-        <w:t>c</w:t>
-      </w:r>
-      <w:r>
-        <w:rPr>
-          <w:rFonts w:ascii="Arial" w:hAnsi="Arial" w:cs="Arial"/>
-        </w:rPr>
-        <w:t>s_</w:t>
-      </w:r>
-      <w:r>
-        <w:rPr>
-          <w:rFonts w:ascii="Arial" w:hAnsi="Arial" w:cs="Arial"/>
-        </w:rPr>
-        <w:t>trialClinicalNegligenceAddSection</w:t>
-      </w:r>
-      <w:proofErr w:type="spellEnd"/>
-      <w:r>
-        <w:rPr>
-          <w:rFonts w:ascii="Arial" w:hAnsi="Arial" w:cs="Arial"/>
-        </w:rPr>
-        <w:t>&gt;&gt;</w:t>
-      </w:r>
-    </w:p>
-    <w:p>
-      <w:pPr>
-        <w:rPr>
-          <w:rFonts w:ascii="Arial" w:hAnsi="Arial" w:cs="Arial"/>
-          <w:b/>
-          <w:bCs/>
-        </w:rPr>
-      </w:pPr>
-      <w:r>
-        <w:rPr>
-          <w:rFonts w:ascii="Arial" w:hAnsi="Arial" w:cs="Arial"/>
-          <w:b/>
-          <w:bCs/>
-        </w:rPr>
-        <w:t>Clinical negligence</w:t>
-      </w:r>
-    </w:p>
-    <w:p>
-      <w:pPr>
-        <w:rPr>
-          <w:rFonts w:ascii="Arial" w:hAnsi="Arial" w:cs="Arial"/>
-          <w:b/>
-          <w:bCs/>
-        </w:rPr>
-      </w:pPr>
-      <w:r>
-        <w:rPr>
-          <w:rFonts w:ascii="Arial" w:hAnsi="Arial" w:cs="Arial"/>
-          <w:b/>
-          <w:bCs/>
-        </w:rPr>
-        <w:tab/>
-      </w:r>
-      <w:r>
-        <w:rPr>
-          <w:rFonts w:ascii="Arial" w:hAnsi="Arial" w:cs="Arial"/>
-        </w:rPr>
-        <w:t>Retention of documents</w:t>
-      </w:r>
-      <w:r>
-        <w:rPr>
-          <w:rFonts w:ascii="Arial" w:hAnsi="Arial" w:cs="Arial"/>
-        </w:rPr>
-        <w:t>:</w:t>
       </w:r>
     </w:p>
     <w:p>
@@ -4126,6 +3867,259 @@
         <w:rPr>
           <w:rFonts w:ascii="Arial" w:hAnsi="Arial" w:cs="Arial"/>
         </w:rPr>
+        <w:t>&lt;&lt;trialBuildingDispute.input4&gt;</w:t>
+      </w:r>
+      <w:proofErr w:type="gramStart"/>
+      <w:r>
+        <w:rPr>
+          <w:rFonts w:ascii="Arial" w:hAnsi="Arial" w:cs="Arial"/>
+        </w:rPr>
+        <w:t xml:space="preserve">&gt; </w:t>
+      </w:r>
+      <w:r>
+        <w:rPr>
+          <w:rFonts w:ascii="Arial" w:hAnsi="Arial" w:cs="Arial"/>
+        </w:rPr>
+        <w:t xml:space="preserve"> </w:t>
+      </w:r>
+      <w:r>
+        <w:rPr>
+          <w:rFonts w:ascii="Arial" w:hAnsi="Arial" w:cs="Arial"/>
+          <w:b/>
+          <w:bCs/>
+        </w:rPr>
+        <w:t>&lt;</w:t>
+      </w:r>
+      <w:proofErr w:type="gramEnd"/>
+      <w:r>
+        <w:rPr>
+          <w:rFonts w:ascii="Arial" w:hAnsi="Arial" w:cs="Arial"/>
+          <w:b/>
+          <w:bCs/>
+        </w:rPr>
+        <w:t>&lt;{</w:t>
+      </w:r>
+      <w:proofErr w:type="spellStart"/>
+      <w:r>
+        <w:rPr>
+          <w:rFonts w:ascii="Arial" w:hAnsi="Arial" w:cs="Arial"/>
+          <w:b/>
+          <w:bCs/>
+        </w:rPr>
+        <w:t>dateFormat</w:t>
+      </w:r>
+      <w:proofErr w:type="spellEnd"/>
+      <w:r>
+        <w:rPr>
+          <w:rFonts w:ascii="Arial" w:hAnsi="Arial" w:cs="Arial"/>
+          <w:b/>
+          <w:bCs/>
+        </w:rPr>
+        <w:t>(</w:t>
+      </w:r>
+      <w:r>
+        <w:rPr>
+          <w:rFonts w:ascii="Arial" w:hAnsi="Arial" w:cs="Arial"/>
+          <w:b/>
+          <w:bCs/>
+        </w:rPr>
+        <w:t>trialBuildingDispute.date</w:t>
+      </w:r>
+      <w:r>
+        <w:rPr>
+          <w:rFonts w:ascii="Arial" w:hAnsi="Arial" w:cs="Arial"/>
+          <w:b/>
+          <w:bCs/>
+        </w:rPr>
+        <w:t>2</w:t>
+      </w:r>
+      <w:r>
+        <w:rPr>
+          <w:rFonts w:ascii="Arial" w:hAnsi="Arial" w:cs="Arial"/>
+          <w:b/>
+          <w:bCs/>
+        </w:rPr>
+        <w:t>,</w:t>
+      </w:r>
+      <w:r>
+        <w:rPr>
+          <w:rFonts w:ascii="Arial" w:hAnsi="Arial" w:cs="Arial"/>
+          <w:b/>
+          <w:bCs/>
+        </w:rPr>
+        <w:t xml:space="preserve"> ‘dd MMMM </w:t>
+      </w:r>
+      <w:proofErr w:type="spellStart"/>
+      <w:r>
+        <w:rPr>
+          <w:rFonts w:ascii="Arial" w:hAnsi="Arial" w:cs="Arial"/>
+          <w:b/>
+          <w:bCs/>
+        </w:rPr>
+        <w:t>yyyy</w:t>
+      </w:r>
+      <w:proofErr w:type="spellEnd"/>
+      <w:r>
+        <w:rPr>
+          <w:rFonts w:ascii="Arial" w:hAnsi="Arial" w:cs="Arial"/>
+          <w:b/>
+          <w:bCs/>
+        </w:rPr>
+        <w:t>’, ‘</w:t>
+      </w:r>
+      <w:proofErr w:type="spellStart"/>
+      <w:r>
+        <w:rPr>
+          <w:rFonts w:ascii="Arial" w:hAnsi="Arial" w:cs="Arial"/>
+          <w:b/>
+          <w:bCs/>
+        </w:rPr>
+        <w:t>yyyy</w:t>
+      </w:r>
+      <w:proofErr w:type="spellEnd"/>
+      <w:r>
+        <w:rPr>
+          <w:rFonts w:ascii="Arial" w:hAnsi="Arial" w:cs="Arial"/>
+          <w:b/>
+          <w:bCs/>
+        </w:rPr>
+        <w:t>-MM-dd’)}&gt;&gt;.</w:t>
+      </w:r>
+    </w:p>
+    <w:p>
+      <w:pPr>
+        <w:rPr>
+          <w:rFonts w:ascii="Arial" w:hAnsi="Arial" w:cs="Arial"/>
+        </w:rPr>
+      </w:pPr>
+      <w:r>
+        <w:rPr>
+          <w:rFonts w:ascii="Arial" w:hAnsi="Arial" w:cs="Arial"/>
+        </w:rPr>
+        <w:t xml:space="preserve">&lt;&lt; </w:t>
+      </w:r>
+      <w:proofErr w:type="spellStart"/>
+      <w:r>
+        <w:rPr>
+          <w:rFonts w:ascii="Arial" w:hAnsi="Arial" w:cs="Arial"/>
+        </w:rPr>
+        <w:t>e</w:t>
+      </w:r>
+      <w:r>
+        <w:rPr>
+          <w:rFonts w:ascii="Arial" w:hAnsi="Arial" w:cs="Arial"/>
+        </w:rPr>
+        <w:t>s_trialBuildingDisputeAddSection</w:t>
+      </w:r>
+      <w:proofErr w:type="spellEnd"/>
+      <w:r>
+        <w:rPr>
+          <w:rFonts w:ascii="Arial" w:hAnsi="Arial" w:cs="Arial"/>
+        </w:rPr>
+        <w:t>&gt;&gt;</w:t>
+      </w:r>
+    </w:p>
+    <w:p>
+      <w:pPr>
+        <w:rPr>
+          <w:rFonts w:ascii="Arial" w:hAnsi="Arial" w:cs="Arial"/>
+        </w:rPr>
+      </w:pPr>
+      <w:r>
+        <w:rPr>
+          <w:rFonts w:ascii="Arial" w:hAnsi="Arial" w:cs="Arial"/>
+        </w:rPr>
+        <w:t xml:space="preserve">&lt;&lt; </w:t>
+      </w:r>
+      <w:proofErr w:type="spellStart"/>
+      <w:r>
+        <w:rPr>
+          <w:rFonts w:ascii="Arial" w:hAnsi="Arial" w:cs="Arial"/>
+        </w:rPr>
+        <w:t>c</w:t>
+      </w:r>
+      <w:r>
+        <w:rPr>
+          <w:rFonts w:ascii="Arial" w:hAnsi="Arial" w:cs="Arial"/>
+        </w:rPr>
+        <w:t>s_</w:t>
+      </w:r>
+      <w:r>
+        <w:rPr>
+          <w:rFonts w:ascii="Arial" w:hAnsi="Arial" w:cs="Arial"/>
+        </w:rPr>
+        <w:t>trialClinicalNegligenceAddSection</w:t>
+      </w:r>
+      <w:proofErr w:type="spellEnd"/>
+      <w:r>
+        <w:rPr>
+          <w:rFonts w:ascii="Arial" w:hAnsi="Arial" w:cs="Arial"/>
+        </w:rPr>
+        <w:t>&gt;&gt;</w:t>
+      </w:r>
+    </w:p>
+    <w:p>
+      <w:pPr>
+        <w:rPr>
+          <w:rFonts w:ascii="Arial" w:hAnsi="Arial" w:cs="Arial"/>
+          <w:b/>
+          <w:bCs/>
+        </w:rPr>
+      </w:pPr>
+      <w:r>
+        <w:rPr>
+          <w:rFonts w:ascii="Arial" w:hAnsi="Arial" w:cs="Arial"/>
+          <w:b/>
+          <w:bCs/>
+        </w:rPr>
+        <w:t>Clinical negligence</w:t>
+      </w:r>
+    </w:p>
+    <w:p>
+      <w:pPr>
+        <w:rPr>
+          <w:rFonts w:ascii="Arial" w:hAnsi="Arial" w:cs="Arial"/>
+          <w:b/>
+          <w:bCs/>
+        </w:rPr>
+      </w:pPr>
+      <w:r>
+        <w:rPr>
+          <w:rFonts w:ascii="Arial" w:hAnsi="Arial" w:cs="Arial"/>
+          <w:b/>
+          <w:bCs/>
+        </w:rPr>
+        <w:tab/>
+      </w:r>
+      <w:r>
+        <w:rPr>
+          <w:rFonts w:ascii="Arial" w:hAnsi="Arial" w:cs="Arial"/>
+        </w:rPr>
+        <w:t>Retention of documents</w:t>
+      </w:r>
+      <w:r>
+        <w:rPr>
+          <w:rFonts w:ascii="Arial" w:hAnsi="Arial" w:cs="Arial"/>
+        </w:rPr>
+        <w:t>:</w:t>
+      </w:r>
+    </w:p>
+    <w:p>
+      <w:pPr>
+        <w:pStyle w:val="ListParagraph"/>
+        <w:numPr>
+          <w:ilvl w:val="0"/>
+          <w:numId w:val="1"/>
+        </w:numPr>
+        <w:ind w:left="851" w:hanging="491"/>
+        <w:rPr>
+          <w:rFonts w:ascii="Arial" w:hAnsi="Arial" w:cs="Arial"/>
+        </w:rPr>
+      </w:pPr>
+      <w:r>
+        <w:rPr>
+          <w:rFonts w:ascii="Arial" w:hAnsi="Arial" w:cs="Arial"/>
+        </w:rPr>
         <w:t>&lt;&lt;</w:t>
       </w:r>
       <w:r>
@@ -4435,147 +4429,7 @@
         <w:rPr>
           <w:rFonts w:ascii="Arial" w:hAnsi="Arial" w:cs="Arial"/>
         </w:rPr>
-        <w:t xml:space="preserve"> </w:t>
-      </w:r>
-      <w:r>
-        <w:rPr>
-          <w:rFonts w:ascii="Arial" w:hAnsi="Arial" w:cs="Arial"/>
-        </w:rPr>
-        <w:t>&lt;&lt; trialCreditHire.input</w:t>
-      </w:r>
-      <w:r>
-        <w:rPr>
-          <w:rFonts w:ascii="Arial" w:hAnsi="Arial" w:cs="Arial"/>
-        </w:rPr>
-        <w:t>3</w:t>
-      </w:r>
-      <w:r>
-        <w:rPr>
-          <w:rFonts w:ascii="Arial" w:hAnsi="Arial" w:cs="Arial"/>
-        </w:rPr>
-        <w:t>&gt;</w:t>
-      </w:r>
-      <w:proofErr w:type="gramStart"/>
-      <w:r>
-        <w:rPr>
-          <w:rFonts w:ascii="Arial" w:hAnsi="Arial" w:cs="Arial"/>
-        </w:rPr>
-        <w:t>&gt;</w:t>
-      </w:r>
-      <w:r>
-        <w:rPr>
-          <w:rFonts w:ascii="Arial" w:hAnsi="Arial" w:cs="Arial"/>
-        </w:rPr>
-        <w:t xml:space="preserve"> </w:t>
-      </w:r>
-      <w:r>
-        <w:rPr>
-          <w:rFonts w:ascii="Arial" w:hAnsi="Arial" w:cs="Arial"/>
-        </w:rPr>
-        <w:t xml:space="preserve"> </w:t>
-      </w:r>
-      <w:r>
-        <w:rPr>
-          <w:rFonts w:ascii="Arial" w:hAnsi="Arial" w:cs="Arial"/>
-          <w:b/>
-          <w:bCs/>
-        </w:rPr>
-        <w:t>&lt;</w:t>
-      </w:r>
-      <w:proofErr w:type="gramEnd"/>
-      <w:r>
-        <w:rPr>
-          <w:rFonts w:ascii="Arial" w:hAnsi="Arial" w:cs="Arial"/>
-          <w:b/>
-          <w:bCs/>
-        </w:rPr>
-        <w:t>&lt;{</w:t>
-      </w:r>
-      <w:proofErr w:type="spellStart"/>
-      <w:r>
-        <w:rPr>
-          <w:rFonts w:ascii="Arial" w:hAnsi="Arial" w:cs="Arial"/>
-          <w:b/>
-          <w:bCs/>
-        </w:rPr>
-        <w:t>dateFormat</w:t>
-      </w:r>
-      <w:proofErr w:type="spellEnd"/>
-      <w:r>
-        <w:rPr>
-          <w:rFonts w:ascii="Arial" w:hAnsi="Arial" w:cs="Arial"/>
-          <w:b/>
-          <w:bCs/>
-        </w:rPr>
-        <w:t>(</w:t>
-      </w:r>
-      <w:r>
-        <w:rPr>
-          <w:rFonts w:ascii="Arial" w:hAnsi="Arial" w:cs="Arial"/>
-          <w:b/>
-          <w:bCs/>
-        </w:rPr>
-        <w:t>trialCreditHire.date</w:t>
-      </w:r>
-      <w:r>
-        <w:rPr>
-          <w:rFonts w:ascii="Arial" w:hAnsi="Arial" w:cs="Arial"/>
-          <w:b/>
-          <w:bCs/>
-        </w:rPr>
-        <w:t>1</w:t>
-      </w:r>
-      <w:r>
-        <w:rPr>
-          <w:rFonts w:ascii="Arial" w:hAnsi="Arial" w:cs="Arial"/>
-          <w:b/>
-          <w:bCs/>
-        </w:rPr>
-        <w:t>,</w:t>
-      </w:r>
-      <w:r>
-        <w:rPr>
-          <w:rFonts w:ascii="Arial" w:hAnsi="Arial" w:cs="Arial"/>
-          <w:b/>
-          <w:bCs/>
-        </w:rPr>
-        <w:t xml:space="preserve"> ‘dd MMMM </w:t>
-      </w:r>
-      <w:proofErr w:type="spellStart"/>
-      <w:r>
-        <w:rPr>
-          <w:rFonts w:ascii="Arial" w:hAnsi="Arial" w:cs="Arial"/>
-          <w:b/>
-          <w:bCs/>
-        </w:rPr>
-        <w:t>yyyy</w:t>
-      </w:r>
-      <w:proofErr w:type="spellEnd"/>
-      <w:r>
-        <w:rPr>
-          <w:rFonts w:ascii="Arial" w:hAnsi="Arial" w:cs="Arial"/>
-          <w:b/>
-          <w:bCs/>
-        </w:rPr>
-        <w:t>’, ‘</w:t>
-      </w:r>
-      <w:proofErr w:type="spellStart"/>
-      <w:r>
-        <w:rPr>
-          <w:rFonts w:ascii="Arial" w:hAnsi="Arial" w:cs="Arial"/>
-          <w:b/>
-          <w:bCs/>
-        </w:rPr>
-        <w:t>yyyy</w:t>
-      </w:r>
-      <w:proofErr w:type="spellEnd"/>
-      <w:r>
-        <w:rPr>
-          <w:rFonts w:ascii="Arial" w:hAnsi="Arial" w:cs="Arial"/>
-          <w:b/>
-          <w:bCs/>
-        </w:rPr>
-        <w:t xml:space="preserve">-MM-dd’)}&gt;&gt;. </w:t>
+        <w:t>.</w:t>
       </w:r>
     </w:p>
     <w:p>
@@ -4594,25 +4448,131 @@
         <w:rPr>
           <w:rFonts w:ascii="Arial" w:hAnsi="Arial" w:cs="Arial"/>
         </w:rPr>
-        <w:t>&lt;&lt;</w:t>
-      </w:r>
-      <w:r>
-        <w:rPr>
-          <w:rFonts w:ascii="Arial" w:hAnsi="Arial" w:cs="Arial"/>
-        </w:rPr>
-        <w:t xml:space="preserve"> trialCreditHire.input</w:t>
-      </w:r>
-      <w:r>
-        <w:rPr>
-          <w:rFonts w:ascii="Arial" w:hAnsi="Arial" w:cs="Arial"/>
-        </w:rPr>
-        <w:t>4</w:t>
+        <w:t>&lt;&lt; trialCreditHire.input</w:t>
+      </w:r>
+      <w:r>
+        <w:rPr>
+          <w:rFonts w:ascii="Arial" w:hAnsi="Arial" w:cs="Arial"/>
+        </w:rPr>
+        <w:t>3</w:t>
       </w:r>
       <w:r>
         <w:rPr>
           <w:rFonts w:ascii="Arial" w:hAnsi="Arial" w:cs="Arial"/>
         </w:rPr>
         <w:t>&gt;&gt;</w:t>
+      </w:r>
+      <w:r>
+        <w:rPr>
+          <w:rFonts w:ascii="Arial" w:hAnsi="Arial" w:cs="Arial"/>
+        </w:rPr>
+        <w:t xml:space="preserve"> </w:t>
+      </w:r>
+      <w:r>
+        <w:rPr>
+          <w:rFonts w:ascii="Arial" w:hAnsi="Arial" w:cs="Arial"/>
+        </w:rPr>
+        <w:t xml:space="preserve"> </w:t>
+      </w:r>
+      <w:r>
+        <w:rPr>
+          <w:rFonts w:ascii="Arial" w:hAnsi="Arial" w:cs="Arial"/>
+          <w:b/>
+          <w:bCs/>
+        </w:rPr>
+        <w:t>&lt;&lt;{</w:t>
+      </w:r>
+      <w:proofErr w:type="spellStart"/>
+      <w:r>
+        <w:rPr>
+          <w:rFonts w:ascii="Arial" w:hAnsi="Arial" w:cs="Arial"/>
+          <w:b/>
+          <w:bCs/>
+        </w:rPr>
+        <w:t>dateFormat</w:t>
+      </w:r>
+      <w:proofErr w:type="spellEnd"/>
+      <w:r>
+        <w:rPr>
+          <w:rFonts w:ascii="Arial" w:hAnsi="Arial" w:cs="Arial"/>
+          <w:b/>
+          <w:bCs/>
+        </w:rPr>
+        <w:t>(</w:t>
+      </w:r>
+      <w:r>
+        <w:rPr>
+          <w:rFonts w:ascii="Arial" w:hAnsi="Arial" w:cs="Arial"/>
+          <w:b/>
+          <w:bCs/>
+        </w:rPr>
+        <w:t>trialCreditHire.date</w:t>
+      </w:r>
+      <w:r>
+        <w:rPr>
+          <w:rFonts w:ascii="Arial" w:hAnsi="Arial" w:cs="Arial"/>
+          <w:b/>
+          <w:bCs/>
+        </w:rPr>
+        <w:t>1</w:t>
+      </w:r>
+      <w:r>
+        <w:rPr>
+          <w:rFonts w:ascii="Arial" w:hAnsi="Arial" w:cs="Arial"/>
+          <w:b/>
+          <w:bCs/>
+        </w:rPr>
+        <w:t>,</w:t>
+      </w:r>
+      <w:r>
+        <w:rPr>
+          <w:rFonts w:ascii="Arial" w:hAnsi="Arial" w:cs="Arial"/>
+          <w:b/>
+          <w:bCs/>
+        </w:rPr>
+        <w:t xml:space="preserve"> ‘dd MMMM </w:t>
+      </w:r>
+      <w:proofErr w:type="spellStart"/>
+      <w:r>
+        <w:rPr>
+          <w:rFonts w:ascii="Arial" w:hAnsi="Arial" w:cs="Arial"/>
+          <w:b/>
+          <w:bCs/>
+        </w:rPr>
+        <w:t>yyyy</w:t>
+      </w:r>
+      <w:proofErr w:type="spellEnd"/>
+      <w:r>
+        <w:rPr>
+          <w:rFonts w:ascii="Arial" w:hAnsi="Arial" w:cs="Arial"/>
+          <w:b/>
+          <w:bCs/>
+        </w:rPr>
+        <w:t>’, ‘</w:t>
+      </w:r>
+      <w:proofErr w:type="spellStart"/>
+      <w:r>
+        <w:rPr>
+          <w:rFonts w:ascii="Arial" w:hAnsi="Arial" w:cs="Arial"/>
+          <w:b/>
+          <w:bCs/>
+        </w:rPr>
+        <w:t>yyyy</w:t>
+      </w:r>
+      <w:proofErr w:type="spellEnd"/>
+      <w:r>
+        <w:rPr>
+          <w:rFonts w:ascii="Arial" w:hAnsi="Arial" w:cs="Arial"/>
+          <w:b/>
+          <w:bCs/>
+        </w:rPr>
+        <w:t xml:space="preserve">-MM-dd’)}&gt;&gt;. </w:t>
+      </w:r>
+      <w:r>
+        <w:rPr>
+          <w:rFonts w:ascii="Arial" w:hAnsi="Arial" w:cs="Arial"/>
+        </w:rPr>
+        <w:t>&lt;&lt; trialCreditHire.input4&gt;&gt;</w:t>
       </w:r>
       <w:r>
         <w:rPr>
@@ -5935,19 +5895,9 @@
           <w:b/>
           <w:bCs/>
         </w:rPr>
-        <w:t>&lt;</w:t>
-      </w:r>
-      <w:proofErr w:type="gramStart"/>
-      <w:r>
-        <w:rPr>
-          <w:rFonts w:ascii="Arial" w:hAnsi="Arial" w:cs="Arial"/>
-          <w:b/>
-          <w:bCs/>
-        </w:rPr>
-        <w:t>&lt;{</w:t>
-      </w:r>
-      <w:proofErr w:type="spellStart"/>
-      <w:proofErr w:type="gramEnd"/>
+        <w:t>&lt;&lt;{</w:t>
+      </w:r>
+      <w:proofErr w:type="spellStart"/>
       <w:r>
         <w:rPr>
           <w:rFonts w:ascii="Arial" w:hAnsi="Arial" w:cs="Arial"/>
@@ -6031,11 +5981,97 @@
           <w:b/>
           <w:bCs/>
         </w:rPr>
+        <w:t>-MM-dd’)}&gt;&gt;</w:t>
+      </w:r>
+      <w:r>
+        <w:rPr>
+          <w:rFonts w:ascii="Arial" w:hAnsi="Arial" w:cs="Arial"/>
+          <w:b/>
+          <w:bCs/>
+        </w:rPr>
+        <w:t xml:space="preserve"> </w:t>
+      </w:r>
+      <w:r>
+        <w:rPr>
+          <w:rFonts w:ascii="Arial" w:hAnsi="Arial" w:cs="Arial"/>
+        </w:rPr>
+        <w:t xml:space="preserve">&lt;&lt;trialPersonalInjury.input4&gt;&gt; </w:t>
+      </w:r>
+      <w:r>
+        <w:rPr>
+          <w:rFonts w:ascii="Arial" w:hAnsi="Arial" w:cs="Arial"/>
+          <w:b/>
+          <w:bCs/>
+        </w:rPr>
+        <w:t>&lt;&lt;{</w:t>
+      </w:r>
+      <w:proofErr w:type="spellStart"/>
+      <w:r>
+        <w:rPr>
+          <w:rFonts w:ascii="Arial" w:hAnsi="Arial" w:cs="Arial"/>
+          <w:b/>
+          <w:bCs/>
+        </w:rPr>
+        <w:t>dateFormat</w:t>
+      </w:r>
+      <w:proofErr w:type="spellEnd"/>
+      <w:r>
+        <w:rPr>
+          <w:rFonts w:ascii="Arial" w:hAnsi="Arial" w:cs="Arial"/>
+          <w:b/>
+          <w:bCs/>
+        </w:rPr>
+        <w:t xml:space="preserve">(trialPersonalInjury.date4, ‘dd MMMM </w:t>
+      </w:r>
+      <w:proofErr w:type="spellStart"/>
+      <w:r>
+        <w:rPr>
+          <w:rFonts w:ascii="Arial" w:hAnsi="Arial" w:cs="Arial"/>
+          <w:b/>
+          <w:bCs/>
+        </w:rPr>
+        <w:t>yyyy</w:t>
+      </w:r>
+      <w:proofErr w:type="spellEnd"/>
+      <w:r>
+        <w:rPr>
+          <w:rFonts w:ascii="Arial" w:hAnsi="Arial" w:cs="Arial"/>
+          <w:b/>
+          <w:bCs/>
+        </w:rPr>
+        <w:t>’, ‘</w:t>
+      </w:r>
+      <w:proofErr w:type="spellStart"/>
+      <w:r>
+        <w:rPr>
+          <w:rFonts w:ascii="Arial" w:hAnsi="Arial" w:cs="Arial"/>
+          <w:b/>
+          <w:bCs/>
+        </w:rPr>
+        <w:t>yyyy</w:t>
+      </w:r>
+      <w:proofErr w:type="spellEnd"/>
+      <w:r>
+        <w:rPr>
+          <w:rFonts w:ascii="Arial" w:hAnsi="Arial" w:cs="Arial"/>
+          <w:b/>
+          <w:bCs/>
+        </w:rPr>
         <w:t>-MM-dd’)}&gt;&gt;.</w:t>
       </w:r>
     </w:p>
     <w:p>
       <w:pPr>
+        <w:pStyle w:val="ListParagraph"/>
+        <w:spacing w:line="256" w:lineRule="auto"/>
+        <w:ind w:left="851"/>
+        <w:rPr>
+          <w:rFonts w:ascii="Arial" w:hAnsi="Arial" w:cs="Arial"/>
+        </w:rPr>
+      </w:pPr>
+    </w:p>
+    <w:p>
+      <w:pPr>
         <w:rPr>
           <w:rFonts w:ascii="Arial" w:hAnsi="Arial" w:cs="Arial"/>
         </w:rPr>
@@ -6077,6 +6113,7 @@
         <w:rPr>
           <w:rFonts w:ascii="Arial" w:hAnsi="Arial" w:cs="Arial"/>
         </w:rPr>
+        <w:lastRenderedPageBreak/>
         <w:t xml:space="preserve">&lt;&lt; </w:t>
       </w:r>
       <w:proofErr w:type="spellStart"/>
@@ -6118,7 +6155,6 @@
           <w:b/>
           <w:bCs/>
         </w:rPr>
-        <w:lastRenderedPageBreak/>
         <w:t>Road traffic accident</w:t>
       </w:r>
     </w:p>
@@ -6524,6 +6560,9 @@
       </w:pPr>
     </w:p>
     <w:sectPr>
+      <w:footerReference w:type="even" r:id="rId12"/>
+      <w:footerReference w:type="default" r:id="rId13"/>
+      <w:footerReference w:type="first" r:id="rId14"/>
       <w:pgSz w:w="11906" w:h="16838"/>
       <w:pgMar w:top="1440" w:right="1440" w:bottom="1440" w:left="1440" w:header="708" w:footer="708" w:gutter="0"/>
       <w:cols w:space="708"/>
@@ -6531,6 +6570,446 @@
     </w:sectPr>
   </w:body>
 </w:document>
+</file>
+
+<file path=word/endnotes.xml><?xml version="1.0" encoding="utf-8"?>
+<w:endnotes xmlns:wpc="http://schemas.microsoft.com/office/word/2010/wordprocessingCanvas" xmlns:cx="http://schemas.microsoft.com/office/drawing/2014/chartex" xmlns:cx1="http://schemas.microsoft.com/office/drawing/2015/9/8/chartex" xmlns:cx2="http://schemas.microsoft.com/office/drawing/2015/10/21/chartex" xmlns:cx3="http://schemas.microsoft.com/office/drawing/2016/5/9/chartex" xmlns:cx4="http://schemas.microsoft.com/office/drawing/2016/5/10/chartex" xmlns:cx5="http://schemas.microsoft.com/office/drawing/2016/5/11/chartex" xmlns:cx6="http://schemas.microsoft.com/office/drawing/2016/5/12/chartex" xmlns:cx7="http://schemas.microsoft.com/office/drawing/2016/5/13/chartex" xmlns:cx8="http://schemas.microsoft.com/office/drawing/2016/5/14/chartex" xmlns:mc="http://schemas.openxmlformats.org/markup-compatibility/2006" xmlns:aink="http://schemas.microsoft.com/office/drawing/2016/ink" xmlns:am3d="http://schemas.microsoft.com/office/drawing/2017/model3d" xmlns:o="urn:schemas-microsoft-com:office:office" xmlns:r="http://schemas.openxmlformats.org/officeDocument/2006/relationships" xmlns:m="http://schemas.openxmlformats.org/officeDocument/2006/math" xmlns:v="urn:schemas-microsoft-com:vml" xmlns:wp14="http://schemas.microsoft.com/office/word/2010/wordprocessingDrawing" xmlns:wp="http://schemas.openxmlformats.org/drawingml/2006/wordprocessingDrawing" xmlns:w10="urn:schemas-microsoft-com:office:word" xmlns:w="http://schemas.openxmlformats.org/wordprocessingml/2006/main" xmlns:w14="http://schemas.microsoft.com/office/word/2010/wordml" xmlns:w15="http://schemas.microsoft.com/office/word/2012/wordml" xmlns:w16cex="http://schemas.microsoft.com/office/word/2018/wordml/cex" xmlns:w16cid="http://schemas.microsoft.com/office/word/2016/wordml/cid" xmlns:w16="http://schemas.microsoft.com/office/word/2018/wordml" xmlns:w16sdtdh="http://schemas.microsoft.com/office/word/2020/wordml/sdtdatahash" xmlns:w16se="http://schemas.microsoft.com/office/word/2015/wordml/symex" xmlns:wpg="http://schemas.microsoft.com/office/word/2010/wordprocessingGroup" xmlns:wpi="http://schemas.microsoft.com/office/word/2010/wordprocessingInk" xmlns:wne="http://schemas.microsoft.com/office/word/2006/wordml" xmlns:wps="http://schemas.microsoft.com/office/word/2010/wordprocessingShape" mc:Ignorable="w14 w15 w16se w16cid w16 w16cex w16sdtdh wp14">
+  <w:endnote w:type="separator" w:id="-1">
+    <w:p>
+      <w:pPr>
+        <w:spacing w:after="0" w:line="240" w:lineRule="auto"/>
+      </w:pPr>
+      <w:r>
+        <w:separator/>
+      </w:r>
+    </w:p>
+  </w:endnote>
+  <w:endnote w:type="continuationSeparator" w:id="0">
+    <w:p>
+      <w:pPr>
+        <w:spacing w:after="0" w:line="240" w:lineRule="auto"/>
+      </w:pPr>
+      <w:r>
+        <w:continuationSeparator/>
+      </w:r>
+    </w:p>
+  </w:endnote>
+</w:endnotes>
+</file>
+
+<file path=word/footer1.xml><?xml version="1.0" encoding="utf-8"?>
+<w:ftr xmlns:wpc="http://schemas.microsoft.com/office/word/2010/wordprocessingCanvas" xmlns:cx="http://schemas.microsoft.com/office/drawing/2014/chartex" xmlns:cx1="http://schemas.microsoft.com/office/drawing/2015/9/8/chartex" xmlns:cx2="http://schemas.microsoft.com/office/drawing/2015/10/21/chartex" xmlns:cx3="http://schemas.microsoft.com/office/drawing/2016/5/9/chartex" xmlns:cx4="http://schemas.microsoft.com/office/drawing/2016/5/10/chartex" xmlns:cx5="http://schemas.microsoft.com/office/drawing/2016/5/11/chartex" xmlns:cx6="http://schemas.microsoft.com/office/drawing/2016/5/12/chartex" xmlns:cx7="http://schemas.microsoft.com/office/drawing/2016/5/13/chartex" xmlns:cx8="http://schemas.microsoft.com/office/drawing/2016/5/14/chartex" xmlns:mc="http://schemas.openxmlformats.org/markup-compatibility/2006" xmlns:aink="http://schemas.microsoft.com/office/drawing/2016/ink" xmlns:am3d="http://schemas.microsoft.com/office/drawing/2017/model3d" xmlns:o="urn:schemas-microsoft-com:office:office" xmlns:r="http://schemas.openxmlformats.org/officeDocument/2006/relationships" xmlns:m="http://schemas.openxmlformats.org/officeDocument/2006/math" xmlns:v="urn:schemas-microsoft-com:vml" xmlns:wp14="http://schemas.microsoft.com/office/word/2010/wordprocessingDrawing" xmlns:wp="http://schemas.openxmlformats.org/drawingml/2006/wordprocessingDrawing" xmlns:w10="urn:schemas-microsoft-com:office:word" xmlns:w="http://schemas.openxmlformats.org/wordprocessingml/2006/main" xmlns:w14="http://schemas.microsoft.com/office/word/2010/wordml" xmlns:w15="http://schemas.microsoft.com/office/word/2012/wordml" xmlns:w16cex="http://schemas.microsoft.com/office/word/2018/wordml/cex" xmlns:w16cid="http://schemas.microsoft.com/office/word/2016/wordml/cid" xmlns:w16="http://schemas.microsoft.com/office/word/2018/wordml" xmlns:w16sdtdh="http://schemas.microsoft.com/office/word/2020/wordml/sdtdatahash" xmlns:w16se="http://schemas.microsoft.com/office/word/2015/wordml/symex" xmlns:wpg="http://schemas.microsoft.com/office/word/2010/wordprocessingGroup" xmlns:wpi="http://schemas.microsoft.com/office/word/2010/wordprocessingInk" xmlns:wne="http://schemas.microsoft.com/office/word/2006/wordml" xmlns:wps="http://schemas.microsoft.com/office/word/2010/wordprocessingShape" mc:Ignorable="w14 w15 w16se w16cid w16 w16cex w16sdtdh wp14">
+  <w:p>
+    <w:pPr>
+      <w:pStyle w:val="Footer"/>
+    </w:pPr>
+    <w:r>
+      <w:rPr>
+        <w:noProof/>
+      </w:rPr>
+      <mc:AlternateContent>
+        <mc:Choice Requires="wps">
+          <w:drawing>
+            <wp:anchor distT="0" distB="0" distL="0" distR="0" simplePos="0" relativeHeight="251659264" behindDoc="0" locked="0" layoutInCell="1" allowOverlap="1" wp14:anchorId="4075D918" wp14:editId="530A6081">
+              <wp:simplePos x="635" y="635"/>
+              <wp:positionH relativeFrom="page">
+                <wp:align>left</wp:align>
+              </wp:positionH>
+              <wp:positionV relativeFrom="page">
+                <wp:align>bottom</wp:align>
+              </wp:positionV>
+              <wp:extent cx="443865" cy="443865"/>
+              <wp:effectExtent l="0" t="0" r="12700" b="0"/>
+              <wp:wrapNone/>
+              <wp:docPr id="2" name="Text Box 2" descr="Classification: Controlled">
+                <a:extLst xmlns:a="http://schemas.openxmlformats.org/drawingml/2006/main">
+                  <a:ext uri="{5AE41FA2-C0FF-4470-9BD4-5FADCA87CBE2}">
+                    <aclsh:classification xmlns:aclsh="http://schemas.microsoft.com/office/drawing/2020/classificationShape" classificationOutcomeType="ftr"/>
+                  </a:ext>
+                </a:extLst>
+              </wp:docPr>
+              <wp:cNvGraphicFramePr/>
+              <a:graphic xmlns:a="http://schemas.openxmlformats.org/drawingml/2006/main">
+                <a:graphicData uri="http://schemas.microsoft.com/office/word/2010/wordprocessingShape">
+                  <wps:wsp>
+                    <wps:cNvSpPr txBox="1"/>
+                    <wps:spPr>
+                      <a:xfrm>
+                        <a:off x="0" y="0"/>
+                        <a:ext cx="443865" cy="443865"/>
+                      </a:xfrm>
+                      <a:prstGeom prst="rect">
+                        <a:avLst/>
+                      </a:prstGeom>
+                      <a:noFill/>
+                      <a:ln>
+                        <a:noFill/>
+                      </a:ln>
+                    </wps:spPr>
+                    <wps:txbx>
+                      <w:txbxContent>
+                        <w:p>
+                          <w:pPr>
+                            <w:spacing w:after="0"/>
+                            <w:rPr>
+                              <w:rFonts w:ascii="Calibri" w:eastAsia="Calibri" w:hAnsi="Calibri" w:cs="Calibri"/>
+                              <w:noProof/>
+                              <w:color w:val="FF0000"/>
+                              <w:sz w:val="12"/>
+                              <w:szCs w:val="12"/>
+                            </w:rPr>
+                          </w:pPr>
+                          <w:r>
+                            <w:rPr>
+                              <w:rFonts w:ascii="Calibri" w:eastAsia="Calibri" w:hAnsi="Calibri" w:cs="Calibri"/>
+                              <w:noProof/>
+                              <w:color w:val="FF0000"/>
+                              <w:sz w:val="12"/>
+                              <w:szCs w:val="12"/>
+                            </w:rPr>
+                            <w:t>Classification: Controlled</w:t>
+                          </w:r>
+                        </w:p>
+                      </w:txbxContent>
+                    </wps:txbx>
+                    <wps:bodyPr rot="0" spcFirstLastPara="0" vertOverflow="overflow" horzOverflow="overflow" vert="horz" wrap="none" lIns="254000" tIns="0" rIns="0" bIns="190500" numCol="1" spcCol="0" rtlCol="0" fromWordArt="0" anchor="b" anchorCtr="0" forceAA="0" compatLnSpc="1">
+                      <a:prstTxWarp prst="textNoShape">
+                        <a:avLst/>
+                      </a:prstTxWarp>
+                      <a:spAutoFit/>
+                    </wps:bodyPr>
+                  </wps:wsp>
+                </a:graphicData>
+              </a:graphic>
+            </wp:anchor>
+          </w:drawing>
+        </mc:Choice>
+        <mc:Fallback>
+          <w:pict>
+            <v:shapetype w14:anchorId="4075D918" id="_x0000_t202" coordsize="21600,21600" o:spt="202" path="m,l,21600r21600,l21600,xe">
+              <v:stroke joinstyle="miter"/>
+              <v:path gradientshapeok="t" o:connecttype="rect"/>
+            </v:shapetype>
+            <v:shape id="Text Box 2" o:spid="_x0000_s1026" type="#_x0000_t202" alt="Classification: Controlled" style="position:absolute;margin-left:0;margin-top:0;width:34.95pt;height:34.95pt;z-index:251659264;visibility:visible;mso-wrap-style:none;mso-wrap-distance-left:0;mso-wrap-distance-top:0;mso-wrap-distance-right:0;mso-wrap-distance-bottom:0;mso-position-horizontal:left;mso-position-horizontal-relative:page;mso-position-vertical:bottom;mso-position-vertical-relative:page;v-text-anchor:bottom" o:gfxdata="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" filled="f" stroked="f">
+              <v:textbox style="mso-fit-shape-to-text:t" inset="20pt,0,0,15pt">
+                <w:txbxContent>
+                  <w:p>
+                    <w:pPr>
+                      <w:spacing w:after="0"/>
+                      <w:rPr>
+                        <w:rFonts w:ascii="Calibri" w:eastAsia="Calibri" w:hAnsi="Calibri" w:cs="Calibri"/>
+                        <w:noProof/>
+                        <w:color w:val="FF0000"/>
+                        <w:sz w:val="12"/>
+                        <w:szCs w:val="12"/>
+                      </w:rPr>
+                    </w:pPr>
+                    <w:r>
+                      <w:rPr>
+                        <w:rFonts w:ascii="Calibri" w:eastAsia="Calibri" w:hAnsi="Calibri" w:cs="Calibri"/>
+                        <w:noProof/>
+                        <w:color w:val="FF0000"/>
+                        <w:sz w:val="12"/>
+                        <w:szCs w:val="12"/>
+                      </w:rPr>
+                      <w:t>Classification: Controlled</w:t>
+                    </w:r>
+                  </w:p>
+                </w:txbxContent>
+              </v:textbox>
+              <w10:wrap anchorx="page" anchory="page"/>
+            </v:shape>
+          </w:pict>
+        </mc:Fallback>
+      </mc:AlternateContent>
+    </w:r>
+  </w:p>
+</w:ftr>
+</file>
+
+<file path=word/footer2.xml><?xml version="1.0" encoding="utf-8"?>
+<w:ftr xmlns:wpc="http://schemas.microsoft.com/office/word/2010/wordprocessingCanvas" xmlns:cx="http://schemas.microsoft.com/office/drawing/2014/chartex" xmlns:cx1="http://schemas.microsoft.com/office/drawing/2015/9/8/chartex" xmlns:cx2="http://schemas.microsoft.com/office/drawing/2015/10/21/chartex" xmlns:cx3="http://schemas.microsoft.com/office/drawing/2016/5/9/chartex" xmlns:cx4="http://schemas.microsoft.com/office/drawing/2016/5/10/chartex" xmlns:cx5="http://schemas.microsoft.com/office/drawing/2016/5/11/chartex" xmlns:cx6="http://schemas.microsoft.com/office/drawing/2016/5/12/chartex" xmlns:cx7="http://schemas.microsoft.com/office/drawing/2016/5/13/chartex" xmlns:cx8="http://schemas.microsoft.com/office/drawing/2016/5/14/chartex" xmlns:mc="http://schemas.openxmlformats.org/markup-compatibility/2006" xmlns:aink="http://schemas.microsoft.com/office/drawing/2016/ink" xmlns:am3d="http://schemas.microsoft.com/office/drawing/2017/model3d" xmlns:o="urn:schemas-microsoft-com:office:office" xmlns:r="http://schemas.openxmlformats.org/officeDocument/2006/relationships" xmlns:m="http://schemas.openxmlformats.org/officeDocument/2006/math" xmlns:v="urn:schemas-microsoft-com:vml" xmlns:wp14="http://schemas.microsoft.com/office/word/2010/wordprocessingDrawing" xmlns:wp="http://schemas.openxmlformats.org/drawingml/2006/wordprocessingDrawing" xmlns:w10="urn:schemas-microsoft-com:office:word" xmlns:w="http://schemas.openxmlformats.org/wordprocessingml/2006/main" xmlns:w14="http://schemas.microsoft.com/office/word/2010/wordml" xmlns:w15="http://schemas.microsoft.com/office/word/2012/wordml" xmlns:w16cex="http://schemas.microsoft.com/office/word/2018/wordml/cex" xmlns:w16cid="http://schemas.microsoft.com/office/word/2016/wordml/cid" xmlns:w16="http://schemas.microsoft.com/office/word/2018/wordml" xmlns:w16sdtdh="http://schemas.microsoft.com/office/word/2020/wordml/sdtdatahash" xmlns:w16se="http://schemas.microsoft.com/office/word/2015/wordml/symex" xmlns:wpg="http://schemas.microsoft.com/office/word/2010/wordprocessingGroup" xmlns:wpi="http://schemas.microsoft.com/office/word/2010/wordprocessingInk" xmlns:wne="http://schemas.microsoft.com/office/word/2006/wordml" xmlns:wps="http://schemas.microsoft.com/office/word/2010/wordprocessingShape" mc:Ignorable="w14 w15 w16se w16cid w16 w16cex w16sdtdh wp14">
+  <w:p>
+    <w:pPr>
+      <w:pStyle w:val="Footer"/>
+    </w:pPr>
+    <w:r>
+      <w:rPr>
+        <w:noProof/>
+      </w:rPr>
+      <mc:AlternateContent>
+        <mc:Choice Requires="wps">
+          <w:drawing>
+            <wp:anchor distT="0" distB="0" distL="0" distR="0" simplePos="0" relativeHeight="251660288" behindDoc="0" locked="0" layoutInCell="1" allowOverlap="1" wp14:anchorId="44992BEF" wp14:editId="7210D003">
+              <wp:simplePos x="635" y="635"/>
+              <wp:positionH relativeFrom="page">
+                <wp:align>left</wp:align>
+              </wp:positionH>
+              <wp:positionV relativeFrom="page">
+                <wp:align>bottom</wp:align>
+              </wp:positionV>
+              <wp:extent cx="443865" cy="443865"/>
+              <wp:effectExtent l="0" t="0" r="12700" b="0"/>
+              <wp:wrapNone/>
+              <wp:docPr id="3" name="Text Box 3" descr="Classification: Controlled">
+                <a:extLst xmlns:a="http://schemas.openxmlformats.org/drawingml/2006/main">
+                  <a:ext uri="{5AE41FA2-C0FF-4470-9BD4-5FADCA87CBE2}">
+                    <aclsh:classification xmlns:aclsh="http://schemas.microsoft.com/office/drawing/2020/classificationShape" classificationOutcomeType="ftr"/>
+                  </a:ext>
+                </a:extLst>
+              </wp:docPr>
+              <wp:cNvGraphicFramePr/>
+              <a:graphic xmlns:a="http://schemas.openxmlformats.org/drawingml/2006/main">
+                <a:graphicData uri="http://schemas.microsoft.com/office/word/2010/wordprocessingShape">
+                  <wps:wsp>
+                    <wps:cNvSpPr txBox="1"/>
+                    <wps:spPr>
+                      <a:xfrm>
+                        <a:off x="0" y="0"/>
+                        <a:ext cx="443865" cy="443865"/>
+                      </a:xfrm>
+                      <a:prstGeom prst="rect">
+                        <a:avLst/>
+                      </a:prstGeom>
+                      <a:noFill/>
+                      <a:ln>
+                        <a:noFill/>
+                      </a:ln>
+                    </wps:spPr>
+                    <wps:txbx>
+                      <w:txbxContent>
+                        <w:p>
+                          <w:pPr>
+                            <w:spacing w:after="0"/>
+                            <w:rPr>
+                              <w:rFonts w:ascii="Calibri" w:eastAsia="Calibri" w:hAnsi="Calibri" w:cs="Calibri"/>
+                              <w:noProof/>
+                              <w:color w:val="FF0000"/>
+                              <w:sz w:val="12"/>
+                              <w:szCs w:val="12"/>
+                            </w:rPr>
+                          </w:pPr>
+                          <w:r>
+                            <w:rPr>
+                              <w:rFonts w:ascii="Calibri" w:eastAsia="Calibri" w:hAnsi="Calibri" w:cs="Calibri"/>
+                              <w:noProof/>
+                              <w:color w:val="FF0000"/>
+                              <w:sz w:val="12"/>
+                              <w:szCs w:val="12"/>
+                            </w:rPr>
+                            <w:t>Classification: Controlled</w:t>
+                          </w:r>
+                        </w:p>
+                      </w:txbxContent>
+                    </wps:txbx>
+                    <wps:bodyPr rot="0" spcFirstLastPara="0" vertOverflow="overflow" horzOverflow="overflow" vert="horz" wrap="none" lIns="254000" tIns="0" rIns="0" bIns="190500" numCol="1" spcCol="0" rtlCol="0" fromWordArt="0" anchor="b" anchorCtr="0" forceAA="0" compatLnSpc="1">
+                      <a:prstTxWarp prst="textNoShape">
+                        <a:avLst/>
+                      </a:prstTxWarp>
+                      <a:spAutoFit/>
+                    </wps:bodyPr>
+                  </wps:wsp>
+                </a:graphicData>
+              </a:graphic>
+            </wp:anchor>
+          </w:drawing>
+        </mc:Choice>
+        <mc:Fallback>
+          <w:pict>
+            <v:shapetype w14:anchorId="44992BEF" id="_x0000_t202" coordsize="21600,21600" o:spt="202" path="m,l,21600r21600,l21600,xe">
+              <v:stroke joinstyle="miter"/>
+              <v:path gradientshapeok="t" o:connecttype="rect"/>
+            </v:shapetype>
+            <v:shape id="Text Box 3" o:spid="_x0000_s1027" type="#_x0000_t202" alt="Classification: Controlled" style="position:absolute;margin-left:0;margin-top:0;width:34.95pt;height:34.95pt;z-index:251660288;visibility:visible;mso-wrap-style:none;mso-wrap-distance-left:0;mso-wrap-distance-top:0;mso-wrap-distance-right:0;mso-wrap-distance-bottom:0;mso-position-horizontal:left;mso-position-horizontal-relative:page;mso-position-vertical:bottom;mso-position-vertical-relative:page;v-text-anchor:bottom" o:gfxdata="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" filled="f" stroked="f">
+              <v:textbox style="mso-fit-shape-to-text:t" inset="20pt,0,0,15pt">
+                <w:txbxContent>
+                  <w:p>
+                    <w:pPr>
+                      <w:spacing w:after="0"/>
+                      <w:rPr>
+                        <w:rFonts w:ascii="Calibri" w:eastAsia="Calibri" w:hAnsi="Calibri" w:cs="Calibri"/>
+                        <w:noProof/>
+                        <w:color w:val="FF0000"/>
+                        <w:sz w:val="12"/>
+                        <w:szCs w:val="12"/>
+                      </w:rPr>
+                    </w:pPr>
+                    <w:r>
+                      <w:rPr>
+                        <w:rFonts w:ascii="Calibri" w:eastAsia="Calibri" w:hAnsi="Calibri" w:cs="Calibri"/>
+                        <w:noProof/>
+                        <w:color w:val="FF0000"/>
+                        <w:sz w:val="12"/>
+                        <w:szCs w:val="12"/>
+                      </w:rPr>
+                      <w:t>Classification: Controlled</w:t>
+                    </w:r>
+                  </w:p>
+                </w:txbxContent>
+              </v:textbox>
+              <w10:wrap anchorx="page" anchory="page"/>
+            </v:shape>
+          </w:pict>
+        </mc:Fallback>
+      </mc:AlternateContent>
+    </w:r>
+  </w:p>
+</w:ftr>
+</file>
+
+<file path=word/footer3.xml><?xml version="1.0" encoding="utf-8"?>
+<w:ftr xmlns:wpc="http://schemas.microsoft.com/office/word/2010/wordprocessingCanvas" xmlns:cx="http://schemas.microsoft.com/office/drawing/2014/chartex" xmlns:cx1="http://schemas.microsoft.com/office/drawing/2015/9/8/chartex" xmlns:cx2="http://schemas.microsoft.com/office/drawing/2015/10/21/chartex" xmlns:cx3="http://schemas.microsoft.com/office/drawing/2016/5/9/chartex" xmlns:cx4="http://schemas.microsoft.com/office/drawing/2016/5/10/chartex" xmlns:cx5="http://schemas.microsoft.com/office/drawing/2016/5/11/chartex" xmlns:cx6="http://schemas.microsoft.com/office/drawing/2016/5/12/chartex" xmlns:cx7="http://schemas.microsoft.com/office/drawing/2016/5/13/chartex" xmlns:cx8="http://schemas.microsoft.com/office/drawing/2016/5/14/chartex" xmlns:mc="http://schemas.openxmlformats.org/markup-compatibility/2006" xmlns:aink="http://schemas.microsoft.com/office/drawing/2016/ink" xmlns:am3d="http://schemas.microsoft.com/office/drawing/2017/model3d" xmlns:o="urn:schemas-microsoft-com:office:office" xmlns:r="http://schemas.openxmlformats.org/officeDocument/2006/relationships" xmlns:m="http://schemas.openxmlformats.org/officeDocument/2006/math" xmlns:v="urn:schemas-microsoft-com:vml" xmlns:wp14="http://schemas.microsoft.com/office/word/2010/wordprocessingDrawing" xmlns:wp="http://schemas.openxmlformats.org/drawingml/2006/wordprocessingDrawing" xmlns:w10="urn:schemas-microsoft-com:office:word" xmlns:w="http://schemas.openxmlformats.org/wordprocessingml/2006/main" xmlns:w14="http://schemas.microsoft.com/office/word/2010/wordml" xmlns:w15="http://schemas.microsoft.com/office/word/2012/wordml" xmlns:w16cex="http://schemas.microsoft.com/office/word/2018/wordml/cex" xmlns:w16cid="http://schemas.microsoft.com/office/word/2016/wordml/cid" xmlns:w16="http://schemas.microsoft.com/office/word/2018/wordml" xmlns:w16sdtdh="http://schemas.microsoft.com/office/word/2020/wordml/sdtdatahash" xmlns:w16se="http://schemas.microsoft.com/office/word/2015/wordml/symex" xmlns:wpg="http://schemas.microsoft.com/office/word/2010/wordprocessingGroup" xmlns:wpi="http://schemas.microsoft.com/office/word/2010/wordprocessingInk" xmlns:wne="http://schemas.microsoft.com/office/word/2006/wordml" xmlns:wps="http://schemas.microsoft.com/office/word/2010/wordprocessingShape" mc:Ignorable="w14 w15 w16se w16cid w16 w16cex w16sdtdh wp14">
+  <w:p>
+    <w:pPr>
+      <w:pStyle w:val="Footer"/>
+    </w:pPr>
+    <w:r>
+      <w:rPr>
+        <w:noProof/>
+      </w:rPr>
+      <mc:AlternateContent>
+        <mc:Choice Requires="wps">
+          <w:drawing>
+            <wp:anchor distT="0" distB="0" distL="0" distR="0" simplePos="0" relativeHeight="251658240" behindDoc="0" locked="0" layoutInCell="1" allowOverlap="1" wp14:anchorId="28FB4EDC" wp14:editId="634808CB">
+              <wp:simplePos x="635" y="635"/>
+              <wp:positionH relativeFrom="page">
+                <wp:align>left</wp:align>
+              </wp:positionH>
+              <wp:positionV relativeFrom="page">
+                <wp:align>bottom</wp:align>
+              </wp:positionV>
+              <wp:extent cx="443865" cy="443865"/>
+              <wp:effectExtent l="0" t="0" r="12700" b="0"/>
+              <wp:wrapNone/>
+              <wp:docPr id="1" name="Text Box 1" descr="Classification: Controlled">
+                <a:extLst xmlns:a="http://schemas.openxmlformats.org/drawingml/2006/main">
+                  <a:ext uri="{5AE41FA2-C0FF-4470-9BD4-5FADCA87CBE2}">
+                    <aclsh:classification xmlns:aclsh="http://schemas.microsoft.com/office/drawing/2020/classificationShape" classificationOutcomeType="ftr"/>
+                  </a:ext>
+                </a:extLst>
+              </wp:docPr>
+              <wp:cNvGraphicFramePr/>
+              <a:graphic xmlns:a="http://schemas.openxmlformats.org/drawingml/2006/main">
+                <a:graphicData uri="http://schemas.microsoft.com/office/word/2010/wordprocessingShape">
+                  <wps:wsp>
+                    <wps:cNvSpPr txBox="1"/>
+                    <wps:spPr>
+                      <a:xfrm>
+                        <a:off x="0" y="0"/>
+                        <a:ext cx="443865" cy="443865"/>
+                      </a:xfrm>
+                      <a:prstGeom prst="rect">
+                        <a:avLst/>
+                      </a:prstGeom>
+                      <a:noFill/>
+                      <a:ln>
+                        <a:noFill/>
+                      </a:ln>
+                    </wps:spPr>
+                    <wps:txbx>
+                      <w:txbxContent>
+                        <w:p>
+                          <w:pPr>
+                            <w:spacing w:after="0"/>
+                            <w:rPr>
+                              <w:rFonts w:ascii="Calibri" w:eastAsia="Calibri" w:hAnsi="Calibri" w:cs="Calibri"/>
+                              <w:noProof/>
+                              <w:color w:val="FF0000"/>
+                              <w:sz w:val="12"/>
+                              <w:szCs w:val="12"/>
+                            </w:rPr>
+                          </w:pPr>
+                          <w:r>
+                            <w:rPr>
+                              <w:rFonts w:ascii="Calibri" w:eastAsia="Calibri" w:hAnsi="Calibri" w:cs="Calibri"/>
+                              <w:noProof/>
+                              <w:color w:val="FF0000"/>
+                              <w:sz w:val="12"/>
+                              <w:szCs w:val="12"/>
+                            </w:rPr>
+                            <w:t>Classification: Controlled</w:t>
+                          </w:r>
+                        </w:p>
+                      </w:txbxContent>
+                    </wps:txbx>
+                    <wps:bodyPr rot="0" spcFirstLastPara="0" vertOverflow="overflow" horzOverflow="overflow" vert="horz" wrap="none" lIns="254000" tIns="0" rIns="0" bIns="190500" numCol="1" spcCol="0" rtlCol="0" fromWordArt="0" anchor="b" anchorCtr="0" forceAA="0" compatLnSpc="1">
+                      <a:prstTxWarp prst="textNoShape">
+                        <a:avLst/>
+                      </a:prstTxWarp>
+                      <a:spAutoFit/>
+                    </wps:bodyPr>
+                  </wps:wsp>
+                </a:graphicData>
+              </a:graphic>
+            </wp:anchor>
+          </w:drawing>
+        </mc:Choice>
+        <mc:Fallback>
+          <w:pict>
+            <v:shapetype w14:anchorId="28FB4EDC" id="_x0000_t202" coordsize="21600,21600" o:spt="202" path="m,l,21600r21600,l21600,xe">
+              <v:stroke joinstyle="miter"/>
+              <v:path gradientshapeok="t" o:connecttype="rect"/>
+            </v:shapetype>
+            <v:shape id="Text Box 1" o:spid="_x0000_s1028" type="#_x0000_t202" alt="Classification: Controlled" style="position:absolute;margin-left:0;margin-top:0;width:34.95pt;height:34.95pt;z-index:251658240;visibility:visible;mso-wrap-style:none;mso-wrap-distance-left:0;mso-wrap-distance-top:0;mso-wrap-distance-right:0;mso-wrap-distance-bottom:0;mso-position-horizontal:left;mso-position-horizontal-relative:page;mso-position-vertical:bottom;mso-position-vertical-relative:page;v-text-anchor:bottom" o:gfxdata="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" filled="f" stroked="f">
+              <v:textbox style="mso-fit-shape-to-text:t" inset="20pt,0,0,15pt">
+                <w:txbxContent>
+                  <w:p>
+                    <w:pPr>
+                      <w:spacing w:after="0"/>
+                      <w:rPr>
+                        <w:rFonts w:ascii="Calibri" w:eastAsia="Calibri" w:hAnsi="Calibri" w:cs="Calibri"/>
+                        <w:noProof/>
+                        <w:color w:val="FF0000"/>
+                        <w:sz w:val="12"/>
+                        <w:szCs w:val="12"/>
+                      </w:rPr>
+                    </w:pPr>
+                    <w:r>
+                      <w:rPr>
+                        <w:rFonts w:ascii="Calibri" w:eastAsia="Calibri" w:hAnsi="Calibri" w:cs="Calibri"/>
+                        <w:noProof/>
+                        <w:color w:val="FF0000"/>
+                        <w:sz w:val="12"/>
+                        <w:szCs w:val="12"/>
+                      </w:rPr>
+                      <w:t>Classification: Controlled</w:t>
+                    </w:r>
+                  </w:p>
+                </w:txbxContent>
+              </v:textbox>
+              <w10:wrap anchorx="page" anchory="page"/>
+            </v:shape>
+          </w:pict>
+        </mc:Fallback>
+      </mc:AlternateContent>
+    </w:r>
+  </w:p>
+</w:ftr>
+</file>
+
+<file path=word/footnotes.xml><?xml version="1.0" encoding="utf-8"?>
+<w:footnotes xmlns:wpc="http://schemas.microsoft.com/office/word/2010/wordprocessingCanvas" xmlns:cx="http://schemas.microsoft.com/office/drawing/2014/chartex" xmlns:cx1="http://schemas.microsoft.com/office/drawing/2015/9/8/chartex" xmlns:cx2="http://schemas.microsoft.com/office/drawing/2015/10/21/chartex" xmlns:cx3="http://schemas.microsoft.com/office/drawing/2016/5/9/chartex" xmlns:cx4="http://schemas.microsoft.com/office/drawing/2016/5/10/chartex" xmlns:cx5="http://schemas.microsoft.com/office/drawing/2016/5/11/chartex" xmlns:cx6="http://schemas.microsoft.com/office/drawing/2016/5/12/chartex" xmlns:cx7="http://schemas.microsoft.com/office/drawing/2016/5/13/chartex" xmlns:cx8="http://schemas.microsoft.com/office/drawing/2016/5/14/chartex" xmlns:mc="http://schemas.openxmlformats.org/markup-compatibility/2006" xmlns:aink="http://schemas.microsoft.com/office/drawing/2016/ink" xmlns:am3d="http://schemas.microsoft.com/office/drawing/2017/model3d" xmlns:o="urn:schemas-microsoft-com:office:office" xmlns:r="http://schemas.openxmlformats.org/officeDocument/2006/relationships" xmlns:m="http://schemas.openxmlformats.org/officeDocument/2006/math" xmlns:v="urn:schemas-microsoft-com:vml" xmlns:wp14="http://schemas.microsoft.com/office/word/2010/wordprocessingDrawing" xmlns:wp="http://schemas.openxmlformats.org/drawingml/2006/wordprocessingDrawing" xmlns:w10="urn:schemas-microsoft-com:office:word" xmlns:w="http://schemas.openxmlformats.org/wordprocessingml/2006/main" xmlns:w14="http://schemas.microsoft.com/office/word/2010/wordml" xmlns:w15="http://schemas.microsoft.com/office/word/2012/wordml" xmlns:w16cex="http://schemas.microsoft.com/office/word/2018/wordml/cex" xmlns:w16cid="http://schemas.microsoft.com/office/word/2016/wordml/cid" xmlns:w16="http://schemas.microsoft.com/office/word/2018/wordml" xmlns:w16sdtdh="http://schemas.microsoft.com/office/word/2020/wordml/sdtdatahash" xmlns:w16se="http://schemas.microsoft.com/office/word/2015/wordml/symex" xmlns:wpg="http://schemas.microsoft.com/office/word/2010/wordprocessingGroup" xmlns:wpi="http://schemas.microsoft.com/office/word/2010/wordprocessingInk" xmlns:wne="http://schemas.microsoft.com/office/word/2006/wordml" xmlns:wps="http://schemas.microsoft.com/office/word/2010/wordprocessingShape" mc:Ignorable="w14 w15 w16se w16cid w16 w16cex w16sdtdh wp14">
+  <w:footnote w:type="separator" w:id="-1">
+    <w:p>
+      <w:pPr>
+        <w:spacing w:after="0" w:line="240" w:lineRule="auto"/>
+      </w:pPr>
+      <w:r>
+        <w:separator/>
+      </w:r>
+    </w:p>
+  </w:footnote>
+  <w:footnote w:type="continuationSeparator" w:id="0">
+    <w:p>
+      <w:pPr>
+        <w:spacing w:after="0" w:line="240" w:lineRule="auto"/>
+      </w:pPr>
+      <w:r>
+        <w:continuationSeparator/>
+      </w:r>
+    </w:p>
+  </w:footnote>
+</w:footnotes>
 </file>
 
 <file path=word/numbering.xml><?xml version="1.0" encoding="utf-8"?>
@@ -8583,6 +9062,28 @@
       <w:lang w:eastAsia="en-GB"/>
     </w:rPr>
   </w:style>
+  <w:style w:type="paragraph" w:styleId="Footer">
+    <w:name w:val="footer"/>
+    <w:basedOn w:val="Normal"/>
+    <w:link w:val="FooterChar"/>
+    <w:uiPriority w:val="99"/>
+    <w:unhideWhenUsed/>
+    <w:rsid w:val="00B532BF"/>
+    <w:pPr>
+      <w:tabs>
+        <w:tab w:val="center" w:pos="4513"/>
+        <w:tab w:val="right" w:pos="9026"/>
+      </w:tabs>
+      <w:spacing w:after="0" w:line="240" w:lineRule="auto"/>
+    </w:pPr>
+  </w:style>
+  <w:style w:type="character" w:customStyle="1" w:styleId="FooterChar">
+    <w:name w:val="Footer Char"/>
+    <w:basedOn w:val="DefaultParagraphFont"/>
+    <w:link w:val="Footer"/>
+    <w:uiPriority w:val="99"/>
+    <w:rsid w:val="00B532BF"/>
+  </w:style>
 </w:styles>
 </file>
 
@@ -8882,6 +9383,33 @@
 </file>
 
 <file path=customXml/item1.xml><?xml version="1.0" encoding="utf-8"?>
+<?mso-contentType ?>
+<FormTemplates xmlns="http://schemas.microsoft.com/sharepoint/v3/contenttype/forms">
+  <Display>DocumentLibraryForm</Display>
+  <Edit>DocumentLibraryForm</Edit>
+  <New>DocumentLibraryForm</New>
+</FormTemplates>
+</file>
+
+<file path=customXml/item2.xml><?xml version="1.0" encoding="utf-8"?>
+<p:properties xmlns:p="http://schemas.microsoft.com/office/2006/metadata/properties" xmlns:xsi="http://www.w3.org/2001/XMLSchema-instance" xmlns:pc="http://schemas.microsoft.com/office/infopath/2007/PartnerControls">
+  <documentManagement>
+    <Stage xmlns="f336f4fe-8719-4ea2-b5d6-29b3a580aeb4">In Approval</Stage>
+    <Next_x0020_Stage xmlns="f336f4fe-8719-4ea2-b5d6-29b3a580aeb4">SendApproval</Next_x0020_Stage>
+    <Admin_x0020_Action xmlns="f336f4fe-8719-4ea2-b5d6-29b3a580aeb4" xsi:nil="true"/>
+    <Template_x0020_Category xmlns="f336f4fe-8719-4ea2-b5d6-29b3a580aeb4">Decision Order - DEC</Template_x0020_Category>
+    <Action xmlns="f336f4fe-8719-4ea2-b5d6-29b3a580aeb4" xsi:nil="true"/>
+    <Purpose1 xmlns="f336f4fe-8719-4ea2-b5d6-29b3a580aeb4">SDO order for default Judgment </Purpose1>
+    <Template_x0020_Language xmlns="f336f4fe-8719-4ea2-b5d6-29b3a580aeb4">English - ENG</Template_x0020_Language>
+    <Rename xmlns="f336f4fe-8719-4ea2-b5d6-29b3a580aeb4">true</Rename>
+    <Tornado_x0020_Filename xmlns="f336f4fe-8719-4ea2-b5d6-29b3a580aeb4" xsi:nil="true"/>
+    <Approval_x0020_Request_x0020_Comment xmlns="f336f4fe-8719-4ea2-b5d6-29b3a580aeb4">Default Judgment -SDO  Trial templates, Please approve.Thanks</Approval_x0020_Request_x0020_Comment>
+    <Publication_x0020_Date xmlns="f336f4fe-8719-4ea2-b5d6-29b3a580aeb4">2022-07-24T23:00:00+00:00</Publication_x0020_Date>
+  </documentManagement>
+</p:properties>
+</file>
+
+<file path=customXml/item3.xml><?xml version="1.0" encoding="utf-8"?>
 <ct:contentTypeSchema xmlns:ct="http://schemas.microsoft.com/office/2006/metadata/contentType" xmlns:ma="http://schemas.microsoft.com/office/2006/metadata/properties/metaAttributes" ct:_="" ma:_="" ma:contentTypeName="_CtTemplate" ma:contentTypeID="0x01010064A5FDCCFB03F540B94405305D7DE14F00A4F8B82F7CEF57469A8FE5CEAB7A0EE0" ma:contentTypeVersion="54" ma:contentTypeDescription="Part of Template Management with Site Columns representing custom attributes." ma:contentTypeScope="" ma:versionID="c2ae9af6f2d07f5c87e529250672afb5">
   <xsd:schema xmlns:xsd="http://www.w3.org/2001/XMLSchema" xmlns:xs="http://www.w3.org/2001/XMLSchema" xmlns:p="http://schemas.microsoft.com/office/2006/metadata/properties" xmlns:ns2="f336f4fe-8719-4ea2-b5d6-29b3a580aeb4" xmlns:ns3="b57b892a-dd61-4bba-b372-a8d93da2c7e6" targetNamespace="http://schemas.microsoft.com/office/2006/metadata/properties" ma:root="true" ma:fieldsID="5cc5ae0d05cbe82a12e0833457866b27" ns2:_="" ns3:_="">
     <xsd:import namespace="f336f4fe-8719-4ea2-b5d6-29b3a580aeb4"/>
@@ -9197,34 +9725,25 @@
 </ct:contentTypeSchema>
 </file>
 
-<file path=customXml/item2.xml><?xml version="1.0" encoding="utf-8"?>
-<p:properties xmlns:p="http://schemas.microsoft.com/office/2006/metadata/properties" xmlns:xsi="http://www.w3.org/2001/XMLSchema-instance" xmlns:pc="http://schemas.microsoft.com/office/infopath/2007/PartnerControls">
-  <documentManagement>
-    <Stage xmlns="f336f4fe-8719-4ea2-b5d6-29b3a580aeb4">In Approval</Stage>
-    <Next_x0020_Stage xmlns="f336f4fe-8719-4ea2-b5d6-29b3a580aeb4">SendApproval</Next_x0020_Stage>
-    <Admin_x0020_Action xmlns="f336f4fe-8719-4ea2-b5d6-29b3a580aeb4" xsi:nil="true"/>
-    <Template_x0020_Category xmlns="f336f4fe-8719-4ea2-b5d6-29b3a580aeb4">Decision Order - DEC</Template_x0020_Category>
-    <Action xmlns="f336f4fe-8719-4ea2-b5d6-29b3a580aeb4" xsi:nil="true"/>
-    <Purpose1 xmlns="f336f4fe-8719-4ea2-b5d6-29b3a580aeb4">SDO order for default Judgment </Purpose1>
-    <Template_x0020_Language xmlns="f336f4fe-8719-4ea2-b5d6-29b3a580aeb4">English - ENG</Template_x0020_Language>
-    <Rename xmlns="f336f4fe-8719-4ea2-b5d6-29b3a580aeb4">true</Rename>
-    <Tornado_x0020_Filename xmlns="f336f4fe-8719-4ea2-b5d6-29b3a580aeb4" xsi:nil="true"/>
-    <Approval_x0020_Request_x0020_Comment xmlns="f336f4fe-8719-4ea2-b5d6-29b3a580aeb4">Default Judgment -SDO  Trial templates, Please approve.Thanks</Approval_x0020_Request_x0020_Comment>
-    <Publication_x0020_Date xmlns="f336f4fe-8719-4ea2-b5d6-29b3a580aeb4">2022-07-24T23:00:00+00:00</Publication_x0020_Date>
-  </documentManagement>
-</p:properties>
+<file path=customXml/itemProps1.xml><?xml version="1.0" encoding="utf-8"?>
+<ds:datastoreItem xmlns:ds="http://schemas.openxmlformats.org/officeDocument/2006/customXml" ds:itemID="{0A291025-B274-4E6B-B6F0-32798DD58C0F}">
+  <ds:schemaRefs>
+    <ds:schemaRef ds:uri="http://schemas.microsoft.com/sharepoint/v3/contenttype/forms"/>
+  </ds:schemaRefs>
+</ds:datastoreItem>
 </file>
 
-<file path=customXml/item3.xml><?xml version="1.0" encoding="utf-8"?>
-<?mso-contentType ?>
-<FormTemplates xmlns="http://schemas.microsoft.com/sharepoint/v3/contenttype/forms">
-  <Display>DocumentLibraryForm</Display>
-  <Edit>DocumentLibraryForm</Edit>
-  <New>DocumentLibraryForm</New>
-</FormTemplates>
+<file path=customXml/itemProps2.xml><?xml version="1.0" encoding="utf-8"?>
+<ds:datastoreItem xmlns:ds="http://schemas.openxmlformats.org/officeDocument/2006/customXml" ds:itemID="{D0A7C455-9E81-45ED-8320-4509C5952A7F}">
+  <ds:schemaRefs>
+    <ds:schemaRef ds:uri="http://schemas.microsoft.com/office/2006/metadata/properties"/>
+    <ds:schemaRef ds:uri="http://schemas.microsoft.com/office/infopath/2007/PartnerControls"/>
+    <ds:schemaRef ds:uri="f336f4fe-8719-4ea2-b5d6-29b3a580aeb4"/>
+  </ds:schemaRefs>
+</ds:datastoreItem>
 </file>
 
-<file path=customXml/itemProps1.xml><?xml version="1.0" encoding="utf-8"?>
+<file path=customXml/itemProps3.xml><?xml version="1.0" encoding="utf-8"?>
 <ds:datastoreItem xmlns:ds="http://schemas.openxmlformats.org/officeDocument/2006/customXml" ds:itemID="{5FC536DF-A696-4054-91F6-4D714A03699E}">
   <ds:schemaRefs>
     <ds:schemaRef ds:uri="http://schemas.microsoft.com/office/2006/metadata/contentType"/>
@@ -9243,20 +9762,8 @@
 </ds:datastoreItem>
 </file>
 
-<file path=customXml/itemProps2.xml><?xml version="1.0" encoding="utf-8"?>
-<ds:datastoreItem xmlns:ds="http://schemas.openxmlformats.org/officeDocument/2006/customXml" ds:itemID="{D0A7C455-9E81-45ED-8320-4509C5952A7F}">
-  <ds:schemaRefs>
-    <ds:schemaRef ds:uri="http://schemas.microsoft.com/office/2006/metadata/properties"/>
-    <ds:schemaRef ds:uri="http://schemas.microsoft.com/office/infopath/2007/PartnerControls"/>
-    <ds:schemaRef ds:uri="f336f4fe-8719-4ea2-b5d6-29b3a580aeb4"/>
-  </ds:schemaRefs>
-</ds:datastoreItem>
-</file>
-
-<file path=customXml/itemProps3.xml><?xml version="1.0" encoding="utf-8"?>
-<ds:datastoreItem xmlns:ds="http://schemas.openxmlformats.org/officeDocument/2006/customXml" ds:itemID="{0A291025-B274-4E6B-B6F0-32798DD58C0F}">
-  <ds:schemaRefs>
-    <ds:schemaRef ds:uri="http://schemas.microsoft.com/sharepoint/v3/contenttype/forms"/>
-  </ds:schemaRefs>
-</ds:datastoreItem>
+<file path=docMetadata/LabelInfo.xml><?xml version="1.0" encoding="utf-8"?>
+<clbl:labelList xmlns:clbl="http://schemas.microsoft.com/office/2020/mipLabelMetadata">
+  <clbl:label id="{95c71a0f-75e1-4c8f-90e2-641c9351dd98}" enabled="1" method="Standard" siteId="{3e0088dc-0629-4ae6-aa8c-813e7a296f50}" removed="0"/>
+</clbl:labelList>
 </file>
</xml_diff>

<commit_message>
Feat/civ 6174 update template (#1878)
* initial changes for templates

* Changes for templates, and updated tests

* Changes for templates, and updated tests

* Changes for templates

* further template updates

* further template updates

Co-authored-by: mounikahmcts <43175082+mounikahmcts@users.noreply.github.com>
</commit_message>
<xml_diff>
--- a/docker/docmosis/templates/CV-UNS-DEC-ENG-01133.docx
+++ b/docker/docmosis/templates/CV-UNS-DEC-ENG-01133.docx
@@ -104,7 +104,6 @@
         <w:t>&lt;&lt; {</w:t>
       </w:r>
       <w:proofErr w:type="spellStart"/>
-      <w:proofErr w:type="gramStart"/>
       <w:r>
         <w:rPr>
           <w:rFonts w:ascii="Arial" w:hAnsi="Arial" w:cs="Arial"/>
@@ -122,17 +121,7 @@
           <w:bCs/>
           <w:color w:val="000000" w:themeColor="text1"/>
         </w:rPr>
-        <w:t>(</w:t>
-      </w:r>
-      <w:proofErr w:type="gramEnd"/>
-      <w:r>
-        <w:rPr>
-          <w:rFonts w:ascii="Arial" w:hAnsi="Arial" w:cs="Arial"/>
-          <w:b/>
-          <w:bCs/>
-          <w:color w:val="000000" w:themeColor="text1"/>
-        </w:rPr>
-        <w:t>$</w:t>
+        <w:t>($</w:t>
       </w:r>
       <w:proofErr w:type="spellStart"/>
       <w:r>
@@ -269,7 +258,7 @@
                           <pic:cNvPicPr/>
                         </pic:nvPicPr>
                         <pic:blipFill>
-                          <a:blip r:embed="rId8"/>
+                          <a:blip r:embed="rId10"/>
                           <a:stretch>
                             <a:fillRect/>
                           </a:stretch>
@@ -380,10 +369,10 @@
               </wp:inline>
             </w:drawing>
           </mc:Choice>
-          <mc:Fallback xmlns:oel="http://schemas.microsoft.com/office/2019/extlst">
-            <w:pict>
-              <v:group w14:anchorId="1BF5B1C5" id="Group 2791" o:spid="_x0000_s1026" style="width:467.95pt;height:68.75pt;mso-position-horizontal-relative:char;mso-position-vertical-relative:line" coordsize="59429,8731" o:gfxdata="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">
-                <v:shapetype id="_x0000_t75" coordsize="21600,21600" o:spt="75" o:preferrelative="t" path="m@4@5l@4@11@9@11@9@5xe" filled="f" stroked="f">
+          <mc:Fallback xmlns:a="http://schemas.openxmlformats.org/drawingml/2006/main" xmlns:pic="http://schemas.openxmlformats.org/drawingml/2006/picture" xmlns:oel="http://schemas.microsoft.com/office/2019/extlst">
+            <w:pict w14:anchorId="3CF58BE4">
+              <v:group id="Group 2791" style="width:467.95pt;height:68.75pt;mso-position-horizontal-relative:char;mso-position-vertical-relative:line" coordsize="59429,8731" o:spid="_x0000_s1026" w14:anchorId="1BF5B1C5" o:gfxdata="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">
+                <v:shapetype id="_x0000_t75" coordsize="21600,21600" filled="f" stroked="f" o:spt="75" o:preferrelative="t" path="m@4@5l@4@11@9@11@9@5xe">
                   <v:stroke joinstyle="miter"/>
                   <v:formulas>
                     <v:f eqn="if lineDrawn pixelLineWidth 0"/>
@@ -399,17 +388,17 @@
                     <v:f eqn="prod @7 21600 pixelHeight"/>
                     <v:f eqn="sum @10 21600 0"/>
                   </v:formulas>
-                  <v:path o:extrusionok="f" gradientshapeok="t" o:connecttype="rect"/>
+                  <v:path gradientshapeok="t" o:connecttype="rect" o:extrusionok="f"/>
                   <o:lock v:ext="edit" aspectratio="t"/>
                 </v:shapetype>
-                <v:shape id="Picture 16" o:spid="_x0000_s1027" type="#_x0000_t75" style="position:absolute;left:50292;width:6858;height:6858;visibility:visible;mso-wrap-style:square" o:gfxdata="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">
-                  <v:imagedata r:id="rId9" o:title=""/>
+                <v:shape id="Picture 16" style="position:absolute;left:50292;width:6858;height:6858;visibility:visible;mso-wrap-style:square" o:spid="_x0000_s1027" type="#_x0000_t75" o:gfxdata="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">
+                  <v:imagedata o:title="" r:id="rId11"/>
                 </v:shape>
-                <v:shape id="Shape 90" o:spid="_x0000_s1028" style="position:absolute;top:8731;width:59429;height:0;visibility:visible;mso-wrap-style:square;v-text-anchor:top" coordsize="5942965,0" o:gfxdata="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" path="m5942965,l,e" filled="f">
-                  <v:path arrowok="t" textboxrect="0,0,5942965,0"/>
+                <v:shape id="Shape 90" style="position:absolute;top:8731;width:59429;height:0;visibility:visible;mso-wrap-style:square;v-text-anchor:top" coordsize="5942965,0" o:spid="_x0000_s1028" filled="f" path="m5942965,l,e" o:gfxdata="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">
+                  <v:path textboxrect="0,0,5942965,0" arrowok="t"/>
                 </v:shape>
-                <v:shape id="Shape 92" o:spid="_x0000_s1029" style="position:absolute;top:8731;width:59429;height:0;visibility:visible;mso-wrap-style:square;v-text-anchor:top" coordsize="5942965,0" o:gfxdata="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" path="m5942965,l,e" filled="f">
-                  <v:path arrowok="t" textboxrect="0,0,5942965,0"/>
+                <v:shape id="Shape 92" style="position:absolute;top:8731;width:59429;height:0;visibility:visible;mso-wrap-style:square;v-text-anchor:top" coordsize="5942965,0" o:spid="_x0000_s1029" filled="f" path="m5942965,l,e" o:gfxdata="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">
+                  <v:path textboxrect="0,0,5942965,0" arrowok="t"/>
                 </v:shape>
                 <w10:anchorlock/>
               </v:group>
@@ -597,14 +586,14 @@
               </wp:inline>
             </w:drawing>
           </mc:Choice>
-          <mc:Fallback xmlns:oel="http://schemas.microsoft.com/office/2019/extlst">
-            <w:pict>
-              <v:group w14:anchorId="14BA9070" id="Group 2792" o:spid="_x0000_s1026" style="width:467.95pt;height:.75pt;mso-position-horizontal-relative:char;mso-position-vertical-relative:line" coordsize="59429,95" o:gfxdata="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">
-                <v:shape id="Shape 91" o:spid="_x0000_s1027" style="position:absolute;width:59429;height:0;visibility:visible;mso-wrap-style:square;v-text-anchor:top" coordsize="5942965,0" o:gfxdata="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" path="m5942965,l,e" filled="f">
-                  <v:path arrowok="t" textboxrect="0,0,5942965,0"/>
+          <mc:Fallback xmlns:a="http://schemas.openxmlformats.org/drawingml/2006/main" xmlns:pic="http://schemas.openxmlformats.org/drawingml/2006/picture" xmlns:oel="http://schemas.microsoft.com/office/2019/extlst">
+            <w:pict w14:anchorId="7A721B36">
+              <v:group id="Group 2792" style="width:467.95pt;height:.75pt;mso-position-horizontal-relative:char;mso-position-vertical-relative:line" coordsize="59429,95" o:spid="_x0000_s1026" w14:anchorId="14BA9070" o:gfxdata="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">
+                <v:shape id="Shape 91" style="position:absolute;width:59429;height:0;visibility:visible;mso-wrap-style:square;v-text-anchor:top" coordsize="5942965,0" o:spid="_x0000_s1027" filled="f" path="m5942965,l,e" o:gfxdata="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">
+                  <v:path textboxrect="0,0,5942965,0" arrowok="t"/>
                 </v:shape>
-                <v:shape id="Shape 93" o:spid="_x0000_s1028" style="position:absolute;width:59429;height:0;visibility:visible;mso-wrap-style:square;v-text-anchor:top" coordsize="5942965,0" o:gfxdata="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" path="m5942965,l,e" filled="f">
-                  <v:path arrowok="t" textboxrect="0,0,5942965,0"/>
+                <v:shape id="Shape 93" style="position:absolute;width:59429;height:0;visibility:visible;mso-wrap-style:square;v-text-anchor:top" coordsize="5942965,0" o:spid="_x0000_s1028" filled="f" path="m5942965,l,e" o:gfxdata="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">
+                  <v:path textboxrect="0,0,5942965,0" arrowok="t"/>
                 </v:shape>
                 <w10:anchorlock/>
               </v:group>
@@ -664,7 +653,6 @@
         </w:rPr>
         <w:t xml:space="preserve">ou must comply with the terms imposed upon you by this order otherwise your claim or the </w:t>
       </w:r>
-      <w:proofErr w:type="spellStart"/>
       <w:r>
         <w:rPr>
           <w:rFonts w:ascii="Arial" w:hAnsi="Arial"/>
@@ -673,9 +661,8 @@
           <w:szCs w:val="20"/>
           <w:lang w:val="en-US"/>
         </w:rPr>
-        <w:t>defence</w:t>
-      </w:r>
-      <w:proofErr w:type="spellEnd"/>
+        <w:t>defense</w:t>
+      </w:r>
       <w:r>
         <w:rPr>
           <w:rFonts w:ascii="Arial" w:hAnsi="Arial"/>
@@ -704,7 +691,27 @@
           <w:szCs w:val="20"/>
           <w:lang w:val="en-US"/>
         </w:rPr>
-        <w:t xml:space="preserve"> you are expected to make formal application to the court before any deadline imposed upon you expires.</w:t>
+        <w:t xml:space="preserve"> you are expected to make</w:t>
+      </w:r>
+      <w:r>
+        <w:rPr>
+          <w:rFonts w:ascii="Arial" w:hAnsi="Arial"/>
+          <w:bCs/>
+          <w:snapToGrid w:val="0"/>
+          <w:szCs w:val="20"/>
+          <w:lang w:val="en-US"/>
+        </w:rPr>
+        <w:t xml:space="preserve"> a</w:t>
+      </w:r>
+      <w:r>
+        <w:rPr>
+          <w:rFonts w:ascii="Arial" w:hAnsi="Arial"/>
+          <w:bCs/>
+          <w:snapToGrid w:val="0"/>
+          <w:szCs w:val="20"/>
+          <w:lang w:val="en-US"/>
+        </w:rPr>
+        <w:t xml:space="preserve"> formal application to the court before any deadline imposed upon you expires.</w:t>
       </w:r>
     </w:p>
     <w:p>
@@ -913,7 +920,7 @@
           <w:color w:val="000000" w:themeColor="text1"/>
           <w:lang w:eastAsia="en-GB"/>
         </w:rPr>
-        <w:t xml:space="preserve"> stages, the parties must consider settling this litigation by any means of Alternative Dispute Resolution. This includes round table conferences, early neutral evaluation, mediation and arbitration. Any party not engaging in any such means proposed by another must uploaded to the Digital Portal a witness statement giving reasons within 21 days of receipt of that proposal. That witness statement must not be shown to the trial judge until questions of costs arise.</w:t>
+        <w:t xml:space="preserve"> stages, the parties must consider settling this litigation by any means of Alternative Dispute Resolution. This includes round table conferences, early neutral evaluation, mediation and arbitration. Any party not engaging in any such means proposed by another must upload to the Digital Portal a witness statement giving reasons within 21 days of receipt of that proposal. That witness statement must not be shown to the trial judge until questions of costs arise.</w:t>
       </w:r>
     </w:p>
     <w:p>
@@ -1118,21 +1125,7 @@
         <w:rPr>
           <w:rFonts w:ascii="Arial" w:hAnsi="Arial" w:cs="Arial"/>
         </w:rPr>
-        <w:t xml:space="preserve">Each party must inform the Court immediately if the case is settled </w:t>
-      </w:r>
-      <w:proofErr w:type="gramStart"/>
-      <w:r>
-        <w:rPr>
-          <w:rFonts w:ascii="Arial" w:hAnsi="Arial" w:cs="Arial"/>
-        </w:rPr>
-        <w:t>whether or not</w:t>
-      </w:r>
-      <w:proofErr w:type="gramEnd"/>
-      <w:r>
-        <w:rPr>
-          <w:rFonts w:ascii="Arial" w:hAnsi="Arial" w:cs="Arial"/>
-        </w:rPr>
-        <w:t xml:space="preserve"> it is then possible to upload to the Digital Portal a draft consent order to give effect to their agreement.</w:t>
+        <w:t>Each party must inform the Court immediately if the case is settled whether or not it is then possible to upload to the Digital Portal a draft consent order to give effect to their agreement.</w:t>
       </w:r>
     </w:p>
     <w:p>
@@ -1256,7 +1249,6 @@
         <w:t>&lt;&lt; {</w:t>
       </w:r>
       <w:proofErr w:type="spellStart"/>
-      <w:proofErr w:type="gramStart"/>
       <w:r>
         <w:rPr>
           <w:rFonts w:ascii="Arial" w:hAnsi="Arial" w:cs="Arial"/>
@@ -1274,7 +1266,6 @@
         </w:rPr>
         <w:t>(</w:t>
       </w:r>
-      <w:proofErr w:type="gramEnd"/>
       <w:r>
         <w:rPr>
           <w:rFonts w:ascii="Arial" w:hAnsi="Arial" w:cs="Arial"/>
@@ -1368,7 +1359,6 @@
         <w:t>&lt;&lt; {</w:t>
       </w:r>
       <w:proofErr w:type="spellStart"/>
-      <w:proofErr w:type="gramStart"/>
       <w:r>
         <w:rPr>
           <w:rFonts w:ascii="Arial" w:hAnsi="Arial" w:cs="Arial"/>
@@ -1386,7 +1376,6 @@
         </w:rPr>
         <w:t>(</w:t>
       </w:r>
-      <w:proofErr w:type="gramEnd"/>
       <w:r>
         <w:rPr>
           <w:rFonts w:ascii="Arial" w:hAnsi="Arial" w:cs="Arial"/>
@@ -1438,6 +1427,14 @@
           <w:bCs/>
         </w:rPr>
         <w:t>-MM-dd’)}&gt;&gt;.</w:t>
+      </w:r>
+      <w:r>
+        <w:rPr>
+          <w:rFonts w:ascii="Arial" w:hAnsi="Arial" w:cs="Arial"/>
+          <w:b/>
+          <w:bCs/>
+        </w:rPr>
+        <w:t xml:space="preserve"> </w:t>
       </w:r>
       <w:r>
         <w:rPr>
@@ -1510,7 +1507,6 @@
         <w:t>&lt;&lt; {</w:t>
       </w:r>
       <w:proofErr w:type="spellStart"/>
-      <w:proofErr w:type="gramStart"/>
       <w:r>
         <w:rPr>
           <w:rFonts w:ascii="Arial" w:hAnsi="Arial" w:cs="Arial"/>
@@ -1528,7 +1524,6 @@
         </w:rPr>
         <w:t>(</w:t>
       </w:r>
-      <w:proofErr w:type="gramEnd"/>
       <w:r>
         <w:rPr>
           <w:rFonts w:ascii="Arial" w:hAnsi="Arial" w:cs="Arial"/>
@@ -1706,14 +1701,7 @@
           <w:rFonts w:ascii="Arial" w:hAnsi="Arial" w:cs="Arial"/>
           <w:shd w:val="clear" w:color="auto" w:fill="FFFFFF"/>
         </w:rPr>
-        <w:t>The claimant will be limited to</w:t>
-      </w:r>
-      <w:r>
-        <w:rPr>
-          <w:rFonts w:ascii="Arial" w:hAnsi="Arial" w:cs="Arial"/>
-          <w:shd w:val="clear" w:color="auto" w:fill="FFFFFF"/>
-        </w:rPr>
-        <w:t xml:space="preserve"> </w:t>
+        <w:t xml:space="preserve">The claimant will be limited to </w:t>
       </w:r>
       <w:r>
         <w:rPr>
@@ -1722,14 +1710,6 @@
           <w:bCs/>
         </w:rPr>
         <w:t>&lt;&lt;trialHearingWitnessOfFactDJ.input2&gt;&gt;</w:t>
-      </w:r>
-      <w:r>
-        <w:rPr>
-          <w:rFonts w:ascii="Arial" w:hAnsi="Arial" w:cs="Arial"/>
-          <w:b/>
-          <w:bCs/>
-        </w:rPr>
-        <w:t>,</w:t>
       </w:r>
       <w:r>
         <w:rPr>
@@ -1809,19 +1789,7 @@
         <w:rPr>
           <w:rFonts w:ascii="Arial" w:hAnsi="Arial" w:cs="Arial"/>
         </w:rPr>
-        <w:t>&lt;&lt;trialHearingWitnessOfFactDJ.input</w:t>
-      </w:r>
-      <w:r>
-        <w:rPr>
-          <w:rFonts w:ascii="Arial" w:hAnsi="Arial" w:cs="Arial"/>
-        </w:rPr>
-        <w:t>5</w:t>
-      </w:r>
-      <w:r>
-        <w:rPr>
-          <w:rFonts w:ascii="Arial" w:hAnsi="Arial" w:cs="Arial"/>
-        </w:rPr>
-        <w:t>&gt;&gt;</w:t>
+        <w:t>&lt;&lt;trialHearingWitnessOfFactDJ.input5&gt;&gt;</w:t>
       </w:r>
       <w:r>
         <w:rPr>
@@ -1922,16 +1890,7 @@
           <w:b/>
           <w:bCs/>
         </w:rPr>
-        <w:t>&lt;</w:t>
-      </w:r>
-      <w:proofErr w:type="gramStart"/>
-      <w:r>
-        <w:rPr>
-          <w:rFonts w:ascii="Arial" w:hAnsi="Arial" w:cs="Arial"/>
-          <w:b/>
-          <w:bCs/>
-        </w:rPr>
-        <w:t>&lt;</w:t>
+        <w:t>&lt;&lt;</w:t>
       </w:r>
       <w:r>
         <w:rPr>
@@ -1942,7 +1901,6 @@
         <w:t>{</w:t>
       </w:r>
       <w:proofErr w:type="spellStart"/>
-      <w:proofErr w:type="gramEnd"/>
       <w:r>
         <w:rPr>
           <w:rFonts w:ascii="Arial" w:hAnsi="Arial" w:cs="Arial"/>
@@ -2160,7 +2118,6 @@
         <w:t>&lt;&lt; {</w:t>
       </w:r>
       <w:proofErr w:type="spellStart"/>
-      <w:proofErr w:type="gramStart"/>
       <w:r>
         <w:rPr>
           <w:rFonts w:ascii="Arial" w:hAnsi="Arial" w:cs="Arial"/>
@@ -2178,7 +2135,6 @@
         </w:rPr>
         <w:t>(</w:t>
       </w:r>
-      <w:proofErr w:type="gramEnd"/>
       <w:r>
         <w:rPr>
           <w:rFonts w:ascii="Arial" w:hAnsi="Arial" w:cs="Arial"/>
@@ -2278,7 +2234,6 @@
         <w:t>&lt;&lt; {</w:t>
       </w:r>
       <w:proofErr w:type="spellStart"/>
-      <w:proofErr w:type="gramStart"/>
       <w:r>
         <w:rPr>
           <w:rFonts w:ascii="Arial" w:hAnsi="Arial" w:cs="Arial"/>
@@ -2296,7 +2251,6 @@
         </w:rPr>
         <w:t>(</w:t>
       </w:r>
-      <w:proofErr w:type="gramEnd"/>
       <w:r>
         <w:rPr>
           <w:rFonts w:ascii="Arial" w:hAnsi="Arial" w:cs="Arial"/>
@@ -2442,7 +2396,6 @@
         <w:t>&lt;&lt; {</w:t>
       </w:r>
       <w:proofErr w:type="spellStart"/>
-      <w:proofErr w:type="gramStart"/>
       <w:r>
         <w:rPr>
           <w:rFonts w:ascii="Arial" w:hAnsi="Arial" w:cs="Arial"/>
@@ -2460,7 +2413,6 @@
         </w:rPr>
         <w:t>(</w:t>
       </w:r>
-      <w:proofErr w:type="gramEnd"/>
       <w:r>
         <w:rPr>
           <w:rFonts w:ascii="Arial" w:hAnsi="Arial" w:cs="Arial"/>
@@ -2751,7 +2703,6 @@
         <w:t>&lt;&lt; {</w:t>
       </w:r>
       <w:proofErr w:type="spellStart"/>
-      <w:proofErr w:type="gramStart"/>
       <w:r>
         <w:rPr>
           <w:rFonts w:ascii="Arial" w:hAnsi="Arial" w:cs="Arial"/>
@@ -2769,7 +2720,6 @@
         </w:rPr>
         <w:t>(</w:t>
       </w:r>
-      <w:proofErr w:type="gramEnd"/>
       <w:r>
         <w:rPr>
           <w:rFonts w:ascii="Arial" w:hAnsi="Arial" w:cs="Arial"/>
@@ -3491,19 +3441,9 @@
           <w:b/>
           <w:bCs/>
         </w:rPr>
-        <w:t>&lt;</w:t>
-      </w:r>
-      <w:proofErr w:type="gramStart"/>
-      <w:r>
-        <w:rPr>
-          <w:rFonts w:ascii="Arial" w:hAnsi="Arial" w:cs="Arial"/>
-          <w:b/>
-          <w:bCs/>
-        </w:rPr>
-        <w:t>&lt;{</w:t>
-      </w:r>
-      <w:proofErr w:type="spellStart"/>
-      <w:proofErr w:type="gramEnd"/>
+        <w:t>&lt;&lt;{</w:t>
+      </w:r>
+      <w:proofErr w:type="spellStart"/>
       <w:r>
         <w:rPr>
           <w:rFonts w:ascii="Arial" w:hAnsi="Arial" w:cs="Arial"/>
@@ -3771,19 +3711,9 @@
           <w:b/>
           <w:bCs/>
         </w:rPr>
-        <w:t>&lt;</w:t>
-      </w:r>
-      <w:proofErr w:type="gramStart"/>
-      <w:r>
-        <w:rPr>
-          <w:rFonts w:ascii="Arial" w:hAnsi="Arial" w:cs="Arial"/>
-          <w:b/>
-          <w:bCs/>
-        </w:rPr>
-        <w:t>&lt;{</w:t>
-      </w:r>
-      <w:proofErr w:type="spellStart"/>
-      <w:proofErr w:type="gramEnd"/>
+        <w:t>&lt;&lt;{</w:t>
+      </w:r>
+      <w:proofErr w:type="spellStart"/>
       <w:r>
         <w:rPr>
           <w:rFonts w:ascii="Arial" w:hAnsi="Arial" w:cs="Arial"/>
@@ -3867,247 +3797,7 @@
           <w:b/>
           <w:bCs/>
         </w:rPr>
-        <w:t xml:space="preserve">-MM-dd’)}&gt;&gt;. </w:t>
-      </w:r>
-      <w:r>
-        <w:rPr>
-          <w:rFonts w:ascii="Arial" w:hAnsi="Arial" w:cs="Arial"/>
-        </w:rPr>
-        <w:t>&lt;&lt;trialBuildingDispute.input4&gt;</w:t>
-      </w:r>
-      <w:proofErr w:type="gramStart"/>
-      <w:r>
-        <w:rPr>
-          <w:rFonts w:ascii="Arial" w:hAnsi="Arial" w:cs="Arial"/>
-        </w:rPr>
-        <w:t xml:space="preserve">&gt; </w:t>
-      </w:r>
-      <w:r>
-        <w:rPr>
-          <w:rFonts w:ascii="Arial" w:hAnsi="Arial" w:cs="Arial"/>
-        </w:rPr>
-        <w:t xml:space="preserve"> </w:t>
-      </w:r>
-      <w:r>
-        <w:rPr>
-          <w:rFonts w:ascii="Arial" w:hAnsi="Arial" w:cs="Arial"/>
-          <w:b/>
-          <w:bCs/>
-        </w:rPr>
-        <w:t>&lt;</w:t>
-      </w:r>
-      <w:proofErr w:type="gramEnd"/>
-      <w:r>
-        <w:rPr>
-          <w:rFonts w:ascii="Arial" w:hAnsi="Arial" w:cs="Arial"/>
-          <w:b/>
-          <w:bCs/>
-        </w:rPr>
-        <w:t>&lt;{</w:t>
-      </w:r>
-      <w:proofErr w:type="spellStart"/>
-      <w:r>
-        <w:rPr>
-          <w:rFonts w:ascii="Arial" w:hAnsi="Arial" w:cs="Arial"/>
-          <w:b/>
-          <w:bCs/>
-        </w:rPr>
-        <w:t>dateFormat</w:t>
-      </w:r>
-      <w:proofErr w:type="spellEnd"/>
-      <w:r>
-        <w:rPr>
-          <w:rFonts w:ascii="Arial" w:hAnsi="Arial" w:cs="Arial"/>
-          <w:b/>
-          <w:bCs/>
-        </w:rPr>
-        <w:t>(</w:t>
-      </w:r>
-      <w:r>
-        <w:rPr>
-          <w:rFonts w:ascii="Arial" w:hAnsi="Arial" w:cs="Arial"/>
-          <w:b/>
-          <w:bCs/>
-        </w:rPr>
-        <w:t>trialBuildingDispute.date</w:t>
-      </w:r>
-      <w:r>
-        <w:rPr>
-          <w:rFonts w:ascii="Arial" w:hAnsi="Arial" w:cs="Arial"/>
-          <w:b/>
-          <w:bCs/>
-        </w:rPr>
-        <w:t>2</w:t>
-      </w:r>
-      <w:r>
-        <w:rPr>
-          <w:rFonts w:ascii="Arial" w:hAnsi="Arial" w:cs="Arial"/>
-          <w:b/>
-          <w:bCs/>
-        </w:rPr>
-        <w:t>,</w:t>
-      </w:r>
-      <w:r>
-        <w:rPr>
-          <w:rFonts w:ascii="Arial" w:hAnsi="Arial" w:cs="Arial"/>
-          <w:b/>
-          <w:bCs/>
-        </w:rPr>
-        <w:t xml:space="preserve"> ‘dd MMMM </w:t>
-      </w:r>
-      <w:proofErr w:type="spellStart"/>
-      <w:r>
-        <w:rPr>
-          <w:rFonts w:ascii="Arial" w:hAnsi="Arial" w:cs="Arial"/>
-          <w:b/>
-          <w:bCs/>
-        </w:rPr>
-        <w:t>yyyy</w:t>
-      </w:r>
-      <w:proofErr w:type="spellEnd"/>
-      <w:r>
-        <w:rPr>
-          <w:rFonts w:ascii="Arial" w:hAnsi="Arial" w:cs="Arial"/>
-          <w:b/>
-          <w:bCs/>
-        </w:rPr>
-        <w:t>’, ‘</w:t>
-      </w:r>
-      <w:proofErr w:type="spellStart"/>
-      <w:r>
-        <w:rPr>
-          <w:rFonts w:ascii="Arial" w:hAnsi="Arial" w:cs="Arial"/>
-          <w:b/>
-          <w:bCs/>
-        </w:rPr>
-        <w:t>yyyy</w:t>
-      </w:r>
-      <w:proofErr w:type="spellEnd"/>
-      <w:r>
-        <w:rPr>
-          <w:rFonts w:ascii="Arial" w:hAnsi="Arial" w:cs="Arial"/>
-          <w:b/>
-          <w:bCs/>
-        </w:rPr>
         <w:t>-MM-dd’)}&gt;&gt;.</w:t>
-      </w:r>
-    </w:p>
-    <w:p>
-      <w:pPr>
-        <w:rPr>
-          <w:rFonts w:ascii="Arial" w:hAnsi="Arial" w:cs="Arial"/>
-        </w:rPr>
-      </w:pPr>
-      <w:r>
-        <w:rPr>
-          <w:rFonts w:ascii="Arial" w:hAnsi="Arial" w:cs="Arial"/>
-        </w:rPr>
-        <w:t xml:space="preserve">&lt;&lt; </w:t>
-      </w:r>
-      <w:proofErr w:type="spellStart"/>
-      <w:r>
-        <w:rPr>
-          <w:rFonts w:ascii="Arial" w:hAnsi="Arial" w:cs="Arial"/>
-        </w:rPr>
-        <w:t>e</w:t>
-      </w:r>
-      <w:r>
-        <w:rPr>
-          <w:rFonts w:ascii="Arial" w:hAnsi="Arial" w:cs="Arial"/>
-        </w:rPr>
-        <w:t>s_trialBuildingDisputeAddSection</w:t>
-      </w:r>
-      <w:proofErr w:type="spellEnd"/>
-      <w:r>
-        <w:rPr>
-          <w:rFonts w:ascii="Arial" w:hAnsi="Arial" w:cs="Arial"/>
-        </w:rPr>
-        <w:t>&gt;&gt;</w:t>
-      </w:r>
-    </w:p>
-    <w:p>
-      <w:pPr>
-        <w:rPr>
-          <w:rFonts w:ascii="Arial" w:hAnsi="Arial" w:cs="Arial"/>
-        </w:rPr>
-      </w:pPr>
-      <w:r>
-        <w:rPr>
-          <w:rFonts w:ascii="Arial" w:hAnsi="Arial" w:cs="Arial"/>
-        </w:rPr>
-        <w:t xml:space="preserve">&lt;&lt; </w:t>
-      </w:r>
-      <w:proofErr w:type="spellStart"/>
-      <w:r>
-        <w:rPr>
-          <w:rFonts w:ascii="Arial" w:hAnsi="Arial" w:cs="Arial"/>
-        </w:rPr>
-        <w:t>c</w:t>
-      </w:r>
-      <w:r>
-        <w:rPr>
-          <w:rFonts w:ascii="Arial" w:hAnsi="Arial" w:cs="Arial"/>
-        </w:rPr>
-        <w:t>s_</w:t>
-      </w:r>
-      <w:r>
-        <w:rPr>
-          <w:rFonts w:ascii="Arial" w:hAnsi="Arial" w:cs="Arial"/>
-        </w:rPr>
-        <w:t>trialClinicalNegligenceAddSection</w:t>
-      </w:r>
-      <w:proofErr w:type="spellEnd"/>
-      <w:r>
-        <w:rPr>
-          <w:rFonts w:ascii="Arial" w:hAnsi="Arial" w:cs="Arial"/>
-        </w:rPr>
-        <w:t>&gt;&gt;</w:t>
-      </w:r>
-    </w:p>
-    <w:p>
-      <w:pPr>
-        <w:rPr>
-          <w:rFonts w:ascii="Arial" w:hAnsi="Arial" w:cs="Arial"/>
-          <w:b/>
-          <w:bCs/>
-        </w:rPr>
-      </w:pPr>
-      <w:r>
-        <w:rPr>
-          <w:rFonts w:ascii="Arial" w:hAnsi="Arial" w:cs="Arial"/>
-          <w:b/>
-          <w:bCs/>
-        </w:rPr>
-        <w:t>Clinical negligence</w:t>
-      </w:r>
-    </w:p>
-    <w:p>
-      <w:pPr>
-        <w:rPr>
-          <w:rFonts w:ascii="Arial" w:hAnsi="Arial" w:cs="Arial"/>
-          <w:b/>
-          <w:bCs/>
-        </w:rPr>
-      </w:pPr>
-      <w:r>
-        <w:rPr>
-          <w:rFonts w:ascii="Arial" w:hAnsi="Arial" w:cs="Arial"/>
-          <w:b/>
-          <w:bCs/>
-        </w:rPr>
-        <w:tab/>
-      </w:r>
-      <w:r>
-        <w:rPr>
-          <w:rFonts w:ascii="Arial" w:hAnsi="Arial" w:cs="Arial"/>
-        </w:rPr>
-        <w:t>Retention of documents</w:t>
-      </w:r>
-      <w:r>
-        <w:rPr>
-          <w:rFonts w:ascii="Arial" w:hAnsi="Arial" w:cs="Arial"/>
-        </w:rPr>
-        <w:t>:</w:t>
       </w:r>
     </w:p>
     <w:p>
@@ -4126,6 +3816,243 @@
         <w:rPr>
           <w:rFonts w:ascii="Arial" w:hAnsi="Arial" w:cs="Arial"/>
         </w:rPr>
+        <w:t xml:space="preserve">&lt;&lt;trialBuildingDispute.input4&gt;&gt; </w:t>
+      </w:r>
+      <w:r>
+        <w:rPr>
+          <w:rFonts w:ascii="Arial" w:hAnsi="Arial" w:cs="Arial"/>
+        </w:rPr>
+        <w:t xml:space="preserve"> </w:t>
+      </w:r>
+      <w:r>
+        <w:rPr>
+          <w:rFonts w:ascii="Arial" w:hAnsi="Arial" w:cs="Arial"/>
+          <w:b/>
+          <w:bCs/>
+        </w:rPr>
+        <w:t>&lt;&lt;{</w:t>
+      </w:r>
+      <w:proofErr w:type="spellStart"/>
+      <w:r>
+        <w:rPr>
+          <w:rFonts w:ascii="Arial" w:hAnsi="Arial" w:cs="Arial"/>
+          <w:b/>
+          <w:bCs/>
+        </w:rPr>
+        <w:t>dateFormat</w:t>
+      </w:r>
+      <w:proofErr w:type="spellEnd"/>
+      <w:r>
+        <w:rPr>
+          <w:rFonts w:ascii="Arial" w:hAnsi="Arial" w:cs="Arial"/>
+          <w:b/>
+          <w:bCs/>
+        </w:rPr>
+        <w:t>(</w:t>
+      </w:r>
+      <w:r>
+        <w:rPr>
+          <w:rFonts w:ascii="Arial" w:hAnsi="Arial" w:cs="Arial"/>
+          <w:b/>
+          <w:bCs/>
+        </w:rPr>
+        <w:t>trialBuildingDispute.date</w:t>
+      </w:r>
+      <w:r>
+        <w:rPr>
+          <w:rFonts w:ascii="Arial" w:hAnsi="Arial" w:cs="Arial"/>
+          <w:b/>
+          <w:bCs/>
+        </w:rPr>
+        <w:t>2</w:t>
+      </w:r>
+      <w:r>
+        <w:rPr>
+          <w:rFonts w:ascii="Arial" w:hAnsi="Arial" w:cs="Arial"/>
+          <w:b/>
+          <w:bCs/>
+        </w:rPr>
+        <w:t>,</w:t>
+      </w:r>
+      <w:r>
+        <w:rPr>
+          <w:rFonts w:ascii="Arial" w:hAnsi="Arial" w:cs="Arial"/>
+          <w:b/>
+          <w:bCs/>
+        </w:rPr>
+        <w:t xml:space="preserve"> ‘dd MMMM </w:t>
+      </w:r>
+      <w:proofErr w:type="spellStart"/>
+      <w:r>
+        <w:rPr>
+          <w:rFonts w:ascii="Arial" w:hAnsi="Arial" w:cs="Arial"/>
+          <w:b/>
+          <w:bCs/>
+        </w:rPr>
+        <w:t>yyyy</w:t>
+      </w:r>
+      <w:proofErr w:type="spellEnd"/>
+      <w:r>
+        <w:rPr>
+          <w:rFonts w:ascii="Arial" w:hAnsi="Arial" w:cs="Arial"/>
+          <w:b/>
+          <w:bCs/>
+        </w:rPr>
+        <w:t>’, ‘</w:t>
+      </w:r>
+      <w:proofErr w:type="spellStart"/>
+      <w:r>
+        <w:rPr>
+          <w:rFonts w:ascii="Arial" w:hAnsi="Arial" w:cs="Arial"/>
+          <w:b/>
+          <w:bCs/>
+        </w:rPr>
+        <w:t>yyyy</w:t>
+      </w:r>
+      <w:proofErr w:type="spellEnd"/>
+      <w:r>
+        <w:rPr>
+          <w:rFonts w:ascii="Arial" w:hAnsi="Arial" w:cs="Arial"/>
+          <w:b/>
+          <w:bCs/>
+        </w:rPr>
+        <w:t>-MM-dd’)}&gt;&gt;.</w:t>
+      </w:r>
+    </w:p>
+    <w:p>
+      <w:pPr>
+        <w:rPr>
+          <w:rFonts w:ascii="Arial" w:hAnsi="Arial" w:cs="Arial"/>
+        </w:rPr>
+      </w:pPr>
+      <w:r>
+        <w:rPr>
+          <w:rFonts w:ascii="Arial" w:hAnsi="Arial" w:cs="Arial"/>
+        </w:rPr>
+        <w:t xml:space="preserve">&lt;&lt; </w:t>
+      </w:r>
+      <w:proofErr w:type="spellStart"/>
+      <w:r>
+        <w:rPr>
+          <w:rFonts w:ascii="Arial" w:hAnsi="Arial" w:cs="Arial"/>
+        </w:rPr>
+        <w:t>e</w:t>
+      </w:r>
+      <w:r>
+        <w:rPr>
+          <w:rFonts w:ascii="Arial" w:hAnsi="Arial" w:cs="Arial"/>
+        </w:rPr>
+        <w:t>s_trialBuildingDisputeAddSection</w:t>
+      </w:r>
+      <w:proofErr w:type="spellEnd"/>
+      <w:r>
+        <w:rPr>
+          <w:rFonts w:ascii="Arial" w:hAnsi="Arial" w:cs="Arial"/>
+        </w:rPr>
+        <w:t>&gt;&gt;</w:t>
+      </w:r>
+    </w:p>
+    <w:p>
+      <w:pPr>
+        <w:rPr>
+          <w:rFonts w:ascii="Arial" w:hAnsi="Arial" w:cs="Arial"/>
+        </w:rPr>
+      </w:pPr>
+      <w:r>
+        <w:rPr>
+          <w:rFonts w:ascii="Arial" w:hAnsi="Arial" w:cs="Arial"/>
+        </w:rPr>
+        <w:t xml:space="preserve">&lt;&lt; </w:t>
+      </w:r>
+      <w:proofErr w:type="spellStart"/>
+      <w:r>
+        <w:rPr>
+          <w:rFonts w:ascii="Arial" w:hAnsi="Arial" w:cs="Arial"/>
+        </w:rPr>
+        <w:t>c</w:t>
+      </w:r>
+      <w:r>
+        <w:rPr>
+          <w:rFonts w:ascii="Arial" w:hAnsi="Arial" w:cs="Arial"/>
+        </w:rPr>
+        <w:t>s_</w:t>
+      </w:r>
+      <w:r>
+        <w:rPr>
+          <w:rFonts w:ascii="Arial" w:hAnsi="Arial" w:cs="Arial"/>
+        </w:rPr>
+        <w:t>trialClinicalNegligenceAddSection</w:t>
+      </w:r>
+      <w:proofErr w:type="spellEnd"/>
+      <w:r>
+        <w:rPr>
+          <w:rFonts w:ascii="Arial" w:hAnsi="Arial" w:cs="Arial"/>
+        </w:rPr>
+        <w:t>&gt;&gt;</w:t>
+      </w:r>
+    </w:p>
+    <w:p>
+      <w:pPr>
+        <w:rPr>
+          <w:rFonts w:ascii="Arial" w:hAnsi="Arial" w:cs="Arial"/>
+          <w:b/>
+          <w:bCs/>
+        </w:rPr>
+      </w:pPr>
+      <w:r>
+        <w:rPr>
+          <w:rFonts w:ascii="Arial" w:hAnsi="Arial" w:cs="Arial"/>
+          <w:b/>
+          <w:bCs/>
+        </w:rPr>
+        <w:t>Clinical negligence</w:t>
+      </w:r>
+    </w:p>
+    <w:p>
+      <w:pPr>
+        <w:rPr>
+          <w:rFonts w:ascii="Arial" w:hAnsi="Arial" w:cs="Arial"/>
+          <w:b/>
+          <w:bCs/>
+        </w:rPr>
+      </w:pPr>
+      <w:r>
+        <w:rPr>
+          <w:rFonts w:ascii="Arial" w:hAnsi="Arial" w:cs="Arial"/>
+          <w:b/>
+          <w:bCs/>
+        </w:rPr>
+        <w:tab/>
+      </w:r>
+      <w:r>
+        <w:rPr>
+          <w:rFonts w:ascii="Arial" w:hAnsi="Arial" w:cs="Arial"/>
+        </w:rPr>
+        <w:t>Retention of documents</w:t>
+      </w:r>
+      <w:r>
+        <w:rPr>
+          <w:rFonts w:ascii="Arial" w:hAnsi="Arial" w:cs="Arial"/>
+        </w:rPr>
+        <w:t>:</w:t>
+      </w:r>
+    </w:p>
+    <w:p>
+      <w:pPr>
+        <w:pStyle w:val="ListParagraph"/>
+        <w:numPr>
+          <w:ilvl w:val="0"/>
+          <w:numId w:val="1"/>
+        </w:numPr>
+        <w:ind w:left="851" w:hanging="491"/>
+        <w:rPr>
+          <w:rFonts w:ascii="Arial" w:hAnsi="Arial" w:cs="Arial"/>
+        </w:rPr>
+      </w:pPr>
+      <w:r>
+        <w:rPr>
+          <w:rFonts w:ascii="Arial" w:hAnsi="Arial" w:cs="Arial"/>
+        </w:rPr>
         <w:t>&lt;&lt;</w:t>
       </w:r>
       <w:r>
@@ -4435,147 +4362,7 @@
         <w:rPr>
           <w:rFonts w:ascii="Arial" w:hAnsi="Arial" w:cs="Arial"/>
         </w:rPr>
-        <w:t xml:space="preserve"> </w:t>
-      </w:r>
-      <w:r>
-        <w:rPr>
-          <w:rFonts w:ascii="Arial" w:hAnsi="Arial" w:cs="Arial"/>
-        </w:rPr>
-        <w:t>&lt;&lt; trialCreditHire.input</w:t>
-      </w:r>
-      <w:r>
-        <w:rPr>
-          <w:rFonts w:ascii="Arial" w:hAnsi="Arial" w:cs="Arial"/>
-        </w:rPr>
-        <w:t>3</w:t>
-      </w:r>
-      <w:r>
-        <w:rPr>
-          <w:rFonts w:ascii="Arial" w:hAnsi="Arial" w:cs="Arial"/>
-        </w:rPr>
-        <w:t>&gt;</w:t>
-      </w:r>
-      <w:proofErr w:type="gramStart"/>
-      <w:r>
-        <w:rPr>
-          <w:rFonts w:ascii="Arial" w:hAnsi="Arial" w:cs="Arial"/>
-        </w:rPr>
-        <w:t>&gt;</w:t>
-      </w:r>
-      <w:r>
-        <w:rPr>
-          <w:rFonts w:ascii="Arial" w:hAnsi="Arial" w:cs="Arial"/>
-        </w:rPr>
-        <w:t xml:space="preserve"> </w:t>
-      </w:r>
-      <w:r>
-        <w:rPr>
-          <w:rFonts w:ascii="Arial" w:hAnsi="Arial" w:cs="Arial"/>
-        </w:rPr>
-        <w:t xml:space="preserve"> </w:t>
-      </w:r>
-      <w:r>
-        <w:rPr>
-          <w:rFonts w:ascii="Arial" w:hAnsi="Arial" w:cs="Arial"/>
-          <w:b/>
-          <w:bCs/>
-        </w:rPr>
-        <w:t>&lt;</w:t>
-      </w:r>
-      <w:proofErr w:type="gramEnd"/>
-      <w:r>
-        <w:rPr>
-          <w:rFonts w:ascii="Arial" w:hAnsi="Arial" w:cs="Arial"/>
-          <w:b/>
-          <w:bCs/>
-        </w:rPr>
-        <w:t>&lt;{</w:t>
-      </w:r>
-      <w:proofErr w:type="spellStart"/>
-      <w:r>
-        <w:rPr>
-          <w:rFonts w:ascii="Arial" w:hAnsi="Arial" w:cs="Arial"/>
-          <w:b/>
-          <w:bCs/>
-        </w:rPr>
-        <w:t>dateFormat</w:t>
-      </w:r>
-      <w:proofErr w:type="spellEnd"/>
-      <w:r>
-        <w:rPr>
-          <w:rFonts w:ascii="Arial" w:hAnsi="Arial" w:cs="Arial"/>
-          <w:b/>
-          <w:bCs/>
-        </w:rPr>
-        <w:t>(</w:t>
-      </w:r>
-      <w:r>
-        <w:rPr>
-          <w:rFonts w:ascii="Arial" w:hAnsi="Arial" w:cs="Arial"/>
-          <w:b/>
-          <w:bCs/>
-        </w:rPr>
-        <w:t>trialCreditHire.date</w:t>
-      </w:r>
-      <w:r>
-        <w:rPr>
-          <w:rFonts w:ascii="Arial" w:hAnsi="Arial" w:cs="Arial"/>
-          <w:b/>
-          <w:bCs/>
-        </w:rPr>
-        <w:t>1</w:t>
-      </w:r>
-      <w:r>
-        <w:rPr>
-          <w:rFonts w:ascii="Arial" w:hAnsi="Arial" w:cs="Arial"/>
-          <w:b/>
-          <w:bCs/>
-        </w:rPr>
-        <w:t>,</w:t>
-      </w:r>
-      <w:r>
-        <w:rPr>
-          <w:rFonts w:ascii="Arial" w:hAnsi="Arial" w:cs="Arial"/>
-          <w:b/>
-          <w:bCs/>
-        </w:rPr>
-        <w:t xml:space="preserve"> ‘dd MMMM </w:t>
-      </w:r>
-      <w:proofErr w:type="spellStart"/>
-      <w:r>
-        <w:rPr>
-          <w:rFonts w:ascii="Arial" w:hAnsi="Arial" w:cs="Arial"/>
-          <w:b/>
-          <w:bCs/>
-        </w:rPr>
-        <w:t>yyyy</w:t>
-      </w:r>
-      <w:proofErr w:type="spellEnd"/>
-      <w:r>
-        <w:rPr>
-          <w:rFonts w:ascii="Arial" w:hAnsi="Arial" w:cs="Arial"/>
-          <w:b/>
-          <w:bCs/>
-        </w:rPr>
-        <w:t>’, ‘</w:t>
-      </w:r>
-      <w:proofErr w:type="spellStart"/>
-      <w:r>
-        <w:rPr>
-          <w:rFonts w:ascii="Arial" w:hAnsi="Arial" w:cs="Arial"/>
-          <w:b/>
-          <w:bCs/>
-        </w:rPr>
-        <w:t>yyyy</w:t>
-      </w:r>
-      <w:proofErr w:type="spellEnd"/>
-      <w:r>
-        <w:rPr>
-          <w:rFonts w:ascii="Arial" w:hAnsi="Arial" w:cs="Arial"/>
-          <w:b/>
-          <w:bCs/>
-        </w:rPr>
-        <w:t xml:space="preserve">-MM-dd’)}&gt;&gt;. </w:t>
+        <w:t>.</w:t>
       </w:r>
     </w:p>
     <w:p>
@@ -4594,25 +4381,131 @@
         <w:rPr>
           <w:rFonts w:ascii="Arial" w:hAnsi="Arial" w:cs="Arial"/>
         </w:rPr>
-        <w:t>&lt;&lt;</w:t>
-      </w:r>
-      <w:r>
-        <w:rPr>
-          <w:rFonts w:ascii="Arial" w:hAnsi="Arial" w:cs="Arial"/>
-        </w:rPr>
-        <w:t xml:space="preserve"> trialCreditHire.input</w:t>
-      </w:r>
-      <w:r>
-        <w:rPr>
-          <w:rFonts w:ascii="Arial" w:hAnsi="Arial" w:cs="Arial"/>
-        </w:rPr>
-        <w:t>4</w:t>
+        <w:t>&lt;&lt; trialCreditHire.input</w:t>
+      </w:r>
+      <w:r>
+        <w:rPr>
+          <w:rFonts w:ascii="Arial" w:hAnsi="Arial" w:cs="Arial"/>
+        </w:rPr>
+        <w:t>3</w:t>
       </w:r>
       <w:r>
         <w:rPr>
           <w:rFonts w:ascii="Arial" w:hAnsi="Arial" w:cs="Arial"/>
         </w:rPr>
         <w:t>&gt;&gt;</w:t>
+      </w:r>
+      <w:r>
+        <w:rPr>
+          <w:rFonts w:ascii="Arial" w:hAnsi="Arial" w:cs="Arial"/>
+        </w:rPr>
+        <w:t xml:space="preserve"> </w:t>
+      </w:r>
+      <w:r>
+        <w:rPr>
+          <w:rFonts w:ascii="Arial" w:hAnsi="Arial" w:cs="Arial"/>
+        </w:rPr>
+        <w:t xml:space="preserve"> </w:t>
+      </w:r>
+      <w:r>
+        <w:rPr>
+          <w:rFonts w:ascii="Arial" w:hAnsi="Arial" w:cs="Arial"/>
+          <w:b/>
+          <w:bCs/>
+        </w:rPr>
+        <w:t>&lt;&lt;{</w:t>
+      </w:r>
+      <w:proofErr w:type="spellStart"/>
+      <w:r>
+        <w:rPr>
+          <w:rFonts w:ascii="Arial" w:hAnsi="Arial" w:cs="Arial"/>
+          <w:b/>
+          <w:bCs/>
+        </w:rPr>
+        <w:t>dateFormat</w:t>
+      </w:r>
+      <w:proofErr w:type="spellEnd"/>
+      <w:r>
+        <w:rPr>
+          <w:rFonts w:ascii="Arial" w:hAnsi="Arial" w:cs="Arial"/>
+          <w:b/>
+          <w:bCs/>
+        </w:rPr>
+        <w:t>(</w:t>
+      </w:r>
+      <w:r>
+        <w:rPr>
+          <w:rFonts w:ascii="Arial" w:hAnsi="Arial" w:cs="Arial"/>
+          <w:b/>
+          <w:bCs/>
+        </w:rPr>
+        <w:t>trialCreditHire.date</w:t>
+      </w:r>
+      <w:r>
+        <w:rPr>
+          <w:rFonts w:ascii="Arial" w:hAnsi="Arial" w:cs="Arial"/>
+          <w:b/>
+          <w:bCs/>
+        </w:rPr>
+        <w:t>1</w:t>
+      </w:r>
+      <w:r>
+        <w:rPr>
+          <w:rFonts w:ascii="Arial" w:hAnsi="Arial" w:cs="Arial"/>
+          <w:b/>
+          <w:bCs/>
+        </w:rPr>
+        <w:t>,</w:t>
+      </w:r>
+      <w:r>
+        <w:rPr>
+          <w:rFonts w:ascii="Arial" w:hAnsi="Arial" w:cs="Arial"/>
+          <w:b/>
+          <w:bCs/>
+        </w:rPr>
+        <w:t xml:space="preserve"> ‘dd MMMM </w:t>
+      </w:r>
+      <w:proofErr w:type="spellStart"/>
+      <w:r>
+        <w:rPr>
+          <w:rFonts w:ascii="Arial" w:hAnsi="Arial" w:cs="Arial"/>
+          <w:b/>
+          <w:bCs/>
+        </w:rPr>
+        <w:t>yyyy</w:t>
+      </w:r>
+      <w:proofErr w:type="spellEnd"/>
+      <w:r>
+        <w:rPr>
+          <w:rFonts w:ascii="Arial" w:hAnsi="Arial" w:cs="Arial"/>
+          <w:b/>
+          <w:bCs/>
+        </w:rPr>
+        <w:t>’, ‘</w:t>
+      </w:r>
+      <w:proofErr w:type="spellStart"/>
+      <w:r>
+        <w:rPr>
+          <w:rFonts w:ascii="Arial" w:hAnsi="Arial" w:cs="Arial"/>
+          <w:b/>
+          <w:bCs/>
+        </w:rPr>
+        <w:t>yyyy</w:t>
+      </w:r>
+      <w:proofErr w:type="spellEnd"/>
+      <w:r>
+        <w:rPr>
+          <w:rFonts w:ascii="Arial" w:hAnsi="Arial" w:cs="Arial"/>
+          <w:b/>
+          <w:bCs/>
+        </w:rPr>
+        <w:t xml:space="preserve">-MM-dd’)}&gt;&gt;. </w:t>
+      </w:r>
+      <w:r>
+        <w:rPr>
+          <w:rFonts w:ascii="Arial" w:hAnsi="Arial" w:cs="Arial"/>
+        </w:rPr>
+        <w:t>&lt;&lt; trialCreditHire.input4&gt;&gt;</w:t>
       </w:r>
       <w:r>
         <w:rPr>
@@ -4663,19 +4556,9 @@
           <w:b/>
           <w:bCs/>
         </w:rPr>
-        <w:t>&lt;</w:t>
-      </w:r>
-      <w:proofErr w:type="gramStart"/>
-      <w:r>
-        <w:rPr>
-          <w:rFonts w:ascii="Arial" w:hAnsi="Arial" w:cs="Arial"/>
-          <w:b/>
-          <w:bCs/>
-        </w:rPr>
-        <w:t>&lt;{</w:t>
-      </w:r>
-      <w:proofErr w:type="spellStart"/>
-      <w:proofErr w:type="gramEnd"/>
+        <w:t>&lt;&lt;{</w:t>
+      </w:r>
+      <w:proofErr w:type="spellStart"/>
       <w:r>
         <w:rPr>
           <w:rFonts w:ascii="Arial" w:hAnsi="Arial" w:cs="Arial"/>
@@ -4810,19 +4693,9 @@
           <w:b/>
           <w:bCs/>
         </w:rPr>
-        <w:t>&lt;</w:t>
-      </w:r>
-      <w:proofErr w:type="gramStart"/>
-      <w:r>
-        <w:rPr>
-          <w:rFonts w:ascii="Arial" w:hAnsi="Arial" w:cs="Arial"/>
-          <w:b/>
-          <w:bCs/>
-        </w:rPr>
-        <w:t>&lt;{</w:t>
-      </w:r>
-      <w:proofErr w:type="spellStart"/>
-      <w:proofErr w:type="gramEnd"/>
+        <w:t>&lt;&lt;{</w:t>
+      </w:r>
+      <w:proofErr w:type="spellStart"/>
       <w:r>
         <w:rPr>
           <w:rFonts w:ascii="Arial" w:hAnsi="Arial" w:cs="Arial"/>
@@ -4906,7 +4779,7 @@
           <w:b/>
           <w:bCs/>
         </w:rPr>
-        <w:t xml:space="preserve">-MM-dd’)}&gt;&gt;. </w:t>
+        <w:t xml:space="preserve">-MM-dd’)}&gt;&gt; </w:t>
       </w:r>
       <w:r>
         <w:rPr>
@@ -4944,19 +4817,9 @@
           <w:b/>
           <w:bCs/>
         </w:rPr>
-        <w:t>&lt;</w:t>
-      </w:r>
-      <w:proofErr w:type="gramStart"/>
-      <w:r>
-        <w:rPr>
-          <w:rFonts w:ascii="Arial" w:hAnsi="Arial" w:cs="Arial"/>
-          <w:b/>
-          <w:bCs/>
-        </w:rPr>
-        <w:t>&lt;{</w:t>
-      </w:r>
-      <w:proofErr w:type="spellStart"/>
-      <w:proofErr w:type="gramEnd"/>
+        <w:t>&lt;&lt;{</w:t>
+      </w:r>
+      <w:proofErr w:type="spellStart"/>
       <w:r>
         <w:rPr>
           <w:rFonts w:ascii="Arial" w:hAnsi="Arial" w:cs="Arial"/>
@@ -5340,19 +5203,9 @@
           <w:b/>
           <w:bCs/>
         </w:rPr>
-        <w:t>&lt;</w:t>
-      </w:r>
-      <w:proofErr w:type="gramStart"/>
-      <w:r>
-        <w:rPr>
-          <w:rFonts w:ascii="Arial" w:hAnsi="Arial" w:cs="Arial"/>
-          <w:b/>
-          <w:bCs/>
-        </w:rPr>
-        <w:t>&lt;{</w:t>
-      </w:r>
-      <w:proofErr w:type="spellStart"/>
-      <w:proofErr w:type="gramEnd"/>
+        <w:t>&lt;&lt;{</w:t>
+      </w:r>
+      <w:proofErr w:type="spellStart"/>
       <w:r>
         <w:rPr>
           <w:rFonts w:ascii="Arial" w:hAnsi="Arial" w:cs="Arial"/>
@@ -5465,19 +5318,9 @@
           <w:b/>
           <w:bCs/>
         </w:rPr>
-        <w:t>&lt;</w:t>
-      </w:r>
-      <w:proofErr w:type="gramStart"/>
-      <w:r>
-        <w:rPr>
-          <w:rFonts w:ascii="Arial" w:hAnsi="Arial" w:cs="Arial"/>
-          <w:b/>
-          <w:bCs/>
-        </w:rPr>
-        <w:t>&lt;{</w:t>
-      </w:r>
-      <w:proofErr w:type="spellStart"/>
-      <w:proofErr w:type="gramEnd"/>
+        <w:t>&lt;&lt;{</w:t>
+      </w:r>
+      <w:proofErr w:type="spellStart"/>
       <w:r>
         <w:rPr>
           <w:rFonts w:ascii="Arial" w:hAnsi="Arial" w:cs="Arial"/>
@@ -5683,19 +5526,9 @@
           <w:b/>
           <w:bCs/>
         </w:rPr>
-        <w:t>&lt;</w:t>
-      </w:r>
-      <w:proofErr w:type="gramStart"/>
-      <w:r>
-        <w:rPr>
-          <w:rFonts w:ascii="Arial" w:hAnsi="Arial" w:cs="Arial"/>
-          <w:b/>
-          <w:bCs/>
-        </w:rPr>
-        <w:t>&lt;{</w:t>
-      </w:r>
-      <w:proofErr w:type="spellStart"/>
-      <w:proofErr w:type="gramEnd"/>
+        <w:t>&lt;&lt;{</w:t>
+      </w:r>
+      <w:proofErr w:type="spellStart"/>
       <w:r>
         <w:rPr>
           <w:rFonts w:ascii="Arial" w:hAnsi="Arial" w:cs="Arial"/>
@@ -5793,19 +5626,9 @@
           <w:b/>
           <w:bCs/>
         </w:rPr>
-        <w:t>&lt;</w:t>
-      </w:r>
-      <w:proofErr w:type="gramStart"/>
-      <w:r>
-        <w:rPr>
-          <w:rFonts w:ascii="Arial" w:hAnsi="Arial" w:cs="Arial"/>
-          <w:b/>
-          <w:bCs/>
-        </w:rPr>
-        <w:t>&lt;{</w:t>
-      </w:r>
-      <w:proofErr w:type="spellStart"/>
-      <w:proofErr w:type="gramEnd"/>
+        <w:t>&lt;&lt;{</w:t>
+      </w:r>
+      <w:proofErr w:type="spellStart"/>
       <w:r>
         <w:rPr>
           <w:rFonts w:ascii="Arial" w:hAnsi="Arial" w:cs="Arial"/>
@@ -5935,19 +5758,9 @@
           <w:b/>
           <w:bCs/>
         </w:rPr>
-        <w:t>&lt;</w:t>
-      </w:r>
-      <w:proofErr w:type="gramStart"/>
-      <w:r>
-        <w:rPr>
-          <w:rFonts w:ascii="Arial" w:hAnsi="Arial" w:cs="Arial"/>
-          <w:b/>
-          <w:bCs/>
-        </w:rPr>
-        <w:t>&lt;{</w:t>
-      </w:r>
-      <w:proofErr w:type="spellStart"/>
-      <w:proofErr w:type="gramEnd"/>
+        <w:t>&lt;&lt;{</w:t>
+      </w:r>
+      <w:proofErr w:type="spellStart"/>
       <w:r>
         <w:rPr>
           <w:rFonts w:ascii="Arial" w:hAnsi="Arial" w:cs="Arial"/>
@@ -6031,11 +5844,97 @@
           <w:b/>
           <w:bCs/>
         </w:rPr>
+        <w:t>-MM-dd’)}&gt;&gt;</w:t>
+      </w:r>
+      <w:r>
+        <w:rPr>
+          <w:rFonts w:ascii="Arial" w:hAnsi="Arial" w:cs="Arial"/>
+          <w:b/>
+          <w:bCs/>
+        </w:rPr>
+        <w:t xml:space="preserve"> </w:t>
+      </w:r>
+      <w:r>
+        <w:rPr>
+          <w:rFonts w:ascii="Arial" w:hAnsi="Arial" w:cs="Arial"/>
+        </w:rPr>
+        <w:t xml:space="preserve">&lt;&lt;trialPersonalInjury.input4&gt;&gt; </w:t>
+      </w:r>
+      <w:r>
+        <w:rPr>
+          <w:rFonts w:ascii="Arial" w:hAnsi="Arial" w:cs="Arial"/>
+          <w:b/>
+          <w:bCs/>
+        </w:rPr>
+        <w:t>&lt;&lt;{</w:t>
+      </w:r>
+      <w:proofErr w:type="spellStart"/>
+      <w:r>
+        <w:rPr>
+          <w:rFonts w:ascii="Arial" w:hAnsi="Arial" w:cs="Arial"/>
+          <w:b/>
+          <w:bCs/>
+        </w:rPr>
+        <w:t>dateFormat</w:t>
+      </w:r>
+      <w:proofErr w:type="spellEnd"/>
+      <w:r>
+        <w:rPr>
+          <w:rFonts w:ascii="Arial" w:hAnsi="Arial" w:cs="Arial"/>
+          <w:b/>
+          <w:bCs/>
+        </w:rPr>
+        <w:t xml:space="preserve">(trialPersonalInjury.date4, ‘dd MMMM </w:t>
+      </w:r>
+      <w:proofErr w:type="spellStart"/>
+      <w:r>
+        <w:rPr>
+          <w:rFonts w:ascii="Arial" w:hAnsi="Arial" w:cs="Arial"/>
+          <w:b/>
+          <w:bCs/>
+        </w:rPr>
+        <w:t>yyyy</w:t>
+      </w:r>
+      <w:proofErr w:type="spellEnd"/>
+      <w:r>
+        <w:rPr>
+          <w:rFonts w:ascii="Arial" w:hAnsi="Arial" w:cs="Arial"/>
+          <w:b/>
+          <w:bCs/>
+        </w:rPr>
+        <w:t>’, ‘</w:t>
+      </w:r>
+      <w:proofErr w:type="spellStart"/>
+      <w:r>
+        <w:rPr>
+          <w:rFonts w:ascii="Arial" w:hAnsi="Arial" w:cs="Arial"/>
+          <w:b/>
+          <w:bCs/>
+        </w:rPr>
+        <w:t>yyyy</w:t>
+      </w:r>
+      <w:proofErr w:type="spellEnd"/>
+      <w:r>
+        <w:rPr>
+          <w:rFonts w:ascii="Arial" w:hAnsi="Arial" w:cs="Arial"/>
+          <w:b/>
+          <w:bCs/>
+        </w:rPr>
         <w:t>-MM-dd’)}&gt;&gt;.</w:t>
       </w:r>
     </w:p>
     <w:p>
       <w:pPr>
+        <w:pStyle w:val="ListParagraph"/>
+        <w:spacing w:line="256" w:lineRule="auto"/>
+        <w:ind w:left="851"/>
+        <w:rPr>
+          <w:rFonts w:ascii="Arial" w:hAnsi="Arial" w:cs="Arial"/>
+        </w:rPr>
+      </w:pPr>
+    </w:p>
+    <w:p>
+      <w:pPr>
         <w:rPr>
           <w:rFonts w:ascii="Arial" w:hAnsi="Arial" w:cs="Arial"/>
         </w:rPr>
@@ -6077,6 +5976,7 @@
         <w:rPr>
           <w:rFonts w:ascii="Arial" w:hAnsi="Arial" w:cs="Arial"/>
         </w:rPr>
+        <w:lastRenderedPageBreak/>
         <w:t xml:space="preserve">&lt;&lt; </w:t>
       </w:r>
       <w:proofErr w:type="spellStart"/>
@@ -6118,7 +6018,6 @@
           <w:b/>
           <w:bCs/>
         </w:rPr>
-        <w:lastRenderedPageBreak/>
         <w:t>Road traffic accident</w:t>
       </w:r>
     </w:p>
@@ -6166,19 +6065,9 @@
           <w:b/>
           <w:bCs/>
         </w:rPr>
-        <w:t>&lt;</w:t>
-      </w:r>
-      <w:proofErr w:type="gramStart"/>
-      <w:r>
-        <w:rPr>
-          <w:rFonts w:ascii="Arial" w:hAnsi="Arial" w:cs="Arial"/>
-          <w:b/>
-          <w:bCs/>
-        </w:rPr>
-        <w:t>&lt;{</w:t>
-      </w:r>
-      <w:proofErr w:type="spellStart"/>
-      <w:proofErr w:type="gramEnd"/>
+        <w:t>&lt;&lt;{</w:t>
+      </w:r>
+      <w:proofErr w:type="spellStart"/>
       <w:r>
         <w:rPr>
           <w:rFonts w:ascii="Arial" w:hAnsi="Arial" w:cs="Arial"/>
@@ -6411,7 +6300,6 @@
         <w:t>&lt;&lt;</w:t>
       </w:r>
       <w:proofErr w:type="spellStart"/>
-      <w:proofErr w:type="gramStart"/>
       <w:r>
         <w:rPr>
           <w:rFonts w:ascii="Arial" w:hAnsi="Arial" w:cs="Arial"/>
@@ -6422,7 +6310,6 @@
         <w:t>value.directionComment</w:t>
       </w:r>
       <w:proofErr w:type="spellEnd"/>
-      <w:proofErr w:type="gramEnd"/>
       <w:r>
         <w:rPr>
           <w:rFonts w:ascii="Arial" w:hAnsi="Arial" w:cs="Arial"/>
@@ -6524,6 +6411,9 @@
       </w:pPr>
     </w:p>
     <w:sectPr>
+      <w:footerReference w:type="even" r:id="rId12"/>
+      <w:footerReference w:type="default" r:id="rId13"/>
+      <w:footerReference w:type="first" r:id="rId14"/>
       <w:pgSz w:w="11906" w:h="16838"/>
       <w:pgMar w:top="1440" w:right="1440" w:bottom="1440" w:left="1440" w:header="708" w:footer="708" w:gutter="0"/>
       <w:cols w:space="708"/>
@@ -6531,6 +6421,446 @@
     </w:sectPr>
   </w:body>
 </w:document>
+</file>
+
+<file path=word/endnotes.xml><?xml version="1.0" encoding="utf-8"?>
+<w:endnotes xmlns:wpc="http://schemas.microsoft.com/office/word/2010/wordprocessingCanvas" xmlns:cx="http://schemas.microsoft.com/office/drawing/2014/chartex" xmlns:cx1="http://schemas.microsoft.com/office/drawing/2015/9/8/chartex" xmlns:cx2="http://schemas.microsoft.com/office/drawing/2015/10/21/chartex" xmlns:cx3="http://schemas.microsoft.com/office/drawing/2016/5/9/chartex" xmlns:cx4="http://schemas.microsoft.com/office/drawing/2016/5/10/chartex" xmlns:cx5="http://schemas.microsoft.com/office/drawing/2016/5/11/chartex" xmlns:cx6="http://schemas.microsoft.com/office/drawing/2016/5/12/chartex" xmlns:cx7="http://schemas.microsoft.com/office/drawing/2016/5/13/chartex" xmlns:cx8="http://schemas.microsoft.com/office/drawing/2016/5/14/chartex" xmlns:mc="http://schemas.openxmlformats.org/markup-compatibility/2006" xmlns:aink="http://schemas.microsoft.com/office/drawing/2016/ink" xmlns:am3d="http://schemas.microsoft.com/office/drawing/2017/model3d" xmlns:o="urn:schemas-microsoft-com:office:office" xmlns:r="http://schemas.openxmlformats.org/officeDocument/2006/relationships" xmlns:m="http://schemas.openxmlformats.org/officeDocument/2006/math" xmlns:v="urn:schemas-microsoft-com:vml" xmlns:wp14="http://schemas.microsoft.com/office/word/2010/wordprocessingDrawing" xmlns:wp="http://schemas.openxmlformats.org/drawingml/2006/wordprocessingDrawing" xmlns:w10="urn:schemas-microsoft-com:office:word" xmlns:w="http://schemas.openxmlformats.org/wordprocessingml/2006/main" xmlns:w14="http://schemas.microsoft.com/office/word/2010/wordml" xmlns:w15="http://schemas.microsoft.com/office/word/2012/wordml" xmlns:w16cex="http://schemas.microsoft.com/office/word/2018/wordml/cex" xmlns:w16cid="http://schemas.microsoft.com/office/word/2016/wordml/cid" xmlns:w16="http://schemas.microsoft.com/office/word/2018/wordml" xmlns:w16sdtdh="http://schemas.microsoft.com/office/word/2020/wordml/sdtdatahash" xmlns:w16se="http://schemas.microsoft.com/office/word/2015/wordml/symex" xmlns:wpg="http://schemas.microsoft.com/office/word/2010/wordprocessingGroup" xmlns:wpi="http://schemas.microsoft.com/office/word/2010/wordprocessingInk" xmlns:wne="http://schemas.microsoft.com/office/word/2006/wordml" xmlns:wps="http://schemas.microsoft.com/office/word/2010/wordprocessingShape" mc:Ignorable="w14 w15 w16se w16cid w16 w16cex w16sdtdh wp14">
+  <w:endnote w:type="separator" w:id="-1">
+    <w:p>
+      <w:pPr>
+        <w:spacing w:after="0" w:line="240" w:lineRule="auto"/>
+      </w:pPr>
+      <w:r>
+        <w:separator/>
+      </w:r>
+    </w:p>
+  </w:endnote>
+  <w:endnote w:type="continuationSeparator" w:id="0">
+    <w:p>
+      <w:pPr>
+        <w:spacing w:after="0" w:line="240" w:lineRule="auto"/>
+      </w:pPr>
+      <w:r>
+        <w:continuationSeparator/>
+      </w:r>
+    </w:p>
+  </w:endnote>
+</w:endnotes>
+</file>
+
+<file path=word/footer1.xml><?xml version="1.0" encoding="utf-8"?>
+<w:ftr xmlns:wpc="http://schemas.microsoft.com/office/word/2010/wordprocessingCanvas" xmlns:cx="http://schemas.microsoft.com/office/drawing/2014/chartex" xmlns:cx1="http://schemas.microsoft.com/office/drawing/2015/9/8/chartex" xmlns:cx2="http://schemas.microsoft.com/office/drawing/2015/10/21/chartex" xmlns:cx3="http://schemas.microsoft.com/office/drawing/2016/5/9/chartex" xmlns:cx4="http://schemas.microsoft.com/office/drawing/2016/5/10/chartex" xmlns:cx5="http://schemas.microsoft.com/office/drawing/2016/5/11/chartex" xmlns:cx6="http://schemas.microsoft.com/office/drawing/2016/5/12/chartex" xmlns:cx7="http://schemas.microsoft.com/office/drawing/2016/5/13/chartex" xmlns:cx8="http://schemas.microsoft.com/office/drawing/2016/5/14/chartex" xmlns:mc="http://schemas.openxmlformats.org/markup-compatibility/2006" xmlns:aink="http://schemas.microsoft.com/office/drawing/2016/ink" xmlns:am3d="http://schemas.microsoft.com/office/drawing/2017/model3d" xmlns:o="urn:schemas-microsoft-com:office:office" xmlns:r="http://schemas.openxmlformats.org/officeDocument/2006/relationships" xmlns:m="http://schemas.openxmlformats.org/officeDocument/2006/math" xmlns:v="urn:schemas-microsoft-com:vml" xmlns:wp14="http://schemas.microsoft.com/office/word/2010/wordprocessingDrawing" xmlns:wp="http://schemas.openxmlformats.org/drawingml/2006/wordprocessingDrawing" xmlns:w10="urn:schemas-microsoft-com:office:word" xmlns:w="http://schemas.openxmlformats.org/wordprocessingml/2006/main" xmlns:w14="http://schemas.microsoft.com/office/word/2010/wordml" xmlns:w15="http://schemas.microsoft.com/office/word/2012/wordml" xmlns:w16cex="http://schemas.microsoft.com/office/word/2018/wordml/cex" xmlns:w16cid="http://schemas.microsoft.com/office/word/2016/wordml/cid" xmlns:w16="http://schemas.microsoft.com/office/word/2018/wordml" xmlns:w16sdtdh="http://schemas.microsoft.com/office/word/2020/wordml/sdtdatahash" xmlns:w16se="http://schemas.microsoft.com/office/word/2015/wordml/symex" xmlns:wpg="http://schemas.microsoft.com/office/word/2010/wordprocessingGroup" xmlns:wpi="http://schemas.microsoft.com/office/word/2010/wordprocessingInk" xmlns:wne="http://schemas.microsoft.com/office/word/2006/wordml" xmlns:wps="http://schemas.microsoft.com/office/word/2010/wordprocessingShape" mc:Ignorable="w14 w15 w16se w16cid w16 w16cex w16sdtdh wp14">
+  <w:p>
+    <w:pPr>
+      <w:pStyle w:val="Footer"/>
+    </w:pPr>
+    <w:r>
+      <w:rPr>
+        <w:noProof/>
+      </w:rPr>
+      <mc:AlternateContent>
+        <mc:Choice Requires="wps">
+          <w:drawing>
+            <wp:anchor distT="0" distB="0" distL="0" distR="0" simplePos="0" relativeHeight="251659264" behindDoc="0" locked="0" layoutInCell="1" allowOverlap="1" wp14:anchorId="4075D918" wp14:editId="530A6081">
+              <wp:simplePos x="635" y="635"/>
+              <wp:positionH relativeFrom="page">
+                <wp:align>left</wp:align>
+              </wp:positionH>
+              <wp:positionV relativeFrom="page">
+                <wp:align>bottom</wp:align>
+              </wp:positionV>
+              <wp:extent cx="443865" cy="443865"/>
+              <wp:effectExtent l="0" t="0" r="12700" b="0"/>
+              <wp:wrapNone/>
+              <wp:docPr id="2" name="Text Box 2" descr="Classification: Controlled">
+                <a:extLst xmlns:a="http://schemas.openxmlformats.org/drawingml/2006/main">
+                  <a:ext uri="{5AE41FA2-C0FF-4470-9BD4-5FADCA87CBE2}">
+                    <aclsh:classification xmlns:aclsh="http://schemas.microsoft.com/office/drawing/2020/classificationShape" classificationOutcomeType="ftr"/>
+                  </a:ext>
+                </a:extLst>
+              </wp:docPr>
+              <wp:cNvGraphicFramePr/>
+              <a:graphic xmlns:a="http://schemas.openxmlformats.org/drawingml/2006/main">
+                <a:graphicData uri="http://schemas.microsoft.com/office/word/2010/wordprocessingShape">
+                  <wps:wsp>
+                    <wps:cNvSpPr txBox="1"/>
+                    <wps:spPr>
+                      <a:xfrm>
+                        <a:off x="0" y="0"/>
+                        <a:ext cx="443865" cy="443865"/>
+                      </a:xfrm>
+                      <a:prstGeom prst="rect">
+                        <a:avLst/>
+                      </a:prstGeom>
+                      <a:noFill/>
+                      <a:ln>
+                        <a:noFill/>
+                      </a:ln>
+                    </wps:spPr>
+                    <wps:txbx>
+                      <w:txbxContent>
+                        <w:p>
+                          <w:pPr>
+                            <w:spacing w:after="0"/>
+                            <w:rPr>
+                              <w:rFonts w:ascii="Calibri" w:eastAsia="Calibri" w:hAnsi="Calibri" w:cs="Calibri"/>
+                              <w:noProof/>
+                              <w:color w:val="FF0000"/>
+                              <w:sz w:val="12"/>
+                              <w:szCs w:val="12"/>
+                            </w:rPr>
+                          </w:pPr>
+                          <w:r>
+                            <w:rPr>
+                              <w:rFonts w:ascii="Calibri" w:eastAsia="Calibri" w:hAnsi="Calibri" w:cs="Calibri"/>
+                              <w:noProof/>
+                              <w:color w:val="FF0000"/>
+                              <w:sz w:val="12"/>
+                              <w:szCs w:val="12"/>
+                            </w:rPr>
+                            <w:t>Classification: Controlled</w:t>
+                          </w:r>
+                        </w:p>
+                      </w:txbxContent>
+                    </wps:txbx>
+                    <wps:bodyPr rot="0" spcFirstLastPara="0" vertOverflow="overflow" horzOverflow="overflow" vert="horz" wrap="none" lIns="254000" tIns="0" rIns="0" bIns="190500" numCol="1" spcCol="0" rtlCol="0" fromWordArt="0" anchor="b" anchorCtr="0" forceAA="0" compatLnSpc="1">
+                      <a:prstTxWarp prst="textNoShape">
+                        <a:avLst/>
+                      </a:prstTxWarp>
+                      <a:spAutoFit/>
+                    </wps:bodyPr>
+                  </wps:wsp>
+                </a:graphicData>
+              </a:graphic>
+            </wp:anchor>
+          </w:drawing>
+        </mc:Choice>
+        <mc:Fallback>
+          <w:pict>
+            <v:shapetype w14:anchorId="4075D918" id="_x0000_t202" coordsize="21600,21600" o:spt="202" path="m,l,21600r21600,l21600,xe">
+              <v:stroke joinstyle="miter"/>
+              <v:path gradientshapeok="t" o:connecttype="rect"/>
+            </v:shapetype>
+            <v:shape id="Text Box 2" o:spid="_x0000_s1026" type="#_x0000_t202" alt="Classification: Controlled" style="position:absolute;margin-left:0;margin-top:0;width:34.95pt;height:34.95pt;z-index:251659264;visibility:visible;mso-wrap-style:none;mso-wrap-distance-left:0;mso-wrap-distance-top:0;mso-wrap-distance-right:0;mso-wrap-distance-bottom:0;mso-position-horizontal:left;mso-position-horizontal-relative:page;mso-position-vertical:bottom;mso-position-vertical-relative:page;v-text-anchor:bottom" o:gfxdata="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" filled="f" stroked="f">
+              <v:textbox style="mso-fit-shape-to-text:t" inset="20pt,0,0,15pt">
+                <w:txbxContent>
+                  <w:p>
+                    <w:pPr>
+                      <w:spacing w:after="0"/>
+                      <w:rPr>
+                        <w:rFonts w:ascii="Calibri" w:eastAsia="Calibri" w:hAnsi="Calibri" w:cs="Calibri"/>
+                        <w:noProof/>
+                        <w:color w:val="FF0000"/>
+                        <w:sz w:val="12"/>
+                        <w:szCs w:val="12"/>
+                      </w:rPr>
+                    </w:pPr>
+                    <w:r>
+                      <w:rPr>
+                        <w:rFonts w:ascii="Calibri" w:eastAsia="Calibri" w:hAnsi="Calibri" w:cs="Calibri"/>
+                        <w:noProof/>
+                        <w:color w:val="FF0000"/>
+                        <w:sz w:val="12"/>
+                        <w:szCs w:val="12"/>
+                      </w:rPr>
+                      <w:t>Classification: Controlled</w:t>
+                    </w:r>
+                  </w:p>
+                </w:txbxContent>
+              </v:textbox>
+              <w10:wrap anchorx="page" anchory="page"/>
+            </v:shape>
+          </w:pict>
+        </mc:Fallback>
+      </mc:AlternateContent>
+    </w:r>
+  </w:p>
+</w:ftr>
+</file>
+
+<file path=word/footer2.xml><?xml version="1.0" encoding="utf-8"?>
+<w:ftr xmlns:wpc="http://schemas.microsoft.com/office/word/2010/wordprocessingCanvas" xmlns:cx="http://schemas.microsoft.com/office/drawing/2014/chartex" xmlns:cx1="http://schemas.microsoft.com/office/drawing/2015/9/8/chartex" xmlns:cx2="http://schemas.microsoft.com/office/drawing/2015/10/21/chartex" xmlns:cx3="http://schemas.microsoft.com/office/drawing/2016/5/9/chartex" xmlns:cx4="http://schemas.microsoft.com/office/drawing/2016/5/10/chartex" xmlns:cx5="http://schemas.microsoft.com/office/drawing/2016/5/11/chartex" xmlns:cx6="http://schemas.microsoft.com/office/drawing/2016/5/12/chartex" xmlns:cx7="http://schemas.microsoft.com/office/drawing/2016/5/13/chartex" xmlns:cx8="http://schemas.microsoft.com/office/drawing/2016/5/14/chartex" xmlns:mc="http://schemas.openxmlformats.org/markup-compatibility/2006" xmlns:aink="http://schemas.microsoft.com/office/drawing/2016/ink" xmlns:am3d="http://schemas.microsoft.com/office/drawing/2017/model3d" xmlns:o="urn:schemas-microsoft-com:office:office" xmlns:r="http://schemas.openxmlformats.org/officeDocument/2006/relationships" xmlns:m="http://schemas.openxmlformats.org/officeDocument/2006/math" xmlns:v="urn:schemas-microsoft-com:vml" xmlns:wp14="http://schemas.microsoft.com/office/word/2010/wordprocessingDrawing" xmlns:wp="http://schemas.openxmlformats.org/drawingml/2006/wordprocessingDrawing" xmlns:w10="urn:schemas-microsoft-com:office:word" xmlns:w="http://schemas.openxmlformats.org/wordprocessingml/2006/main" xmlns:w14="http://schemas.microsoft.com/office/word/2010/wordml" xmlns:w15="http://schemas.microsoft.com/office/word/2012/wordml" xmlns:w16cex="http://schemas.microsoft.com/office/word/2018/wordml/cex" xmlns:w16cid="http://schemas.microsoft.com/office/word/2016/wordml/cid" xmlns:w16="http://schemas.microsoft.com/office/word/2018/wordml" xmlns:w16sdtdh="http://schemas.microsoft.com/office/word/2020/wordml/sdtdatahash" xmlns:w16se="http://schemas.microsoft.com/office/word/2015/wordml/symex" xmlns:wpg="http://schemas.microsoft.com/office/word/2010/wordprocessingGroup" xmlns:wpi="http://schemas.microsoft.com/office/word/2010/wordprocessingInk" xmlns:wne="http://schemas.microsoft.com/office/word/2006/wordml" xmlns:wps="http://schemas.microsoft.com/office/word/2010/wordprocessingShape" mc:Ignorable="w14 w15 w16se w16cid w16 w16cex w16sdtdh wp14">
+  <w:p>
+    <w:pPr>
+      <w:pStyle w:val="Footer"/>
+    </w:pPr>
+    <w:r>
+      <w:rPr>
+        <w:noProof/>
+      </w:rPr>
+      <mc:AlternateContent>
+        <mc:Choice Requires="wps">
+          <w:drawing>
+            <wp:anchor distT="0" distB="0" distL="0" distR="0" simplePos="0" relativeHeight="251660288" behindDoc="0" locked="0" layoutInCell="1" allowOverlap="1" wp14:anchorId="44992BEF" wp14:editId="7210D003">
+              <wp:simplePos x="635" y="635"/>
+              <wp:positionH relativeFrom="page">
+                <wp:align>left</wp:align>
+              </wp:positionH>
+              <wp:positionV relativeFrom="page">
+                <wp:align>bottom</wp:align>
+              </wp:positionV>
+              <wp:extent cx="443865" cy="443865"/>
+              <wp:effectExtent l="0" t="0" r="12700" b="0"/>
+              <wp:wrapNone/>
+              <wp:docPr id="3" name="Text Box 3" descr="Classification: Controlled">
+                <a:extLst xmlns:a="http://schemas.openxmlformats.org/drawingml/2006/main">
+                  <a:ext uri="{5AE41FA2-C0FF-4470-9BD4-5FADCA87CBE2}">
+                    <aclsh:classification xmlns:aclsh="http://schemas.microsoft.com/office/drawing/2020/classificationShape" classificationOutcomeType="ftr"/>
+                  </a:ext>
+                </a:extLst>
+              </wp:docPr>
+              <wp:cNvGraphicFramePr/>
+              <a:graphic xmlns:a="http://schemas.openxmlformats.org/drawingml/2006/main">
+                <a:graphicData uri="http://schemas.microsoft.com/office/word/2010/wordprocessingShape">
+                  <wps:wsp>
+                    <wps:cNvSpPr txBox="1"/>
+                    <wps:spPr>
+                      <a:xfrm>
+                        <a:off x="0" y="0"/>
+                        <a:ext cx="443865" cy="443865"/>
+                      </a:xfrm>
+                      <a:prstGeom prst="rect">
+                        <a:avLst/>
+                      </a:prstGeom>
+                      <a:noFill/>
+                      <a:ln>
+                        <a:noFill/>
+                      </a:ln>
+                    </wps:spPr>
+                    <wps:txbx>
+                      <w:txbxContent>
+                        <w:p>
+                          <w:pPr>
+                            <w:spacing w:after="0"/>
+                            <w:rPr>
+                              <w:rFonts w:ascii="Calibri" w:eastAsia="Calibri" w:hAnsi="Calibri" w:cs="Calibri"/>
+                              <w:noProof/>
+                              <w:color w:val="FF0000"/>
+                              <w:sz w:val="12"/>
+                              <w:szCs w:val="12"/>
+                            </w:rPr>
+                          </w:pPr>
+                          <w:r>
+                            <w:rPr>
+                              <w:rFonts w:ascii="Calibri" w:eastAsia="Calibri" w:hAnsi="Calibri" w:cs="Calibri"/>
+                              <w:noProof/>
+                              <w:color w:val="FF0000"/>
+                              <w:sz w:val="12"/>
+                              <w:szCs w:val="12"/>
+                            </w:rPr>
+                            <w:t>Classification: Controlled</w:t>
+                          </w:r>
+                        </w:p>
+                      </w:txbxContent>
+                    </wps:txbx>
+                    <wps:bodyPr rot="0" spcFirstLastPara="0" vertOverflow="overflow" horzOverflow="overflow" vert="horz" wrap="none" lIns="254000" tIns="0" rIns="0" bIns="190500" numCol="1" spcCol="0" rtlCol="0" fromWordArt="0" anchor="b" anchorCtr="0" forceAA="0" compatLnSpc="1">
+                      <a:prstTxWarp prst="textNoShape">
+                        <a:avLst/>
+                      </a:prstTxWarp>
+                      <a:spAutoFit/>
+                    </wps:bodyPr>
+                  </wps:wsp>
+                </a:graphicData>
+              </a:graphic>
+            </wp:anchor>
+          </w:drawing>
+        </mc:Choice>
+        <mc:Fallback>
+          <w:pict>
+            <v:shapetype w14:anchorId="44992BEF" id="_x0000_t202" coordsize="21600,21600" o:spt="202" path="m,l,21600r21600,l21600,xe">
+              <v:stroke joinstyle="miter"/>
+              <v:path gradientshapeok="t" o:connecttype="rect"/>
+            </v:shapetype>
+            <v:shape id="Text Box 3" o:spid="_x0000_s1027" type="#_x0000_t202" alt="Classification: Controlled" style="position:absolute;margin-left:0;margin-top:0;width:34.95pt;height:34.95pt;z-index:251660288;visibility:visible;mso-wrap-style:none;mso-wrap-distance-left:0;mso-wrap-distance-top:0;mso-wrap-distance-right:0;mso-wrap-distance-bottom:0;mso-position-horizontal:left;mso-position-horizontal-relative:page;mso-position-vertical:bottom;mso-position-vertical-relative:page;v-text-anchor:bottom" o:gfxdata="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" filled="f" stroked="f">
+              <v:textbox style="mso-fit-shape-to-text:t" inset="20pt,0,0,15pt">
+                <w:txbxContent>
+                  <w:p>
+                    <w:pPr>
+                      <w:spacing w:after="0"/>
+                      <w:rPr>
+                        <w:rFonts w:ascii="Calibri" w:eastAsia="Calibri" w:hAnsi="Calibri" w:cs="Calibri"/>
+                        <w:noProof/>
+                        <w:color w:val="FF0000"/>
+                        <w:sz w:val="12"/>
+                        <w:szCs w:val="12"/>
+                      </w:rPr>
+                    </w:pPr>
+                    <w:r>
+                      <w:rPr>
+                        <w:rFonts w:ascii="Calibri" w:eastAsia="Calibri" w:hAnsi="Calibri" w:cs="Calibri"/>
+                        <w:noProof/>
+                        <w:color w:val="FF0000"/>
+                        <w:sz w:val="12"/>
+                        <w:szCs w:val="12"/>
+                      </w:rPr>
+                      <w:t>Classification: Controlled</w:t>
+                    </w:r>
+                  </w:p>
+                </w:txbxContent>
+              </v:textbox>
+              <w10:wrap anchorx="page" anchory="page"/>
+            </v:shape>
+          </w:pict>
+        </mc:Fallback>
+      </mc:AlternateContent>
+    </w:r>
+  </w:p>
+</w:ftr>
+</file>
+
+<file path=word/footer3.xml><?xml version="1.0" encoding="utf-8"?>
+<w:ftr xmlns:wpc="http://schemas.microsoft.com/office/word/2010/wordprocessingCanvas" xmlns:cx="http://schemas.microsoft.com/office/drawing/2014/chartex" xmlns:cx1="http://schemas.microsoft.com/office/drawing/2015/9/8/chartex" xmlns:cx2="http://schemas.microsoft.com/office/drawing/2015/10/21/chartex" xmlns:cx3="http://schemas.microsoft.com/office/drawing/2016/5/9/chartex" xmlns:cx4="http://schemas.microsoft.com/office/drawing/2016/5/10/chartex" xmlns:cx5="http://schemas.microsoft.com/office/drawing/2016/5/11/chartex" xmlns:cx6="http://schemas.microsoft.com/office/drawing/2016/5/12/chartex" xmlns:cx7="http://schemas.microsoft.com/office/drawing/2016/5/13/chartex" xmlns:cx8="http://schemas.microsoft.com/office/drawing/2016/5/14/chartex" xmlns:mc="http://schemas.openxmlformats.org/markup-compatibility/2006" xmlns:aink="http://schemas.microsoft.com/office/drawing/2016/ink" xmlns:am3d="http://schemas.microsoft.com/office/drawing/2017/model3d" xmlns:o="urn:schemas-microsoft-com:office:office" xmlns:r="http://schemas.openxmlformats.org/officeDocument/2006/relationships" xmlns:m="http://schemas.openxmlformats.org/officeDocument/2006/math" xmlns:v="urn:schemas-microsoft-com:vml" xmlns:wp14="http://schemas.microsoft.com/office/word/2010/wordprocessingDrawing" xmlns:wp="http://schemas.openxmlformats.org/drawingml/2006/wordprocessingDrawing" xmlns:w10="urn:schemas-microsoft-com:office:word" xmlns:w="http://schemas.openxmlformats.org/wordprocessingml/2006/main" xmlns:w14="http://schemas.microsoft.com/office/word/2010/wordml" xmlns:w15="http://schemas.microsoft.com/office/word/2012/wordml" xmlns:w16cex="http://schemas.microsoft.com/office/word/2018/wordml/cex" xmlns:w16cid="http://schemas.microsoft.com/office/word/2016/wordml/cid" xmlns:w16="http://schemas.microsoft.com/office/word/2018/wordml" xmlns:w16sdtdh="http://schemas.microsoft.com/office/word/2020/wordml/sdtdatahash" xmlns:w16se="http://schemas.microsoft.com/office/word/2015/wordml/symex" xmlns:wpg="http://schemas.microsoft.com/office/word/2010/wordprocessingGroup" xmlns:wpi="http://schemas.microsoft.com/office/word/2010/wordprocessingInk" xmlns:wne="http://schemas.microsoft.com/office/word/2006/wordml" xmlns:wps="http://schemas.microsoft.com/office/word/2010/wordprocessingShape" mc:Ignorable="w14 w15 w16se w16cid w16 w16cex w16sdtdh wp14">
+  <w:p>
+    <w:pPr>
+      <w:pStyle w:val="Footer"/>
+    </w:pPr>
+    <w:r>
+      <w:rPr>
+        <w:noProof/>
+      </w:rPr>
+      <mc:AlternateContent>
+        <mc:Choice Requires="wps">
+          <w:drawing>
+            <wp:anchor distT="0" distB="0" distL="0" distR="0" simplePos="0" relativeHeight="251658240" behindDoc="0" locked="0" layoutInCell="1" allowOverlap="1" wp14:anchorId="28FB4EDC" wp14:editId="634808CB">
+              <wp:simplePos x="635" y="635"/>
+              <wp:positionH relativeFrom="page">
+                <wp:align>left</wp:align>
+              </wp:positionH>
+              <wp:positionV relativeFrom="page">
+                <wp:align>bottom</wp:align>
+              </wp:positionV>
+              <wp:extent cx="443865" cy="443865"/>
+              <wp:effectExtent l="0" t="0" r="12700" b="0"/>
+              <wp:wrapNone/>
+              <wp:docPr id="1" name="Text Box 1" descr="Classification: Controlled">
+                <a:extLst xmlns:a="http://schemas.openxmlformats.org/drawingml/2006/main">
+                  <a:ext uri="{5AE41FA2-C0FF-4470-9BD4-5FADCA87CBE2}">
+                    <aclsh:classification xmlns:aclsh="http://schemas.microsoft.com/office/drawing/2020/classificationShape" classificationOutcomeType="ftr"/>
+                  </a:ext>
+                </a:extLst>
+              </wp:docPr>
+              <wp:cNvGraphicFramePr/>
+              <a:graphic xmlns:a="http://schemas.openxmlformats.org/drawingml/2006/main">
+                <a:graphicData uri="http://schemas.microsoft.com/office/word/2010/wordprocessingShape">
+                  <wps:wsp>
+                    <wps:cNvSpPr txBox="1"/>
+                    <wps:spPr>
+                      <a:xfrm>
+                        <a:off x="0" y="0"/>
+                        <a:ext cx="443865" cy="443865"/>
+                      </a:xfrm>
+                      <a:prstGeom prst="rect">
+                        <a:avLst/>
+                      </a:prstGeom>
+                      <a:noFill/>
+                      <a:ln>
+                        <a:noFill/>
+                      </a:ln>
+                    </wps:spPr>
+                    <wps:txbx>
+                      <w:txbxContent>
+                        <w:p>
+                          <w:pPr>
+                            <w:spacing w:after="0"/>
+                            <w:rPr>
+                              <w:rFonts w:ascii="Calibri" w:eastAsia="Calibri" w:hAnsi="Calibri" w:cs="Calibri"/>
+                              <w:noProof/>
+                              <w:color w:val="FF0000"/>
+                              <w:sz w:val="12"/>
+                              <w:szCs w:val="12"/>
+                            </w:rPr>
+                          </w:pPr>
+                          <w:r>
+                            <w:rPr>
+                              <w:rFonts w:ascii="Calibri" w:eastAsia="Calibri" w:hAnsi="Calibri" w:cs="Calibri"/>
+                              <w:noProof/>
+                              <w:color w:val="FF0000"/>
+                              <w:sz w:val="12"/>
+                              <w:szCs w:val="12"/>
+                            </w:rPr>
+                            <w:t>Classification: Controlled</w:t>
+                          </w:r>
+                        </w:p>
+                      </w:txbxContent>
+                    </wps:txbx>
+                    <wps:bodyPr rot="0" spcFirstLastPara="0" vertOverflow="overflow" horzOverflow="overflow" vert="horz" wrap="none" lIns="254000" tIns="0" rIns="0" bIns="190500" numCol="1" spcCol="0" rtlCol="0" fromWordArt="0" anchor="b" anchorCtr="0" forceAA="0" compatLnSpc="1">
+                      <a:prstTxWarp prst="textNoShape">
+                        <a:avLst/>
+                      </a:prstTxWarp>
+                      <a:spAutoFit/>
+                    </wps:bodyPr>
+                  </wps:wsp>
+                </a:graphicData>
+              </a:graphic>
+            </wp:anchor>
+          </w:drawing>
+        </mc:Choice>
+        <mc:Fallback>
+          <w:pict>
+            <v:shapetype w14:anchorId="28FB4EDC" id="_x0000_t202" coordsize="21600,21600" o:spt="202" path="m,l,21600r21600,l21600,xe">
+              <v:stroke joinstyle="miter"/>
+              <v:path gradientshapeok="t" o:connecttype="rect"/>
+            </v:shapetype>
+            <v:shape id="Text Box 1" o:spid="_x0000_s1028" type="#_x0000_t202" alt="Classification: Controlled" style="position:absolute;margin-left:0;margin-top:0;width:34.95pt;height:34.95pt;z-index:251658240;visibility:visible;mso-wrap-style:none;mso-wrap-distance-left:0;mso-wrap-distance-top:0;mso-wrap-distance-right:0;mso-wrap-distance-bottom:0;mso-position-horizontal:left;mso-position-horizontal-relative:page;mso-position-vertical:bottom;mso-position-vertical-relative:page;v-text-anchor:bottom" o:gfxdata="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" filled="f" stroked="f">
+              <v:textbox style="mso-fit-shape-to-text:t" inset="20pt,0,0,15pt">
+                <w:txbxContent>
+                  <w:p>
+                    <w:pPr>
+                      <w:spacing w:after="0"/>
+                      <w:rPr>
+                        <w:rFonts w:ascii="Calibri" w:eastAsia="Calibri" w:hAnsi="Calibri" w:cs="Calibri"/>
+                        <w:noProof/>
+                        <w:color w:val="FF0000"/>
+                        <w:sz w:val="12"/>
+                        <w:szCs w:val="12"/>
+                      </w:rPr>
+                    </w:pPr>
+                    <w:r>
+                      <w:rPr>
+                        <w:rFonts w:ascii="Calibri" w:eastAsia="Calibri" w:hAnsi="Calibri" w:cs="Calibri"/>
+                        <w:noProof/>
+                        <w:color w:val="FF0000"/>
+                        <w:sz w:val="12"/>
+                        <w:szCs w:val="12"/>
+                      </w:rPr>
+                      <w:t>Classification: Controlled</w:t>
+                    </w:r>
+                  </w:p>
+                </w:txbxContent>
+              </v:textbox>
+              <w10:wrap anchorx="page" anchory="page"/>
+            </v:shape>
+          </w:pict>
+        </mc:Fallback>
+      </mc:AlternateContent>
+    </w:r>
+  </w:p>
+</w:ftr>
+</file>
+
+<file path=word/footnotes.xml><?xml version="1.0" encoding="utf-8"?>
+<w:footnotes xmlns:wpc="http://schemas.microsoft.com/office/word/2010/wordprocessingCanvas" xmlns:cx="http://schemas.microsoft.com/office/drawing/2014/chartex" xmlns:cx1="http://schemas.microsoft.com/office/drawing/2015/9/8/chartex" xmlns:cx2="http://schemas.microsoft.com/office/drawing/2015/10/21/chartex" xmlns:cx3="http://schemas.microsoft.com/office/drawing/2016/5/9/chartex" xmlns:cx4="http://schemas.microsoft.com/office/drawing/2016/5/10/chartex" xmlns:cx5="http://schemas.microsoft.com/office/drawing/2016/5/11/chartex" xmlns:cx6="http://schemas.microsoft.com/office/drawing/2016/5/12/chartex" xmlns:cx7="http://schemas.microsoft.com/office/drawing/2016/5/13/chartex" xmlns:cx8="http://schemas.microsoft.com/office/drawing/2016/5/14/chartex" xmlns:mc="http://schemas.openxmlformats.org/markup-compatibility/2006" xmlns:aink="http://schemas.microsoft.com/office/drawing/2016/ink" xmlns:am3d="http://schemas.microsoft.com/office/drawing/2017/model3d" xmlns:o="urn:schemas-microsoft-com:office:office" xmlns:r="http://schemas.openxmlformats.org/officeDocument/2006/relationships" xmlns:m="http://schemas.openxmlformats.org/officeDocument/2006/math" xmlns:v="urn:schemas-microsoft-com:vml" xmlns:wp14="http://schemas.microsoft.com/office/word/2010/wordprocessingDrawing" xmlns:wp="http://schemas.openxmlformats.org/drawingml/2006/wordprocessingDrawing" xmlns:w10="urn:schemas-microsoft-com:office:word" xmlns:w="http://schemas.openxmlformats.org/wordprocessingml/2006/main" xmlns:w14="http://schemas.microsoft.com/office/word/2010/wordml" xmlns:w15="http://schemas.microsoft.com/office/word/2012/wordml" xmlns:w16cex="http://schemas.microsoft.com/office/word/2018/wordml/cex" xmlns:w16cid="http://schemas.microsoft.com/office/word/2016/wordml/cid" xmlns:w16="http://schemas.microsoft.com/office/word/2018/wordml" xmlns:w16sdtdh="http://schemas.microsoft.com/office/word/2020/wordml/sdtdatahash" xmlns:w16se="http://schemas.microsoft.com/office/word/2015/wordml/symex" xmlns:wpg="http://schemas.microsoft.com/office/word/2010/wordprocessingGroup" xmlns:wpi="http://schemas.microsoft.com/office/word/2010/wordprocessingInk" xmlns:wne="http://schemas.microsoft.com/office/word/2006/wordml" xmlns:wps="http://schemas.microsoft.com/office/word/2010/wordprocessingShape" mc:Ignorable="w14 w15 w16se w16cid w16 w16cex w16sdtdh wp14">
+  <w:footnote w:type="separator" w:id="-1">
+    <w:p>
+      <w:pPr>
+        <w:spacing w:after="0" w:line="240" w:lineRule="auto"/>
+      </w:pPr>
+      <w:r>
+        <w:separator/>
+      </w:r>
+    </w:p>
+  </w:footnote>
+  <w:footnote w:type="continuationSeparator" w:id="0">
+    <w:p>
+      <w:pPr>
+        <w:spacing w:after="0" w:line="240" w:lineRule="auto"/>
+      </w:pPr>
+      <w:r>
+        <w:continuationSeparator/>
+      </w:r>
+    </w:p>
+  </w:footnote>
+</w:footnotes>
 </file>
 
 <file path=word/numbering.xml><?xml version="1.0" encoding="utf-8"?>
@@ -8583,6 +8913,28 @@
       <w:lang w:eastAsia="en-GB"/>
     </w:rPr>
   </w:style>
+  <w:style w:type="paragraph" w:styleId="Footer">
+    <w:name w:val="footer"/>
+    <w:basedOn w:val="Normal"/>
+    <w:link w:val="FooterChar"/>
+    <w:uiPriority w:val="99"/>
+    <w:unhideWhenUsed/>
+    <w:rsid w:val="00B532BF"/>
+    <w:pPr>
+      <w:tabs>
+        <w:tab w:val="center" w:pos="4513"/>
+        <w:tab w:val="right" w:pos="9026"/>
+      </w:tabs>
+      <w:spacing w:after="0" w:line="240" w:lineRule="auto"/>
+    </w:pPr>
+  </w:style>
+  <w:style w:type="character" w:customStyle="1" w:styleId="FooterChar">
+    <w:name w:val="Footer Char"/>
+    <w:basedOn w:val="DefaultParagraphFont"/>
+    <w:link w:val="Footer"/>
+    <w:uiPriority w:val="99"/>
+    <w:rsid w:val="00B532BF"/>
+  </w:style>
 </w:styles>
 </file>
 
@@ -8882,6 +9234,15 @@
 </file>
 
 <file path=customXml/item1.xml><?xml version="1.0" encoding="utf-8"?>
+<?mso-contentType ?>
+<FormTemplates xmlns="http://schemas.microsoft.com/sharepoint/v3/contenttype/forms">
+  <Display>DocumentLibraryForm</Display>
+  <Edit>DocumentLibraryForm</Edit>
+  <New>DocumentLibraryForm</New>
+</FormTemplates>
+</file>
+
+<file path=customXml/item2.xml><?xml version="1.0" encoding="utf-8"?>
 <ct:contentTypeSchema xmlns:ct="http://schemas.microsoft.com/office/2006/metadata/contentType" xmlns:ma="http://schemas.microsoft.com/office/2006/metadata/properties/metaAttributes" ct:_="" ma:_="" ma:contentTypeName="_CtTemplate" ma:contentTypeID="0x01010064A5FDCCFB03F540B94405305D7DE14F00A4F8B82F7CEF57469A8FE5CEAB7A0EE0" ma:contentTypeVersion="54" ma:contentTypeDescription="Part of Template Management with Site Columns representing custom attributes." ma:contentTypeScope="" ma:versionID="c2ae9af6f2d07f5c87e529250672afb5">
   <xsd:schema xmlns:xsd="http://www.w3.org/2001/XMLSchema" xmlns:xs="http://www.w3.org/2001/XMLSchema" xmlns:p="http://schemas.microsoft.com/office/2006/metadata/properties" xmlns:ns2="f336f4fe-8719-4ea2-b5d6-29b3a580aeb4" xmlns:ns3="b57b892a-dd61-4bba-b372-a8d93da2c7e6" targetNamespace="http://schemas.microsoft.com/office/2006/metadata/properties" ma:root="true" ma:fieldsID="5cc5ae0d05cbe82a12e0833457866b27" ns2:_="" ns3:_="">
     <xsd:import namespace="f336f4fe-8719-4ea2-b5d6-29b3a580aeb4"/>
@@ -9197,7 +9558,7 @@
 </ct:contentTypeSchema>
 </file>
 
-<file path=customXml/item2.xml><?xml version="1.0" encoding="utf-8"?>
+<file path=customXml/item3.xml><?xml version="1.0" encoding="utf-8"?>
 <p:properties xmlns:p="http://schemas.microsoft.com/office/2006/metadata/properties" xmlns:xsi="http://www.w3.org/2001/XMLSchema-instance" xmlns:pc="http://schemas.microsoft.com/office/infopath/2007/PartnerControls">
   <documentManagement>
     <Stage xmlns="f336f4fe-8719-4ea2-b5d6-29b3a580aeb4">In Approval</Stage>
@@ -9215,16 +9576,15 @@
 </p:properties>
 </file>
 
-<file path=customXml/item3.xml><?xml version="1.0" encoding="utf-8"?>
-<?mso-contentType ?>
-<FormTemplates xmlns="http://schemas.microsoft.com/sharepoint/v3/contenttype/forms">
-  <Display>DocumentLibraryForm</Display>
-  <Edit>DocumentLibraryForm</Edit>
-  <New>DocumentLibraryForm</New>
-</FormTemplates>
+<file path=customXml/itemProps1.xml><?xml version="1.0" encoding="utf-8"?>
+<ds:datastoreItem xmlns:ds="http://schemas.openxmlformats.org/officeDocument/2006/customXml" ds:itemID="{0A291025-B274-4E6B-B6F0-32798DD58C0F}">
+  <ds:schemaRefs>
+    <ds:schemaRef ds:uri="http://schemas.microsoft.com/sharepoint/v3/contenttype/forms"/>
+  </ds:schemaRefs>
+</ds:datastoreItem>
 </file>
 
-<file path=customXml/itemProps1.xml><?xml version="1.0" encoding="utf-8"?>
+<file path=customXml/itemProps2.xml><?xml version="1.0" encoding="utf-8"?>
 <ds:datastoreItem xmlns:ds="http://schemas.openxmlformats.org/officeDocument/2006/customXml" ds:itemID="{5FC536DF-A696-4054-91F6-4D714A03699E}">
   <ds:schemaRefs>
     <ds:schemaRef ds:uri="http://schemas.microsoft.com/office/2006/metadata/contentType"/>
@@ -9243,7 +9603,7 @@
 </ds:datastoreItem>
 </file>
 
-<file path=customXml/itemProps2.xml><?xml version="1.0" encoding="utf-8"?>
+<file path=customXml/itemProps3.xml><?xml version="1.0" encoding="utf-8"?>
 <ds:datastoreItem xmlns:ds="http://schemas.openxmlformats.org/officeDocument/2006/customXml" ds:itemID="{D0A7C455-9E81-45ED-8320-4509C5952A7F}">
   <ds:schemaRefs>
     <ds:schemaRef ds:uri="http://schemas.microsoft.com/office/2006/metadata/properties"/>
@@ -9253,10 +9613,8 @@
 </ds:datastoreItem>
 </file>
 
-<file path=customXml/itemProps3.xml><?xml version="1.0" encoding="utf-8"?>
-<ds:datastoreItem xmlns:ds="http://schemas.openxmlformats.org/officeDocument/2006/customXml" ds:itemID="{0A291025-B274-4E6B-B6F0-32798DD58C0F}">
-  <ds:schemaRefs>
-    <ds:schemaRef ds:uri="http://schemas.microsoft.com/sharepoint/v3/contenttype/forms"/>
-  </ds:schemaRefs>
-</ds:datastoreItem>
+<file path=docMetadata/LabelInfo.xml><?xml version="1.0" encoding="utf-8"?>
+<clbl:labelList xmlns:clbl="http://schemas.microsoft.com/office/2020/mipLabelMetadata">
+  <clbl:label id="{95c71a0f-75e1-4c8f-90e2-641c9351dd98}" enabled="1" method="Standard" siteId="{3e0088dc-0629-4ae6-aa8c-813e7a296f50}" removed="0"/>
+</clbl:labelList>
 </file>
</xml_diff>

<commit_message>
removed controlled classification from template
</commit_message>
<xml_diff>
--- a/docker/docmosis/templates/CV-UNS-DEC-ENG-01133.docx
+++ b/docker/docmosis/templates/CV-UNS-DEC-ENG-01133.docx
@@ -307,7 +307,7 @@
               </wp:inline>
             </w:drawing>
           </mc:Choice>
-          <mc:Fallback xmlns:a="http://schemas.openxmlformats.org/drawingml/2006/main" xmlns:pic="http://schemas.openxmlformats.org/drawingml/2006/picture" xmlns:oel="http://schemas.microsoft.com/office/2019/extlst">
+          <mc:Fallback xmlns:oel="http://schemas.microsoft.com/office/2019/extlst" xmlns:pic="http://schemas.openxmlformats.org/drawingml/2006/picture" xmlns:a="http://schemas.openxmlformats.org/drawingml/2006/main">
             <w:pict w14:anchorId="3CF58BE4">
               <v:group id="Group 2791" style="width:467.95pt;height:68.75pt;mso-position-horizontal-relative:char;mso-position-vertical-relative:line" coordsize="59429,8731" o:spid="_x0000_s1026" w14:anchorId="1BF5B1C5" o:gfxdata="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">
                 <v:shapetype id="_x0000_t75" coordsize="21600,21600" filled="f" stroked="f" o:spt="75" o:preferrelative="t" path="m@4@5l@4@11@9@11@9@5xe">
@@ -524,7 +524,7 @@
               </wp:inline>
             </w:drawing>
           </mc:Choice>
-          <mc:Fallback xmlns:a="http://schemas.openxmlformats.org/drawingml/2006/main" xmlns:pic="http://schemas.openxmlformats.org/drawingml/2006/picture" xmlns:oel="http://schemas.microsoft.com/office/2019/extlst">
+          <mc:Fallback xmlns:oel="http://schemas.microsoft.com/office/2019/extlst" xmlns:pic="http://schemas.openxmlformats.org/drawingml/2006/picture" xmlns:a="http://schemas.openxmlformats.org/drawingml/2006/main">
             <w:pict w14:anchorId="7A721B36">
               <v:group id="Group 2792" style="width:467.95pt;height:.75pt;mso-position-horizontal-relative:char;mso-position-vertical-relative:line" coordsize="59429,95" o:spid="_x0000_s1026" w14:anchorId="14BA9070" o:gfxdata="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">
                 <v:shape id="Shape 91" style="position:absolute;width:59429;height:0;visibility:visible;mso-wrap-style:square;v-text-anchor:top" coordsize="5942965,0" o:spid="_x0000_s1027" filled="f" path="m5942965,l,e" o:gfxdata="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">
@@ -4741,126 +4741,6 @@
     <w:pPr>
       <w:pStyle w:val="Footer"/>
     </w:pPr>
-    <w:r>
-      <w:rPr>
-        <w:noProof/>
-      </w:rPr>
-      <mc:AlternateContent>
-        <mc:Choice Requires="wps">
-          <w:drawing>
-            <wp:anchor distT="0" distB="0" distL="0" distR="0" simplePos="0" relativeHeight="251659264" behindDoc="0" locked="0" layoutInCell="1" allowOverlap="1" wp14:anchorId="4075D918" wp14:editId="530A6081">
-              <wp:simplePos x="635" y="635"/>
-              <wp:positionH relativeFrom="page">
-                <wp:align>left</wp:align>
-              </wp:positionH>
-              <wp:positionV relativeFrom="page">
-                <wp:align>bottom</wp:align>
-              </wp:positionV>
-              <wp:extent cx="443865" cy="443865"/>
-              <wp:effectExtent l="0" t="0" r="12700" b="0"/>
-              <wp:wrapNone/>
-              <wp:docPr id="2" name="Text Box 2" descr="Classification: Controlled">
-                <a:extLst xmlns:a="http://schemas.openxmlformats.org/drawingml/2006/main">
-                  <a:ext uri="{5AE41FA2-C0FF-4470-9BD4-5FADCA87CBE2}">
-                    <aclsh:classification xmlns:aclsh="http://schemas.microsoft.com/office/drawing/2020/classificationShape" classificationOutcomeType="ftr"/>
-                  </a:ext>
-                </a:extLst>
-              </wp:docPr>
-              <wp:cNvGraphicFramePr/>
-              <a:graphic xmlns:a="http://schemas.openxmlformats.org/drawingml/2006/main">
-                <a:graphicData uri="http://schemas.microsoft.com/office/word/2010/wordprocessingShape">
-                  <wps:wsp>
-                    <wps:cNvSpPr txBox="1"/>
-                    <wps:spPr>
-                      <a:xfrm>
-                        <a:off x="0" y="0"/>
-                        <a:ext cx="443865" cy="443865"/>
-                      </a:xfrm>
-                      <a:prstGeom prst="rect">
-                        <a:avLst/>
-                      </a:prstGeom>
-                      <a:noFill/>
-                      <a:ln>
-                        <a:noFill/>
-                      </a:ln>
-                    </wps:spPr>
-                    <wps:txbx>
-                      <w:txbxContent>
-                        <w:p>
-                          <w:pPr>
-                            <w:spacing w:after="0"/>
-                            <w:rPr>
-                              <w:rFonts w:ascii="Calibri" w:eastAsia="Calibri" w:hAnsi="Calibri" w:cs="Calibri"/>
-                              <w:noProof/>
-                              <w:color w:val="FF0000"/>
-                              <w:sz w:val="12"/>
-                              <w:szCs w:val="12"/>
-                            </w:rPr>
-                          </w:pPr>
-                          <w:r>
-                            <w:rPr>
-                              <w:rFonts w:ascii="Calibri" w:eastAsia="Calibri" w:hAnsi="Calibri" w:cs="Calibri"/>
-                              <w:noProof/>
-                              <w:color w:val="FF0000"/>
-                              <w:sz w:val="12"/>
-                              <w:szCs w:val="12"/>
-                            </w:rPr>
-                            <w:t>Classification: Controlled</w:t>
-                          </w:r>
-                        </w:p>
-                      </w:txbxContent>
-                    </wps:txbx>
-                    <wps:bodyPr rot="0" spcFirstLastPara="0" vertOverflow="overflow" horzOverflow="overflow" vert="horz" wrap="none" lIns="254000" tIns="0" rIns="0" bIns="190500" numCol="1" spcCol="0" rtlCol="0" fromWordArt="0" anchor="b" anchorCtr="0" forceAA="0" compatLnSpc="1">
-                      <a:prstTxWarp prst="textNoShape">
-                        <a:avLst/>
-                      </a:prstTxWarp>
-                      <a:spAutoFit/>
-                    </wps:bodyPr>
-                  </wps:wsp>
-                </a:graphicData>
-              </a:graphic>
-            </wp:anchor>
-          </w:drawing>
-        </mc:Choice>
-        <mc:Fallback>
-          <w:pict>
-            <v:shapetype w14:anchorId="4075D918" id="_x0000_t202" coordsize="21600,21600" o:spt="202" path="m,l,21600r21600,l21600,xe">
-              <v:stroke joinstyle="miter"/>
-              <v:path gradientshapeok="t" o:connecttype="rect"/>
-            </v:shapetype>
-            <v:shape id="Text Box 2" o:spid="_x0000_s1026" type="#_x0000_t202" alt="Classification: Controlled" style="position:absolute;margin-left:0;margin-top:0;width:34.95pt;height:34.95pt;z-index:251659264;visibility:visible;mso-wrap-style:none;mso-wrap-distance-left:0;mso-wrap-distance-top:0;mso-wrap-distance-right:0;mso-wrap-distance-bottom:0;mso-position-horizontal:left;mso-position-horizontal-relative:page;mso-position-vertical:bottom;mso-position-vertical-relative:page;v-text-anchor:bottom" o:gfxdata="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" filled="f" stroked="f">
-              <v:textbox style="mso-fit-shape-to-text:t" inset="20pt,0,0,15pt">
-                <w:txbxContent>
-                  <w:p>
-                    <w:pPr>
-                      <w:spacing w:after="0"/>
-                      <w:rPr>
-                        <w:rFonts w:ascii="Calibri" w:eastAsia="Calibri" w:hAnsi="Calibri" w:cs="Calibri"/>
-                        <w:noProof/>
-                        <w:color w:val="FF0000"/>
-                        <w:sz w:val="12"/>
-                        <w:szCs w:val="12"/>
-                      </w:rPr>
-                    </w:pPr>
-                    <w:r>
-                      <w:rPr>
-                        <w:rFonts w:ascii="Calibri" w:eastAsia="Calibri" w:hAnsi="Calibri" w:cs="Calibri"/>
-                        <w:noProof/>
-                        <w:color w:val="FF0000"/>
-                        <w:sz w:val="12"/>
-                        <w:szCs w:val="12"/>
-                      </w:rPr>
-                      <w:t>Classification: Controlled</w:t>
-                    </w:r>
-                  </w:p>
-                </w:txbxContent>
-              </v:textbox>
-              <w10:wrap anchorx="page" anchory="page"/>
-            </v:shape>
-          </w:pict>
-        </mc:Fallback>
-      </mc:AlternateContent>
-    </w:r>
   </w:p>
 </w:ftr>
 </file>
@@ -4871,126 +4751,6 @@
     <w:pPr>
       <w:pStyle w:val="Footer"/>
     </w:pPr>
-    <w:r>
-      <w:rPr>
-        <w:noProof/>
-      </w:rPr>
-      <mc:AlternateContent>
-        <mc:Choice Requires="wps">
-          <w:drawing>
-            <wp:anchor distT="0" distB="0" distL="0" distR="0" simplePos="0" relativeHeight="251658240" behindDoc="0" locked="0" layoutInCell="1" allowOverlap="1" wp14:anchorId="28FB4EDC" wp14:editId="634808CB">
-              <wp:simplePos x="635" y="635"/>
-              <wp:positionH relativeFrom="page">
-                <wp:align>left</wp:align>
-              </wp:positionH>
-              <wp:positionV relativeFrom="page">
-                <wp:align>bottom</wp:align>
-              </wp:positionV>
-              <wp:extent cx="443865" cy="443865"/>
-              <wp:effectExtent l="0" t="0" r="12700" b="0"/>
-              <wp:wrapNone/>
-              <wp:docPr id="1" name="Text Box 1" descr="Classification: Controlled">
-                <a:extLst xmlns:a="http://schemas.openxmlformats.org/drawingml/2006/main">
-                  <a:ext uri="{5AE41FA2-C0FF-4470-9BD4-5FADCA87CBE2}">
-                    <aclsh:classification xmlns:aclsh="http://schemas.microsoft.com/office/drawing/2020/classificationShape" classificationOutcomeType="ftr"/>
-                  </a:ext>
-                </a:extLst>
-              </wp:docPr>
-              <wp:cNvGraphicFramePr/>
-              <a:graphic xmlns:a="http://schemas.openxmlformats.org/drawingml/2006/main">
-                <a:graphicData uri="http://schemas.microsoft.com/office/word/2010/wordprocessingShape">
-                  <wps:wsp>
-                    <wps:cNvSpPr txBox="1"/>
-                    <wps:spPr>
-                      <a:xfrm>
-                        <a:off x="0" y="0"/>
-                        <a:ext cx="443865" cy="443865"/>
-                      </a:xfrm>
-                      <a:prstGeom prst="rect">
-                        <a:avLst/>
-                      </a:prstGeom>
-                      <a:noFill/>
-                      <a:ln>
-                        <a:noFill/>
-                      </a:ln>
-                    </wps:spPr>
-                    <wps:txbx>
-                      <w:txbxContent>
-                        <w:p>
-                          <w:pPr>
-                            <w:spacing w:after="0"/>
-                            <w:rPr>
-                              <w:rFonts w:ascii="Calibri" w:eastAsia="Calibri" w:hAnsi="Calibri" w:cs="Calibri"/>
-                              <w:noProof/>
-                              <w:color w:val="FF0000"/>
-                              <w:sz w:val="12"/>
-                              <w:szCs w:val="12"/>
-                            </w:rPr>
-                          </w:pPr>
-                          <w:r>
-                            <w:rPr>
-                              <w:rFonts w:ascii="Calibri" w:eastAsia="Calibri" w:hAnsi="Calibri" w:cs="Calibri"/>
-                              <w:noProof/>
-                              <w:color w:val="FF0000"/>
-                              <w:sz w:val="12"/>
-                              <w:szCs w:val="12"/>
-                            </w:rPr>
-                            <w:t>Classification: Controlled</w:t>
-                          </w:r>
-                        </w:p>
-                      </w:txbxContent>
-                    </wps:txbx>
-                    <wps:bodyPr rot="0" spcFirstLastPara="0" vertOverflow="overflow" horzOverflow="overflow" vert="horz" wrap="none" lIns="254000" tIns="0" rIns="0" bIns="190500" numCol="1" spcCol="0" rtlCol="0" fromWordArt="0" anchor="b" anchorCtr="0" forceAA="0" compatLnSpc="1">
-                      <a:prstTxWarp prst="textNoShape">
-                        <a:avLst/>
-                      </a:prstTxWarp>
-                      <a:spAutoFit/>
-                    </wps:bodyPr>
-                  </wps:wsp>
-                </a:graphicData>
-              </a:graphic>
-            </wp:anchor>
-          </w:drawing>
-        </mc:Choice>
-        <mc:Fallback>
-          <w:pict>
-            <v:shapetype w14:anchorId="28FB4EDC" id="_x0000_t202" coordsize="21600,21600" o:spt="202" path="m,l,21600r21600,l21600,xe">
-              <v:stroke joinstyle="miter"/>
-              <v:path gradientshapeok="t" o:connecttype="rect"/>
-            </v:shapetype>
-            <v:shape id="Text Box 1" o:spid="_x0000_s1027" type="#_x0000_t202" alt="Classification: Controlled" style="position:absolute;margin-left:0;margin-top:0;width:34.95pt;height:34.95pt;z-index:251658240;visibility:visible;mso-wrap-style:none;mso-wrap-distance-left:0;mso-wrap-distance-top:0;mso-wrap-distance-right:0;mso-wrap-distance-bottom:0;mso-position-horizontal:left;mso-position-horizontal-relative:page;mso-position-vertical:bottom;mso-position-vertical-relative:page;v-text-anchor:bottom" o:gfxdata="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" filled="f" stroked="f">
-              <v:textbox style="mso-fit-shape-to-text:t" inset="20pt,0,0,15pt">
-                <w:txbxContent>
-                  <w:p>
-                    <w:pPr>
-                      <w:spacing w:after="0"/>
-                      <w:rPr>
-                        <w:rFonts w:ascii="Calibri" w:eastAsia="Calibri" w:hAnsi="Calibri" w:cs="Calibri"/>
-                        <w:noProof/>
-                        <w:color w:val="FF0000"/>
-                        <w:sz w:val="12"/>
-                        <w:szCs w:val="12"/>
-                      </w:rPr>
-                    </w:pPr>
-                    <w:r>
-                      <w:rPr>
-                        <w:rFonts w:ascii="Calibri" w:eastAsia="Calibri" w:hAnsi="Calibri" w:cs="Calibri"/>
-                        <w:noProof/>
-                        <w:color w:val="FF0000"/>
-                        <w:sz w:val="12"/>
-                        <w:szCs w:val="12"/>
-                      </w:rPr>
-                      <w:t>Classification: Controlled</w:t>
-                    </w:r>
-                  </w:p>
-                </w:txbxContent>
-              </v:textbox>
-              <w10:wrap anchorx="page" anchory="page"/>
-            </v:shape>
-          </w:pict>
-        </mc:Fallback>
-      </mc:AlternateContent>
-    </w:r>
   </w:p>
 </w:ftr>
 </file>
@@ -7413,6 +7173,33 @@
 </file>
 
 <file path=customXml/item1.xml><?xml version="1.0" encoding="utf-8"?>
+<?mso-contentType ?>
+<FormTemplates xmlns="http://schemas.microsoft.com/sharepoint/v3/contenttype/forms">
+  <Display>DocumentLibraryForm</Display>
+  <Edit>DocumentLibraryForm</Edit>
+  <New>DocumentLibraryForm</New>
+</FormTemplates>
+</file>
+
+<file path=customXml/item2.xml><?xml version="1.0" encoding="utf-8"?>
+<p:properties xmlns:p="http://schemas.microsoft.com/office/2006/metadata/properties" xmlns:xsi="http://www.w3.org/2001/XMLSchema-instance" xmlns:pc="http://schemas.microsoft.com/office/infopath/2007/PartnerControls">
+  <documentManagement>
+    <Stage xmlns="f336f4fe-8719-4ea2-b5d6-29b3a580aeb4">In Approval</Stage>
+    <Next_x0020_Stage xmlns="f336f4fe-8719-4ea2-b5d6-29b3a580aeb4">SendApproval</Next_x0020_Stage>
+    <Admin_x0020_Action xmlns="f336f4fe-8719-4ea2-b5d6-29b3a580aeb4" xsi:nil="true"/>
+    <Template_x0020_Category xmlns="f336f4fe-8719-4ea2-b5d6-29b3a580aeb4">Decision Order - DEC</Template_x0020_Category>
+    <Action xmlns="f336f4fe-8719-4ea2-b5d6-29b3a580aeb4" xsi:nil="true"/>
+    <Purpose1 xmlns="f336f4fe-8719-4ea2-b5d6-29b3a580aeb4">SDO order for default Judgment </Purpose1>
+    <Template_x0020_Language xmlns="f336f4fe-8719-4ea2-b5d6-29b3a580aeb4">English - ENG</Template_x0020_Language>
+    <Rename xmlns="f336f4fe-8719-4ea2-b5d6-29b3a580aeb4">true</Rename>
+    <Tornado_x0020_Filename xmlns="f336f4fe-8719-4ea2-b5d6-29b3a580aeb4" xsi:nil="true"/>
+    <Approval_x0020_Request_x0020_Comment xmlns="f336f4fe-8719-4ea2-b5d6-29b3a580aeb4">Default Judgment -SDO  Trial templates, Please approve.Thanks</Approval_x0020_Request_x0020_Comment>
+    <Publication_x0020_Date xmlns="f336f4fe-8719-4ea2-b5d6-29b3a580aeb4">2022-07-24T23:00:00+00:00</Publication_x0020_Date>
+  </documentManagement>
+</p:properties>
+</file>
+
+<file path=customXml/item3.xml><?xml version="1.0" encoding="utf-8"?>
 <ct:contentTypeSchema xmlns:ct="http://schemas.microsoft.com/office/2006/metadata/contentType" xmlns:ma="http://schemas.microsoft.com/office/2006/metadata/properties/metaAttributes" ct:_="" ma:_="" ma:contentTypeName="_CtTemplate" ma:contentTypeID="0x01010064A5FDCCFB03F540B94405305D7DE14F00A4F8B82F7CEF57469A8FE5CEAB7A0EE0" ma:contentTypeVersion="54" ma:contentTypeDescription="Part of Template Management with Site Columns representing custom attributes." ma:contentTypeScope="" ma:versionID="c2ae9af6f2d07f5c87e529250672afb5">
   <xsd:schema xmlns:xsd="http://www.w3.org/2001/XMLSchema" xmlns:xs="http://www.w3.org/2001/XMLSchema" xmlns:p="http://schemas.microsoft.com/office/2006/metadata/properties" xmlns:ns2="f336f4fe-8719-4ea2-b5d6-29b3a580aeb4" xmlns:ns3="b57b892a-dd61-4bba-b372-a8d93da2c7e6" targetNamespace="http://schemas.microsoft.com/office/2006/metadata/properties" ma:root="true" ma:fieldsID="5cc5ae0d05cbe82a12e0833457866b27" ns2:_="" ns3:_="">
     <xsd:import namespace="f336f4fe-8719-4ea2-b5d6-29b3a580aeb4"/>
@@ -7728,34 +7515,25 @@
 </ct:contentTypeSchema>
 </file>
 
-<file path=customXml/item2.xml><?xml version="1.0" encoding="utf-8"?>
-<p:properties xmlns:p="http://schemas.microsoft.com/office/2006/metadata/properties" xmlns:xsi="http://www.w3.org/2001/XMLSchema-instance" xmlns:pc="http://schemas.microsoft.com/office/infopath/2007/PartnerControls">
-  <documentManagement>
-    <Stage xmlns="f336f4fe-8719-4ea2-b5d6-29b3a580aeb4">In Approval</Stage>
-    <Next_x0020_Stage xmlns="f336f4fe-8719-4ea2-b5d6-29b3a580aeb4">SendApproval</Next_x0020_Stage>
-    <Admin_x0020_Action xmlns="f336f4fe-8719-4ea2-b5d6-29b3a580aeb4" xsi:nil="true"/>
-    <Template_x0020_Category xmlns="f336f4fe-8719-4ea2-b5d6-29b3a580aeb4">Decision Order - DEC</Template_x0020_Category>
-    <Action xmlns="f336f4fe-8719-4ea2-b5d6-29b3a580aeb4" xsi:nil="true"/>
-    <Purpose1 xmlns="f336f4fe-8719-4ea2-b5d6-29b3a580aeb4">SDO order for default Judgment </Purpose1>
-    <Template_x0020_Language xmlns="f336f4fe-8719-4ea2-b5d6-29b3a580aeb4">English - ENG</Template_x0020_Language>
-    <Rename xmlns="f336f4fe-8719-4ea2-b5d6-29b3a580aeb4">true</Rename>
-    <Tornado_x0020_Filename xmlns="f336f4fe-8719-4ea2-b5d6-29b3a580aeb4" xsi:nil="true"/>
-    <Approval_x0020_Request_x0020_Comment xmlns="f336f4fe-8719-4ea2-b5d6-29b3a580aeb4">Default Judgment -SDO  Trial templates, Please approve.Thanks</Approval_x0020_Request_x0020_Comment>
-    <Publication_x0020_Date xmlns="f336f4fe-8719-4ea2-b5d6-29b3a580aeb4">2022-07-24T23:00:00+00:00</Publication_x0020_Date>
-  </documentManagement>
-</p:properties>
+<file path=customXml/itemProps1.xml><?xml version="1.0" encoding="utf-8"?>
+<ds:datastoreItem xmlns:ds="http://schemas.openxmlformats.org/officeDocument/2006/customXml" ds:itemID="{0A291025-B274-4E6B-B6F0-32798DD58C0F}">
+  <ds:schemaRefs>
+    <ds:schemaRef ds:uri="http://schemas.microsoft.com/sharepoint/v3/contenttype/forms"/>
+  </ds:schemaRefs>
+</ds:datastoreItem>
 </file>
 
-<file path=customXml/item3.xml><?xml version="1.0" encoding="utf-8"?>
-<?mso-contentType ?>
-<FormTemplates xmlns="http://schemas.microsoft.com/sharepoint/v3/contenttype/forms">
-  <Display>DocumentLibraryForm</Display>
-  <Edit>DocumentLibraryForm</Edit>
-  <New>DocumentLibraryForm</New>
-</FormTemplates>
+<file path=customXml/itemProps2.xml><?xml version="1.0" encoding="utf-8"?>
+<ds:datastoreItem xmlns:ds="http://schemas.openxmlformats.org/officeDocument/2006/customXml" ds:itemID="{D0A7C455-9E81-45ED-8320-4509C5952A7F}">
+  <ds:schemaRefs>
+    <ds:schemaRef ds:uri="http://schemas.microsoft.com/office/2006/metadata/properties"/>
+    <ds:schemaRef ds:uri="http://schemas.microsoft.com/office/infopath/2007/PartnerControls"/>
+    <ds:schemaRef ds:uri="f336f4fe-8719-4ea2-b5d6-29b3a580aeb4"/>
+  </ds:schemaRefs>
+</ds:datastoreItem>
 </file>
 
-<file path=customXml/itemProps1.xml><?xml version="1.0" encoding="utf-8"?>
+<file path=customXml/itemProps3.xml><?xml version="1.0" encoding="utf-8"?>
 <ds:datastoreItem xmlns:ds="http://schemas.openxmlformats.org/officeDocument/2006/customXml" ds:itemID="{5FC536DF-A696-4054-91F6-4D714A03699E}">
   <ds:schemaRefs>
     <ds:schemaRef ds:uri="http://schemas.microsoft.com/office/2006/metadata/contentType"/>
@@ -7774,26 +7552,8 @@
 </ds:datastoreItem>
 </file>
 
-<file path=customXml/itemProps2.xml><?xml version="1.0" encoding="utf-8"?>
-<ds:datastoreItem xmlns:ds="http://schemas.openxmlformats.org/officeDocument/2006/customXml" ds:itemID="{D0A7C455-9E81-45ED-8320-4509C5952A7F}">
-  <ds:schemaRefs>
-    <ds:schemaRef ds:uri="http://schemas.microsoft.com/office/2006/metadata/properties"/>
-    <ds:schemaRef ds:uri="http://schemas.microsoft.com/office/infopath/2007/PartnerControls"/>
-    <ds:schemaRef ds:uri="f336f4fe-8719-4ea2-b5d6-29b3a580aeb4"/>
-  </ds:schemaRefs>
-</ds:datastoreItem>
-</file>
-
-<file path=customXml/itemProps3.xml><?xml version="1.0" encoding="utf-8"?>
-<ds:datastoreItem xmlns:ds="http://schemas.openxmlformats.org/officeDocument/2006/customXml" ds:itemID="{0A291025-B274-4E6B-B6F0-32798DD58C0F}">
-  <ds:schemaRefs>
-    <ds:schemaRef ds:uri="http://schemas.microsoft.com/sharepoint/v3/contenttype/forms"/>
-  </ds:schemaRefs>
-</ds:datastoreItem>
-</file>
-
 <file path=docMetadata/LabelInfo.xml><?xml version="1.0" encoding="utf-8"?>
 <clbl:labelList xmlns:clbl="http://schemas.microsoft.com/office/2020/mipLabelMetadata">
-  <clbl:label id="{95c71a0f-75e1-4c8f-90e2-641c9351dd98}" enabled="1" method="Standard" siteId="{3e0088dc-0629-4ae6-aa8c-813e7a296f50}" removed="0"/>
+  <clbl:label id="{3e0088dc-0629-4ae6-aa8c-813e7a296f50}" enabled="0" method="" siteId="{3e0088dc-0629-4ae6-aa8c-813e7a296f50}" removed="1"/>
 </clbl:labelList>
 </file>
</xml_diff>